<commit_message>
update local_reference.docx - update title style
</commit_message>
<xml_diff>
--- a/micropython/doc/local_reference.docx
+++ b/micropython/doc/local_reference.docx
@@ -5,15 +5,40 @@
     <w:p>
       <w:pPr>
         <w:pStyle w:val="a6"/>
-      </w:pPr>
-      <w:fldSimple w:instr="DOCPROPERTY  TITLE-META \* MERGEFORMAT">
-        <w:r>
-          <w:rPr>
-            <w:rFonts w:hint="eastAsia"/>
-          </w:rPr>
-          <w:t>本のタイトル</w:t>
-        </w:r>
-      </w:fldSimple>
+        <w:rPr>
+          <w:rFonts w:ascii="源ノ角ゴシック Light" w:eastAsia="源ノ角ゴシック Light" w:hAnsi="源ノ角ゴシック Light"/>
+        </w:rPr>
+      </w:pPr>
+      <w:r>
+        <w:rPr>
+          <w:rFonts w:ascii="源ノ角ゴシック Light" w:eastAsia="源ノ角ゴシック Light" w:hAnsi="源ノ角ゴシック Light"/>
+        </w:rPr>
+        <w:fldChar w:fldCharType="begin"/>
+      </w:r>
+      <w:r>
+        <w:rPr>
+          <w:rFonts w:ascii="源ノ角ゴシック Light" w:eastAsia="源ノ角ゴシック Light" w:hAnsi="源ノ角ゴシック Light"/>
+        </w:rPr>
+        <w:instrText>DOCPROPERTY  TITLE-META \* MERGEFORMAT</w:instrText>
+      </w:r>
+      <w:r>
+        <w:rPr>
+          <w:rFonts w:ascii="源ノ角ゴシック Light" w:eastAsia="源ノ角ゴシック Light" w:hAnsi="源ノ角ゴシック Light"/>
+        </w:rPr>
+        <w:fldChar w:fldCharType="separate"/>
+      </w:r>
+      <w:r>
+        <w:rPr>
+          <w:rFonts w:ascii="源ノ角ゴシック Light" w:eastAsia="源ノ角ゴシック Light" w:hAnsi="源ノ角ゴシック Light" w:hint="eastAsia"/>
+        </w:rPr>
+        <w:t>本のタイトル</w:t>
+      </w:r>
+      <w:r>
+        <w:rPr>
+          <w:rFonts w:ascii="源ノ角ゴシック Light" w:eastAsia="源ノ角ゴシック Light" w:hAnsi="源ノ角ゴシック Light"/>
+        </w:rPr>
+        <w:fldChar w:fldCharType="end"/>
+      </w:r>
     </w:p>
     <w:p>
       <w:pPr>
@@ -1905,13 +1930,13 @@
         <w:tblLook w:val="0620" w:firstRow="1" w:lastRow="0" w:firstColumn="0" w:lastColumn="0" w:noHBand="1" w:noVBand="1"/>
       </w:tblPr>
       <w:tblGrid>
-        <w:gridCol w:w="2336"/>
-        <w:gridCol w:w="2542"/>
-        <w:gridCol w:w="656"/>
-        <w:gridCol w:w="656"/>
-        <w:gridCol w:w="656"/>
-        <w:gridCol w:w="656"/>
-        <w:gridCol w:w="656"/>
+        <w:gridCol w:w="2318"/>
+        <w:gridCol w:w="2540"/>
+        <w:gridCol w:w="660"/>
+        <w:gridCol w:w="660"/>
+        <w:gridCol w:w="660"/>
+        <w:gridCol w:w="660"/>
+        <w:gridCol w:w="660"/>
       </w:tblGrid>
       <w:tr>
         <w:trPr>
@@ -2386,13 +2411,7 @@
         <w:t>にほんご</w:t>
       </w:r>
       <w:r>
-        <w:t xml:space="preserve">List </w:t>
-      </w:r>
-      <w:r>
-        <w:t>3</w:t>
-      </w:r>
-      <w:r>
-        <w:t>&gt;</w:t>
+        <w:t>List 3&gt;</w:t>
       </w:r>
     </w:p>
     <w:p>
@@ -2465,6 +2484,7 @@
         <w:pStyle w:val="FeatureList1"/>
       </w:pPr>
       <w:r>
+        <w:lastRenderedPageBreak/>
         <w:t>&lt;Feature List 1&gt;</w:t>
       </w:r>
     </w:p>
@@ -3063,6 +3083,7 @@
         <w:rPr>
           <w:rStyle w:val="ImportTok"/>
         </w:rPr>
+        <w:lastRenderedPageBreak/>
         <w:t>ImportTok</w:t>
       </w:r>
       <w:r>
@@ -3135,7 +3156,6 @@
         <w:rPr>
           <w:rStyle w:val="SpecialCharTok"/>
         </w:rPr>
-        <w:lastRenderedPageBreak/>
         <w:t>SpecialCharTok</w:t>
       </w:r>
       <w:r>
@@ -4321,6 +4341,7 @@
         <w:rPr>
           <w:rStyle w:val="DecValTok"/>
         </w:rPr>
+        <w:lastRenderedPageBreak/>
         <w:t>reverse-docx:</w:t>
       </w:r>
       <w:r>
@@ -4346,7 +4367,6 @@
         <w:rPr>
           <w:rStyle w:val="NormalTok"/>
         </w:rPr>
-        <w:lastRenderedPageBreak/>
         <w:tab/>
         <w:t>make reverse-docx</w:t>
       </w:r>
@@ -5037,6 +5057,7 @@
         <w:rPr>
           <w:rStyle w:val="NormalTok"/>
         </w:rPr>
+        <w:lastRenderedPageBreak/>
         <w:t xml:space="preserve">    </w:t>
       </w:r>
       <w:r>
@@ -5112,7 +5133,6 @@
         <w:pStyle w:val="a1"/>
       </w:pPr>
       <w:r>
-        <w:lastRenderedPageBreak/>
         <w:br w:type="page"/>
       </w:r>
     </w:p>
@@ -5120,7 +5140,7 @@
       <w:pPr>
         <w:pStyle w:val="a1"/>
       </w:pPr>
-      <w:hyperlink r:id="rId7">
+      <w:hyperlink r:id="rId8">
         <w:r>
           <w:rPr>
             <w:rStyle w:val="af1"/>
@@ -5170,9 +5190,9 @@
         <w:tblLook w:val="07E0" w:firstRow="1" w:lastRow="1" w:firstColumn="1" w:lastColumn="1" w:noHBand="1" w:noVBand="1"/>
       </w:tblPr>
       <w:tblGrid>
-        <w:gridCol w:w="6703"/>
-        <w:gridCol w:w="773"/>
-        <w:gridCol w:w="682"/>
+        <w:gridCol w:w="6692"/>
+        <w:gridCol w:w="778"/>
+        <w:gridCol w:w="688"/>
       </w:tblGrid>
       <w:tr>
         <w:trPr>
@@ -5319,6 +5339,7 @@
       <w:bookmarkStart w:id="24" w:name="fig:front-image"/>
       <w:bookmarkEnd w:id="23"/>
       <w:r>
+        <w:lastRenderedPageBreak/>
         <w:drawing>
           <wp:inline distT="0" distB="0" distL="0" distR="0" wp14:anchorId="1E547B92" wp14:editId="2A1560E3">
             <wp:extent cx="5168900" cy="3876675"/>
@@ -5335,7 +5356,7 @@
                     </pic:cNvPicPr>
                   </pic:nvPicPr>
                   <pic:blipFill>
-                    <a:blip r:embed="rId8"/>
+                    <a:blip r:embed="rId9"/>
                     <a:stretch>
                       <a:fillRect/>
                     </a:stretch>
@@ -5378,11 +5399,12 @@
       </w:r>
     </w:p>
     <w:sectPr>
-      <w:headerReference w:type="default" r:id="rId9"/>
-      <w:footerReference w:type="even" r:id="rId10"/>
-      <w:footerReference w:type="default" r:id="rId11"/>
-      <w:headerReference w:type="first" r:id="rId12"/>
-      <w:footerReference w:type="first" r:id="rId13"/>
+      <w:headerReference w:type="even" r:id="rId10"/>
+      <w:headerReference w:type="default" r:id="rId11"/>
+      <w:footerReference w:type="even" r:id="rId12"/>
+      <w:footerReference w:type="default" r:id="rId13"/>
+      <w:headerReference w:type="first" r:id="rId14"/>
+      <w:footerReference w:type="first" r:id="rId15"/>
       <w:pgSz w:w="10318" w:h="14570" w:code="13"/>
       <w:pgMar w:top="1440" w:right="1080" w:bottom="1440" w:left="1080" w:header="851" w:footer="992" w:gutter="0"/>
       <w:pgNumType w:start="0"/>
@@ -5593,7 +5615,7 @@
         <w:noProof/>
         <w:color w:val="0F243E" w:themeColor="text2" w:themeShade="80"/>
       </w:rPr>
-      <w:instrText>11</w:instrText>
+      <w:instrText>1</w:instrText>
     </w:r>
     <w:r>
       <w:rPr>
@@ -5622,7 +5644,7 @@
         <w:noProof/>
         <w:color w:val="0F243E" w:themeColor="text2" w:themeShade="80"/>
       </w:rPr>
-      <w:t>11</w:t>
+      <w:t>1</w:t>
     </w:r>
     <w:r>
       <w:rPr>
@@ -5680,7 +5702,7 @@
         <w:noProof/>
         <w:color w:val="0F243E" w:themeColor="text2" w:themeShade="80"/>
       </w:rPr>
-      <w:instrText>12</w:instrText>
+      <w:instrText>14</w:instrText>
     </w:r>
     <w:r>
       <w:rPr>
@@ -5716,7 +5738,7 @@
         <w:noProof/>
         <w:color w:val="0F243E" w:themeColor="text2" w:themeShade="80"/>
       </w:rPr>
-      <w:t>11</w:t>
+      <w:t>13</w:t>
     </w:r>
     <w:r>
       <w:rPr>
@@ -5748,6 +5770,7 @@
   <w:tbl>
     <w:tblPr>
       <w:tblW w:w="0" w:type="auto"/>
+      <w:jc w:val="center"/>
       <w:tblCellMar>
         <w:left w:w="99" w:type="dxa"/>
         <w:right w:w="99" w:type="dxa"/>
@@ -5758,6 +5781,9 @@
       <w:gridCol w:w="8158"/>
     </w:tblGrid>
     <w:tr>
+      <w:trPr>
+        <w:jc w:val="center"/>
+      </w:trPr>
       <w:tc>
         <w:tcPr>
           <w:tcW w:w="8158" w:type="dxa"/>
@@ -5775,6 +5801,37 @@
       </w:tc>
     </w:tr>
     <w:tr>
+      <w:trPr>
+        <w:jc w:val="center"/>
+      </w:trPr>
+      <w:tc>
+        <w:tcPr>
+          <w:tcW w:w="8158" w:type="dxa"/>
+        </w:tcPr>
+        <w:p>
+          <w:pPr>
+            <w:pStyle w:val="Abstract"/>
+          </w:pPr>
+          <w:fldSimple w:instr=" DOCPROPERTY &quot;author-meta&quot; \* MERGEFORMAT ">
+            <w:r>
+              <w:t>本の作者</w:t>
+            </w:r>
+          </w:fldSimple>
+          <w:r>
+            <w:t xml:space="preserve"> / </w:t>
+          </w:r>
+          <w:fldSimple w:instr=" DOCPROPERTY &quot;circle&quot; \* MERGEFORMAT ">
+            <w:r>
+              <w:t>サークル名</w:t>
+            </w:r>
+          </w:fldSimple>
+        </w:p>
+      </w:tc>
+    </w:tr>
+    <w:tr>
+      <w:trPr>
+        <w:jc w:val="center"/>
+      </w:trPr>
       <w:tc>
         <w:tcPr>
           <w:tcW w:w="8158" w:type="dxa"/>
@@ -5787,78 +5844,9 @@
       </w:tc>
     </w:tr>
     <w:tr>
-      <w:tc>
-        <w:tcPr>
-          <w:tcW w:w="8158" w:type="dxa"/>
-        </w:tcPr>
-        <w:p>
-          <w:pPr>
-            <w:pStyle w:val="Author"/>
-            <w:rPr>
-              <w:lang w:eastAsia="ja-JP"/>
-            </w:rPr>
-          </w:pPr>
-          <w:r>
-            <w:fldChar w:fldCharType="begin"/>
-          </w:r>
-          <w:r>
-            <w:rPr>
-              <w:lang w:eastAsia="ja-JP"/>
-            </w:rPr>
-            <w:instrText>DOCPROPERTY  AUTHOR-META \* MERGEFORMAT</w:instrText>
-          </w:r>
-          <w:r>
-            <w:fldChar w:fldCharType="separate"/>
-          </w:r>
-          <w:r>
-            <w:rPr>
-              <w:lang w:eastAsia="ja-JP"/>
-            </w:rPr>
-            <w:t>本の作者</w:t>
-          </w:r>
-          <w:r>
-            <w:fldChar w:fldCharType="end"/>
-          </w:r>
-          <w:r>
-            <w:rPr>
-              <w:lang w:eastAsia="ja-JP"/>
-            </w:rPr>
-            <w:t xml:space="preserve"> / </w:t>
-          </w:r>
-          <w:r>
-            <w:rPr>
-              <w:lang w:eastAsia="ja-JP"/>
-            </w:rPr>
-            <w:fldChar w:fldCharType="begin"/>
-          </w:r>
-          <w:r>
-            <w:rPr>
-              <w:lang w:eastAsia="ja-JP"/>
-            </w:rPr>
-            <w:instrText xml:space="preserve"> DOCPROPERTY "circle" \* MERGEFORMAT </w:instrText>
-          </w:r>
-          <w:r>
-            <w:rPr>
-              <w:lang w:eastAsia="ja-JP"/>
-            </w:rPr>
-            <w:fldChar w:fldCharType="separate"/>
-          </w:r>
-          <w:r>
-            <w:rPr>
-              <w:lang w:eastAsia="ja-JP"/>
-            </w:rPr>
-            <w:t>サークル名</w:t>
-          </w:r>
-          <w:r>
-            <w:rPr>
-              <w:lang w:eastAsia="ja-JP"/>
-            </w:rPr>
-            <w:fldChar w:fldCharType="end"/>
-          </w:r>
-        </w:p>
-      </w:tc>
-    </w:tr>
-    <w:tr>
+      <w:trPr>
+        <w:jc w:val="center"/>
+      </w:trPr>
       <w:tc>
         <w:tcPr>
           <w:tcW w:w="8158" w:type="dxa"/>
@@ -5917,53 +5905,7 @@
   <w:p>
     <w:pPr>
       <w:pStyle w:val="af3"/>
-      <w:jc w:val="right"/>
     </w:pPr>
-    <w:r>
-      <w:rPr>
-        <w:rFonts w:asciiTheme="majorHAnsi" w:eastAsiaTheme="majorEastAsia" w:hAnsiTheme="majorHAnsi" w:cstheme="majorBidi"/>
-      </w:rPr>
-      <w:fldChar w:fldCharType="begin"/>
-    </w:r>
-    <w:r>
-      <w:rPr>
-        <w:rFonts w:asciiTheme="majorHAnsi" w:eastAsiaTheme="majorEastAsia" w:hAnsiTheme="majorHAnsi" w:cstheme="majorBidi"/>
-      </w:rPr>
-      <w:instrText xml:space="preserve"> </w:instrText>
-    </w:r>
-    <w:r>
-      <w:rPr>
-        <w:rFonts w:asciiTheme="majorHAnsi" w:eastAsiaTheme="majorEastAsia" w:hAnsiTheme="majorHAnsi" w:cstheme="majorBidi"/>
-        <w:lang w:eastAsia="ja-JP"/>
-      </w:rPr>
-      <w:instrText>DOCPROPERTY TITLE-META \* MERGEFORMAT</w:instrText>
-    </w:r>
-    <w:r>
-      <w:rPr>
-        <w:rFonts w:asciiTheme="majorHAnsi" w:eastAsiaTheme="majorEastAsia" w:hAnsiTheme="majorHAnsi" w:cstheme="majorBidi" w:hint="eastAsia"/>
-        <w:lang w:eastAsia="ja-JP"/>
-      </w:rPr>
-      <w:instrText xml:space="preserve"> </w:instrText>
-    </w:r>
-    <w:r>
-      <w:rPr>
-        <w:rFonts w:asciiTheme="majorHAnsi" w:eastAsiaTheme="majorEastAsia" w:hAnsiTheme="majorHAnsi" w:cstheme="majorBidi"/>
-      </w:rPr>
-      <w:fldChar w:fldCharType="separate"/>
-    </w:r>
-    <w:r>
-      <w:rPr>
-        <w:rFonts w:asciiTheme="majorHAnsi" w:eastAsiaTheme="majorEastAsia" w:hAnsiTheme="majorHAnsi" w:cstheme="majorBidi"/>
-        <w:lang w:eastAsia="ja-JP"/>
-      </w:rPr>
-      <w:t>本のタイトル</w:t>
-    </w:r>
-    <w:r>
-      <w:rPr>
-        <w:rFonts w:asciiTheme="majorHAnsi" w:eastAsiaTheme="majorEastAsia" w:hAnsiTheme="majorHAnsi" w:cstheme="majorBidi"/>
-      </w:rPr>
-      <w:fldChar w:fldCharType="end"/>
-    </w:r>
   </w:p>
 </w:hdr>
 </file>
@@ -5972,6 +5914,62 @@
 <w:hdr xmlns:wpc="http://schemas.microsoft.com/office/word/2010/wordprocessingCanvas" xmlns:cx="http://schemas.microsoft.com/office/drawing/2014/chartex" xmlns:cx1="http://schemas.microsoft.com/office/drawing/2015/9/8/chartex" xmlns:cx2="http://schemas.microsoft.com/office/drawing/2015/10/21/chartex" xmlns:cx3="http://schemas.microsoft.com/office/drawing/2016/5/9/chartex" xmlns:cx4="http://schemas.microsoft.com/office/drawing/2016/5/10/chartex" xmlns:cx5="http://schemas.microsoft.com/office/drawing/2016/5/11/chartex" xmlns:cx6="http://schemas.microsoft.com/office/drawing/2016/5/12/chartex" xmlns:cx7="http://schemas.microsoft.com/office/drawing/2016/5/13/chartex" xmlns:cx8="http://schemas.microsoft.com/office/drawing/2016/5/14/chartex" xmlns:mc="http://schemas.openxmlformats.org/markup-compatibility/2006" xmlns:aink="http://schemas.microsoft.com/office/drawing/2016/ink" xmlns:am3d="http://schemas.microsoft.com/office/drawing/2017/model3d" xmlns:o="urn:schemas-microsoft-com:office:office" xmlns:oel="http://schemas.microsoft.com/office/2019/extlst" xmlns:r="http://schemas.openxmlformats.org/officeDocument/2006/relationships" xmlns:m="http://schemas.openxmlformats.org/officeDocument/2006/math" xmlns:v="urn:schemas-microsoft-com:vml" xmlns:wp14="http://schemas.microsoft.com/office/word/2010/wordprocessingDrawing" xmlns:wp="http://schemas.openxmlformats.org/drawingml/2006/wordprocessingDrawing" xmlns:w10="urn:schemas-microsoft-com:office:word" xmlns:w="http://schemas.openxmlformats.org/wordprocessingml/2006/main" xmlns:w14="http://schemas.microsoft.com/office/word/2010/wordml" xmlns:w15="http://schemas.microsoft.com/office/word/2012/wordml" xmlns:w16cex="http://schemas.microsoft.com/office/word/2018/wordml/cex" xmlns:w16cid="http://schemas.microsoft.com/office/word/2016/wordml/cid" xmlns:w16="http://schemas.microsoft.com/office/word/2018/wordml" xmlns:w16sdtdh="http://schemas.microsoft.com/office/word/2020/wordml/sdtdatahash" xmlns:w16se="http://schemas.microsoft.com/office/word/2015/wordml/symex" xmlns:wpg="http://schemas.microsoft.com/office/word/2010/wordprocessingGroup" xmlns:wpi="http://schemas.microsoft.com/office/word/2010/wordprocessingInk" xmlns:wne="http://schemas.microsoft.com/office/word/2006/wordml" xmlns:wps="http://schemas.microsoft.com/office/word/2010/wordprocessingShape" mc:Ignorable="w14 w15 w16se w16cid w16 w16cex w16sdtdh wp14">
   <w:p>
     <w:pPr>
+      <w:pStyle w:val="af3"/>
+      <w:jc w:val="right"/>
+    </w:pPr>
+    <w:r>
+      <w:rPr>
+        <w:rFonts w:asciiTheme="majorHAnsi" w:eastAsiaTheme="majorEastAsia" w:hAnsiTheme="majorHAnsi" w:cstheme="majorBidi"/>
+      </w:rPr>
+      <w:fldChar w:fldCharType="begin"/>
+    </w:r>
+    <w:r>
+      <w:rPr>
+        <w:rFonts w:asciiTheme="majorHAnsi" w:eastAsiaTheme="majorEastAsia" w:hAnsiTheme="majorHAnsi" w:cstheme="majorBidi"/>
+      </w:rPr>
+      <w:instrText xml:space="preserve"> </w:instrText>
+    </w:r>
+    <w:r>
+      <w:rPr>
+        <w:rFonts w:asciiTheme="majorHAnsi" w:eastAsiaTheme="majorEastAsia" w:hAnsiTheme="majorHAnsi" w:cstheme="majorBidi"/>
+        <w:lang w:eastAsia="ja-JP"/>
+      </w:rPr>
+      <w:instrText>DOCPROPERTY TITLE-META \* MERGEFORMAT</w:instrText>
+    </w:r>
+    <w:r>
+      <w:rPr>
+        <w:rFonts w:asciiTheme="majorHAnsi" w:eastAsiaTheme="majorEastAsia" w:hAnsiTheme="majorHAnsi" w:cstheme="majorBidi" w:hint="eastAsia"/>
+        <w:lang w:eastAsia="ja-JP"/>
+      </w:rPr>
+      <w:instrText xml:space="preserve"> </w:instrText>
+    </w:r>
+    <w:r>
+      <w:rPr>
+        <w:rFonts w:asciiTheme="majorHAnsi" w:eastAsiaTheme="majorEastAsia" w:hAnsiTheme="majorHAnsi" w:cstheme="majorBidi"/>
+      </w:rPr>
+      <w:fldChar w:fldCharType="separate"/>
+    </w:r>
+    <w:r>
+      <w:rPr>
+        <w:rFonts w:asciiTheme="majorHAnsi" w:eastAsiaTheme="majorEastAsia" w:hAnsiTheme="majorHAnsi" w:cstheme="majorBidi"/>
+        <w:lang w:eastAsia="ja-JP"/>
+      </w:rPr>
+      <w:t>本のタイトル</w:t>
+    </w:r>
+    <w:r>
+      <w:rPr>
+        <w:rFonts w:asciiTheme="majorHAnsi" w:eastAsiaTheme="majorEastAsia" w:hAnsiTheme="majorHAnsi" w:cstheme="majorBidi"/>
+      </w:rPr>
+      <w:fldChar w:fldCharType="end"/>
+    </w:r>
+  </w:p>
+</w:hdr>
+</file>
+
+<file path=word/header3.xml><?xml version="1.0" encoding="utf-8"?>
+<w:hdr xmlns:wpc="http://schemas.microsoft.com/office/word/2010/wordprocessingCanvas" xmlns:cx="http://schemas.microsoft.com/office/drawing/2014/chartex" xmlns:cx1="http://schemas.microsoft.com/office/drawing/2015/9/8/chartex" xmlns:cx2="http://schemas.microsoft.com/office/drawing/2015/10/21/chartex" xmlns:cx3="http://schemas.microsoft.com/office/drawing/2016/5/9/chartex" xmlns:cx4="http://schemas.microsoft.com/office/drawing/2016/5/10/chartex" xmlns:cx5="http://schemas.microsoft.com/office/drawing/2016/5/11/chartex" xmlns:cx6="http://schemas.microsoft.com/office/drawing/2016/5/12/chartex" xmlns:cx7="http://schemas.microsoft.com/office/drawing/2016/5/13/chartex" xmlns:cx8="http://schemas.microsoft.com/office/drawing/2016/5/14/chartex" xmlns:mc="http://schemas.openxmlformats.org/markup-compatibility/2006" xmlns:aink="http://schemas.microsoft.com/office/drawing/2016/ink" xmlns:am3d="http://schemas.microsoft.com/office/drawing/2017/model3d" xmlns:o="urn:schemas-microsoft-com:office:office" xmlns:oel="http://schemas.microsoft.com/office/2019/extlst" xmlns:r="http://schemas.openxmlformats.org/officeDocument/2006/relationships" xmlns:m="http://schemas.openxmlformats.org/officeDocument/2006/math" xmlns:v="urn:schemas-microsoft-com:vml" xmlns:wp14="http://schemas.microsoft.com/office/word/2010/wordprocessingDrawing" xmlns:wp="http://schemas.openxmlformats.org/drawingml/2006/wordprocessingDrawing" xmlns:w10="urn:schemas-microsoft-com:office:word" xmlns:w="http://schemas.openxmlformats.org/wordprocessingml/2006/main" xmlns:w14="http://schemas.microsoft.com/office/word/2010/wordml" xmlns:w15="http://schemas.microsoft.com/office/word/2012/wordml" xmlns:w16cex="http://schemas.microsoft.com/office/word/2018/wordml/cex" xmlns:w16cid="http://schemas.microsoft.com/office/word/2016/wordml/cid" xmlns:w16="http://schemas.microsoft.com/office/word/2018/wordml" xmlns:w16sdtdh="http://schemas.microsoft.com/office/word/2020/wordml/sdtdatahash" xmlns:w16se="http://schemas.microsoft.com/office/word/2015/wordml/symex" xmlns:wpg="http://schemas.microsoft.com/office/word/2010/wordprocessingGroup" xmlns:wpi="http://schemas.microsoft.com/office/word/2010/wordprocessingInk" xmlns:wne="http://schemas.microsoft.com/office/word/2006/wordml" xmlns:wps="http://schemas.microsoft.com/office/word/2010/wordprocessingShape" mc:Ignorable="w14 w15 w16se w16cid w16 w16cex w16sdtdh wp14">
+  <w:p>
+    <w:pPr>
       <w:spacing w:line="264" w:lineRule="auto"/>
     </w:pPr>
     <w:r>
@@ -5979,7 +5977,7 @@
         <w:noProof/>
       </w:rPr>
       <w:drawing>
-        <wp:anchor distT="0" distB="0" distL="114300" distR="114300" simplePos="0" relativeHeight="251658240" behindDoc="1" locked="0" layoutInCell="1" allowOverlap="1" wp14:anchorId="34C97A33" wp14:editId="3061C820">
+        <wp:anchor distT="0" distB="0" distL="114300" distR="114300" simplePos="0" relativeHeight="251658240" behindDoc="1" locked="0" layoutInCell="1" allowOverlap="1" wp14:anchorId="34C97A33" wp14:editId="4F30BDAE">
           <wp:simplePos x="0" y="0"/>
           <wp:positionH relativeFrom="margin">
             <wp:align>center</wp:align>
@@ -13162,17 +13160,17 @@
     <w:autoRedefine/>
     <w:uiPriority w:val="10"/>
     <w:qFormat/>
-    <w:rsid w:val="008F6EE4"/>
+    <w:rsid w:val="00D50DC7"/>
     <w:pPr>
       <w:spacing w:beforeLines="300" w:before="720" w:afterLines="200" w:after="480" w:line="180" w:lineRule="auto"/>
-      <w:ind w:leftChars="150" w:left="300"/>
       <w:jc w:val="both"/>
     </w:pPr>
     <w:rPr>
+      <w:rFonts w:ascii="Source Han Sans Normal" w:eastAsia="Source Han Sans Normal" w:hAnsi="Source Han Sans Normal" w:cs="Source Han Sans Normal"/>
       <w:color w:val="C00000"/>
       <w:spacing w:val="-100"/>
       <w:sz w:val="96"/>
-      <w:szCs w:val="72"/>
+      <w:szCs w:val="96"/>
       <w:lang w:eastAsia="ja-JP"/>
     </w:rPr>
   </w:style>
@@ -13459,13 +13457,14 @@
     <w:uiPriority w:val="99"/>
     <w:unhideWhenUsed/>
     <w:qFormat/>
-    <w:rsid w:val="00905AF0"/>
+    <w:rsid w:val="00364886"/>
     <w:pPr>
       <w:tabs>
         <w:tab w:val="center" w:pos="4252"/>
         <w:tab w:val="right" w:pos="8504"/>
       </w:tabs>
       <w:snapToGrid w:val="0"/>
+      <w:jc w:val="center"/>
     </w:pPr>
   </w:style>
   <w:style w:type="character" w:customStyle="1" w:styleId="af6">
@@ -13473,7 +13472,7 @@
     <w:basedOn w:val="a2"/>
     <w:link w:val="af5"/>
     <w:uiPriority w:val="99"/>
-    <w:rsid w:val="00905AF0"/>
+    <w:rsid w:val="00364886"/>
     <w:rPr>
       <w:rFonts w:ascii="Source Han Sans Regular" w:eastAsia="Source Han Sans Regular" w:hAnsi="Source Han Sans Regular" w:cs="Source Han Sans Regular"/>
       <w:sz w:val="20"/>
@@ -14050,13 +14049,13 @@
     <w:basedOn w:val="a2"/>
     <w:link w:val="a6"/>
     <w:uiPriority w:val="10"/>
-    <w:rsid w:val="008F6EE4"/>
+    <w:rsid w:val="00D50DC7"/>
     <w:rPr>
-      <w:rFonts w:ascii="Source Han Sans Regular" w:eastAsia="Source Han Sans Regular" w:hAnsi="Source Han Sans Regular" w:cs="Source Han Sans Regular"/>
+      <w:rFonts w:ascii="Source Han Sans Normal" w:eastAsia="Source Han Sans Normal" w:hAnsi="Source Han Sans Normal" w:cs="Source Han Sans Normal"/>
       <w:color w:val="C00000"/>
       <w:spacing w:val="-100"/>
       <w:sz w:val="96"/>
-      <w:szCs w:val="72"/>
+      <w:szCs w:val="96"/>
       <w:lang w:eastAsia="ja-JP"/>
     </w:rPr>
   </w:style>
@@ -16366,6 +16365,20 @@
     <w:autoRedefine/>
     <w:qFormat/>
     <w:rsid w:val="002C095C"/>
+  </w:style>
+  <w:style w:type="paragraph" w:styleId="affc">
+    <w:name w:val="Revision"/>
+    <w:hidden/>
+    <w:semiHidden/>
+    <w:rsid w:val="00363963"/>
+    <w:pPr>
+      <w:spacing w:after="0" w:line="240" w:lineRule="auto"/>
+    </w:pPr>
+    <w:rPr>
+      <w:rFonts w:ascii="Source Han Sans Regular" w:eastAsia="Source Han Sans Regular" w:hAnsi="Source Han Sans Regular" w:cs="Source Han Sans Regular"/>
+      <w:sz w:val="20"/>
+      <w:szCs w:val="20"/>
+    </w:rPr>
   </w:style>
 </w:styles>
 </file>
@@ -16628,4 +16641,16 @@
   </a:objectDefaults>
   <a:extraClrSchemeLst/>
 </a:theme>
+</file>
+
+<file path=customXml/item1.xml><?xml version="1.0" encoding="utf-8"?>
+<b:Sources xmlns:b="http://schemas.openxmlformats.org/officeDocument/2006/bibliography" xmlns="http://schemas.openxmlformats.org/officeDocument/2006/bibliography" SelectedStyle="/APASixthEditionOfficeOnline.xsl" StyleName="APA" Version="6"/>
+</file>
+
+<file path=customXml/itemProps1.xml><?xml version="1.0" encoding="utf-8"?>
+<ds:datastoreItem xmlns:ds="http://schemas.openxmlformats.org/officeDocument/2006/customXml" ds:itemID="{4D568FE8-71FF-2343-AB24-DE9464913EB2}">
+  <ds:schemaRefs>
+    <ds:schemaRef ds:uri="http://schemas.openxmlformats.org/officeDocument/2006/bibliography"/>
+  </ds:schemaRefs>
+</ds:datastoreItem>
 </file>
</xml_diff>

<commit_message>
update local_reference.docx - Title style is left aligned
</commit_message>
<xml_diff>
--- a/micropython/doc/local_reference.docx
+++ b/micropython/doc/local_reference.docx
@@ -1,10 +1,10 @@
 
 <file path=word/document.xml><?xml version="1.0" encoding="utf-8"?>
-<w:document xmlns:wpc="http://schemas.microsoft.com/office/word/2010/wordprocessingCanvas" xmlns:cx="http://schemas.microsoft.com/office/drawing/2014/chartex" xmlns:cx1="http://schemas.microsoft.com/office/drawing/2015/9/8/chartex" xmlns:cx2="http://schemas.microsoft.com/office/drawing/2015/10/21/chartex" xmlns:cx3="http://schemas.microsoft.com/office/drawing/2016/5/9/chartex" xmlns:cx4="http://schemas.microsoft.com/office/drawing/2016/5/10/chartex" xmlns:cx5="http://schemas.microsoft.com/office/drawing/2016/5/11/chartex" xmlns:cx6="http://schemas.microsoft.com/office/drawing/2016/5/12/chartex" xmlns:cx7="http://schemas.microsoft.com/office/drawing/2016/5/13/chartex" xmlns:cx8="http://schemas.microsoft.com/office/drawing/2016/5/14/chartex" xmlns:mc="http://schemas.openxmlformats.org/markup-compatibility/2006" xmlns:aink="http://schemas.microsoft.com/office/drawing/2016/ink" xmlns:am3d="http://schemas.microsoft.com/office/drawing/2017/model3d" xmlns:o="urn:schemas-microsoft-com:office:office" xmlns:oel="http://schemas.microsoft.com/office/2019/extlst" xmlns:r="http://schemas.openxmlformats.org/officeDocument/2006/relationships" xmlns:m="http://schemas.openxmlformats.org/officeDocument/2006/math" xmlns:v="urn:schemas-microsoft-com:vml" xmlns:wp14="http://schemas.microsoft.com/office/word/2010/wordprocessingDrawing" xmlns:wp="http://schemas.openxmlformats.org/drawingml/2006/wordprocessingDrawing" xmlns:w10="urn:schemas-microsoft-com:office:word" xmlns:w="http://schemas.openxmlformats.org/wordprocessingml/2006/main" xmlns:w14="http://schemas.microsoft.com/office/word/2010/wordml" xmlns:w15="http://schemas.microsoft.com/office/word/2012/wordml" xmlns:w16cex="http://schemas.microsoft.com/office/word/2018/wordml/cex" xmlns:w16cid="http://schemas.microsoft.com/office/word/2016/wordml/cid" xmlns:w16="http://schemas.microsoft.com/office/word/2018/wordml" xmlns:w16sdtdh="http://schemas.microsoft.com/office/word/2020/wordml/sdtdatahash" xmlns:w16se="http://schemas.microsoft.com/office/word/2015/wordml/symex" xmlns:wpg="http://schemas.microsoft.com/office/word/2010/wordprocessingGroup" xmlns:wpi="http://schemas.microsoft.com/office/word/2010/wordprocessingInk" xmlns:wne="http://schemas.microsoft.com/office/word/2006/wordml" xmlns:wps="http://schemas.microsoft.com/office/word/2010/wordprocessingShape" mc:Ignorable="w14 w15 w16se w16cid w16 w16cex w16sdtdh wp14">
+<w:document xmlns:wpc="http://schemas.microsoft.com/office/word/2010/wordprocessingCanvas" xmlns:cx="http://schemas.microsoft.com/office/drawing/2014/chartex" xmlns:cx1="http://schemas.microsoft.com/office/drawing/2015/9/8/chartex" xmlns:cx2="http://schemas.microsoft.com/office/drawing/2015/10/21/chartex" xmlns:cx3="http://schemas.microsoft.com/office/drawing/2016/5/9/chartex" xmlns:cx4="http://schemas.microsoft.com/office/drawing/2016/5/10/chartex" xmlns:cx5="http://schemas.microsoft.com/office/drawing/2016/5/11/chartex" xmlns:cx6="http://schemas.microsoft.com/office/drawing/2016/5/12/chartex" xmlns:cx7="http://schemas.microsoft.com/office/drawing/2016/5/13/chartex" xmlns:cx8="http://schemas.microsoft.com/office/drawing/2016/5/14/chartex" xmlns:mc="http://schemas.openxmlformats.org/markup-compatibility/2006" xmlns:aink="http://schemas.microsoft.com/office/drawing/2016/ink" xmlns:am3d="http://schemas.microsoft.com/office/drawing/2017/model3d" xmlns:o="urn:schemas-microsoft-com:office:office" xmlns:oel="http://schemas.microsoft.com/office/2019/extlst" xmlns:r="http://schemas.openxmlformats.org/officeDocument/2006/relationships" xmlns:m="http://schemas.openxmlformats.org/officeDocument/2006/math" xmlns:v="urn:schemas-microsoft-com:vml" xmlns:wp14="http://schemas.microsoft.com/office/word/2010/wordprocessingDrawing" xmlns:wp="http://schemas.openxmlformats.org/drawingml/2006/wordprocessingDrawing" xmlns:w10="urn:schemas-microsoft-com:office:word" xmlns:w="http://schemas.openxmlformats.org/wordprocessingml/2006/main" xmlns:w14="http://schemas.microsoft.com/office/word/2010/wordml" xmlns:w15="http://schemas.microsoft.com/office/word/2012/wordml" xmlns:w16cex="http://schemas.microsoft.com/office/word/2018/wordml/cex" xmlns:w16cid="http://schemas.microsoft.com/office/word/2016/wordml/cid" xmlns:w16="http://schemas.microsoft.com/office/word/2018/wordml" xmlns:w16du="http://schemas.microsoft.com/office/word/2023/wordml/word16du" xmlns:w16sdtdh="http://schemas.microsoft.com/office/word/2020/wordml/sdtdatahash" xmlns:w16se="http://schemas.microsoft.com/office/word/2015/wordml/symex" xmlns:wpg="http://schemas.microsoft.com/office/word/2010/wordprocessingGroup" xmlns:wpi="http://schemas.microsoft.com/office/word/2010/wordprocessingInk" xmlns:wne="http://schemas.microsoft.com/office/word/2006/wordml" xmlns:wps="http://schemas.microsoft.com/office/word/2010/wordprocessingShape" mc:Ignorable="w14 w15 w16se w16cid w16 w16cex w16sdtdh wp14">
   <w:body>
     <w:p>
       <w:pPr>
-        <w:pStyle w:val="a6"/>
+        <w:pStyle w:val="Title"/>
         <w:rPr>
           <w:rFonts w:ascii="源ノ角ゴシック Light" w:eastAsia="源ノ角ゴシック Light" w:hAnsi="源ノ角ゴシック Light"/>
         </w:rPr>
@@ -42,7 +42,7 @@
     </w:p>
     <w:p>
       <w:pPr>
-        <w:pStyle w:val="a1"/>
+        <w:pStyle w:val="BodyText"/>
         <w:rPr>
           <w:lang w:eastAsia="ja-JP"/>
         </w:rPr>
@@ -56,7 +56,7 @@
     </w:p>
     <w:p>
       <w:pPr>
-        <w:pStyle w:val="af2"/>
+        <w:pStyle w:val="TOCHeading"/>
         <w:spacing w:after="240"/>
       </w:pPr>
       <w:r>
@@ -91,7 +91,7 @@
       <w:sdtContent>
         <w:p>
           <w:pPr>
-            <w:pStyle w:val="12"/>
+            <w:pStyle w:val="TOC1"/>
             <w:rPr>
               <w:rFonts w:asciiTheme="minorHAnsi" w:eastAsiaTheme="minorEastAsia" w:hAnsiTheme="minorHAnsi" w:cstheme="minorBidi"/>
               <w:noProof/>
@@ -128,7 +128,7 @@
           <w:hyperlink w:anchor="_Toc135490218" w:history="1">
             <w:r>
               <w:rPr>
-                <w:rStyle w:val="af1"/>
+                <w:rStyle w:val="Hyperlink"/>
                 <w:noProof/>
                 <w:lang w:eastAsia="ja-JP"/>
               </w:rPr>
@@ -186,7 +186,7 @@
         </w:p>
         <w:p>
           <w:pPr>
-            <w:pStyle w:val="26"/>
+            <w:pStyle w:val="TOC2"/>
             <w:tabs>
               <w:tab w:val="right" w:leader="dot" w:pos="8148"/>
             </w:tabs>
@@ -204,7 +204,7 @@
           <w:hyperlink w:anchor="_Toc135490219" w:history="1">
             <w:r>
               <w:rPr>
-                <w:rStyle w:val="af1"/>
+                <w:rStyle w:val="Hyperlink"/>
                 <w:noProof/>
               </w:rPr>
               <w:t>&lt;Heading Unnumbered 2&gt;</w:t>
@@ -261,7 +261,7 @@
         </w:p>
         <w:p>
           <w:pPr>
-            <w:pStyle w:val="32"/>
+            <w:pStyle w:val="TOC3"/>
             <w:tabs>
               <w:tab w:val="right" w:leader="dot" w:pos="8148"/>
             </w:tabs>
@@ -278,7 +278,7 @@
           <w:hyperlink w:anchor="_Toc135490220" w:history="1">
             <w:r>
               <w:rPr>
-                <w:rStyle w:val="af1"/>
+                <w:rStyle w:val="Hyperlink"/>
                 <w:noProof/>
               </w:rPr>
               <w:t>&lt;Heading Unnumbered 3&gt;</w:t>
@@ -335,7 +335,7 @@
         </w:p>
         <w:p>
           <w:pPr>
-            <w:pStyle w:val="12"/>
+            <w:pStyle w:val="TOC1"/>
             <w:rPr>
               <w:rFonts w:asciiTheme="minorHAnsi" w:eastAsiaTheme="minorEastAsia" w:hAnsiTheme="minorHAnsi" w:cstheme="minorBidi"/>
               <w:noProof/>
@@ -349,7 +349,7 @@
           <w:hyperlink w:anchor="_Toc135490221" w:history="1">
             <w:r>
               <w:rPr>
-                <w:rStyle w:val="af1"/>
+                <w:rStyle w:val="Hyperlink"/>
                 <w:noProof/>
               </w:rPr>
               <w:t>1</w:t>
@@ -368,14 +368,14 @@
             </w:r>
             <w:r>
               <w:rPr>
-                <w:rStyle w:val="af1"/>
+                <w:rStyle w:val="Hyperlink"/>
                 <w:noProof/>
               </w:rPr>
               <w:t xml:space="preserve">&lt;Heading </w:t>
             </w:r>
             <w:r>
               <w:rPr>
-                <w:rStyle w:val="af1"/>
+                <w:rStyle w:val="Hyperlink"/>
                 <w:noProof/>
                 <w:lang w:eastAsia="ja-JP"/>
               </w:rPr>
@@ -383,7 +383,7 @@
             </w:r>
             <w:r>
               <w:rPr>
-                <w:rStyle w:val="af1"/>
+                <w:rStyle w:val="Hyperlink"/>
                 <w:noProof/>
               </w:rPr>
               <w:t>1&gt;</w:t>
@@ -440,7 +440,7 @@
         </w:p>
         <w:p>
           <w:pPr>
-            <w:pStyle w:val="26"/>
+            <w:pStyle w:val="TOC2"/>
             <w:tabs>
               <w:tab w:val="left" w:pos="800"/>
               <w:tab w:val="right" w:leader="dot" w:pos="8148"/>
@@ -459,7 +459,7 @@
           <w:hyperlink w:anchor="_Toc135490222" w:history="1">
             <w:r>
               <w:rPr>
-                <w:rStyle w:val="af1"/>
+                <w:rStyle w:val="Hyperlink"/>
                 <w:noProof/>
               </w:rPr>
               <w:t>1.1</w:t>
@@ -479,14 +479,14 @@
             </w:r>
             <w:r>
               <w:rPr>
-                <w:rStyle w:val="af1"/>
+                <w:rStyle w:val="Hyperlink"/>
                 <w:noProof/>
               </w:rPr>
               <w:t xml:space="preserve">&lt;Heading </w:t>
             </w:r>
             <w:r>
               <w:rPr>
-                <w:rStyle w:val="af1"/>
+                <w:rStyle w:val="Hyperlink"/>
                 <w:noProof/>
                 <w:lang w:eastAsia="ja-JP"/>
               </w:rPr>
@@ -494,7 +494,7 @@
             </w:r>
             <w:r>
               <w:rPr>
-                <w:rStyle w:val="af1"/>
+                <w:rStyle w:val="Hyperlink"/>
                 <w:noProof/>
               </w:rPr>
               <w:t>2&gt;</w:t>
@@ -551,7 +551,7 @@
         </w:p>
         <w:p>
           <w:pPr>
-            <w:pStyle w:val="32"/>
+            <w:pStyle w:val="TOC3"/>
             <w:tabs>
               <w:tab w:val="left" w:pos="1200"/>
               <w:tab w:val="right" w:leader="dot" w:pos="8148"/>
@@ -569,7 +569,7 @@
           <w:hyperlink w:anchor="_Toc135490223" w:history="1">
             <w:r>
               <w:rPr>
-                <w:rStyle w:val="af1"/>
+                <w:rStyle w:val="Hyperlink"/>
                 <w:noProof/>
               </w:rPr>
               <w:t>1.1.1</w:t>
@@ -588,14 +588,14 @@
             </w:r>
             <w:r>
               <w:rPr>
-                <w:rStyle w:val="af1"/>
+                <w:rStyle w:val="Hyperlink"/>
                 <w:noProof/>
               </w:rPr>
               <w:t xml:space="preserve">&lt;Heading </w:t>
             </w:r>
             <w:r>
               <w:rPr>
-                <w:rStyle w:val="af1"/>
+                <w:rStyle w:val="Hyperlink"/>
                 <w:noProof/>
                 <w:lang w:eastAsia="ja-JP"/>
               </w:rPr>
@@ -603,7 +603,7 @@
             </w:r>
             <w:r>
               <w:rPr>
-                <w:rStyle w:val="af1"/>
+                <w:rStyle w:val="Hyperlink"/>
                 <w:noProof/>
               </w:rPr>
               <w:t>3&gt;</w:t>
@@ -660,7 +660,7 @@
         </w:p>
         <w:p>
           <w:pPr>
-            <w:pStyle w:val="12"/>
+            <w:pStyle w:val="TOC1"/>
             <w:tabs>
               <w:tab w:val="left" w:pos="1600"/>
             </w:tabs>
@@ -677,7 +677,7 @@
           <w:hyperlink w:anchor="_Toc135490224" w:history="1">
             <w:r>
               <w:rPr>
-                <w:rStyle w:val="af1"/>
+                <w:rStyle w:val="Hyperlink"/>
                 <w:noProof/>
               </w:rPr>
               <w:t>Appendix A.</w:t>
@@ -696,14 +696,14 @@
             </w:r>
             <w:r>
               <w:rPr>
-                <w:rStyle w:val="af1"/>
+                <w:rStyle w:val="Hyperlink"/>
                 <w:noProof/>
               </w:rPr>
               <w:t xml:space="preserve">&lt;Appendix </w:t>
             </w:r>
             <w:r>
               <w:rPr>
-                <w:rStyle w:val="af1"/>
+                <w:rStyle w:val="Hyperlink"/>
                 <w:noProof/>
                 <w:lang w:eastAsia="ja-JP"/>
               </w:rPr>
@@ -711,7 +711,7 @@
             </w:r>
             <w:r>
               <w:rPr>
-                <w:rStyle w:val="af1"/>
+                <w:rStyle w:val="Hyperlink"/>
                 <w:noProof/>
               </w:rPr>
               <w:t>Title&gt;</w:t>
@@ -768,7 +768,7 @@
         </w:p>
         <w:p>
           <w:pPr>
-            <w:pStyle w:val="26"/>
+            <w:pStyle w:val="TOC2"/>
             <w:tabs>
               <w:tab w:val="left" w:pos="800"/>
               <w:tab w:val="right" w:leader="dot" w:pos="8148"/>
@@ -787,7 +787,7 @@
           <w:hyperlink w:anchor="_Toc135490225" w:history="1">
             <w:r>
               <w:rPr>
-                <w:rStyle w:val="af1"/>
+                <w:rStyle w:val="Hyperlink"/>
                 <w:noProof/>
               </w:rPr>
               <w:t>A.1.</w:t>
@@ -807,14 +807,14 @@
             </w:r>
             <w:r>
               <w:rPr>
-                <w:rStyle w:val="af1"/>
+                <w:rStyle w:val="Hyperlink"/>
                 <w:noProof/>
               </w:rPr>
               <w:t xml:space="preserve">&lt;Appendix </w:t>
             </w:r>
             <w:r>
               <w:rPr>
-                <w:rStyle w:val="af1"/>
+                <w:rStyle w:val="Hyperlink"/>
                 <w:noProof/>
                 <w:lang w:eastAsia="ja-JP"/>
               </w:rPr>
@@ -822,7 +822,7 @@
             </w:r>
             <w:r>
               <w:rPr>
-                <w:rStyle w:val="af1"/>
+                <w:rStyle w:val="Hyperlink"/>
                 <w:noProof/>
               </w:rPr>
               <w:t>Subsection&gt;</w:t>
@@ -879,7 +879,7 @@
         </w:p>
         <w:p>
           <w:pPr>
-            <w:pStyle w:val="32"/>
+            <w:pStyle w:val="TOC3"/>
             <w:tabs>
               <w:tab w:val="left" w:pos="1200"/>
               <w:tab w:val="right" w:leader="dot" w:pos="8148"/>
@@ -897,7 +897,7 @@
           <w:hyperlink w:anchor="_Toc135490226" w:history="1">
             <w:r>
               <w:rPr>
-                <w:rStyle w:val="af1"/>
+                <w:rStyle w:val="Hyperlink"/>
                 <w:noProof/>
               </w:rPr>
               <w:t>A.1.1</w:t>
@@ -916,14 +916,14 @@
             </w:r>
             <w:r>
               <w:rPr>
-                <w:rStyle w:val="af1"/>
+                <w:rStyle w:val="Hyperlink"/>
                 <w:noProof/>
               </w:rPr>
               <w:t xml:space="preserve">&lt;Appendix </w:t>
             </w:r>
             <w:r>
               <w:rPr>
-                <w:rStyle w:val="af1"/>
+                <w:rStyle w:val="Hyperlink"/>
                 <w:noProof/>
                 <w:lang w:eastAsia="ja-JP"/>
               </w:rPr>
@@ -931,7 +931,7 @@
             </w:r>
             <w:r>
               <w:rPr>
-                <w:rStyle w:val="af1"/>
+                <w:rStyle w:val="Hyperlink"/>
                 <w:noProof/>
               </w:rPr>
               <w:t>Heading 3&gt;</w:t>
@@ -995,7 +995,7 @@
     </w:sdt>
     <w:p>
       <w:pPr>
-        <w:pStyle w:val="a1"/>
+        <w:pStyle w:val="BodyText"/>
       </w:pPr>
       <w:r>
         <w:br w:type="page"/>
@@ -1697,7 +1697,7 @@
     </w:tbl>
     <w:p>
       <w:pPr>
-        <w:pStyle w:val="a1"/>
+        <w:pStyle w:val="BodyText"/>
         <w:rPr>
           <w:lang w:eastAsia="ja-JP"/>
         </w:rPr>
@@ -1755,7 +1755,7 @@
     <w:bookmarkEnd w:id="6"/>
     <w:p>
       <w:pPr>
-        <w:pStyle w:val="a1"/>
+        <w:pStyle w:val="BodyText"/>
       </w:pPr>
       <w:r>
         <w:br w:type="page"/>
@@ -1763,7 +1763,7 @@
     </w:p>
     <w:p>
       <w:pPr>
-        <w:pStyle w:val="1"/>
+        <w:pStyle w:val="Heading1"/>
         <w:spacing w:after="240"/>
       </w:pPr>
       <w:bookmarkStart w:id="7" w:name="heading-1"/>
@@ -1790,7 +1790,7 @@
     </w:p>
     <w:p>
       <w:pPr>
-        <w:pStyle w:val="20"/>
+        <w:pStyle w:val="Heading2"/>
       </w:pPr>
       <w:bookmarkStart w:id="9" w:name="heading-2"/>
       <w:bookmarkStart w:id="10" w:name="_Toc135490222"/>
@@ -1812,7 +1812,7 @@
     </w:p>
     <w:p>
       <w:pPr>
-        <w:pStyle w:val="30"/>
+        <w:pStyle w:val="Heading3"/>
       </w:pPr>
       <w:bookmarkStart w:id="11" w:name="heading-3"/>
       <w:bookmarkStart w:id="12" w:name="_Toc135490223"/>
@@ -1834,7 +1834,7 @@
     </w:p>
     <w:p>
       <w:pPr>
-        <w:pStyle w:val="4"/>
+        <w:pStyle w:val="Heading4"/>
       </w:pPr>
       <w:bookmarkStart w:id="13" w:name="heading-4"/>
       <w:r>
@@ -1854,7 +1854,7 @@
     </w:p>
     <w:p>
       <w:pPr>
-        <w:pStyle w:val="5"/>
+        <w:pStyle w:val="Heading5"/>
       </w:pPr>
       <w:bookmarkStart w:id="14" w:name="heading-5"/>
       <w:r>
@@ -1874,7 +1874,7 @@
     </w:p>
     <w:p>
       <w:pPr>
-        <w:pStyle w:val="a1"/>
+        <w:pStyle w:val="BodyText"/>
       </w:pPr>
       <w:r>
         <w:t>&lt;Body</w:t>
@@ -1930,13 +1930,13 @@
         <w:tblLook w:val="0620" w:firstRow="1" w:lastRow="0" w:firstColumn="0" w:lastColumn="0" w:noHBand="1" w:noVBand="1"/>
       </w:tblPr>
       <w:tblGrid>
-        <w:gridCol w:w="2318"/>
-        <w:gridCol w:w="2540"/>
-        <w:gridCol w:w="660"/>
-        <w:gridCol w:w="660"/>
-        <w:gridCol w:w="660"/>
-        <w:gridCol w:w="660"/>
-        <w:gridCol w:w="660"/>
+        <w:gridCol w:w="2336"/>
+        <w:gridCol w:w="2542"/>
+        <w:gridCol w:w="656"/>
+        <w:gridCol w:w="656"/>
+        <w:gridCol w:w="656"/>
+        <w:gridCol w:w="656"/>
+        <w:gridCol w:w="656"/>
       </w:tblGrid>
       <w:tr>
         <w:trPr>
@@ -2263,7 +2263,7 @@
     </w:p>
     <w:p>
       <w:pPr>
-        <w:pStyle w:val="a1"/>
+        <w:pStyle w:val="BodyText"/>
       </w:pPr>
       <w:r>
         <w:t>Numbered equation:</w:t>
@@ -2354,7 +2354,7 @@
     </w:tbl>
     <w:p>
       <w:pPr>
-        <w:pStyle w:val="a1"/>
+        <w:pStyle w:val="BodyText"/>
       </w:pPr>
       <w:r>
         <w:br/>
@@ -2416,7 +2416,7 @@
     </w:p>
     <w:p>
       <w:pPr>
-        <w:pStyle w:val="a1"/>
+        <w:pStyle w:val="BodyText"/>
       </w:pPr>
     </w:p>
     <w:p>
@@ -2476,7 +2476,7 @@
     </w:p>
     <w:p>
       <w:pPr>
-        <w:pStyle w:val="a1"/>
+        <w:pStyle w:val="BodyText"/>
       </w:pPr>
     </w:p>
     <w:p>
@@ -2484,7 +2484,6 @@
         <w:pStyle w:val="FeatureList1"/>
       </w:pPr>
       <w:r>
-        <w:lastRenderedPageBreak/>
         <w:t>&lt;Feature List 1&gt;</w:t>
       </w:r>
     </w:p>
@@ -2498,7 +2497,7 @@
     </w:p>
     <w:p>
       <w:pPr>
-        <w:pStyle w:val="a1"/>
+        <w:pStyle w:val="BodyText"/>
       </w:pPr>
     </w:p>
     <w:p>
@@ -2510,6 +2509,7 @@
         </w:rPr>
       </w:pPr>
       <w:r>
+        <w:lastRenderedPageBreak/>
         <w:br w:type="page"/>
       </w:r>
     </w:p>
@@ -2540,7 +2540,7 @@
     </w:p>
     <w:p>
       <w:pPr>
-        <w:pStyle w:val="a1"/>
+        <w:pStyle w:val="BodyText"/>
       </w:pPr>
       <w:r>
         <w:br/>
@@ -2556,7 +2556,7 @@
     </w:p>
     <w:p>
       <w:pPr>
-        <w:pStyle w:val="a1"/>
+        <w:pStyle w:val="BodyText"/>
       </w:pPr>
       <w:r>
         <w:br/>
@@ -2564,7 +2564,7 @@
     </w:p>
     <w:p>
       <w:pPr>
-        <w:pStyle w:val="a1"/>
+        <w:pStyle w:val="BodyText"/>
       </w:pPr>
       <w:r>
         <w:br w:type="page"/>
@@ -2750,7 +2750,7 @@
     </w:p>
     <w:p>
       <w:pPr>
-        <w:pStyle w:val="a1"/>
+        <w:pStyle w:val="BodyText"/>
       </w:pPr>
       <w:r>
         <w:br/>
@@ -2907,7 +2907,7 @@
     </w:p>
     <w:p>
       <w:pPr>
-        <w:pStyle w:val="a1"/>
+        <w:pStyle w:val="BodyText"/>
       </w:pPr>
       <w:r>
         <w:br/>
@@ -3083,43 +3083,43 @@
         <w:rPr>
           <w:rStyle w:val="ImportTok"/>
         </w:rPr>
+        <w:t>ImportTok</w:t>
+      </w:r>
+      <w:r>
+        <w:br/>
+      </w:r>
+      <w:r>
+        <w:rPr>
+          <w:rStyle w:val="InformationTok"/>
+        </w:rPr>
+        <w:t>InformationTok</w:t>
+      </w:r>
+      <w:r>
+        <w:br/>
+      </w:r>
+      <w:r>
+        <w:rPr>
+          <w:rStyle w:val="KeywordTok"/>
+        </w:rPr>
+        <w:t>KeywordTok</w:t>
+      </w:r>
+      <w:r>
+        <w:br/>
+      </w:r>
+      <w:r>
+        <w:rPr>
+          <w:rStyle w:val="NormalTok"/>
+        </w:rPr>
+        <w:t>NormalTok</w:t>
+      </w:r>
+      <w:r>
+        <w:br/>
+      </w:r>
+      <w:r>
+        <w:rPr>
+          <w:rStyle w:val="OperatorTok"/>
+        </w:rPr>
         <w:lastRenderedPageBreak/>
-        <w:t>ImportTok</w:t>
-      </w:r>
-      <w:r>
-        <w:br/>
-      </w:r>
-      <w:r>
-        <w:rPr>
-          <w:rStyle w:val="InformationTok"/>
-        </w:rPr>
-        <w:t>InformationTok</w:t>
-      </w:r>
-      <w:r>
-        <w:br/>
-      </w:r>
-      <w:r>
-        <w:rPr>
-          <w:rStyle w:val="KeywordTok"/>
-        </w:rPr>
-        <w:t>KeywordTok</w:t>
-      </w:r>
-      <w:r>
-        <w:br/>
-      </w:r>
-      <w:r>
-        <w:rPr>
-          <w:rStyle w:val="NormalTok"/>
-        </w:rPr>
-        <w:t>NormalTok</w:t>
-      </w:r>
-      <w:r>
-        <w:br/>
-      </w:r>
-      <w:r>
-        <w:rPr>
-          <w:rStyle w:val="OperatorTok"/>
-        </w:rPr>
         <w:t>OperatorTok</w:t>
       </w:r>
       <w:r>
@@ -3217,7 +3217,7 @@
     </w:p>
     <w:p>
       <w:pPr>
-        <w:pStyle w:val="a1"/>
+        <w:pStyle w:val="BodyText"/>
       </w:pPr>
       <w:r>
         <w:br/>
@@ -3236,7 +3236,7 @@
     </w:p>
     <w:p>
       <w:pPr>
-        <w:pStyle w:val="a1"/>
+        <w:pStyle w:val="BodyText"/>
       </w:pPr>
       <w:r>
         <w:br w:type="page"/>
@@ -3244,7 +3244,7 @@
     </w:p>
     <w:p>
       <w:pPr>
-        <w:pStyle w:val="ae"/>
+        <w:pStyle w:val="Caption"/>
       </w:pPr>
       <w:bookmarkStart w:id="20" w:name="lst:docs-makefile"/>
       <w:r>
@@ -4168,7 +4168,7 @@
     </w:p>
     <w:p>
       <w:pPr>
-        <w:pStyle w:val="ae"/>
+        <w:pStyle w:val="Caption"/>
       </w:pPr>
       <w:bookmarkStart w:id="21" w:name="lst:makefile"/>
       <w:bookmarkEnd w:id="20"/>
@@ -4341,16 +4341,16 @@
         <w:rPr>
           <w:rStyle w:val="DecValTok"/>
         </w:rPr>
+        <w:t>reverse-docx:</w:t>
+      </w:r>
+      <w:r>
+        <w:br/>
+      </w:r>
+      <w:r>
+        <w:rPr>
+          <w:rStyle w:val="NormalTok"/>
+        </w:rPr>
         <w:lastRenderedPageBreak/>
-        <w:t>reverse-docx:</w:t>
-      </w:r>
-      <w:r>
-        <w:br/>
-      </w:r>
-      <w:r>
-        <w:rPr>
-          <w:rStyle w:val="NormalTok"/>
-        </w:rPr>
         <w:tab/>
         <w:t xml:space="preserve">cd docs; </w:t>
       </w:r>
@@ -4411,7 +4411,7 @@
     </w:p>
     <w:p>
       <w:pPr>
-        <w:pStyle w:val="ae"/>
+        <w:pStyle w:val="Caption"/>
       </w:pPr>
       <w:bookmarkStart w:id="22" w:name="lst:setup_py"/>
       <w:bookmarkEnd w:id="21"/>
@@ -5057,22 +5057,22 @@
         <w:rPr>
           <w:rStyle w:val="NormalTok"/>
         </w:rPr>
+        <w:t xml:space="preserve">    </w:t>
+      </w:r>
+      <w:r>
+        <w:rPr>
+          <w:rStyle w:val="CommentTok"/>
+        </w:rPr>
+        <w:t># version="1.2.0",  # Required</w:t>
+      </w:r>
+      <w:r>
+        <w:br/>
+      </w:r>
+      <w:r>
+        <w:rPr>
+          <w:rStyle w:val="NormalTok"/>
+        </w:rPr>
         <w:lastRenderedPageBreak/>
-        <w:t xml:space="preserve">    </w:t>
-      </w:r>
-      <w:r>
-        <w:rPr>
-          <w:rStyle w:val="CommentTok"/>
-        </w:rPr>
-        <w:t># version="1.2.0",  # Required</w:t>
-      </w:r>
-      <w:r>
-        <w:br/>
-      </w:r>
-      <w:r>
-        <w:rPr>
-          <w:rStyle w:val="NormalTok"/>
-        </w:rPr>
         <w:t xml:space="preserve">    use_scm_version</w:t>
       </w:r>
       <w:r>
@@ -5130,7 +5130,7 @@
     <w:bookmarkEnd w:id="22"/>
     <w:p>
       <w:pPr>
-        <w:pStyle w:val="a1"/>
+        <w:pStyle w:val="BodyText"/>
       </w:pPr>
       <w:r>
         <w:br w:type="page"/>
@@ -5138,12 +5138,12 @@
     </w:p>
     <w:p>
       <w:pPr>
-        <w:pStyle w:val="a1"/>
+        <w:pStyle w:val="BodyText"/>
       </w:pPr>
       <w:hyperlink r:id="rId8">
         <w:r>
           <w:rPr>
-            <w:rStyle w:val="af1"/>
+            <w:rStyle w:val="Hyperlink"/>
           </w:rPr>
           <w:t>Link</w:t>
         </w:r>
@@ -5151,7 +5151,7 @@
     </w:p>
     <w:p>
       <w:pPr>
-        <w:pStyle w:val="ac"/>
+        <w:pStyle w:val="BlockText"/>
       </w:pPr>
       <w:r>
         <w:t xml:space="preserve">Block </w:t>
@@ -5190,9 +5190,9 @@
         <w:tblLook w:val="07E0" w:firstRow="1" w:lastRow="1" w:firstColumn="1" w:lastColumn="1" w:noHBand="1" w:noVBand="1"/>
       </w:tblPr>
       <w:tblGrid>
-        <w:gridCol w:w="6692"/>
-        <w:gridCol w:w="778"/>
-        <w:gridCol w:w="688"/>
+        <w:gridCol w:w="6703"/>
+        <w:gridCol w:w="773"/>
+        <w:gridCol w:w="682"/>
       </w:tblGrid>
       <w:tr>
         <w:trPr>
@@ -5294,7 +5294,7 @@
           </w:p>
           <w:p>
             <w:pPr>
-              <w:pStyle w:val="ae"/>
+              <w:pStyle w:val="Caption"/>
             </w:pPr>
             <w:r>
               <w:t>Left Left Left Left</w:t>
@@ -5339,7 +5339,6 @@
       <w:bookmarkStart w:id="24" w:name="fig:front-image"/>
       <w:bookmarkEnd w:id="23"/>
       <w:r>
-        <w:lastRenderedPageBreak/>
         <w:drawing>
           <wp:inline distT="0" distB="0" distL="0" distR="0" wp14:anchorId="1E547B92" wp14:editId="2A1560E3">
             <wp:extent cx="5168900" cy="3876675"/>
@@ -5399,12 +5398,11 @@
       </w:r>
     </w:p>
     <w:sectPr>
-      <w:headerReference w:type="even" r:id="rId10"/>
-      <w:headerReference w:type="default" r:id="rId11"/>
-      <w:footerReference w:type="even" r:id="rId12"/>
-      <w:footerReference w:type="default" r:id="rId13"/>
-      <w:headerReference w:type="first" r:id="rId14"/>
-      <w:footerReference w:type="first" r:id="rId15"/>
+      <w:headerReference w:type="default" r:id="rId10"/>
+      <w:footerReference w:type="even" r:id="rId11"/>
+      <w:footerReference w:type="default" r:id="rId12"/>
+      <w:headerReference w:type="first" r:id="rId13"/>
+      <w:footerReference w:type="first" r:id="rId14"/>
       <w:pgSz w:w="10318" w:h="14570" w:code="13"/>
       <w:pgMar w:top="1440" w:right="1080" w:bottom="1440" w:left="1080" w:header="851" w:footer="992" w:gutter="0"/>
       <w:pgNumType w:start="0"/>
@@ -5417,7 +5415,7 @@
 </file>
 
 <file path=word/endnotes.xml><?xml version="1.0" encoding="utf-8"?>
-<w:endnotes xmlns:wpc="http://schemas.microsoft.com/office/word/2010/wordprocessingCanvas" xmlns:cx="http://schemas.microsoft.com/office/drawing/2014/chartex" xmlns:cx1="http://schemas.microsoft.com/office/drawing/2015/9/8/chartex" xmlns:cx2="http://schemas.microsoft.com/office/drawing/2015/10/21/chartex" xmlns:cx3="http://schemas.microsoft.com/office/drawing/2016/5/9/chartex" xmlns:cx4="http://schemas.microsoft.com/office/drawing/2016/5/10/chartex" xmlns:cx5="http://schemas.microsoft.com/office/drawing/2016/5/11/chartex" xmlns:cx6="http://schemas.microsoft.com/office/drawing/2016/5/12/chartex" xmlns:cx7="http://schemas.microsoft.com/office/drawing/2016/5/13/chartex" xmlns:cx8="http://schemas.microsoft.com/office/drawing/2016/5/14/chartex" xmlns:mc="http://schemas.openxmlformats.org/markup-compatibility/2006" xmlns:aink="http://schemas.microsoft.com/office/drawing/2016/ink" xmlns:am3d="http://schemas.microsoft.com/office/drawing/2017/model3d" xmlns:o="urn:schemas-microsoft-com:office:office" xmlns:oel="http://schemas.microsoft.com/office/2019/extlst" xmlns:r="http://schemas.openxmlformats.org/officeDocument/2006/relationships" xmlns:m="http://schemas.openxmlformats.org/officeDocument/2006/math" xmlns:v="urn:schemas-microsoft-com:vml" xmlns:wp14="http://schemas.microsoft.com/office/word/2010/wordprocessingDrawing" xmlns:wp="http://schemas.openxmlformats.org/drawingml/2006/wordprocessingDrawing" xmlns:w10="urn:schemas-microsoft-com:office:word" xmlns:w="http://schemas.openxmlformats.org/wordprocessingml/2006/main" xmlns:w14="http://schemas.microsoft.com/office/word/2010/wordml" xmlns:w15="http://schemas.microsoft.com/office/word/2012/wordml" xmlns:w16cex="http://schemas.microsoft.com/office/word/2018/wordml/cex" xmlns:w16cid="http://schemas.microsoft.com/office/word/2016/wordml/cid" xmlns:w16="http://schemas.microsoft.com/office/word/2018/wordml" xmlns:w16sdtdh="http://schemas.microsoft.com/office/word/2020/wordml/sdtdatahash" xmlns:w16se="http://schemas.microsoft.com/office/word/2015/wordml/symex" xmlns:wpg="http://schemas.microsoft.com/office/word/2010/wordprocessingGroup" xmlns:wpi="http://schemas.microsoft.com/office/word/2010/wordprocessingInk" xmlns:wne="http://schemas.microsoft.com/office/word/2006/wordml" xmlns:wps="http://schemas.microsoft.com/office/word/2010/wordprocessingShape" mc:Ignorable="w14 w15 w16se w16cid w16 w16cex w16sdtdh wp14">
+<w:endnotes xmlns:wpc="http://schemas.microsoft.com/office/word/2010/wordprocessingCanvas" xmlns:cx="http://schemas.microsoft.com/office/drawing/2014/chartex" xmlns:cx1="http://schemas.microsoft.com/office/drawing/2015/9/8/chartex" xmlns:cx2="http://schemas.microsoft.com/office/drawing/2015/10/21/chartex" xmlns:cx3="http://schemas.microsoft.com/office/drawing/2016/5/9/chartex" xmlns:cx4="http://schemas.microsoft.com/office/drawing/2016/5/10/chartex" xmlns:cx5="http://schemas.microsoft.com/office/drawing/2016/5/11/chartex" xmlns:cx6="http://schemas.microsoft.com/office/drawing/2016/5/12/chartex" xmlns:cx7="http://schemas.microsoft.com/office/drawing/2016/5/13/chartex" xmlns:cx8="http://schemas.microsoft.com/office/drawing/2016/5/14/chartex" xmlns:mc="http://schemas.openxmlformats.org/markup-compatibility/2006" xmlns:aink="http://schemas.microsoft.com/office/drawing/2016/ink" xmlns:am3d="http://schemas.microsoft.com/office/drawing/2017/model3d" xmlns:o="urn:schemas-microsoft-com:office:office" xmlns:oel="http://schemas.microsoft.com/office/2019/extlst" xmlns:r="http://schemas.openxmlformats.org/officeDocument/2006/relationships" xmlns:m="http://schemas.openxmlformats.org/officeDocument/2006/math" xmlns:v="urn:schemas-microsoft-com:vml" xmlns:wp14="http://schemas.microsoft.com/office/word/2010/wordprocessingDrawing" xmlns:wp="http://schemas.openxmlformats.org/drawingml/2006/wordprocessingDrawing" xmlns:w10="urn:schemas-microsoft-com:office:word" xmlns:w="http://schemas.openxmlformats.org/wordprocessingml/2006/main" xmlns:w14="http://schemas.microsoft.com/office/word/2010/wordml" xmlns:w15="http://schemas.microsoft.com/office/word/2012/wordml" xmlns:w16cex="http://schemas.microsoft.com/office/word/2018/wordml/cex" xmlns:w16cid="http://schemas.microsoft.com/office/word/2016/wordml/cid" xmlns:w16="http://schemas.microsoft.com/office/word/2018/wordml" xmlns:w16du="http://schemas.microsoft.com/office/word/2023/wordml/word16du" xmlns:w16sdtdh="http://schemas.microsoft.com/office/word/2020/wordml/sdtdatahash" xmlns:w16se="http://schemas.microsoft.com/office/word/2015/wordml/symex" xmlns:wpg="http://schemas.microsoft.com/office/word/2010/wordprocessingGroup" xmlns:wpi="http://schemas.microsoft.com/office/word/2010/wordprocessingInk" xmlns:wne="http://schemas.microsoft.com/office/word/2006/wordml" xmlns:wps="http://schemas.microsoft.com/office/word/2010/wordprocessingShape" mc:Ignorable="w14 w15 w16se w16cid w16 w16cex w16sdtdh wp14">
   <w:endnote w:type="separator" w:id="-1">
     <w:p>
       <w:r>
@@ -5436,7 +5434,7 @@
 </file>
 
 <file path=word/footer1.xml><?xml version="1.0" encoding="utf-8"?>
-<w:ftr xmlns:wpc="http://schemas.microsoft.com/office/word/2010/wordprocessingCanvas" xmlns:cx="http://schemas.microsoft.com/office/drawing/2014/chartex" xmlns:cx1="http://schemas.microsoft.com/office/drawing/2015/9/8/chartex" xmlns:cx2="http://schemas.microsoft.com/office/drawing/2015/10/21/chartex" xmlns:cx3="http://schemas.microsoft.com/office/drawing/2016/5/9/chartex" xmlns:cx4="http://schemas.microsoft.com/office/drawing/2016/5/10/chartex" xmlns:cx5="http://schemas.microsoft.com/office/drawing/2016/5/11/chartex" xmlns:cx6="http://schemas.microsoft.com/office/drawing/2016/5/12/chartex" xmlns:cx7="http://schemas.microsoft.com/office/drawing/2016/5/13/chartex" xmlns:cx8="http://schemas.microsoft.com/office/drawing/2016/5/14/chartex" xmlns:mc="http://schemas.openxmlformats.org/markup-compatibility/2006" xmlns:aink="http://schemas.microsoft.com/office/drawing/2016/ink" xmlns:am3d="http://schemas.microsoft.com/office/drawing/2017/model3d" xmlns:o="urn:schemas-microsoft-com:office:office" xmlns:oel="http://schemas.microsoft.com/office/2019/extlst" xmlns:r="http://schemas.openxmlformats.org/officeDocument/2006/relationships" xmlns:m="http://schemas.openxmlformats.org/officeDocument/2006/math" xmlns:v="urn:schemas-microsoft-com:vml" xmlns:wp14="http://schemas.microsoft.com/office/word/2010/wordprocessingDrawing" xmlns:wp="http://schemas.openxmlformats.org/drawingml/2006/wordprocessingDrawing" xmlns:w10="urn:schemas-microsoft-com:office:word" xmlns:w="http://schemas.openxmlformats.org/wordprocessingml/2006/main" xmlns:w14="http://schemas.microsoft.com/office/word/2010/wordml" xmlns:w15="http://schemas.microsoft.com/office/word/2012/wordml" xmlns:w16cex="http://schemas.microsoft.com/office/word/2018/wordml/cex" xmlns:w16cid="http://schemas.microsoft.com/office/word/2016/wordml/cid" xmlns:w16="http://schemas.microsoft.com/office/word/2018/wordml" xmlns:w16sdtdh="http://schemas.microsoft.com/office/word/2020/wordml/sdtdatahash" xmlns:w16se="http://schemas.microsoft.com/office/word/2015/wordml/symex" xmlns:wpg="http://schemas.microsoft.com/office/word/2010/wordprocessingGroup" xmlns:wpi="http://schemas.microsoft.com/office/word/2010/wordprocessingInk" xmlns:wne="http://schemas.microsoft.com/office/word/2006/wordml" xmlns:wps="http://schemas.microsoft.com/office/word/2010/wordprocessingShape" mc:Ignorable="w14 w15 w16se w16cid w16 w16cex w16sdtdh wp14">
+<w:ftr xmlns:wpc="http://schemas.microsoft.com/office/word/2010/wordprocessingCanvas" xmlns:cx="http://schemas.microsoft.com/office/drawing/2014/chartex" xmlns:cx1="http://schemas.microsoft.com/office/drawing/2015/9/8/chartex" xmlns:cx2="http://schemas.microsoft.com/office/drawing/2015/10/21/chartex" xmlns:cx3="http://schemas.microsoft.com/office/drawing/2016/5/9/chartex" xmlns:cx4="http://schemas.microsoft.com/office/drawing/2016/5/10/chartex" xmlns:cx5="http://schemas.microsoft.com/office/drawing/2016/5/11/chartex" xmlns:cx6="http://schemas.microsoft.com/office/drawing/2016/5/12/chartex" xmlns:cx7="http://schemas.microsoft.com/office/drawing/2016/5/13/chartex" xmlns:cx8="http://schemas.microsoft.com/office/drawing/2016/5/14/chartex" xmlns:mc="http://schemas.openxmlformats.org/markup-compatibility/2006" xmlns:aink="http://schemas.microsoft.com/office/drawing/2016/ink" xmlns:am3d="http://schemas.microsoft.com/office/drawing/2017/model3d" xmlns:o="urn:schemas-microsoft-com:office:office" xmlns:oel="http://schemas.microsoft.com/office/2019/extlst" xmlns:r="http://schemas.openxmlformats.org/officeDocument/2006/relationships" xmlns:m="http://schemas.openxmlformats.org/officeDocument/2006/math" xmlns:v="urn:schemas-microsoft-com:vml" xmlns:wp14="http://schemas.microsoft.com/office/word/2010/wordprocessingDrawing" xmlns:wp="http://schemas.openxmlformats.org/drawingml/2006/wordprocessingDrawing" xmlns:w10="urn:schemas-microsoft-com:office:word" xmlns:w="http://schemas.openxmlformats.org/wordprocessingml/2006/main" xmlns:w14="http://schemas.microsoft.com/office/word/2010/wordml" xmlns:w15="http://schemas.microsoft.com/office/word/2012/wordml" xmlns:w16cex="http://schemas.microsoft.com/office/word/2018/wordml/cex" xmlns:w16cid="http://schemas.microsoft.com/office/word/2016/wordml/cid" xmlns:w16="http://schemas.microsoft.com/office/word/2018/wordml" xmlns:w16du="http://schemas.microsoft.com/office/word/2023/wordml/word16du" xmlns:w16sdtdh="http://schemas.microsoft.com/office/word/2020/wordml/sdtdatahash" xmlns:w16se="http://schemas.microsoft.com/office/word/2015/wordml/symex" xmlns:wpg="http://schemas.microsoft.com/office/word/2010/wordprocessingGroup" xmlns:wpi="http://schemas.microsoft.com/office/word/2010/wordprocessingInk" xmlns:wne="http://schemas.microsoft.com/office/word/2006/wordml" xmlns:wps="http://schemas.microsoft.com/office/word/2010/wordprocessingShape" mc:Ignorable="w14 w15 w16se w16cid w16 w16cex w16sdtdh wp14">
   <w:p>
     <w:pPr>
       <w:tabs>
@@ -5560,7 +5558,7 @@
 </file>
 
 <file path=word/footer2.xml><?xml version="1.0" encoding="utf-8"?>
-<w:ftr xmlns:wpc="http://schemas.microsoft.com/office/word/2010/wordprocessingCanvas" xmlns:cx="http://schemas.microsoft.com/office/drawing/2014/chartex" xmlns:cx1="http://schemas.microsoft.com/office/drawing/2015/9/8/chartex" xmlns:cx2="http://schemas.microsoft.com/office/drawing/2015/10/21/chartex" xmlns:cx3="http://schemas.microsoft.com/office/drawing/2016/5/9/chartex" xmlns:cx4="http://schemas.microsoft.com/office/drawing/2016/5/10/chartex" xmlns:cx5="http://schemas.microsoft.com/office/drawing/2016/5/11/chartex" xmlns:cx6="http://schemas.microsoft.com/office/drawing/2016/5/12/chartex" xmlns:cx7="http://schemas.microsoft.com/office/drawing/2016/5/13/chartex" xmlns:cx8="http://schemas.microsoft.com/office/drawing/2016/5/14/chartex" xmlns:mc="http://schemas.openxmlformats.org/markup-compatibility/2006" xmlns:aink="http://schemas.microsoft.com/office/drawing/2016/ink" xmlns:am3d="http://schemas.microsoft.com/office/drawing/2017/model3d" xmlns:o="urn:schemas-microsoft-com:office:office" xmlns:oel="http://schemas.microsoft.com/office/2019/extlst" xmlns:r="http://schemas.openxmlformats.org/officeDocument/2006/relationships" xmlns:m="http://schemas.openxmlformats.org/officeDocument/2006/math" xmlns:v="urn:schemas-microsoft-com:vml" xmlns:wp14="http://schemas.microsoft.com/office/word/2010/wordprocessingDrawing" xmlns:wp="http://schemas.openxmlformats.org/drawingml/2006/wordprocessingDrawing" xmlns:w10="urn:schemas-microsoft-com:office:word" xmlns:w="http://schemas.openxmlformats.org/wordprocessingml/2006/main" xmlns:w14="http://schemas.microsoft.com/office/word/2010/wordml" xmlns:w15="http://schemas.microsoft.com/office/word/2012/wordml" xmlns:w16cex="http://schemas.microsoft.com/office/word/2018/wordml/cex" xmlns:w16cid="http://schemas.microsoft.com/office/word/2016/wordml/cid" xmlns:w16="http://schemas.microsoft.com/office/word/2018/wordml" xmlns:w16sdtdh="http://schemas.microsoft.com/office/word/2020/wordml/sdtdatahash" xmlns:w16se="http://schemas.microsoft.com/office/word/2015/wordml/symex" xmlns:wpg="http://schemas.microsoft.com/office/word/2010/wordprocessingGroup" xmlns:wpi="http://schemas.microsoft.com/office/word/2010/wordprocessingInk" xmlns:wne="http://schemas.microsoft.com/office/word/2006/wordml" xmlns:wps="http://schemas.microsoft.com/office/word/2010/wordprocessingShape" mc:Ignorable="w14 w15 w16se w16cid w16 w16cex w16sdtdh wp14">
+<w:ftr xmlns:wpc="http://schemas.microsoft.com/office/word/2010/wordprocessingCanvas" xmlns:cx="http://schemas.microsoft.com/office/drawing/2014/chartex" xmlns:cx1="http://schemas.microsoft.com/office/drawing/2015/9/8/chartex" xmlns:cx2="http://schemas.microsoft.com/office/drawing/2015/10/21/chartex" xmlns:cx3="http://schemas.microsoft.com/office/drawing/2016/5/9/chartex" xmlns:cx4="http://schemas.microsoft.com/office/drawing/2016/5/10/chartex" xmlns:cx5="http://schemas.microsoft.com/office/drawing/2016/5/11/chartex" xmlns:cx6="http://schemas.microsoft.com/office/drawing/2016/5/12/chartex" xmlns:cx7="http://schemas.microsoft.com/office/drawing/2016/5/13/chartex" xmlns:cx8="http://schemas.microsoft.com/office/drawing/2016/5/14/chartex" xmlns:mc="http://schemas.openxmlformats.org/markup-compatibility/2006" xmlns:aink="http://schemas.microsoft.com/office/drawing/2016/ink" xmlns:am3d="http://schemas.microsoft.com/office/drawing/2017/model3d" xmlns:o="urn:schemas-microsoft-com:office:office" xmlns:oel="http://schemas.microsoft.com/office/2019/extlst" xmlns:r="http://schemas.openxmlformats.org/officeDocument/2006/relationships" xmlns:m="http://schemas.openxmlformats.org/officeDocument/2006/math" xmlns:v="urn:schemas-microsoft-com:vml" xmlns:wp14="http://schemas.microsoft.com/office/word/2010/wordprocessingDrawing" xmlns:wp="http://schemas.openxmlformats.org/drawingml/2006/wordprocessingDrawing" xmlns:w10="urn:schemas-microsoft-com:office:word" xmlns:w="http://schemas.openxmlformats.org/wordprocessingml/2006/main" xmlns:w14="http://schemas.microsoft.com/office/word/2010/wordml" xmlns:w15="http://schemas.microsoft.com/office/word/2012/wordml" xmlns:w16cex="http://schemas.microsoft.com/office/word/2018/wordml/cex" xmlns:w16cid="http://schemas.microsoft.com/office/word/2016/wordml/cid" xmlns:w16="http://schemas.microsoft.com/office/word/2018/wordml" xmlns:w16du="http://schemas.microsoft.com/office/word/2023/wordml/word16du" xmlns:w16sdtdh="http://schemas.microsoft.com/office/word/2020/wordml/sdtdatahash" xmlns:w16se="http://schemas.microsoft.com/office/word/2015/wordml/symex" xmlns:wpg="http://schemas.microsoft.com/office/word/2010/wordprocessingGroup" xmlns:wpi="http://schemas.microsoft.com/office/word/2010/wordprocessingInk" xmlns:wne="http://schemas.microsoft.com/office/word/2006/wordml" xmlns:wps="http://schemas.microsoft.com/office/word/2010/wordprocessingShape" mc:Ignorable="w14 w15 w16se w16cid w16 w16cex w16sdtdh wp14">
   <w:p>
     <w:pPr>
       <w:tabs>
@@ -5615,6 +5613,114 @@
         <w:noProof/>
         <w:color w:val="0F243E" w:themeColor="text2" w:themeShade="80"/>
       </w:rPr>
+      <w:instrText>12</w:instrText>
+    </w:r>
+    <w:r>
+      <w:rPr>
+        <w:rFonts w:cs="Times New Roman (本文のフォント - コンプレ"/>
+        <w:color w:val="0F243E" w:themeColor="text2" w:themeShade="80"/>
+      </w:rPr>
+      <w:fldChar w:fldCharType="end"/>
+    </w:r>
+    <w:r>
+      <w:rPr>
+        <w:rFonts w:cs="Times New Roman (本文のフォント - コンプレ"/>
+        <w:color w:val="0F243E" w:themeColor="text2" w:themeShade="80"/>
+      </w:rPr>
+      <w:instrText xml:space="preserve"> </w:instrText>
+    </w:r>
+    <w:r>
+      <w:rPr>
+        <w:rFonts w:cs="Times New Roman (本文のフォント - コンプレ"/>
+        <w:color w:val="0F243E" w:themeColor="text2" w:themeShade="80"/>
+      </w:rPr>
+      <w:fldChar w:fldCharType="separate"/>
+    </w:r>
+    <w:r>
+      <w:rPr>
+        <w:rFonts w:cs="Times New Roman (本文のフォント - コンプレ"/>
+        <w:noProof/>
+        <w:color w:val="0F243E" w:themeColor="text2" w:themeShade="80"/>
+      </w:rPr>
+      <w:t>12</w:t>
+    </w:r>
+    <w:r>
+      <w:rPr>
+        <w:rFonts w:cs="Times New Roman (本文のフォント - コンプレ"/>
+        <w:color w:val="0F243E" w:themeColor="text2" w:themeShade="80"/>
+      </w:rPr>
+      <w:fldChar w:fldCharType="end"/>
+    </w:r>
+    <w:r>
+      <w:rPr>
+        <w:rFonts w:cs="Times New Roman (本文のフォント - コンプレ"/>
+        <w:color w:val="0F243E" w:themeColor="text2" w:themeShade="80"/>
+        <w:lang w:val="ja-JP"/>
+      </w:rPr>
+      <w:t xml:space="preserve"> | </w:t>
+    </w:r>
+    <w:r>
+      <w:rPr>
+        <w:rFonts w:cs="Times New Roman (本文のフォント - コンプレ"/>
+        <w:color w:val="0F243E" w:themeColor="text2" w:themeShade="80"/>
+      </w:rPr>
+      <w:fldChar w:fldCharType="begin"/>
+    </w:r>
+    <w:r>
+      <w:rPr>
+        <w:rFonts w:cs="Times New Roman (本文のフォント - コンプレ"/>
+        <w:color w:val="0F243E" w:themeColor="text2" w:themeShade="80"/>
+      </w:rPr>
+      <w:instrText xml:space="preserve">= </w:instrText>
+    </w:r>
+    <w:r>
+      <w:rPr>
+        <w:rFonts w:cs="Times New Roman (本文のフォント - コンプレ"/>
+        <w:color w:val="0F243E" w:themeColor="text2" w:themeShade="80"/>
+      </w:rPr>
+      <w:fldChar w:fldCharType="begin"/>
+    </w:r>
+    <w:r>
+      <w:rPr>
+        <w:rFonts w:cs="Times New Roman (本文のフォント - コンプレ"/>
+        <w:color w:val="0F243E" w:themeColor="text2" w:themeShade="80"/>
+      </w:rPr>
+      <w:instrText>NUMPAGES</w:instrText>
+    </w:r>
+    <w:r>
+      <w:rPr>
+        <w:rFonts w:cs="Times New Roman (本文のフォント - コンプレ"/>
+        <w:color w:val="0F243E" w:themeColor="text2" w:themeShade="80"/>
+      </w:rPr>
+      <w:fldChar w:fldCharType="separate"/>
+    </w:r>
+    <w:r>
+      <w:rPr>
+        <w:rFonts w:cs="Times New Roman (本文のフォント - コンプレ"/>
+        <w:noProof/>
+        <w:color w:val="0F243E" w:themeColor="text2" w:themeShade="80"/>
+      </w:rPr>
+      <w:instrText>13</w:instrText>
+    </w:r>
+    <w:r>
+      <w:rPr>
+        <w:rFonts w:cs="Times New Roman (本文のフォント - コンプレ"/>
+        <w:color w:val="0F243E" w:themeColor="text2" w:themeShade="80"/>
+      </w:rPr>
+      <w:fldChar w:fldCharType="end"/>
+    </w:r>
+    <w:r>
+      <w:rPr>
+        <w:rFonts w:cs="Times New Roman (本文のフォント - コンプレ"/>
+        <w:color w:val="0F243E" w:themeColor="text2" w:themeShade="80"/>
+      </w:rPr>
+      <w:instrText xml:space="preserve"> -</w:instrText>
+    </w:r>
+    <w:r>
+      <w:rPr>
+        <w:rFonts w:cs="Times New Roman (本文のフォント - コンプレ"/>
+        <w:color w:val="0F243E" w:themeColor="text2" w:themeShade="80"/>
+      </w:rPr>
       <w:instrText>1</w:instrText>
     </w:r>
     <w:r>
@@ -5622,20 +5728,6 @@
         <w:rFonts w:cs="Times New Roman (本文のフォント - コンプレ"/>
         <w:color w:val="0F243E" w:themeColor="text2" w:themeShade="80"/>
       </w:rPr>
-      <w:fldChar w:fldCharType="end"/>
-    </w:r>
-    <w:r>
-      <w:rPr>
-        <w:rFonts w:cs="Times New Roman (本文のフォント - コンプレ"/>
-        <w:color w:val="0F243E" w:themeColor="text2" w:themeShade="80"/>
-      </w:rPr>
-      <w:instrText xml:space="preserve"> </w:instrText>
-    </w:r>
-    <w:r>
-      <w:rPr>
-        <w:rFonts w:cs="Times New Roman (本文のフォント - コンプレ"/>
-        <w:color w:val="0F243E" w:themeColor="text2" w:themeShade="80"/>
-      </w:rPr>
       <w:fldChar w:fldCharType="separate"/>
     </w:r>
     <w:r>
@@ -5644,101 +5736,7 @@
         <w:noProof/>
         <w:color w:val="0F243E" w:themeColor="text2" w:themeShade="80"/>
       </w:rPr>
-      <w:t>1</w:t>
-    </w:r>
-    <w:r>
-      <w:rPr>
-        <w:rFonts w:cs="Times New Roman (本文のフォント - コンプレ"/>
-        <w:color w:val="0F243E" w:themeColor="text2" w:themeShade="80"/>
-      </w:rPr>
-      <w:fldChar w:fldCharType="end"/>
-    </w:r>
-    <w:r>
-      <w:rPr>
-        <w:rFonts w:cs="Times New Roman (本文のフォント - コンプレ"/>
-        <w:color w:val="0F243E" w:themeColor="text2" w:themeShade="80"/>
-        <w:lang w:val="ja-JP"/>
-      </w:rPr>
-      <w:t xml:space="preserve"> | </w:t>
-    </w:r>
-    <w:r>
-      <w:rPr>
-        <w:rFonts w:cs="Times New Roman (本文のフォント - コンプレ"/>
-        <w:color w:val="0F243E" w:themeColor="text2" w:themeShade="80"/>
-      </w:rPr>
-      <w:fldChar w:fldCharType="begin"/>
-    </w:r>
-    <w:r>
-      <w:rPr>
-        <w:rFonts w:cs="Times New Roman (本文のフォント - コンプレ"/>
-        <w:color w:val="0F243E" w:themeColor="text2" w:themeShade="80"/>
-      </w:rPr>
-      <w:instrText xml:space="preserve">= </w:instrText>
-    </w:r>
-    <w:r>
-      <w:rPr>
-        <w:rFonts w:cs="Times New Roman (本文のフォント - コンプレ"/>
-        <w:color w:val="0F243E" w:themeColor="text2" w:themeShade="80"/>
-      </w:rPr>
-      <w:fldChar w:fldCharType="begin"/>
-    </w:r>
-    <w:r>
-      <w:rPr>
-        <w:rFonts w:cs="Times New Roman (本文のフォント - コンプレ"/>
-        <w:color w:val="0F243E" w:themeColor="text2" w:themeShade="80"/>
-      </w:rPr>
-      <w:instrText>NUMPAGES</w:instrText>
-    </w:r>
-    <w:r>
-      <w:rPr>
-        <w:rFonts w:cs="Times New Roman (本文のフォント - コンプレ"/>
-        <w:color w:val="0F243E" w:themeColor="text2" w:themeShade="80"/>
-      </w:rPr>
-      <w:fldChar w:fldCharType="separate"/>
-    </w:r>
-    <w:r>
-      <w:rPr>
-        <w:rFonts w:cs="Times New Roman (本文のフォント - コンプレ"/>
-        <w:noProof/>
-        <w:color w:val="0F243E" w:themeColor="text2" w:themeShade="80"/>
-      </w:rPr>
-      <w:instrText>14</w:instrText>
-    </w:r>
-    <w:r>
-      <w:rPr>
-        <w:rFonts w:cs="Times New Roman (本文のフォント - コンプレ"/>
-        <w:color w:val="0F243E" w:themeColor="text2" w:themeShade="80"/>
-      </w:rPr>
-      <w:fldChar w:fldCharType="end"/>
-    </w:r>
-    <w:r>
-      <w:rPr>
-        <w:rFonts w:cs="Times New Roman (本文のフォント - コンプレ"/>
-        <w:color w:val="0F243E" w:themeColor="text2" w:themeShade="80"/>
-      </w:rPr>
-      <w:instrText xml:space="preserve"> -</w:instrText>
-    </w:r>
-    <w:r>
-      <w:rPr>
-        <w:rFonts w:cs="Times New Roman (本文のフォント - コンプレ"/>
-        <w:color w:val="0F243E" w:themeColor="text2" w:themeShade="80"/>
-      </w:rPr>
-      <w:instrText>1</w:instrText>
-    </w:r>
-    <w:r>
-      <w:rPr>
-        <w:rFonts w:cs="Times New Roman (本文のフォント - コンプレ"/>
-        <w:color w:val="0F243E" w:themeColor="text2" w:themeShade="80"/>
-      </w:rPr>
-      <w:fldChar w:fldCharType="separate"/>
-    </w:r>
-    <w:r>
-      <w:rPr>
-        <w:rFonts w:cs="Times New Roman (本文のフォント - コンプレ"/>
-        <w:noProof/>
-        <w:color w:val="0F243E" w:themeColor="text2" w:themeShade="80"/>
-      </w:rPr>
-      <w:t>13</w:t>
+      <w:t>12</w:t>
     </w:r>
     <w:r>
       <w:rPr>
@@ -5766,7 +5764,7 @@
 </file>
 
 <file path=word/footer3.xml><?xml version="1.0" encoding="utf-8"?>
-<w:ftr xmlns:wpc="http://schemas.microsoft.com/office/word/2010/wordprocessingCanvas" xmlns:cx="http://schemas.microsoft.com/office/drawing/2014/chartex" xmlns:cx1="http://schemas.microsoft.com/office/drawing/2015/9/8/chartex" xmlns:cx2="http://schemas.microsoft.com/office/drawing/2015/10/21/chartex" xmlns:cx3="http://schemas.microsoft.com/office/drawing/2016/5/9/chartex" xmlns:cx4="http://schemas.microsoft.com/office/drawing/2016/5/10/chartex" xmlns:cx5="http://schemas.microsoft.com/office/drawing/2016/5/11/chartex" xmlns:cx6="http://schemas.microsoft.com/office/drawing/2016/5/12/chartex" xmlns:cx7="http://schemas.microsoft.com/office/drawing/2016/5/13/chartex" xmlns:cx8="http://schemas.microsoft.com/office/drawing/2016/5/14/chartex" xmlns:mc="http://schemas.openxmlformats.org/markup-compatibility/2006" xmlns:aink="http://schemas.microsoft.com/office/drawing/2016/ink" xmlns:am3d="http://schemas.microsoft.com/office/drawing/2017/model3d" xmlns:o="urn:schemas-microsoft-com:office:office" xmlns:oel="http://schemas.microsoft.com/office/2019/extlst" xmlns:r="http://schemas.openxmlformats.org/officeDocument/2006/relationships" xmlns:m="http://schemas.openxmlformats.org/officeDocument/2006/math" xmlns:v="urn:schemas-microsoft-com:vml" xmlns:wp14="http://schemas.microsoft.com/office/word/2010/wordprocessingDrawing" xmlns:wp="http://schemas.openxmlformats.org/drawingml/2006/wordprocessingDrawing" xmlns:w10="urn:schemas-microsoft-com:office:word" xmlns:w="http://schemas.openxmlformats.org/wordprocessingml/2006/main" xmlns:w14="http://schemas.microsoft.com/office/word/2010/wordml" xmlns:w15="http://schemas.microsoft.com/office/word/2012/wordml" xmlns:w16cex="http://schemas.microsoft.com/office/word/2018/wordml/cex" xmlns:w16cid="http://schemas.microsoft.com/office/word/2016/wordml/cid" xmlns:w16="http://schemas.microsoft.com/office/word/2018/wordml" xmlns:w16sdtdh="http://schemas.microsoft.com/office/word/2020/wordml/sdtdatahash" xmlns:w16se="http://schemas.microsoft.com/office/word/2015/wordml/symex" xmlns:wpg="http://schemas.microsoft.com/office/word/2010/wordprocessingGroup" xmlns:wpi="http://schemas.microsoft.com/office/word/2010/wordprocessingInk" xmlns:wne="http://schemas.microsoft.com/office/word/2006/wordml" xmlns:wps="http://schemas.microsoft.com/office/word/2010/wordprocessingShape" mc:Ignorable="w14 w15 w16se w16cid w16 w16cex w16sdtdh wp14">
+<w:ftr xmlns:wpc="http://schemas.microsoft.com/office/word/2010/wordprocessingCanvas" xmlns:cx="http://schemas.microsoft.com/office/drawing/2014/chartex" xmlns:cx1="http://schemas.microsoft.com/office/drawing/2015/9/8/chartex" xmlns:cx2="http://schemas.microsoft.com/office/drawing/2015/10/21/chartex" xmlns:cx3="http://schemas.microsoft.com/office/drawing/2016/5/9/chartex" xmlns:cx4="http://schemas.microsoft.com/office/drawing/2016/5/10/chartex" xmlns:cx5="http://schemas.microsoft.com/office/drawing/2016/5/11/chartex" xmlns:cx6="http://schemas.microsoft.com/office/drawing/2016/5/12/chartex" xmlns:cx7="http://schemas.microsoft.com/office/drawing/2016/5/13/chartex" xmlns:cx8="http://schemas.microsoft.com/office/drawing/2016/5/14/chartex" xmlns:mc="http://schemas.openxmlformats.org/markup-compatibility/2006" xmlns:aink="http://schemas.microsoft.com/office/drawing/2016/ink" xmlns:am3d="http://schemas.microsoft.com/office/drawing/2017/model3d" xmlns:o="urn:schemas-microsoft-com:office:office" xmlns:oel="http://schemas.microsoft.com/office/2019/extlst" xmlns:r="http://schemas.openxmlformats.org/officeDocument/2006/relationships" xmlns:m="http://schemas.openxmlformats.org/officeDocument/2006/math" xmlns:v="urn:schemas-microsoft-com:vml" xmlns:wp14="http://schemas.microsoft.com/office/word/2010/wordprocessingDrawing" xmlns:wp="http://schemas.openxmlformats.org/drawingml/2006/wordprocessingDrawing" xmlns:w10="urn:schemas-microsoft-com:office:word" xmlns:w="http://schemas.openxmlformats.org/wordprocessingml/2006/main" xmlns:w14="http://schemas.microsoft.com/office/word/2010/wordml" xmlns:w15="http://schemas.microsoft.com/office/word/2012/wordml" xmlns:w16cex="http://schemas.microsoft.com/office/word/2018/wordml/cex" xmlns:w16cid="http://schemas.microsoft.com/office/word/2016/wordml/cid" xmlns:w16="http://schemas.microsoft.com/office/word/2018/wordml" xmlns:w16du="http://schemas.microsoft.com/office/word/2023/wordml/word16du" xmlns:w16sdtdh="http://schemas.microsoft.com/office/word/2020/wordml/sdtdatahash" xmlns:w16se="http://schemas.microsoft.com/office/word/2015/wordml/symex" xmlns:wpg="http://schemas.microsoft.com/office/word/2010/wordprocessingGroup" xmlns:wpi="http://schemas.microsoft.com/office/word/2010/wordprocessingInk" xmlns:wne="http://schemas.microsoft.com/office/word/2006/wordml" xmlns:wps="http://schemas.microsoft.com/office/word/2010/wordprocessingShape" mc:Ignorable="w14 w15 w16se w16cid w16 w16cex w16sdtdh wp14">
   <w:tbl>
     <w:tblPr>
       <w:tblW w:w="0" w:type="auto"/>
@@ -5838,7 +5836,7 @@
         </w:tcPr>
         <w:p>
           <w:pPr>
-            <w:pStyle w:val="a6"/>
+            <w:pStyle w:val="Title"/>
           </w:pPr>
         </w:p>
       </w:tc>
@@ -5872,7 +5870,7 @@
   </w:p>
   <w:p>
     <w:pPr>
-      <w:pStyle w:val="af5"/>
+      <w:pStyle w:val="Footer"/>
       <w:rPr>
         <w:lang w:eastAsia="ja-JP"/>
       </w:rPr>
@@ -5882,7 +5880,7 @@
 </file>
 
 <file path=word/footnotes.xml><?xml version="1.0" encoding="utf-8"?>
-<w:footnotes xmlns:wpc="http://schemas.microsoft.com/office/word/2010/wordprocessingCanvas" xmlns:cx="http://schemas.microsoft.com/office/drawing/2014/chartex" xmlns:cx1="http://schemas.microsoft.com/office/drawing/2015/9/8/chartex" xmlns:cx2="http://schemas.microsoft.com/office/drawing/2015/10/21/chartex" xmlns:cx3="http://schemas.microsoft.com/office/drawing/2016/5/9/chartex" xmlns:cx4="http://schemas.microsoft.com/office/drawing/2016/5/10/chartex" xmlns:cx5="http://schemas.microsoft.com/office/drawing/2016/5/11/chartex" xmlns:cx6="http://schemas.microsoft.com/office/drawing/2016/5/12/chartex" xmlns:cx7="http://schemas.microsoft.com/office/drawing/2016/5/13/chartex" xmlns:cx8="http://schemas.microsoft.com/office/drawing/2016/5/14/chartex" xmlns:mc="http://schemas.openxmlformats.org/markup-compatibility/2006" xmlns:aink="http://schemas.microsoft.com/office/drawing/2016/ink" xmlns:am3d="http://schemas.microsoft.com/office/drawing/2017/model3d" xmlns:o="urn:schemas-microsoft-com:office:office" xmlns:oel="http://schemas.microsoft.com/office/2019/extlst" xmlns:r="http://schemas.openxmlformats.org/officeDocument/2006/relationships" xmlns:m="http://schemas.openxmlformats.org/officeDocument/2006/math" xmlns:v="urn:schemas-microsoft-com:vml" xmlns:wp14="http://schemas.microsoft.com/office/word/2010/wordprocessingDrawing" xmlns:wp="http://schemas.openxmlformats.org/drawingml/2006/wordprocessingDrawing" xmlns:w10="urn:schemas-microsoft-com:office:word" xmlns:w="http://schemas.openxmlformats.org/wordprocessingml/2006/main" xmlns:w14="http://schemas.microsoft.com/office/word/2010/wordml" xmlns:w15="http://schemas.microsoft.com/office/word/2012/wordml" xmlns:w16cex="http://schemas.microsoft.com/office/word/2018/wordml/cex" xmlns:w16cid="http://schemas.microsoft.com/office/word/2016/wordml/cid" xmlns:w16="http://schemas.microsoft.com/office/word/2018/wordml" xmlns:w16sdtdh="http://schemas.microsoft.com/office/word/2020/wordml/sdtdatahash" xmlns:w16se="http://schemas.microsoft.com/office/word/2015/wordml/symex" xmlns:wpg="http://schemas.microsoft.com/office/word/2010/wordprocessingGroup" xmlns:wpi="http://schemas.microsoft.com/office/word/2010/wordprocessingInk" xmlns:wne="http://schemas.microsoft.com/office/word/2006/wordml" xmlns:wps="http://schemas.microsoft.com/office/word/2010/wordprocessingShape" mc:Ignorable="w14 w15 w16se w16cid w16 w16cex w16sdtdh wp14">
+<w:footnotes xmlns:wpc="http://schemas.microsoft.com/office/word/2010/wordprocessingCanvas" xmlns:cx="http://schemas.microsoft.com/office/drawing/2014/chartex" xmlns:cx1="http://schemas.microsoft.com/office/drawing/2015/9/8/chartex" xmlns:cx2="http://schemas.microsoft.com/office/drawing/2015/10/21/chartex" xmlns:cx3="http://schemas.microsoft.com/office/drawing/2016/5/9/chartex" xmlns:cx4="http://schemas.microsoft.com/office/drawing/2016/5/10/chartex" xmlns:cx5="http://schemas.microsoft.com/office/drawing/2016/5/11/chartex" xmlns:cx6="http://schemas.microsoft.com/office/drawing/2016/5/12/chartex" xmlns:cx7="http://schemas.microsoft.com/office/drawing/2016/5/13/chartex" xmlns:cx8="http://schemas.microsoft.com/office/drawing/2016/5/14/chartex" xmlns:mc="http://schemas.openxmlformats.org/markup-compatibility/2006" xmlns:aink="http://schemas.microsoft.com/office/drawing/2016/ink" xmlns:am3d="http://schemas.microsoft.com/office/drawing/2017/model3d" xmlns:o="urn:schemas-microsoft-com:office:office" xmlns:oel="http://schemas.microsoft.com/office/2019/extlst" xmlns:r="http://schemas.openxmlformats.org/officeDocument/2006/relationships" xmlns:m="http://schemas.openxmlformats.org/officeDocument/2006/math" xmlns:v="urn:schemas-microsoft-com:vml" xmlns:wp14="http://schemas.microsoft.com/office/word/2010/wordprocessingDrawing" xmlns:wp="http://schemas.openxmlformats.org/drawingml/2006/wordprocessingDrawing" xmlns:w10="urn:schemas-microsoft-com:office:word" xmlns:w="http://schemas.openxmlformats.org/wordprocessingml/2006/main" xmlns:w14="http://schemas.microsoft.com/office/word/2010/wordml" xmlns:w15="http://schemas.microsoft.com/office/word/2012/wordml" xmlns:w16cex="http://schemas.microsoft.com/office/word/2018/wordml/cex" xmlns:w16cid="http://schemas.microsoft.com/office/word/2016/wordml/cid" xmlns:w16="http://schemas.microsoft.com/office/word/2018/wordml" xmlns:w16du="http://schemas.microsoft.com/office/word/2023/wordml/word16du" xmlns:w16sdtdh="http://schemas.microsoft.com/office/word/2020/wordml/sdtdatahash" xmlns:w16se="http://schemas.microsoft.com/office/word/2015/wordml/symex" xmlns:wpg="http://schemas.microsoft.com/office/word/2010/wordprocessingGroup" xmlns:wpi="http://schemas.microsoft.com/office/word/2010/wordprocessingInk" xmlns:wne="http://schemas.microsoft.com/office/word/2006/wordml" xmlns:wps="http://schemas.microsoft.com/office/word/2010/wordprocessingShape" mc:Ignorable="w14 w15 w16se w16cid w16 w16cex w16sdtdh wp14">
   <w:footnote w:type="separator" w:id="-1">
     <w:p>
       <w:r>
@@ -5901,20 +5899,10 @@
 </file>
 
 <file path=word/header1.xml><?xml version="1.0" encoding="utf-8"?>
-<w:hdr xmlns:wpc="http://schemas.microsoft.com/office/word/2010/wordprocessingCanvas" xmlns:cx="http://schemas.microsoft.com/office/drawing/2014/chartex" xmlns:cx1="http://schemas.microsoft.com/office/drawing/2015/9/8/chartex" xmlns:cx2="http://schemas.microsoft.com/office/drawing/2015/10/21/chartex" xmlns:cx3="http://schemas.microsoft.com/office/drawing/2016/5/9/chartex" xmlns:cx4="http://schemas.microsoft.com/office/drawing/2016/5/10/chartex" xmlns:cx5="http://schemas.microsoft.com/office/drawing/2016/5/11/chartex" xmlns:cx6="http://schemas.microsoft.com/office/drawing/2016/5/12/chartex" xmlns:cx7="http://schemas.microsoft.com/office/drawing/2016/5/13/chartex" xmlns:cx8="http://schemas.microsoft.com/office/drawing/2016/5/14/chartex" xmlns:mc="http://schemas.openxmlformats.org/markup-compatibility/2006" xmlns:aink="http://schemas.microsoft.com/office/drawing/2016/ink" xmlns:am3d="http://schemas.microsoft.com/office/drawing/2017/model3d" xmlns:o="urn:schemas-microsoft-com:office:office" xmlns:oel="http://schemas.microsoft.com/office/2019/extlst" xmlns:r="http://schemas.openxmlformats.org/officeDocument/2006/relationships" xmlns:m="http://schemas.openxmlformats.org/officeDocument/2006/math" xmlns:v="urn:schemas-microsoft-com:vml" xmlns:wp14="http://schemas.microsoft.com/office/word/2010/wordprocessingDrawing" xmlns:wp="http://schemas.openxmlformats.org/drawingml/2006/wordprocessingDrawing" xmlns:w10="urn:schemas-microsoft-com:office:word" xmlns:w="http://schemas.openxmlformats.org/wordprocessingml/2006/main" xmlns:w14="http://schemas.microsoft.com/office/word/2010/wordml" xmlns:w15="http://schemas.microsoft.com/office/word/2012/wordml" xmlns:w16cex="http://schemas.microsoft.com/office/word/2018/wordml/cex" xmlns:w16cid="http://schemas.microsoft.com/office/word/2016/wordml/cid" xmlns:w16="http://schemas.microsoft.com/office/word/2018/wordml" xmlns:w16sdtdh="http://schemas.microsoft.com/office/word/2020/wordml/sdtdatahash" xmlns:w16se="http://schemas.microsoft.com/office/word/2015/wordml/symex" xmlns:wpg="http://schemas.microsoft.com/office/word/2010/wordprocessingGroup" xmlns:wpi="http://schemas.microsoft.com/office/word/2010/wordprocessingInk" xmlns:wne="http://schemas.microsoft.com/office/word/2006/wordml" xmlns:wps="http://schemas.microsoft.com/office/word/2010/wordprocessingShape" mc:Ignorable="w14 w15 w16se w16cid w16 w16cex w16sdtdh wp14">
+<w:hdr xmlns:wpc="http://schemas.microsoft.com/office/word/2010/wordprocessingCanvas" xmlns:cx="http://schemas.microsoft.com/office/drawing/2014/chartex" xmlns:cx1="http://schemas.microsoft.com/office/drawing/2015/9/8/chartex" xmlns:cx2="http://schemas.microsoft.com/office/drawing/2015/10/21/chartex" xmlns:cx3="http://schemas.microsoft.com/office/drawing/2016/5/9/chartex" xmlns:cx4="http://schemas.microsoft.com/office/drawing/2016/5/10/chartex" xmlns:cx5="http://schemas.microsoft.com/office/drawing/2016/5/11/chartex" xmlns:cx6="http://schemas.microsoft.com/office/drawing/2016/5/12/chartex" xmlns:cx7="http://schemas.microsoft.com/office/drawing/2016/5/13/chartex" xmlns:cx8="http://schemas.microsoft.com/office/drawing/2016/5/14/chartex" xmlns:mc="http://schemas.openxmlformats.org/markup-compatibility/2006" xmlns:aink="http://schemas.microsoft.com/office/drawing/2016/ink" xmlns:am3d="http://schemas.microsoft.com/office/drawing/2017/model3d" xmlns:o="urn:schemas-microsoft-com:office:office" xmlns:oel="http://schemas.microsoft.com/office/2019/extlst" xmlns:r="http://schemas.openxmlformats.org/officeDocument/2006/relationships" xmlns:m="http://schemas.openxmlformats.org/officeDocument/2006/math" xmlns:v="urn:schemas-microsoft-com:vml" xmlns:wp14="http://schemas.microsoft.com/office/word/2010/wordprocessingDrawing" xmlns:wp="http://schemas.openxmlformats.org/drawingml/2006/wordprocessingDrawing" xmlns:w10="urn:schemas-microsoft-com:office:word" xmlns:w="http://schemas.openxmlformats.org/wordprocessingml/2006/main" xmlns:w14="http://schemas.microsoft.com/office/word/2010/wordml" xmlns:w15="http://schemas.microsoft.com/office/word/2012/wordml" xmlns:w16cex="http://schemas.microsoft.com/office/word/2018/wordml/cex" xmlns:w16cid="http://schemas.microsoft.com/office/word/2016/wordml/cid" xmlns:w16="http://schemas.microsoft.com/office/word/2018/wordml" xmlns:w16du="http://schemas.microsoft.com/office/word/2023/wordml/word16du" xmlns:w16sdtdh="http://schemas.microsoft.com/office/word/2020/wordml/sdtdatahash" xmlns:w16se="http://schemas.microsoft.com/office/word/2015/wordml/symex" xmlns:wpg="http://schemas.microsoft.com/office/word/2010/wordprocessingGroup" xmlns:wpi="http://schemas.microsoft.com/office/word/2010/wordprocessingInk" xmlns:wne="http://schemas.microsoft.com/office/word/2006/wordml" xmlns:wps="http://schemas.microsoft.com/office/word/2010/wordprocessingShape" mc:Ignorable="w14 w15 w16se w16cid w16 w16cex w16sdtdh wp14">
   <w:p>
     <w:pPr>
-      <w:pStyle w:val="af3"/>
-    </w:pPr>
-  </w:p>
-</w:hdr>
-</file>
-
-<file path=word/header2.xml><?xml version="1.0" encoding="utf-8"?>
-<w:hdr xmlns:wpc="http://schemas.microsoft.com/office/word/2010/wordprocessingCanvas" xmlns:cx="http://schemas.microsoft.com/office/drawing/2014/chartex" xmlns:cx1="http://schemas.microsoft.com/office/drawing/2015/9/8/chartex" xmlns:cx2="http://schemas.microsoft.com/office/drawing/2015/10/21/chartex" xmlns:cx3="http://schemas.microsoft.com/office/drawing/2016/5/9/chartex" xmlns:cx4="http://schemas.microsoft.com/office/drawing/2016/5/10/chartex" xmlns:cx5="http://schemas.microsoft.com/office/drawing/2016/5/11/chartex" xmlns:cx6="http://schemas.microsoft.com/office/drawing/2016/5/12/chartex" xmlns:cx7="http://schemas.microsoft.com/office/drawing/2016/5/13/chartex" xmlns:cx8="http://schemas.microsoft.com/office/drawing/2016/5/14/chartex" xmlns:mc="http://schemas.openxmlformats.org/markup-compatibility/2006" xmlns:aink="http://schemas.microsoft.com/office/drawing/2016/ink" xmlns:am3d="http://schemas.microsoft.com/office/drawing/2017/model3d" xmlns:o="urn:schemas-microsoft-com:office:office" xmlns:oel="http://schemas.microsoft.com/office/2019/extlst" xmlns:r="http://schemas.openxmlformats.org/officeDocument/2006/relationships" xmlns:m="http://schemas.openxmlformats.org/officeDocument/2006/math" xmlns:v="urn:schemas-microsoft-com:vml" xmlns:wp14="http://schemas.microsoft.com/office/word/2010/wordprocessingDrawing" xmlns:wp="http://schemas.openxmlformats.org/drawingml/2006/wordprocessingDrawing" xmlns:w10="urn:schemas-microsoft-com:office:word" xmlns:w="http://schemas.openxmlformats.org/wordprocessingml/2006/main" xmlns:w14="http://schemas.microsoft.com/office/word/2010/wordml" xmlns:w15="http://schemas.microsoft.com/office/word/2012/wordml" xmlns:w16cex="http://schemas.microsoft.com/office/word/2018/wordml/cex" xmlns:w16cid="http://schemas.microsoft.com/office/word/2016/wordml/cid" xmlns:w16="http://schemas.microsoft.com/office/word/2018/wordml" xmlns:w16sdtdh="http://schemas.microsoft.com/office/word/2020/wordml/sdtdatahash" xmlns:w16se="http://schemas.microsoft.com/office/word/2015/wordml/symex" xmlns:wpg="http://schemas.microsoft.com/office/word/2010/wordprocessingGroup" xmlns:wpi="http://schemas.microsoft.com/office/word/2010/wordprocessingInk" xmlns:wne="http://schemas.microsoft.com/office/word/2006/wordml" xmlns:wps="http://schemas.microsoft.com/office/word/2010/wordprocessingShape" mc:Ignorable="w14 w15 w16se w16cid w16 w16cex w16sdtdh wp14">
-  <w:p>
-    <w:pPr>
-      <w:pStyle w:val="af3"/>
+      <w:pStyle w:val="Header"/>
       <w:jc w:val="right"/>
     </w:pPr>
     <w:r>
@@ -5966,8 +5954,8 @@
 </w:hdr>
 </file>
 
-<file path=word/header3.xml><?xml version="1.0" encoding="utf-8"?>
-<w:hdr xmlns:wpc="http://schemas.microsoft.com/office/word/2010/wordprocessingCanvas" xmlns:cx="http://schemas.microsoft.com/office/drawing/2014/chartex" xmlns:cx1="http://schemas.microsoft.com/office/drawing/2015/9/8/chartex" xmlns:cx2="http://schemas.microsoft.com/office/drawing/2015/10/21/chartex" xmlns:cx3="http://schemas.microsoft.com/office/drawing/2016/5/9/chartex" xmlns:cx4="http://schemas.microsoft.com/office/drawing/2016/5/10/chartex" xmlns:cx5="http://schemas.microsoft.com/office/drawing/2016/5/11/chartex" xmlns:cx6="http://schemas.microsoft.com/office/drawing/2016/5/12/chartex" xmlns:cx7="http://schemas.microsoft.com/office/drawing/2016/5/13/chartex" xmlns:cx8="http://schemas.microsoft.com/office/drawing/2016/5/14/chartex" xmlns:mc="http://schemas.openxmlformats.org/markup-compatibility/2006" xmlns:aink="http://schemas.microsoft.com/office/drawing/2016/ink" xmlns:am3d="http://schemas.microsoft.com/office/drawing/2017/model3d" xmlns:o="urn:schemas-microsoft-com:office:office" xmlns:oel="http://schemas.microsoft.com/office/2019/extlst" xmlns:r="http://schemas.openxmlformats.org/officeDocument/2006/relationships" xmlns:m="http://schemas.openxmlformats.org/officeDocument/2006/math" xmlns:v="urn:schemas-microsoft-com:vml" xmlns:wp14="http://schemas.microsoft.com/office/word/2010/wordprocessingDrawing" xmlns:wp="http://schemas.openxmlformats.org/drawingml/2006/wordprocessingDrawing" xmlns:w10="urn:schemas-microsoft-com:office:word" xmlns:w="http://schemas.openxmlformats.org/wordprocessingml/2006/main" xmlns:w14="http://schemas.microsoft.com/office/word/2010/wordml" xmlns:w15="http://schemas.microsoft.com/office/word/2012/wordml" xmlns:w16cex="http://schemas.microsoft.com/office/word/2018/wordml/cex" xmlns:w16cid="http://schemas.microsoft.com/office/word/2016/wordml/cid" xmlns:w16="http://schemas.microsoft.com/office/word/2018/wordml" xmlns:w16sdtdh="http://schemas.microsoft.com/office/word/2020/wordml/sdtdatahash" xmlns:w16se="http://schemas.microsoft.com/office/word/2015/wordml/symex" xmlns:wpg="http://schemas.microsoft.com/office/word/2010/wordprocessingGroup" xmlns:wpi="http://schemas.microsoft.com/office/word/2010/wordprocessingInk" xmlns:wne="http://schemas.microsoft.com/office/word/2006/wordml" xmlns:wps="http://schemas.microsoft.com/office/word/2010/wordprocessingShape" mc:Ignorable="w14 w15 w16se w16cid w16 w16cex w16sdtdh wp14">
+<file path=word/header2.xml><?xml version="1.0" encoding="utf-8"?>
+<w:hdr xmlns:wpc="http://schemas.microsoft.com/office/word/2010/wordprocessingCanvas" xmlns:cx="http://schemas.microsoft.com/office/drawing/2014/chartex" xmlns:cx1="http://schemas.microsoft.com/office/drawing/2015/9/8/chartex" xmlns:cx2="http://schemas.microsoft.com/office/drawing/2015/10/21/chartex" xmlns:cx3="http://schemas.microsoft.com/office/drawing/2016/5/9/chartex" xmlns:cx4="http://schemas.microsoft.com/office/drawing/2016/5/10/chartex" xmlns:cx5="http://schemas.microsoft.com/office/drawing/2016/5/11/chartex" xmlns:cx6="http://schemas.microsoft.com/office/drawing/2016/5/12/chartex" xmlns:cx7="http://schemas.microsoft.com/office/drawing/2016/5/13/chartex" xmlns:cx8="http://schemas.microsoft.com/office/drawing/2016/5/14/chartex" xmlns:mc="http://schemas.openxmlformats.org/markup-compatibility/2006" xmlns:aink="http://schemas.microsoft.com/office/drawing/2016/ink" xmlns:am3d="http://schemas.microsoft.com/office/drawing/2017/model3d" xmlns:o="urn:schemas-microsoft-com:office:office" xmlns:oel="http://schemas.microsoft.com/office/2019/extlst" xmlns:r="http://schemas.openxmlformats.org/officeDocument/2006/relationships" xmlns:m="http://schemas.openxmlformats.org/officeDocument/2006/math" xmlns:v="urn:schemas-microsoft-com:vml" xmlns:wp14="http://schemas.microsoft.com/office/word/2010/wordprocessingDrawing" xmlns:wp="http://schemas.openxmlformats.org/drawingml/2006/wordprocessingDrawing" xmlns:w10="urn:schemas-microsoft-com:office:word" xmlns:w="http://schemas.openxmlformats.org/wordprocessingml/2006/main" xmlns:w14="http://schemas.microsoft.com/office/word/2010/wordml" xmlns:w15="http://schemas.microsoft.com/office/word/2012/wordml" xmlns:w16cex="http://schemas.microsoft.com/office/word/2018/wordml/cex" xmlns:w16cid="http://schemas.microsoft.com/office/word/2016/wordml/cid" xmlns:w16="http://schemas.microsoft.com/office/word/2018/wordml" xmlns:w16du="http://schemas.microsoft.com/office/word/2023/wordml/word16du" xmlns:w16sdtdh="http://schemas.microsoft.com/office/word/2020/wordml/sdtdatahash" xmlns:w16se="http://schemas.microsoft.com/office/word/2015/wordml/symex" xmlns:wpg="http://schemas.microsoft.com/office/word/2010/wordprocessingGroup" xmlns:wpi="http://schemas.microsoft.com/office/word/2010/wordprocessingInk" xmlns:wne="http://schemas.microsoft.com/office/word/2006/wordml" xmlns:wps="http://schemas.microsoft.com/office/word/2010/wordprocessingShape" mc:Ignorable="w14 w15 w16se w16cid w16 w16cex w16sdtdh wp14">
   <w:p>
     <w:pPr>
       <w:spacing w:line="264" w:lineRule="auto"/>
@@ -6033,7 +6021,7 @@
 </file>
 
 <file path=word/numbering.xml><?xml version="1.0" encoding="utf-8"?>
-<w:numbering xmlns:wpc="http://schemas.microsoft.com/office/word/2010/wordprocessingCanvas" xmlns:cx="http://schemas.microsoft.com/office/drawing/2014/chartex" xmlns:cx1="http://schemas.microsoft.com/office/drawing/2015/9/8/chartex" xmlns:cx2="http://schemas.microsoft.com/office/drawing/2015/10/21/chartex" xmlns:cx3="http://schemas.microsoft.com/office/drawing/2016/5/9/chartex" xmlns:cx4="http://schemas.microsoft.com/office/drawing/2016/5/10/chartex" xmlns:cx5="http://schemas.microsoft.com/office/drawing/2016/5/11/chartex" xmlns:cx6="http://schemas.microsoft.com/office/drawing/2016/5/12/chartex" xmlns:cx7="http://schemas.microsoft.com/office/drawing/2016/5/13/chartex" xmlns:cx8="http://schemas.microsoft.com/office/drawing/2016/5/14/chartex" xmlns:mc="http://schemas.openxmlformats.org/markup-compatibility/2006" xmlns:aink="http://schemas.microsoft.com/office/drawing/2016/ink" xmlns:am3d="http://schemas.microsoft.com/office/drawing/2017/model3d" xmlns:o="urn:schemas-microsoft-com:office:office" xmlns:oel="http://schemas.microsoft.com/office/2019/extlst" xmlns:r="http://schemas.openxmlformats.org/officeDocument/2006/relationships" xmlns:m="http://schemas.openxmlformats.org/officeDocument/2006/math" xmlns:v="urn:schemas-microsoft-com:vml" xmlns:wp14="http://schemas.microsoft.com/office/word/2010/wordprocessingDrawing" xmlns:wp="http://schemas.openxmlformats.org/drawingml/2006/wordprocessingDrawing" xmlns:w10="urn:schemas-microsoft-com:office:word" xmlns:w="http://schemas.openxmlformats.org/wordprocessingml/2006/main" xmlns:w14="http://schemas.microsoft.com/office/word/2010/wordml" xmlns:w15="http://schemas.microsoft.com/office/word/2012/wordml" xmlns:w16cex="http://schemas.microsoft.com/office/word/2018/wordml/cex" xmlns:w16cid="http://schemas.microsoft.com/office/word/2016/wordml/cid" xmlns:w16="http://schemas.microsoft.com/office/word/2018/wordml" xmlns:w16sdtdh="http://schemas.microsoft.com/office/word/2020/wordml/sdtdatahash" xmlns:w16se="http://schemas.microsoft.com/office/word/2015/wordml/symex" xmlns:wpg="http://schemas.microsoft.com/office/word/2010/wordprocessingGroup" xmlns:wpi="http://schemas.microsoft.com/office/word/2010/wordprocessingInk" xmlns:wne="http://schemas.microsoft.com/office/word/2006/wordml" xmlns:wps="http://schemas.microsoft.com/office/word/2010/wordprocessingShape" mc:Ignorable="w14 w15 w16se w16cid w16 w16cex w16sdtdh wp14">
+<w:numbering xmlns:wpc="http://schemas.microsoft.com/office/word/2010/wordprocessingCanvas" xmlns:cx="http://schemas.microsoft.com/office/drawing/2014/chartex" xmlns:cx1="http://schemas.microsoft.com/office/drawing/2015/9/8/chartex" xmlns:cx2="http://schemas.microsoft.com/office/drawing/2015/10/21/chartex" xmlns:cx3="http://schemas.microsoft.com/office/drawing/2016/5/9/chartex" xmlns:cx4="http://schemas.microsoft.com/office/drawing/2016/5/10/chartex" xmlns:cx5="http://schemas.microsoft.com/office/drawing/2016/5/11/chartex" xmlns:cx6="http://schemas.microsoft.com/office/drawing/2016/5/12/chartex" xmlns:cx7="http://schemas.microsoft.com/office/drawing/2016/5/13/chartex" xmlns:cx8="http://schemas.microsoft.com/office/drawing/2016/5/14/chartex" xmlns:mc="http://schemas.openxmlformats.org/markup-compatibility/2006" xmlns:aink="http://schemas.microsoft.com/office/drawing/2016/ink" xmlns:am3d="http://schemas.microsoft.com/office/drawing/2017/model3d" xmlns:o="urn:schemas-microsoft-com:office:office" xmlns:oel="http://schemas.microsoft.com/office/2019/extlst" xmlns:r="http://schemas.openxmlformats.org/officeDocument/2006/relationships" xmlns:m="http://schemas.openxmlformats.org/officeDocument/2006/math" xmlns:v="urn:schemas-microsoft-com:vml" xmlns:wp14="http://schemas.microsoft.com/office/word/2010/wordprocessingDrawing" xmlns:wp="http://schemas.openxmlformats.org/drawingml/2006/wordprocessingDrawing" xmlns:w10="urn:schemas-microsoft-com:office:word" xmlns:w="http://schemas.openxmlformats.org/wordprocessingml/2006/main" xmlns:w14="http://schemas.microsoft.com/office/word/2010/wordml" xmlns:w15="http://schemas.microsoft.com/office/word/2012/wordml" xmlns:w16cex="http://schemas.microsoft.com/office/word/2018/wordml/cex" xmlns:w16cid="http://schemas.microsoft.com/office/word/2016/wordml/cid" xmlns:w16="http://schemas.microsoft.com/office/word/2018/wordml" xmlns:w16du="http://schemas.microsoft.com/office/word/2023/wordml/word16du" xmlns:w16sdtdh="http://schemas.microsoft.com/office/word/2020/wordml/sdtdatahash" xmlns:w16se="http://schemas.microsoft.com/office/word/2015/wordml/symex" xmlns:wpg="http://schemas.microsoft.com/office/word/2010/wordprocessingGroup" xmlns:wpi="http://schemas.microsoft.com/office/word/2010/wordprocessingInk" xmlns:wne="http://schemas.microsoft.com/office/word/2006/wordml" xmlns:wps="http://schemas.microsoft.com/office/word/2010/wordprocessingShape" mc:Ignorable="w14 w15 w16se w16cid w16 w16cex w16sdtdh wp14">
   <w:abstractNum w:abstractNumId="0" w15:restartNumberingAfterBreak="0">
     <w:nsid w:val="FFFFFF7C"/>
     <w:multiLevelType w:val="singleLevel"/>
@@ -6149,7 +6137,7 @@
     <w:lvl w:ilvl="0">
       <w:start w:val="1"/>
       <w:numFmt w:val="bullet"/>
-      <w:pStyle w:val="3"/>
+      <w:pStyle w:val="ListBullet3"/>
       <w:lvlText w:val=""/>
       <w:lvlJc w:val="left"/>
       <w:pPr>
@@ -6170,7 +6158,7 @@
     <w:lvl w:ilvl="0">
       <w:start w:val="1"/>
       <w:numFmt w:val="bullet"/>
-      <w:pStyle w:val="2"/>
+      <w:pStyle w:val="ListBullet2"/>
       <w:lvlText w:val=""/>
       <w:lvlJc w:val="left"/>
       <w:pPr>
@@ -6208,7 +6196,7 @@
     <w:lvl w:ilvl="0">
       <w:start w:val="1"/>
       <w:numFmt w:val="bullet"/>
-      <w:pStyle w:val="a"/>
+      <w:pStyle w:val="ListBullet"/>
       <w:lvlText w:val=""/>
       <w:lvlJc w:val="left"/>
       <w:pPr>
@@ -6457,7 +6445,7 @@
     <w:lvl w:ilvl="0">
       <w:start w:val="1"/>
       <w:numFmt w:val="decimal"/>
-      <w:pStyle w:val="1"/>
+      <w:pStyle w:val="Heading1"/>
       <w:lvlText w:val="%1"/>
       <w:lvlJc w:val="left"/>
       <w:pPr>
@@ -6467,7 +6455,7 @@
     <w:lvl w:ilvl="1">
       <w:start w:val="1"/>
       <w:numFmt w:val="decimal"/>
-      <w:pStyle w:val="20"/>
+      <w:pStyle w:val="Heading2"/>
       <w:lvlText w:val="%1.%2"/>
       <w:lvlJc w:val="left"/>
       <w:pPr>
@@ -6477,7 +6465,7 @@
     <w:lvl w:ilvl="2">
       <w:start w:val="1"/>
       <w:numFmt w:val="decimal"/>
-      <w:pStyle w:val="30"/>
+      <w:pStyle w:val="Heading3"/>
       <w:lvlText w:val="%1.%2.%3"/>
       <w:lvlJc w:val="left"/>
       <w:pPr>
@@ -6505,7 +6493,7 @@
     <w:lvl w:ilvl="5">
       <w:start w:val="1"/>
       <w:numFmt w:val="decimal"/>
-      <w:pStyle w:val="6"/>
+      <w:pStyle w:val="Heading6"/>
       <w:lvlText w:val="%1.%2.%3.%4.%5.%6"/>
       <w:lvlJc w:val="left"/>
       <w:pPr>
@@ -6515,7 +6503,7 @@
     <w:lvl w:ilvl="6">
       <w:start w:val="1"/>
       <w:numFmt w:val="decimal"/>
-      <w:pStyle w:val="7"/>
+      <w:pStyle w:val="Heading7"/>
       <w:lvlText w:val="%1.%2.%3.%4.%5.%6.%7"/>
       <w:lvlJc w:val="left"/>
       <w:pPr>
@@ -6525,7 +6513,7 @@
     <w:lvl w:ilvl="7">
       <w:start w:val="1"/>
       <w:numFmt w:val="decimal"/>
-      <w:pStyle w:val="8"/>
+      <w:pStyle w:val="Heading8"/>
       <w:lvlText w:val="%1.%2.%3.%4.%5.%6.%7.%8"/>
       <w:lvlJc w:val="left"/>
       <w:pPr>
@@ -6535,7 +6523,7 @@
     <w:lvl w:ilvl="8">
       <w:start w:val="1"/>
       <w:numFmt w:val="decimal"/>
-      <w:pStyle w:val="9"/>
+      <w:pStyle w:val="Heading9"/>
       <w:lvlText w:val="%1.%2.%3.%4.%5.%6.%7.%8.%9"/>
       <w:lvlJc w:val="left"/>
       <w:pPr>
@@ -6547,7 +6535,7 @@
     <w:nsid w:val="169059F6"/>
     <w:multiLevelType w:val="multilevel"/>
     <w:tmpl w:val="8E524998"/>
-    <w:styleLink w:val="10"/>
+    <w:styleLink w:val="1"/>
     <w:lvl w:ilvl="0">
       <w:start w:val="1"/>
       <w:numFmt w:val="bullet"/>
@@ -6778,7 +6766,7 @@
     <w:lvl w:ilvl="0" w:tplc="E1B6839C">
       <w:start w:val="1"/>
       <w:numFmt w:val="bullet"/>
-      <w:pStyle w:val="5"/>
+      <w:pStyle w:val="Heading5"/>
       <w:lvlText w:val=""/>
       <w:lvlJc w:val="left"/>
       <w:pPr>
@@ -12858,7 +12846,7 @@
     <w:lsdException w:name="Unresolved Mention" w:semiHidden="1" w:uiPriority="99" w:unhideWhenUsed="1"/>
     <w:lsdException w:name="Smart Link" w:semiHidden="1" w:uiPriority="99" w:unhideWhenUsed="1"/>
   </w:latentStyles>
-  <w:style w:type="paragraph" w:default="1" w:styleId="a0">
+  <w:style w:type="paragraph" w:default="1" w:styleId="Normal">
     <w:name w:val="Normal"/>
     <w:qFormat/>
     <w:rsid w:val="005B012C"/>
@@ -12872,11 +12860,11 @@
       <w:szCs w:val="20"/>
     </w:rPr>
   </w:style>
-  <w:style w:type="paragraph" w:styleId="1">
+  <w:style w:type="paragraph" w:styleId="Heading1">
     <w:name w:val="heading 1"/>
-    <w:basedOn w:val="a1"/>
-    <w:next w:val="a0"/>
-    <w:link w:val="11"/>
+    <w:basedOn w:val="BodyText"/>
+    <w:next w:val="Normal"/>
+    <w:link w:val="Heading1Char"/>
     <w:autoRedefine/>
     <w:uiPriority w:val="9"/>
     <w:qFormat/>
@@ -12901,10 +12889,10 @@
       <w:szCs w:val="36"/>
     </w:rPr>
   </w:style>
-  <w:style w:type="paragraph" w:styleId="20">
+  <w:style w:type="paragraph" w:styleId="Heading2">
     <w:name w:val="heading 2"/>
-    <w:next w:val="a0"/>
-    <w:link w:val="21"/>
+    <w:next w:val="Normal"/>
+    <w:link w:val="Heading2Char"/>
     <w:autoRedefine/>
     <w:uiPriority w:val="9"/>
     <w:unhideWhenUsed/>
@@ -12928,11 +12916,11 @@
       <w:szCs w:val="28"/>
     </w:rPr>
   </w:style>
-  <w:style w:type="paragraph" w:styleId="30">
+  <w:style w:type="paragraph" w:styleId="Heading3">
     <w:name w:val="heading 3"/>
-    <w:basedOn w:val="a0"/>
-    <w:next w:val="a0"/>
-    <w:link w:val="31"/>
+    <w:basedOn w:val="Normal"/>
+    <w:next w:val="Normal"/>
+    <w:link w:val="Heading3Char"/>
     <w:autoRedefine/>
     <w:uiPriority w:val="9"/>
     <w:unhideWhenUsed/>
@@ -12954,11 +12942,11 @@
       <w:szCs w:val="24"/>
     </w:rPr>
   </w:style>
-  <w:style w:type="paragraph" w:styleId="4">
+  <w:style w:type="paragraph" w:styleId="Heading4">
     <w:name w:val="heading 4"/>
-    <w:basedOn w:val="a0"/>
-    <w:next w:val="a0"/>
-    <w:link w:val="40"/>
+    <w:basedOn w:val="Normal"/>
+    <w:next w:val="Normal"/>
+    <w:link w:val="Heading4Char"/>
     <w:autoRedefine/>
     <w:uiPriority w:val="9"/>
     <w:unhideWhenUsed/>
@@ -12974,11 +12962,11 @@
       <w:color w:val="000000" w:themeColor="text1"/>
     </w:rPr>
   </w:style>
-  <w:style w:type="paragraph" w:styleId="5">
+  <w:style w:type="paragraph" w:styleId="Heading5">
     <w:name w:val="heading 5"/>
-    <w:basedOn w:val="4"/>
-    <w:next w:val="a0"/>
-    <w:link w:val="50"/>
+    <w:basedOn w:val="Heading4"/>
+    <w:next w:val="Normal"/>
+    <w:link w:val="Heading5Char"/>
     <w:autoRedefine/>
     <w:uiPriority w:val="9"/>
     <w:unhideWhenUsed/>
@@ -12994,11 +12982,11 @@
       <w:sz w:val="18"/>
     </w:rPr>
   </w:style>
-  <w:style w:type="paragraph" w:styleId="6">
+  <w:style w:type="paragraph" w:styleId="Heading6">
     <w:name w:val="heading 6"/>
-    <w:basedOn w:val="a0"/>
-    <w:next w:val="a0"/>
-    <w:link w:val="60"/>
+    <w:basedOn w:val="Normal"/>
+    <w:next w:val="Normal"/>
+    <w:link w:val="Heading6Char"/>
     <w:uiPriority w:val="9"/>
     <w:unhideWhenUsed/>
     <w:qFormat/>
@@ -13020,11 +13008,11 @@
       <w:color w:val="17365D" w:themeColor="text2" w:themeShade="BF"/>
     </w:rPr>
   </w:style>
-  <w:style w:type="paragraph" w:styleId="7">
+  <w:style w:type="paragraph" w:styleId="Heading7">
     <w:name w:val="heading 7"/>
-    <w:basedOn w:val="a0"/>
-    <w:next w:val="a0"/>
-    <w:link w:val="70"/>
+    <w:basedOn w:val="Normal"/>
+    <w:next w:val="Normal"/>
+    <w:link w:val="Heading7Char"/>
     <w:uiPriority w:val="9"/>
     <w:unhideWhenUsed/>
     <w:qFormat/>
@@ -13046,11 +13034,11 @@
       <w:color w:val="404040" w:themeColor="text1" w:themeTint="BF"/>
     </w:rPr>
   </w:style>
-  <w:style w:type="paragraph" w:styleId="8">
+  <w:style w:type="paragraph" w:styleId="Heading8">
     <w:name w:val="heading 8"/>
-    <w:basedOn w:val="a0"/>
-    <w:next w:val="a0"/>
-    <w:link w:val="80"/>
+    <w:basedOn w:val="Normal"/>
+    <w:next w:val="Normal"/>
+    <w:link w:val="Heading8Char"/>
     <w:uiPriority w:val="9"/>
     <w:unhideWhenUsed/>
     <w:qFormat/>
@@ -13070,11 +13058,11 @@
       <w:color w:val="404040" w:themeColor="text1" w:themeTint="BF"/>
     </w:rPr>
   </w:style>
-  <w:style w:type="paragraph" w:styleId="9">
+  <w:style w:type="paragraph" w:styleId="Heading9">
     <w:name w:val="heading 9"/>
-    <w:basedOn w:val="a0"/>
-    <w:next w:val="a0"/>
-    <w:link w:val="90"/>
+    <w:basedOn w:val="Normal"/>
+    <w:next w:val="Normal"/>
+    <w:link w:val="Heading9Char"/>
     <w:uiPriority w:val="9"/>
     <w:unhideWhenUsed/>
     <w:qFormat/>
@@ -13096,13 +13084,13 @@
       <w:color w:val="404040" w:themeColor="text1" w:themeTint="BF"/>
     </w:rPr>
   </w:style>
-  <w:style w:type="character" w:default="1" w:styleId="a2">
+  <w:style w:type="character" w:default="1" w:styleId="DefaultParagraphFont">
     <w:name w:val="Default Paragraph Font"/>
     <w:uiPriority w:val="1"/>
     <w:semiHidden/>
     <w:unhideWhenUsed/>
   </w:style>
-  <w:style w:type="table" w:default="1" w:styleId="a3">
+  <w:style w:type="table" w:default="1" w:styleId="TableNormal">
     <w:name w:val="Normal Table"/>
     <w:uiPriority w:val="99"/>
     <w:semiHidden/>
@@ -13117,16 +13105,16 @@
       </w:tblCellMar>
     </w:tblPr>
   </w:style>
-  <w:style w:type="numbering" w:default="1" w:styleId="a4">
+  <w:style w:type="numbering" w:default="1" w:styleId="NoList">
     <w:name w:val="No List"/>
     <w:uiPriority w:val="99"/>
     <w:semiHidden/>
     <w:unhideWhenUsed/>
   </w:style>
-  <w:style w:type="paragraph" w:styleId="a1">
+  <w:style w:type="paragraph" w:styleId="BodyText">
     <w:name w:val="Body Text"/>
-    <w:basedOn w:val="a0"/>
-    <w:link w:val="a5"/>
+    <w:basedOn w:val="Normal"/>
+    <w:link w:val="BodyTextChar"/>
     <w:autoRedefine/>
     <w:qFormat/>
     <w:rsid w:val="00C17E2B"/>
@@ -13136,12 +13124,12 @@
   </w:style>
   <w:style w:type="paragraph" w:customStyle="1" w:styleId="FirstParagraph">
     <w:name w:val="First Paragraph"/>
-    <w:basedOn w:val="a1"/>
-    <w:next w:val="a1"/>
+    <w:basedOn w:val="BodyText"/>
+    <w:next w:val="BodyText"/>
   </w:style>
   <w:style w:type="paragraph" w:customStyle="1" w:styleId="Compact">
     <w:name w:val="Compact"/>
-    <w:basedOn w:val="a1"/>
+    <w:basedOn w:val="BodyText"/>
     <w:autoRedefine/>
     <w:qFormat/>
     <w:rsid w:val="003216A5"/>
@@ -13152,18 +13140,17 @@
       <w:lang w:eastAsia="ja-JP"/>
     </w:rPr>
   </w:style>
-  <w:style w:type="paragraph" w:styleId="a6">
+  <w:style w:type="paragraph" w:styleId="Title">
     <w:name w:val="Title"/>
-    <w:basedOn w:val="a0"/>
-    <w:next w:val="a0"/>
-    <w:link w:val="a7"/>
+    <w:basedOn w:val="Normal"/>
+    <w:next w:val="Normal"/>
+    <w:link w:val="TitleChar"/>
     <w:autoRedefine/>
     <w:uiPriority w:val="10"/>
     <w:qFormat/>
-    <w:rsid w:val="00D50DC7"/>
+    <w:rsid w:val="005F20EC"/>
     <w:pPr>
       <w:spacing w:beforeLines="300" w:before="720" w:afterLines="200" w:after="480" w:line="180" w:lineRule="auto"/>
-      <w:jc w:val="both"/>
     </w:pPr>
     <w:rPr>
       <w:rFonts w:ascii="Source Han Sans Normal" w:eastAsia="Source Han Sans Normal" w:hAnsi="Source Han Sans Normal" w:cs="Source Han Sans Normal"/>
@@ -13174,11 +13161,11 @@
       <w:lang w:eastAsia="ja-JP"/>
     </w:rPr>
   </w:style>
-  <w:style w:type="paragraph" w:styleId="a8">
+  <w:style w:type="paragraph" w:styleId="Subtitle">
     <w:name w:val="Subtitle"/>
-    <w:basedOn w:val="a0"/>
-    <w:next w:val="a0"/>
-    <w:link w:val="a9"/>
+    <w:basedOn w:val="Normal"/>
+    <w:next w:val="Normal"/>
+    <w:link w:val="SubtitleChar"/>
     <w:autoRedefine/>
     <w:uiPriority w:val="11"/>
     <w:qFormat/>
@@ -13195,8 +13182,8 @@
   </w:style>
   <w:style w:type="paragraph" w:customStyle="1" w:styleId="Author">
     <w:name w:val="Author"/>
-    <w:basedOn w:val="a1"/>
-    <w:next w:val="a1"/>
+    <w:basedOn w:val="BodyText"/>
+    <w:next w:val="BodyText"/>
     <w:autoRedefine/>
     <w:qFormat/>
     <w:rsid w:val="003876B0"/>
@@ -13209,10 +13196,10 @@
       <w:sz w:val="40"/>
     </w:rPr>
   </w:style>
-  <w:style w:type="paragraph" w:styleId="aa">
+  <w:style w:type="paragraph" w:styleId="Date">
     <w:name w:val="Date"/>
-    <w:basedOn w:val="a1"/>
-    <w:next w:val="a1"/>
+    <w:basedOn w:val="BodyText"/>
+    <w:next w:val="BodyText"/>
     <w:autoRedefine/>
     <w:qFormat/>
     <w:rsid w:val="00CC5A35"/>
@@ -13229,7 +13216,7 @@
   <w:style w:type="paragraph" w:customStyle="1" w:styleId="Abstract">
     <w:name w:val="Abstract"/>
     <w:basedOn w:val="Author"/>
-    <w:next w:val="a1"/>
+    <w:next w:val="BodyText"/>
     <w:autoRedefine/>
     <w:qFormat/>
     <w:rsid w:val="008F6EE4"/>
@@ -13238,14 +13225,14 @@
       <w:lang w:eastAsia="ja-JP"/>
     </w:rPr>
   </w:style>
-  <w:style w:type="paragraph" w:styleId="ab">
+  <w:style w:type="paragraph" w:styleId="Bibliography">
     <w:name w:val="Bibliography"/>
-    <w:basedOn w:val="a0"/>
-  </w:style>
-  <w:style w:type="paragraph" w:styleId="ac">
+    <w:basedOn w:val="Normal"/>
+  </w:style>
+  <w:style w:type="paragraph" w:styleId="BlockText">
     <w:name w:val="Block Text"/>
-    <w:basedOn w:val="a1"/>
-    <w:next w:val="a1"/>
+    <w:basedOn w:val="BodyText"/>
+    <w:next w:val="BodyText"/>
     <w:autoRedefine/>
     <w:uiPriority w:val="9"/>
     <w:unhideWhenUsed/>
@@ -13262,9 +13249,9 @@
       <w:szCs w:val="18"/>
     </w:rPr>
   </w:style>
-  <w:style w:type="paragraph" w:styleId="ad">
+  <w:style w:type="paragraph" w:styleId="FootnoteText">
     <w:name w:val="footnote text"/>
-    <w:basedOn w:val="a0"/>
+    <w:basedOn w:val="Normal"/>
     <w:autoRedefine/>
     <w:uiPriority w:val="9"/>
     <w:unhideWhenUsed/>
@@ -13277,7 +13264,7 @@
   </w:style>
   <w:style w:type="paragraph" w:customStyle="1" w:styleId="DefinitionTerm">
     <w:name w:val="Definition Term"/>
-    <w:basedOn w:val="a0"/>
+    <w:basedOn w:val="Normal"/>
     <w:next w:val="Definition"/>
     <w:autoRedefine/>
     <w:qFormat/>
@@ -13290,7 +13277,7 @@
   </w:style>
   <w:style w:type="paragraph" w:customStyle="1" w:styleId="Definition">
     <w:name w:val="Definition"/>
-    <w:basedOn w:val="a1"/>
+    <w:basedOn w:val="BodyText"/>
     <w:autoRedefine/>
     <w:qFormat/>
     <w:rsid w:val="00C063CE"/>
@@ -13302,11 +13289,11 @@
       <w:szCs w:val="18"/>
     </w:rPr>
   </w:style>
-  <w:style w:type="paragraph" w:styleId="ae">
+  <w:style w:type="paragraph" w:styleId="Caption">
     <w:name w:val="caption"/>
-    <w:basedOn w:val="a0"/>
-    <w:next w:val="a0"/>
-    <w:link w:val="af"/>
+    <w:basedOn w:val="Normal"/>
+    <w:next w:val="Normal"/>
+    <w:link w:val="CaptionChar"/>
     <w:autoRedefine/>
     <w:uiPriority w:val="35"/>
     <w:unhideWhenUsed/>
@@ -13321,7 +13308,7 @@
   </w:style>
   <w:style w:type="paragraph" w:customStyle="1" w:styleId="TableCaption">
     <w:name w:val="Table Caption"/>
-    <w:basedOn w:val="ae"/>
+    <w:basedOn w:val="Caption"/>
     <w:autoRedefine/>
     <w:qFormat/>
     <w:rsid w:val="00F22616"/>
@@ -13342,7 +13329,7 @@
   </w:style>
   <w:style w:type="paragraph" w:customStyle="1" w:styleId="Figure">
     <w:name w:val="Figure"/>
-    <w:basedOn w:val="a0"/>
+    <w:basedOn w:val="Normal"/>
   </w:style>
   <w:style w:type="paragraph" w:customStyle="1" w:styleId="FigurewithCaption">
     <w:name w:val="Figure with Caption"/>
@@ -13351,10 +13338,10 @@
       <w:keepNext/>
     </w:pPr>
   </w:style>
-  <w:style w:type="character" w:customStyle="1" w:styleId="af">
-    <w:name w:val="図表番号 (文字)"/>
-    <w:basedOn w:val="a2"/>
-    <w:link w:val="ae"/>
+  <w:style w:type="character" w:customStyle="1" w:styleId="CaptionChar">
+    <w:name w:val="Caption Char"/>
+    <w:basedOn w:val="DefaultParagraphFont"/>
+    <w:link w:val="Caption"/>
     <w:uiPriority w:val="35"/>
     <w:rsid w:val="007908FF"/>
     <w:rPr>
@@ -13366,7 +13353,7 @@
   </w:style>
   <w:style w:type="character" w:customStyle="1" w:styleId="VerbatimChar">
     <w:name w:val="Verbatim Char"/>
-    <w:basedOn w:val="a2"/>
+    <w:basedOn w:val="DefaultParagraphFont"/>
     <w:uiPriority w:val="1"/>
     <w:qFormat/>
     <w:rsid w:val="00951FD3"/>
@@ -13376,18 +13363,18 @@
       <w:shd w:val="clear" w:color="A6A6A6" w:themeColor="background1" w:themeShade="A6" w:fill="F2F2F2" w:themeFill="background1" w:themeFillShade="F2"/>
     </w:rPr>
   </w:style>
-  <w:style w:type="character" w:styleId="af0">
+  <w:style w:type="character" w:styleId="FootnoteReference">
     <w:name w:val="footnote reference"/>
-    <w:basedOn w:val="a2"/>
+    <w:basedOn w:val="DefaultParagraphFont"/>
     <w:unhideWhenUsed/>
     <w:rsid w:val="00E57EAE"/>
     <w:rPr>
       <w:vertAlign w:val="superscript"/>
     </w:rPr>
   </w:style>
-  <w:style w:type="character" w:styleId="af1">
+  <w:style w:type="character" w:styleId="Hyperlink">
     <w:name w:val="Hyperlink"/>
-    <w:basedOn w:val="a2"/>
+    <w:basedOn w:val="DefaultParagraphFont"/>
     <w:uiPriority w:val="99"/>
     <w:qFormat/>
     <w:rsid w:val="00720A34"/>
@@ -13396,10 +13383,10 @@
       <w:u w:val="single"/>
     </w:rPr>
   </w:style>
-  <w:style w:type="paragraph" w:styleId="af2">
+  <w:style w:type="paragraph" w:styleId="TOCHeading">
     <w:name w:val="TOC Heading"/>
-    <w:basedOn w:val="1"/>
-    <w:next w:val="a0"/>
+    <w:basedOn w:val="Heading1"/>
+    <w:next w:val="Normal"/>
     <w:autoRedefine/>
     <w:uiPriority w:val="39"/>
     <w:unhideWhenUsed/>
@@ -13422,10 +13409,10 @@
       <w:szCs w:val="24"/>
     </w:rPr>
   </w:style>
-  <w:style w:type="paragraph" w:styleId="af3">
+  <w:style w:type="paragraph" w:styleId="Header">
     <w:name w:val="header"/>
-    <w:basedOn w:val="a0"/>
-    <w:link w:val="af4"/>
+    <w:basedOn w:val="Normal"/>
+    <w:link w:val="HeaderChar"/>
     <w:uiPriority w:val="99"/>
     <w:unhideWhenUsed/>
     <w:rsid w:val="00C17E2B"/>
@@ -13437,10 +13424,10 @@
       <w:snapToGrid w:val="0"/>
     </w:pPr>
   </w:style>
-  <w:style w:type="character" w:customStyle="1" w:styleId="af4">
-    <w:name w:val="ヘッダー (文字)"/>
-    <w:basedOn w:val="a2"/>
-    <w:link w:val="af3"/>
+  <w:style w:type="character" w:customStyle="1" w:styleId="HeaderChar">
+    <w:name w:val="Header Char"/>
+    <w:basedOn w:val="DefaultParagraphFont"/>
+    <w:link w:val="Header"/>
     <w:uiPriority w:val="99"/>
     <w:rsid w:val="00C17E2B"/>
     <w:rPr>
@@ -13449,10 +13436,10 @@
       <w:szCs w:val="20"/>
     </w:rPr>
   </w:style>
-  <w:style w:type="paragraph" w:styleId="af5">
+  <w:style w:type="paragraph" w:styleId="Footer">
     <w:name w:val="footer"/>
-    <w:basedOn w:val="a0"/>
-    <w:link w:val="af6"/>
+    <w:basedOn w:val="Normal"/>
+    <w:link w:val="FooterChar"/>
     <w:autoRedefine/>
     <w:uiPriority w:val="99"/>
     <w:unhideWhenUsed/>
@@ -13467,10 +13454,10 @@
       <w:jc w:val="center"/>
     </w:pPr>
   </w:style>
-  <w:style w:type="character" w:customStyle="1" w:styleId="af6">
-    <w:name w:val="フッター (文字)"/>
-    <w:basedOn w:val="a2"/>
-    <w:link w:val="af5"/>
+  <w:style w:type="character" w:customStyle="1" w:styleId="FooterChar">
+    <w:name w:val="Footer Char"/>
+    <w:basedOn w:val="DefaultParagraphFont"/>
+    <w:link w:val="Footer"/>
     <w:uiPriority w:val="99"/>
     <w:rsid w:val="00364886"/>
     <w:rPr>
@@ -13479,9 +13466,9 @@
       <w:szCs w:val="20"/>
     </w:rPr>
   </w:style>
-  <w:style w:type="paragraph" w:styleId="af7">
+  <w:style w:type="paragraph" w:styleId="ListParagraph">
     <w:name w:val="List Paragraph"/>
-    <w:basedOn w:val="a0"/>
+    <w:basedOn w:val="Normal"/>
     <w:uiPriority w:val="34"/>
     <w:qFormat/>
     <w:rsid w:val="00AB053E"/>
@@ -13489,10 +13476,10 @@
       <w:ind w:left="720"/>
     </w:pPr>
   </w:style>
-  <w:style w:type="character" w:customStyle="1" w:styleId="60">
-    <w:name w:val="見出し 6 (文字)"/>
-    <w:basedOn w:val="a2"/>
-    <w:link w:val="6"/>
+  <w:style w:type="character" w:customStyle="1" w:styleId="Heading6Char">
+    <w:name w:val="Heading 6 Char"/>
+    <w:basedOn w:val="DefaultParagraphFont"/>
+    <w:link w:val="Heading6"/>
     <w:uiPriority w:val="9"/>
     <w:rsid w:val="00313492"/>
     <w:rPr>
@@ -13503,18 +13490,18 @@
       <w:sz w:val="20"/>
     </w:rPr>
   </w:style>
-  <w:style w:type="character" w:styleId="af8">
+  <w:style w:type="character" w:styleId="PlaceholderText">
     <w:name w:val="Placeholder Text"/>
-    <w:basedOn w:val="a2"/>
+    <w:basedOn w:val="DefaultParagraphFont"/>
     <w:semiHidden/>
     <w:rsid w:val="007C0B1F"/>
     <w:rPr>
       <w:color w:val="808080"/>
     </w:rPr>
   </w:style>
-  <w:style w:type="paragraph" w:styleId="af9">
+  <w:style w:type="paragraph" w:styleId="NoSpacing">
     <w:name w:val="No Spacing"/>
-    <w:link w:val="afa"/>
+    <w:link w:val="NoSpacingChar"/>
     <w:uiPriority w:val="1"/>
     <w:qFormat/>
     <w:rsid w:val="00313492"/>
@@ -13522,17 +13509,17 @@
       <w:spacing w:after="0" w:line="240" w:lineRule="auto"/>
     </w:pPr>
   </w:style>
-  <w:style w:type="character" w:customStyle="1" w:styleId="afa">
-    <w:name w:val="行間詰め (文字)"/>
-    <w:basedOn w:val="a2"/>
-    <w:link w:val="af9"/>
+  <w:style w:type="character" w:customStyle="1" w:styleId="NoSpacingChar">
+    <w:name w:val="No Spacing Char"/>
+    <w:basedOn w:val="DefaultParagraphFont"/>
+    <w:link w:val="NoSpacing"/>
     <w:uiPriority w:val="1"/>
     <w:rsid w:val="00EF0C6F"/>
   </w:style>
-  <w:style w:type="paragraph" w:styleId="12">
+  <w:style w:type="paragraph" w:styleId="TOC1">
     <w:name w:val="toc 1"/>
-    <w:basedOn w:val="a0"/>
-    <w:next w:val="a0"/>
+    <w:basedOn w:val="Normal"/>
+    <w:next w:val="Normal"/>
     <w:autoRedefine/>
     <w:uiPriority w:val="39"/>
     <w:unhideWhenUsed/>
@@ -13553,7 +13540,7 @@
   </w:style>
   <w:style w:type="table" w:customStyle="1" w:styleId="Centered">
     <w:name w:val="Centered"/>
-    <w:basedOn w:val="a3"/>
+    <w:basedOn w:val="TableNormal"/>
     <w:uiPriority w:val="99"/>
     <w:rsid w:val="005F7CB6"/>
     <w:pPr>
@@ -13614,9 +13601,9 @@
       </w:tcPr>
     </w:tblStylePr>
   </w:style>
-  <w:style w:type="table" w:customStyle="1" w:styleId="110">
+  <w:style w:type="table" w:customStyle="1" w:styleId="11">
     <w:name w:val="標準の表 11"/>
-    <w:basedOn w:val="a3"/>
+    <w:basedOn w:val="TableNormal"/>
     <w:rsid w:val="001B53B3"/>
     <w:pPr>
       <w:spacing w:after="0"/>
@@ -13676,9 +13663,9 @@
       </w:tcPr>
     </w:tblStylePr>
   </w:style>
-  <w:style w:type="table" w:styleId="afb">
+  <w:style w:type="table" w:styleId="TableGrid">
     <w:name w:val="Table Grid"/>
-    <w:basedOn w:val="a3"/>
+    <w:basedOn w:val="TableNormal"/>
     <w:rsid w:val="004D5B15"/>
     <w:pPr>
       <w:spacing w:after="0"/>
@@ -13694,9 +13681,9 @@
       </w:tblBorders>
     </w:tblPr>
   </w:style>
-  <w:style w:type="table" w:styleId="13">
+  <w:style w:type="table" w:styleId="TableClassic1">
     <w:name w:val="Table Classic 1"/>
-    <w:basedOn w:val="a3"/>
+    <w:basedOn w:val="TableNormal"/>
     <w:semiHidden/>
     <w:unhideWhenUsed/>
     <w:rsid w:val="001B7892"/>
@@ -13775,9 +13762,9 @@
       </w:tcPr>
     </w:tblStylePr>
   </w:style>
-  <w:style w:type="table" w:customStyle="1" w:styleId="210">
+  <w:style w:type="table" w:customStyle="1" w:styleId="21">
     <w:name w:val="標準の表 21"/>
-    <w:basedOn w:val="a3"/>
+    <w:basedOn w:val="TableNormal"/>
     <w:rsid w:val="00A113D2"/>
     <w:pPr>
       <w:spacing w:after="0"/>
@@ -13854,9 +13841,9 @@
       </w:tcPr>
     </w:tblStylePr>
   </w:style>
-  <w:style w:type="table" w:styleId="14">
+  <w:style w:type="table" w:styleId="TableGrid1">
     <w:name w:val="Table Grid 1"/>
-    <w:basedOn w:val="a3"/>
+    <w:basedOn w:val="TableNormal"/>
     <w:semiHidden/>
     <w:unhideWhenUsed/>
     <w:rsid w:val="00A113D2"/>
@@ -13909,10 +13896,10 @@
       </w:tcPr>
     </w:tblStylePr>
   </w:style>
-  <w:style w:type="paragraph" w:styleId="afc">
+  <w:style w:type="paragraph" w:styleId="BalloonText">
     <w:name w:val="Balloon Text"/>
-    <w:basedOn w:val="a0"/>
-    <w:link w:val="afd"/>
+    <w:basedOn w:val="Normal"/>
+    <w:link w:val="BalloonTextChar"/>
     <w:semiHidden/>
     <w:unhideWhenUsed/>
     <w:rsid w:val="009E1693"/>
@@ -13922,10 +13909,10 @@
       <w:szCs w:val="18"/>
     </w:rPr>
   </w:style>
-  <w:style w:type="character" w:customStyle="1" w:styleId="afd">
-    <w:name w:val="吹き出し (文字)"/>
-    <w:basedOn w:val="a2"/>
-    <w:link w:val="afc"/>
+  <w:style w:type="character" w:customStyle="1" w:styleId="BalloonTextChar">
+    <w:name w:val="Balloon Text Char"/>
+    <w:basedOn w:val="DefaultParagraphFont"/>
+    <w:link w:val="BalloonText"/>
     <w:semiHidden/>
     <w:rsid w:val="009E1693"/>
     <w:rPr>
@@ -13934,10 +13921,10 @@
       <w:szCs w:val="18"/>
     </w:rPr>
   </w:style>
-  <w:style w:type="character" w:customStyle="1" w:styleId="11">
-    <w:name w:val="見出し 1 (文字)"/>
-    <w:basedOn w:val="a2"/>
-    <w:link w:val="1"/>
+  <w:style w:type="character" w:customStyle="1" w:styleId="Heading1Char">
+    <w:name w:val="Heading 1 Char"/>
+    <w:basedOn w:val="DefaultParagraphFont"/>
+    <w:link w:val="Heading1"/>
     <w:uiPriority w:val="9"/>
     <w:rsid w:val="006F5B7D"/>
     <w:rPr>
@@ -13947,10 +13934,10 @@
       <w:szCs w:val="36"/>
     </w:rPr>
   </w:style>
-  <w:style w:type="character" w:customStyle="1" w:styleId="21">
-    <w:name w:val="見出し 2 (文字)"/>
-    <w:basedOn w:val="a2"/>
-    <w:link w:val="20"/>
+  <w:style w:type="character" w:customStyle="1" w:styleId="Heading2Char">
+    <w:name w:val="Heading 2 Char"/>
+    <w:basedOn w:val="DefaultParagraphFont"/>
+    <w:link w:val="Heading2"/>
     <w:uiPriority w:val="9"/>
     <w:rsid w:val="005B012C"/>
     <w:rPr>
@@ -13960,10 +13947,10 @@
       <w:szCs w:val="28"/>
     </w:rPr>
   </w:style>
-  <w:style w:type="character" w:customStyle="1" w:styleId="31">
-    <w:name w:val="見出し 3 (文字)"/>
-    <w:basedOn w:val="a2"/>
-    <w:link w:val="30"/>
+  <w:style w:type="character" w:customStyle="1" w:styleId="Heading3Char">
+    <w:name w:val="Heading 3 Char"/>
+    <w:basedOn w:val="DefaultParagraphFont"/>
+    <w:link w:val="Heading3"/>
     <w:uiPriority w:val="9"/>
     <w:rsid w:val="005B012C"/>
     <w:rPr>
@@ -13973,10 +13960,10 @@
       <w:szCs w:val="24"/>
     </w:rPr>
   </w:style>
-  <w:style w:type="character" w:customStyle="1" w:styleId="40">
-    <w:name w:val="見出し 4 (文字)"/>
-    <w:basedOn w:val="a2"/>
-    <w:link w:val="4"/>
+  <w:style w:type="character" w:customStyle="1" w:styleId="Heading4Char">
+    <w:name w:val="Heading 4 Char"/>
+    <w:basedOn w:val="DefaultParagraphFont"/>
+    <w:link w:val="Heading4"/>
     <w:uiPriority w:val="9"/>
     <w:rsid w:val="005B012C"/>
     <w:rPr>
@@ -13987,10 +13974,10 @@
       <w:szCs w:val="20"/>
     </w:rPr>
   </w:style>
-  <w:style w:type="character" w:customStyle="1" w:styleId="50">
-    <w:name w:val="見出し 5 (文字)"/>
-    <w:basedOn w:val="a2"/>
-    <w:link w:val="5"/>
+  <w:style w:type="character" w:customStyle="1" w:styleId="Heading5Char">
+    <w:name w:val="Heading 5 Char"/>
+    <w:basedOn w:val="DefaultParagraphFont"/>
+    <w:link w:val="Heading5"/>
     <w:uiPriority w:val="9"/>
     <w:rsid w:val="00A9252F"/>
     <w:rPr>
@@ -14002,10 +13989,10 @@
       <w:sz w:val="18"/>
     </w:rPr>
   </w:style>
-  <w:style w:type="character" w:customStyle="1" w:styleId="70">
-    <w:name w:val="見出し 7 (文字)"/>
-    <w:basedOn w:val="a2"/>
-    <w:link w:val="7"/>
+  <w:style w:type="character" w:customStyle="1" w:styleId="Heading7Char">
+    <w:name w:val="Heading 7 Char"/>
+    <w:basedOn w:val="DefaultParagraphFont"/>
+    <w:link w:val="Heading7"/>
     <w:uiPriority w:val="9"/>
     <w:rsid w:val="00313492"/>
     <w:rPr>
@@ -14016,10 +14003,10 @@
       <w:sz w:val="20"/>
     </w:rPr>
   </w:style>
-  <w:style w:type="character" w:customStyle="1" w:styleId="80">
-    <w:name w:val="見出し 8 (文字)"/>
-    <w:basedOn w:val="a2"/>
-    <w:link w:val="8"/>
+  <w:style w:type="character" w:customStyle="1" w:styleId="Heading8Char">
+    <w:name w:val="Heading 8 Char"/>
+    <w:basedOn w:val="DefaultParagraphFont"/>
+    <w:link w:val="Heading8"/>
     <w:uiPriority w:val="9"/>
     <w:rsid w:val="00313492"/>
     <w:rPr>
@@ -14029,10 +14016,10 @@
       <w:szCs w:val="20"/>
     </w:rPr>
   </w:style>
-  <w:style w:type="character" w:customStyle="1" w:styleId="90">
-    <w:name w:val="見出し 9 (文字)"/>
-    <w:basedOn w:val="a2"/>
-    <w:link w:val="9"/>
+  <w:style w:type="character" w:customStyle="1" w:styleId="Heading9Char">
+    <w:name w:val="Heading 9 Char"/>
+    <w:basedOn w:val="DefaultParagraphFont"/>
+    <w:link w:val="Heading9"/>
     <w:uiPriority w:val="9"/>
     <w:rsid w:val="00313492"/>
     <w:rPr>
@@ -14044,12 +14031,12 @@
       <w:szCs w:val="20"/>
     </w:rPr>
   </w:style>
-  <w:style w:type="character" w:customStyle="1" w:styleId="a7">
-    <w:name w:val="表題 (文字)"/>
-    <w:basedOn w:val="a2"/>
-    <w:link w:val="a6"/>
+  <w:style w:type="character" w:customStyle="1" w:styleId="TitleChar">
+    <w:name w:val="Title Char"/>
+    <w:basedOn w:val="DefaultParagraphFont"/>
+    <w:link w:val="Title"/>
     <w:uiPriority w:val="10"/>
-    <w:rsid w:val="00D50DC7"/>
+    <w:rsid w:val="005F20EC"/>
     <w:rPr>
       <w:rFonts w:ascii="Source Han Sans Normal" w:eastAsia="Source Han Sans Normal" w:hAnsi="Source Han Sans Normal" w:cs="Source Han Sans Normal"/>
       <w:color w:val="C00000"/>
@@ -14059,10 +14046,10 @@
       <w:lang w:eastAsia="ja-JP"/>
     </w:rPr>
   </w:style>
-  <w:style w:type="character" w:customStyle="1" w:styleId="a9">
-    <w:name w:val="副題 (文字)"/>
-    <w:basedOn w:val="a2"/>
-    <w:link w:val="a8"/>
+  <w:style w:type="character" w:customStyle="1" w:styleId="SubtitleChar">
+    <w:name w:val="Subtitle Char"/>
+    <w:basedOn w:val="DefaultParagraphFont"/>
+    <w:link w:val="Subtitle"/>
     <w:uiPriority w:val="11"/>
     <w:rsid w:val="00905AF0"/>
     <w:rPr>
@@ -14073,9 +14060,9 @@
       <w:szCs w:val="20"/>
     </w:rPr>
   </w:style>
-  <w:style w:type="character" w:styleId="afe">
+  <w:style w:type="character" w:styleId="Strong">
     <w:name w:val="Strong"/>
-    <w:basedOn w:val="a2"/>
+    <w:basedOn w:val="DefaultParagraphFont"/>
     <w:uiPriority w:val="22"/>
     <w:qFormat/>
     <w:rsid w:val="00313492"/>
@@ -14085,9 +14072,9 @@
       <w:color w:val="000000" w:themeColor="text1"/>
     </w:rPr>
   </w:style>
-  <w:style w:type="character" w:styleId="aff">
+  <w:style w:type="character" w:styleId="Emphasis">
     <w:name w:val="Emphasis"/>
-    <w:basedOn w:val="a2"/>
+    <w:basedOn w:val="DefaultParagraphFont"/>
     <w:uiPriority w:val="20"/>
     <w:qFormat/>
     <w:rsid w:val="00313492"/>
@@ -14097,11 +14084,11 @@
       <w:color w:val="auto"/>
     </w:rPr>
   </w:style>
-  <w:style w:type="paragraph" w:styleId="aff0">
+  <w:style w:type="paragraph" w:styleId="Quote">
     <w:name w:val="Quote"/>
-    <w:basedOn w:val="a0"/>
-    <w:next w:val="a0"/>
-    <w:link w:val="aff1"/>
+    <w:basedOn w:val="Normal"/>
+    <w:next w:val="Normal"/>
+    <w:link w:val="QuoteChar"/>
     <w:uiPriority w:val="29"/>
     <w:qFormat/>
     <w:rsid w:val="00313492"/>
@@ -14115,10 +14102,10 @@
       <w:color w:val="000000" w:themeColor="text1"/>
     </w:rPr>
   </w:style>
-  <w:style w:type="character" w:customStyle="1" w:styleId="aff1">
-    <w:name w:val="引用文 (文字)"/>
-    <w:basedOn w:val="a2"/>
-    <w:link w:val="aff0"/>
+  <w:style w:type="character" w:customStyle="1" w:styleId="QuoteChar">
+    <w:name w:val="Quote Char"/>
+    <w:basedOn w:val="DefaultParagraphFont"/>
+    <w:link w:val="Quote"/>
     <w:uiPriority w:val="29"/>
     <w:rsid w:val="00313492"/>
     <w:rPr>
@@ -14127,11 +14114,11 @@
       <w:color w:val="000000" w:themeColor="text1"/>
     </w:rPr>
   </w:style>
-  <w:style w:type="paragraph" w:styleId="22">
+  <w:style w:type="paragraph" w:styleId="IntenseQuote">
     <w:name w:val="Intense Quote"/>
-    <w:basedOn w:val="a0"/>
-    <w:next w:val="a0"/>
-    <w:link w:val="23"/>
+    <w:basedOn w:val="Normal"/>
+    <w:next w:val="Normal"/>
+    <w:link w:val="IntenseQuoteChar"/>
     <w:uiPriority w:val="30"/>
     <w:qFormat/>
     <w:rsid w:val="00313492"/>
@@ -14149,10 +14136,10 @@
       <w:color w:val="000000" w:themeColor="text1"/>
     </w:rPr>
   </w:style>
-  <w:style w:type="character" w:customStyle="1" w:styleId="23">
-    <w:name w:val="引用文 2 (文字)"/>
-    <w:basedOn w:val="a2"/>
-    <w:link w:val="22"/>
+  <w:style w:type="character" w:customStyle="1" w:styleId="IntenseQuoteChar">
+    <w:name w:val="Intense Quote Char"/>
+    <w:basedOn w:val="DefaultParagraphFont"/>
+    <w:link w:val="IntenseQuote"/>
     <w:uiPriority w:val="30"/>
     <w:rsid w:val="00313492"/>
     <w:rPr>
@@ -14160,9 +14147,9 @@
       <w:shd w:val="clear" w:color="auto" w:fill="F2F2F2" w:themeFill="background1" w:themeFillShade="F2"/>
     </w:rPr>
   </w:style>
-  <w:style w:type="character" w:styleId="aff2">
+  <w:style w:type="character" w:styleId="SubtleEmphasis">
     <w:name w:val="Subtle Emphasis"/>
-    <w:basedOn w:val="a2"/>
+    <w:basedOn w:val="DefaultParagraphFont"/>
     <w:uiPriority w:val="19"/>
     <w:qFormat/>
     <w:rsid w:val="00313492"/>
@@ -14172,9 +14159,9 @@
       <w:color w:val="404040" w:themeColor="text1" w:themeTint="BF"/>
     </w:rPr>
   </w:style>
-  <w:style w:type="character" w:styleId="24">
+  <w:style w:type="character" w:styleId="IntenseEmphasis">
     <w:name w:val="Intense Emphasis"/>
-    <w:basedOn w:val="a2"/>
+    <w:basedOn w:val="DefaultParagraphFont"/>
     <w:uiPriority w:val="21"/>
     <w:qFormat/>
     <w:rsid w:val="00313492"/>
@@ -14186,9 +14173,9 @@
       <w:caps/>
     </w:rPr>
   </w:style>
-  <w:style w:type="character" w:styleId="aff3">
+  <w:style w:type="character" w:styleId="SubtleReference">
     <w:name w:val="Subtle Reference"/>
-    <w:basedOn w:val="a2"/>
+    <w:basedOn w:val="DefaultParagraphFont"/>
     <w:uiPriority w:val="31"/>
     <w:qFormat/>
     <w:rsid w:val="00313492"/>
@@ -14198,9 +14185,9 @@
       <w:u w:val="single" w:color="7F7F7F" w:themeColor="text1" w:themeTint="80"/>
     </w:rPr>
   </w:style>
-  <w:style w:type="character" w:styleId="25">
+  <w:style w:type="character" w:styleId="IntenseReference">
     <w:name w:val="Intense Reference"/>
-    <w:basedOn w:val="a2"/>
+    <w:basedOn w:val="DefaultParagraphFont"/>
     <w:uiPriority w:val="32"/>
     <w:qFormat/>
     <w:rsid w:val="00313492"/>
@@ -14211,9 +14198,9 @@
       <w:u w:val="single"/>
     </w:rPr>
   </w:style>
-  <w:style w:type="character" w:styleId="aff4">
+  <w:style w:type="character" w:styleId="BookTitle">
     <w:name w:val="Book Title"/>
-    <w:basedOn w:val="a2"/>
+    <w:basedOn w:val="DefaultParagraphFont"/>
     <w:uiPriority w:val="33"/>
     <w:qFormat/>
     <w:rsid w:val="00313492"/>
@@ -14224,10 +14211,10 @@
       <w:spacing w:val="5"/>
     </w:rPr>
   </w:style>
-  <w:style w:type="paragraph" w:styleId="26">
+  <w:style w:type="paragraph" w:styleId="TOC2">
     <w:name w:val="toc 2"/>
-    <w:basedOn w:val="a0"/>
-    <w:next w:val="a0"/>
+    <w:basedOn w:val="Normal"/>
+    <w:next w:val="Normal"/>
     <w:autoRedefine/>
     <w:uiPriority w:val="39"/>
     <w:unhideWhenUsed/>
@@ -14242,10 +14229,10 @@
       <w:sz w:val="22"/>
     </w:rPr>
   </w:style>
-  <w:style w:type="paragraph" w:styleId="32">
+  <w:style w:type="paragraph" w:styleId="TOC3">
     <w:name w:val="toc 3"/>
-    <w:basedOn w:val="a0"/>
-    <w:next w:val="a0"/>
+    <w:basedOn w:val="Normal"/>
+    <w:next w:val="Normal"/>
     <w:autoRedefine/>
     <w:uiPriority w:val="39"/>
     <w:unhideWhenUsed/>
@@ -14255,10 +14242,10 @@
       <w:ind w:left="400"/>
     </w:pPr>
   </w:style>
-  <w:style w:type="character" w:customStyle="1" w:styleId="a5">
-    <w:name w:val="本文 (文字)"/>
-    <w:basedOn w:val="a2"/>
-    <w:link w:val="a1"/>
+  <w:style w:type="character" w:customStyle="1" w:styleId="BodyTextChar">
+    <w:name w:val="Body Text Char"/>
+    <w:basedOn w:val="DefaultParagraphFont"/>
+    <w:link w:val="BodyText"/>
     <w:rsid w:val="00C17E2B"/>
     <w:rPr>
       <w:rFonts w:ascii="Source Han Sans Regular" w:eastAsia="Source Han Sans Regular" w:hAnsi="Source Han Sans Regular" w:cs="Source Han Sans Regular"/>
@@ -14266,10 +14253,10 @@
       <w:szCs w:val="20"/>
     </w:rPr>
   </w:style>
-  <w:style w:type="paragraph" w:styleId="aff5">
+  <w:style w:type="paragraph" w:styleId="DocumentMap">
     <w:name w:val="Document Map"/>
-    <w:basedOn w:val="a0"/>
-    <w:link w:val="aff6"/>
+    <w:basedOn w:val="Normal"/>
+    <w:link w:val="DocumentMapChar"/>
     <w:semiHidden/>
     <w:unhideWhenUsed/>
     <w:rsid w:val="00522479"/>
@@ -14279,10 +14266,10 @@
       <w:szCs w:val="24"/>
     </w:rPr>
   </w:style>
-  <w:style w:type="character" w:customStyle="1" w:styleId="aff6">
-    <w:name w:val="見出しマップ (文字)"/>
-    <w:basedOn w:val="a2"/>
-    <w:link w:val="aff5"/>
+  <w:style w:type="character" w:customStyle="1" w:styleId="DocumentMapChar">
+    <w:name w:val="Document Map Char"/>
+    <w:basedOn w:val="DefaultParagraphFont"/>
+    <w:link w:val="DocumentMap"/>
     <w:semiHidden/>
     <w:rsid w:val="00522479"/>
     <w:rPr>
@@ -14293,7 +14280,7 @@
   </w:style>
   <w:style w:type="paragraph" w:customStyle="1" w:styleId="HeadingUnnumbered1">
     <w:name w:val="Heading Unnumbered 1"/>
-    <w:basedOn w:val="1"/>
+    <w:basedOn w:val="Heading1"/>
     <w:autoRedefine/>
     <w:qFormat/>
     <w:rsid w:val="006F5B7D"/>
@@ -14306,7 +14293,7 @@
   </w:style>
   <w:style w:type="paragraph" w:customStyle="1" w:styleId="HeadingUnnumbered2">
     <w:name w:val="Heading Unnumbered 2"/>
-    <w:basedOn w:val="20"/>
+    <w:basedOn w:val="Heading2"/>
     <w:autoRedefine/>
     <w:qFormat/>
     <w:rsid w:val="00B257D1"/>
@@ -14320,7 +14307,7 @@
   </w:style>
   <w:style w:type="paragraph" w:customStyle="1" w:styleId="HeadingUnnumbered3">
     <w:name w:val="Heading Unnumbered 3"/>
-    <w:basedOn w:val="30"/>
+    <w:basedOn w:val="Heading3"/>
     <w:autoRedefine/>
     <w:qFormat/>
     <w:rsid w:val="007F64DA"/>
@@ -14337,7 +14324,7 @@
   </w:style>
   <w:style w:type="paragraph" w:customStyle="1" w:styleId="HeadingUnnumbered4">
     <w:name w:val="Heading Unnumbered 4"/>
-    <w:basedOn w:val="4"/>
+    <w:basedOn w:val="Heading4"/>
     <w:autoRedefine/>
     <w:qFormat/>
     <w:rsid w:val="00800DB9"/>
@@ -14348,9 +14335,9 @@
       <w:b/>
     </w:rPr>
   </w:style>
-  <w:style w:type="paragraph" w:styleId="a">
+  <w:style w:type="paragraph" w:styleId="ListBullet">
     <w:name w:val="List Bullet"/>
-    <w:basedOn w:val="a0"/>
+    <w:basedOn w:val="Normal"/>
     <w:unhideWhenUsed/>
     <w:rsid w:val="00277BAF"/>
     <w:pPr>
@@ -14359,9 +14346,9 @@
       </w:numPr>
     </w:pPr>
   </w:style>
-  <w:style w:type="paragraph" w:styleId="2">
+  <w:style w:type="paragraph" w:styleId="ListBullet2">
     <w:name w:val="List Bullet 2"/>
-    <w:basedOn w:val="a0"/>
+    <w:basedOn w:val="Normal"/>
     <w:unhideWhenUsed/>
     <w:rsid w:val="00277BAF"/>
     <w:pPr>
@@ -14370,9 +14357,9 @@
       </w:numPr>
     </w:pPr>
   </w:style>
-  <w:style w:type="paragraph" w:styleId="3">
+  <w:style w:type="paragraph" w:styleId="ListBullet3">
     <w:name w:val="List Bullet 3"/>
-    <w:basedOn w:val="a0"/>
+    <w:basedOn w:val="Normal"/>
     <w:unhideWhenUsed/>
     <w:rsid w:val="00277BAF"/>
     <w:pPr>
@@ -14383,7 +14370,7 @@
   </w:style>
   <w:style w:type="paragraph" w:customStyle="1" w:styleId="BulletList1">
     <w:name w:val="Bullet List 1"/>
-    <w:basedOn w:val="a"/>
+    <w:basedOn w:val="ListBullet"/>
     <w:autoRedefine/>
     <w:qFormat/>
     <w:rsid w:val="005B012C"/>
@@ -14395,22 +14382,22 @@
   </w:style>
   <w:style w:type="paragraph" w:customStyle="1" w:styleId="BulletList2">
     <w:name w:val="Bullet List 2"/>
-    <w:basedOn w:val="2"/>
+    <w:basedOn w:val="ListBullet2"/>
     <w:autoRedefine/>
     <w:qFormat/>
     <w:rsid w:val="00C86595"/>
   </w:style>
   <w:style w:type="paragraph" w:customStyle="1" w:styleId="BulletList3">
     <w:name w:val="Bullet List 3"/>
-    <w:basedOn w:val="3"/>
+    <w:basedOn w:val="ListBullet3"/>
     <w:autoRedefine/>
     <w:qFormat/>
     <w:rsid w:val="00277BAF"/>
   </w:style>
-  <w:style w:type="paragraph" w:styleId="41">
+  <w:style w:type="paragraph" w:styleId="TOC4">
     <w:name w:val="toc 4"/>
-    <w:basedOn w:val="a0"/>
-    <w:next w:val="a0"/>
+    <w:basedOn w:val="Normal"/>
+    <w:next w:val="Normal"/>
     <w:autoRedefine/>
     <w:unhideWhenUsed/>
     <w:rsid w:val="00CA0677"/>
@@ -14421,10 +14408,10 @@
       <w:rFonts w:asciiTheme="minorHAnsi" w:eastAsiaTheme="minorHAnsi"/>
     </w:rPr>
   </w:style>
-  <w:style w:type="paragraph" w:styleId="51">
+  <w:style w:type="paragraph" w:styleId="TOC5">
     <w:name w:val="toc 5"/>
-    <w:basedOn w:val="a0"/>
-    <w:next w:val="a0"/>
+    <w:basedOn w:val="Normal"/>
+    <w:next w:val="Normal"/>
     <w:autoRedefine/>
     <w:unhideWhenUsed/>
     <w:rsid w:val="00CA0677"/>
@@ -14435,10 +14422,10 @@
       <w:rFonts w:asciiTheme="minorHAnsi" w:eastAsiaTheme="minorHAnsi"/>
     </w:rPr>
   </w:style>
-  <w:style w:type="paragraph" w:styleId="61">
+  <w:style w:type="paragraph" w:styleId="TOC6">
     <w:name w:val="toc 6"/>
-    <w:basedOn w:val="a0"/>
-    <w:next w:val="a0"/>
+    <w:basedOn w:val="Normal"/>
+    <w:next w:val="Normal"/>
     <w:autoRedefine/>
     <w:unhideWhenUsed/>
     <w:rsid w:val="00CA0677"/>
@@ -14449,10 +14436,10 @@
       <w:rFonts w:asciiTheme="minorHAnsi" w:eastAsiaTheme="minorHAnsi"/>
     </w:rPr>
   </w:style>
-  <w:style w:type="paragraph" w:styleId="71">
+  <w:style w:type="paragraph" w:styleId="TOC7">
     <w:name w:val="toc 7"/>
-    <w:basedOn w:val="a0"/>
-    <w:next w:val="a0"/>
+    <w:basedOn w:val="Normal"/>
+    <w:next w:val="Normal"/>
     <w:autoRedefine/>
     <w:unhideWhenUsed/>
     <w:rsid w:val="00CA0677"/>
@@ -14463,10 +14450,10 @@
       <w:rFonts w:asciiTheme="minorHAnsi" w:eastAsiaTheme="minorHAnsi"/>
     </w:rPr>
   </w:style>
-  <w:style w:type="paragraph" w:styleId="81">
+  <w:style w:type="paragraph" w:styleId="TOC8">
     <w:name w:val="toc 8"/>
-    <w:basedOn w:val="a0"/>
-    <w:next w:val="a0"/>
+    <w:basedOn w:val="Normal"/>
+    <w:next w:val="Normal"/>
     <w:autoRedefine/>
     <w:unhideWhenUsed/>
     <w:rsid w:val="00CA0677"/>
@@ -14477,10 +14464,10 @@
       <w:rFonts w:asciiTheme="minorHAnsi" w:eastAsiaTheme="minorHAnsi"/>
     </w:rPr>
   </w:style>
-  <w:style w:type="paragraph" w:styleId="91">
+  <w:style w:type="paragraph" w:styleId="TOC9">
     <w:name w:val="toc 9"/>
-    <w:basedOn w:val="a0"/>
-    <w:next w:val="a0"/>
+    <w:basedOn w:val="Normal"/>
+    <w:next w:val="Normal"/>
     <w:autoRedefine/>
     <w:unhideWhenUsed/>
     <w:rsid w:val="00CA0677"/>
@@ -14493,8 +14480,8 @@
   </w:style>
   <w:style w:type="paragraph" w:customStyle="1" w:styleId="SourceCode">
     <w:name w:val="Source Code"/>
-    <w:basedOn w:val="a1"/>
-    <w:next w:val="a1"/>
+    <w:basedOn w:val="BodyText"/>
+    <w:next w:val="BodyText"/>
     <w:autoRedefine/>
     <w:qFormat/>
     <w:rsid w:val="00951FD3"/>
@@ -14538,9 +14525,9 @@
       </w:pBdr>
     </w:pPr>
   </w:style>
-  <w:style w:type="table" w:customStyle="1" w:styleId="15">
+  <w:style w:type="table" w:customStyle="1" w:styleId="10">
     <w:name w:val="表 (格子)1"/>
-    <w:basedOn w:val="afb"/>
+    <w:basedOn w:val="TableGrid"/>
     <w:uiPriority w:val="99"/>
     <w:rsid w:val="00C21404"/>
     <w:pPr>
@@ -14579,10 +14566,10 @@
       </w:rPr>
     </w:tblStylePr>
   </w:style>
-  <w:style w:type="paragraph" w:styleId="aff7">
+  <w:style w:type="paragraph" w:styleId="EndnoteText">
     <w:name w:val="endnote text"/>
-    <w:basedOn w:val="a0"/>
-    <w:link w:val="aff8"/>
+    <w:basedOn w:val="Normal"/>
+    <w:link w:val="EndnoteTextChar"/>
     <w:autoRedefine/>
     <w:semiHidden/>
     <w:unhideWhenUsed/>
@@ -14594,10 +14581,10 @@
       <w:sz w:val="16"/>
     </w:rPr>
   </w:style>
-  <w:style w:type="character" w:customStyle="1" w:styleId="aff8">
-    <w:name w:val="文末脚注文字列 (文字)"/>
-    <w:basedOn w:val="a2"/>
-    <w:link w:val="aff7"/>
+  <w:style w:type="character" w:customStyle="1" w:styleId="EndnoteTextChar">
+    <w:name w:val="Endnote Text Char"/>
+    <w:basedOn w:val="DefaultParagraphFont"/>
+    <w:link w:val="EndnoteText"/>
     <w:semiHidden/>
     <w:rsid w:val="00E57EAE"/>
     <w:rPr>
@@ -14605,9 +14592,9 @@
       <w:sz w:val="16"/>
     </w:rPr>
   </w:style>
-  <w:style w:type="character" w:styleId="aff9">
+  <w:style w:type="character" w:styleId="EndnoteReference">
     <w:name w:val="endnote reference"/>
-    <w:basedOn w:val="a2"/>
+    <w:basedOn w:val="DefaultParagraphFont"/>
     <w:semiHidden/>
     <w:unhideWhenUsed/>
     <w:rsid w:val="00E57EAE"/>
@@ -14969,7 +14956,7 @@
   </w:style>
   <w:style w:type="paragraph" w:customStyle="1" w:styleId="GraphicAnchor">
     <w:name w:val="Graphic Anchor"/>
-    <w:basedOn w:val="a1"/>
+    <w:basedOn w:val="BodyText"/>
     <w:autoRedefine/>
     <w:qFormat/>
     <w:rsid w:val="005B012C"/>
@@ -15033,7 +15020,7 @@
   </w:style>
   <w:style w:type="paragraph" w:customStyle="1" w:styleId="AppendixHeading1">
     <w:name w:val="Appendix Heading 1"/>
-    <w:basedOn w:val="1"/>
+    <w:basedOn w:val="Heading1"/>
     <w:autoRedefine/>
     <w:qFormat/>
     <w:rsid w:val="00507E56"/>
@@ -15045,7 +15032,7 @@
   </w:style>
   <w:style w:type="paragraph" w:customStyle="1" w:styleId="AppendixHeading2">
     <w:name w:val="Appendix Heading 2"/>
-    <w:basedOn w:val="20"/>
+    <w:basedOn w:val="Heading2"/>
     <w:autoRedefine/>
     <w:qFormat/>
     <w:rsid w:val="00507E56"/>
@@ -15057,7 +15044,7 @@
   </w:style>
   <w:style w:type="paragraph" w:customStyle="1" w:styleId="AppendixHeading3">
     <w:name w:val="Appendix Heading 3"/>
-    <w:basedOn w:val="30"/>
+    <w:basedOn w:val="Heading3"/>
     <w:autoRedefine/>
     <w:qFormat/>
     <w:rsid w:val="005640ED"/>
@@ -15069,8 +15056,8 @@
   </w:style>
   <w:style w:type="paragraph" w:customStyle="1" w:styleId="AppendixHeading4">
     <w:name w:val="Appendix Heading 4"/>
-    <w:basedOn w:val="4"/>
-    <w:next w:val="4"/>
+    <w:basedOn w:val="Heading4"/>
+    <w:next w:val="Heading4"/>
     <w:autoRedefine/>
     <w:qFormat/>
     <w:rsid w:val="00800DB9"/>
@@ -15083,7 +15070,7 @@
   </w:style>
   <w:style w:type="paragraph" w:customStyle="1" w:styleId="AppendixHeading5">
     <w:name w:val="Appendix Heading 5"/>
-    <w:basedOn w:val="5"/>
+    <w:basedOn w:val="Heading5"/>
     <w:autoRedefine/>
     <w:qFormat/>
     <w:rsid w:val="00464F1E"/>
@@ -15122,7 +15109,7 @@
   </w:style>
   <w:style w:type="paragraph" w:customStyle="1" w:styleId="Note">
     <w:name w:val="Note"/>
-    <w:basedOn w:val="a1"/>
+    <w:basedOn w:val="BodyText"/>
     <w:autoRedefine/>
     <w:qFormat/>
     <w:rsid w:val="00A9252F"/>
@@ -15208,7 +15195,7 @@
   </w:style>
   <w:style w:type="paragraph" w:customStyle="1" w:styleId="TableHeadLeft">
     <w:name w:val="Table Head Left"/>
-    <w:basedOn w:val="a1"/>
+    <w:basedOn w:val="BodyText"/>
     <w:autoRedefine/>
     <w:qFormat/>
     <w:rsid w:val="00D128C6"/>
@@ -15232,7 +15219,7 @@
   </w:style>
   <w:style w:type="paragraph" w:customStyle="1" w:styleId="HeadingUnnumbered5">
     <w:name w:val="Heading Unnumbered 5"/>
-    <w:basedOn w:val="5"/>
+    <w:basedOn w:val="Heading5"/>
     <w:autoRedefine/>
     <w:qFormat/>
     <w:rsid w:val="007F64DA"/>
@@ -15246,7 +15233,7 @@
       <w:szCs w:val="18"/>
     </w:rPr>
   </w:style>
-  <w:style w:type="numbering" w:customStyle="1" w:styleId="10">
+  <w:style w:type="numbering" w:customStyle="1" w:styleId="1">
     <w:name w:val="現在のリスト1"/>
     <w:uiPriority w:val="99"/>
     <w:rsid w:val="005B012C"/>
@@ -15256,18 +15243,18 @@
       </w:numPr>
     </w:pPr>
   </w:style>
-  <w:style w:type="character" w:styleId="affa">
+  <w:style w:type="character" w:styleId="FollowedHyperlink">
     <w:name w:val="FollowedHyperlink"/>
-    <w:basedOn w:val="a2"/>
+    <w:basedOn w:val="DefaultParagraphFont"/>
     <w:rsid w:val="00C17E2B"/>
     <w:rPr>
       <w:color w:val="800080" w:themeColor="followedHyperlink"/>
       <w:u w:val="single"/>
     </w:rPr>
   </w:style>
-  <w:style w:type="table" w:styleId="33">
+  <w:style w:type="table" w:styleId="GridTable3">
     <w:name w:val="Grid Table 3"/>
-    <w:basedOn w:val="a3"/>
+    <w:basedOn w:val="TableNormal"/>
     <w:rsid w:val="00A00BE3"/>
     <w:pPr>
       <w:spacing w:after="0" w:line="240" w:lineRule="auto"/>
@@ -15400,9 +15387,9 @@
       </w:tcPr>
     </w:tblStylePr>
   </w:style>
-  <w:style w:type="table" w:styleId="52">
+  <w:style w:type="table" w:styleId="GridTable5Dark">
     <w:name w:val="Grid Table 5 Dark"/>
-    <w:basedOn w:val="a3"/>
+    <w:basedOn w:val="TableNormal"/>
     <w:uiPriority w:val="50"/>
     <w:rsid w:val="00A00BE3"/>
     <w:pPr>
@@ -15506,9 +15493,9 @@
       </w:tcPr>
     </w:tblStylePr>
   </w:style>
-  <w:style w:type="table" w:styleId="42">
+  <w:style w:type="table" w:styleId="GridTable4">
     <w:name w:val="Grid Table 4"/>
-    <w:basedOn w:val="a3"/>
+    <w:basedOn w:val="TableNormal"/>
     <w:uiPriority w:val="49"/>
     <w:rsid w:val="00A00BE3"/>
     <w:pPr>
@@ -15582,9 +15569,9 @@
       </w:tcPr>
     </w:tblStylePr>
   </w:style>
-  <w:style w:type="table" w:styleId="72">
+  <w:style w:type="table" w:styleId="GridTable7Colorful">
     <w:name w:val="Grid Table 7 Colorful"/>
-    <w:basedOn w:val="a3"/>
+    <w:basedOn w:val="TableNormal"/>
     <w:uiPriority w:val="52"/>
     <w:rsid w:val="00A00BE3"/>
     <w:pPr>
@@ -15721,9 +15708,9 @@
       </w:tcPr>
     </w:tblStylePr>
   </w:style>
-  <w:style w:type="table" w:styleId="34">
+  <w:style w:type="table" w:styleId="ListTable3">
     <w:name w:val="List Table 3"/>
-    <w:basedOn w:val="a3"/>
+    <w:basedOn w:val="TableNormal"/>
     <w:uiPriority w:val="48"/>
     <w:rsid w:val="00A00BE3"/>
     <w:pPr>
@@ -15845,9 +15832,9 @@
       </w:tcPr>
     </w:tblStylePr>
   </w:style>
-  <w:style w:type="table" w:styleId="53">
+  <w:style w:type="table" w:styleId="ListTable5Dark">
     <w:name w:val="List Table 5 Dark"/>
-    <w:basedOn w:val="a3"/>
+    <w:basedOn w:val="TableNormal"/>
     <w:uiPriority w:val="50"/>
     <w:rsid w:val="00A00BE3"/>
     <w:pPr>
@@ -15979,9 +15966,9 @@
       </w:tcPr>
     </w:tblStylePr>
   </w:style>
-  <w:style w:type="table" w:styleId="5-1">
+  <w:style w:type="table" w:styleId="ListTable5Dark-Accent1">
     <w:name w:val="List Table 5 Dark Accent 1"/>
-    <w:basedOn w:val="a3"/>
+    <w:basedOn w:val="TableNormal"/>
     <w:uiPriority w:val="50"/>
     <w:rsid w:val="00A00BE3"/>
     <w:pPr>
@@ -16113,9 +16100,9 @@
       </w:tcPr>
     </w:tblStylePr>
   </w:style>
-  <w:style w:type="table" w:styleId="4-6">
+  <w:style w:type="table" w:styleId="ListTable4-Accent6">
     <w:name w:val="List Table 4 Accent 6"/>
-    <w:basedOn w:val="a3"/>
+    <w:basedOn w:val="TableNormal"/>
     <w:uiPriority w:val="49"/>
     <w:rsid w:val="00A00BE3"/>
     <w:pPr>
@@ -16187,9 +16174,9 @@
       </w:tcPr>
     </w:tblStylePr>
   </w:style>
-  <w:style w:type="table" w:styleId="35">
+  <w:style w:type="table" w:styleId="PlainTable3">
     <w:name w:val="Plain Table 3"/>
-    <w:basedOn w:val="a3"/>
+    <w:basedOn w:val="TableNormal"/>
     <w:rsid w:val="00823538"/>
     <w:pPr>
       <w:spacing w:after="0" w:line="240" w:lineRule="auto"/>
@@ -16279,9 +16266,9 @@
       </w:tcPr>
     </w:tblStylePr>
   </w:style>
-  <w:style w:type="table" w:styleId="affb">
+  <w:style w:type="table" w:styleId="TableGridLight">
     <w:name w:val="Grid Table Light"/>
-    <w:basedOn w:val="a3"/>
+    <w:basedOn w:val="TableNormal"/>
     <w:rsid w:val="004E1ED0"/>
     <w:pPr>
       <w:spacing w:after="0" w:line="240" w:lineRule="auto"/>
@@ -16297,9 +16284,9 @@
       </w:tblBorders>
     </w:tblPr>
   </w:style>
-  <w:style w:type="table" w:styleId="16">
+  <w:style w:type="table" w:styleId="PlainTable1">
     <w:name w:val="Plain Table 1"/>
-    <w:basedOn w:val="a3"/>
+    <w:basedOn w:val="TableNormal"/>
     <w:rsid w:val="00CC371B"/>
     <w:pPr>
       <w:spacing w:after="0" w:line="240" w:lineRule="auto"/>
@@ -16359,14 +16346,14 @@
       </w:tcPr>
     </w:tblStylePr>
   </w:style>
-  <w:style w:type="paragraph" w:customStyle="1" w:styleId="17">
+  <w:style w:type="paragraph" w:customStyle="1" w:styleId="12">
     <w:name w:val="スタイル1"/>
-    <w:basedOn w:val="a6"/>
+    <w:basedOn w:val="Title"/>
     <w:autoRedefine/>
     <w:qFormat/>
     <w:rsid w:val="002C095C"/>
   </w:style>
-  <w:style w:type="paragraph" w:styleId="affc">
+  <w:style w:type="paragraph" w:styleId="Revision">
     <w:name w:val="Revision"/>
     <w:hidden/>
     <w:semiHidden/>

</xml_diff>

<commit_message>
update local_reference.docx - paragraph style
</commit_message>
<xml_diff>
--- a/micropython/doc/local_reference.docx
+++ b/micropython/doc/local_reference.docx
@@ -2512,6 +2512,32 @@
     </w:p>
     <w:p>
       <w:pPr>
+        <w:pStyle w:val="FeatureList2"/>
+      </w:pPr>
+    </w:p>
+    <w:p>
+      <w:pPr>
+        <w:pStyle w:val="a1"/>
+      </w:pPr>
+      <w:r>
+        <w:t xml:space="preserve">Lorem ipsum dolor sit amet, consectetur adipiscing elit. Nulla tempor fringilla feugiat. Pellentesque turpis lacus, lobortis gravida mauris non, placerat feugiat lacus. Nam suscipit viverra dui ut iaculis. Nulla ultricies facilisis commodo. Integer et egestas nibh, vel hendrerit massa. </w:t>
+      </w:r>
+    </w:p>
+    <w:p>
+      <w:pPr>
+        <w:pStyle w:val="a1"/>
+      </w:pPr>
+      <w:r>
+        <w:t>Orci varius natoque penatibus et magnis dis parturient montes, nascetur ridiculus mus. Morbi elit massa, imperdiet ut lorem vel, hendrerit aliquet felis. Morbi a metus neque. Vestibulum faucibus consectetur felis, ut volutpat mi volutpat vel. Pellentesque pellentesque pharetra lectus. Aliquam blandit, velit vitae pulvinar placerat, felis metus convallis diam, vitae egestas nunc felis id neque.</w:t>
+      </w:r>
+    </w:p>
+    <w:p>
+      <w:pPr>
+        <w:pStyle w:val="a1"/>
+      </w:pPr>
+    </w:p>
+    <w:p>
+      <w:pPr>
         <w:pStyle w:val="a1"/>
       </w:pPr>
     </w:p>
@@ -4288,24 +4314,24 @@
         <w:rPr>
           <w:rStyle w:val="NormalTok"/>
         </w:rPr>
+        <w:tab/>
+        <w:t xml:space="preserve">cd docs; </w:t>
+      </w:r>
+      <w:r>
+        <w:rPr>
+          <w:rStyle w:val="CharTok"/>
+        </w:rPr>
+        <w:t>\</w:t>
+      </w:r>
+      <w:r>
+        <w:br/>
+      </w:r>
+      <w:r>
+        <w:rPr>
+          <w:rStyle w:val="NormalTok"/>
+        </w:rPr>
         <w:lastRenderedPageBreak/>
         <w:tab/>
-        <w:t xml:space="preserve">cd docs; </w:t>
-      </w:r>
-      <w:r>
-        <w:rPr>
-          <w:rStyle w:val="CharTok"/>
-        </w:rPr>
-        <w:t>\</w:t>
-      </w:r>
-      <w:r>
-        <w:br/>
-      </w:r>
-      <w:r>
-        <w:rPr>
-          <w:rStyle w:val="NormalTok"/>
-        </w:rPr>
-        <w:tab/>
         <w:t>make tex</w:t>
       </w:r>
       <w:r>
@@ -4858,22 +4884,22 @@
         <w:rPr>
           <w:rStyle w:val="NormalTok"/>
         </w:rPr>
+        <w:t xml:space="preserve">    </w:t>
+      </w:r>
+      <w:r>
+        <w:rPr>
+          <w:rStyle w:val="CommentTok"/>
+        </w:rPr>
+        <w:t>#</w:t>
+      </w:r>
+      <w:r>
+        <w:br/>
+      </w:r>
+      <w:r>
+        <w:rPr>
+          <w:rStyle w:val="NormalTok"/>
+        </w:rPr>
         <w:lastRenderedPageBreak/>
-        <w:t xml:space="preserve">    </w:t>
-      </w:r>
-      <w:r>
-        <w:rPr>
-          <w:rStyle w:val="CommentTok"/>
-        </w:rPr>
-        <w:t>#</w:t>
-      </w:r>
-      <w:r>
-        <w:br/>
-      </w:r>
-      <w:r>
-        <w:rPr>
-          <w:rStyle w:val="NormalTok"/>
-        </w:rPr>
         <w:t xml:space="preserve">    </w:t>
       </w:r>
       <w:r>
@@ -5554,7 +5580,7 @@
         <w:noProof/>
         <w:color w:val="17365D" w:themeColor="text2" w:themeShade="BF"/>
       </w:rPr>
-      <w:instrText>15</w:instrText>
+      <w:instrText>14</w:instrText>
     </w:r>
     <w:r>
       <w:rPr>
@@ -5585,7 +5611,7 @@
         <w:noProof/>
         <w:color w:val="17365D" w:themeColor="text2" w:themeShade="BF"/>
       </w:rPr>
-      <w:t>15</w:t>
+      <w:t>14</w:t>
     </w:r>
     <w:r>
       <w:rPr>
@@ -5683,7 +5709,7 @@
         <w:noProof/>
         <w:color w:val="17365D" w:themeColor="text2" w:themeShade="BF"/>
       </w:rPr>
-      <w:instrText>15</w:instrText>
+      <w:instrText>14</w:instrText>
     </w:r>
     <w:r>
       <w:rPr>
@@ -5708,7 +5734,7 @@
         <w:noProof/>
         <w:color w:val="17365D" w:themeColor="text2" w:themeShade="BF"/>
       </w:rPr>
-      <w:t>15</w:t>
+      <w:t>14</w:t>
     </w:r>
     <w:r>
       <w:rPr>
@@ -6406,7 +6432,7 @@
   <w:abstractNum w:abstractNumId="12" w15:restartNumberingAfterBreak="0">
     <w:nsid w:val="1482775B"/>
     <w:multiLevelType w:val="multilevel"/>
-    <w:tmpl w:val="CA30452E"/>
+    <w:tmpl w:val="F72C1D46"/>
     <w:lvl w:ilvl="0">
       <w:start w:val="1"/>
       <w:numFmt w:val="decimal"/>
@@ -12862,7 +12888,7 @@
     <w:uiPriority w:val="9"/>
     <w:unhideWhenUsed/>
     <w:qFormat/>
-    <w:rsid w:val="005B012C"/>
+    <w:rsid w:val="00162048"/>
     <w:pPr>
       <w:keepNext/>
       <w:keepLines/>
@@ -12870,7 +12896,7 @@
         <w:ilvl w:val="1"/>
         <w:numId w:val="1"/>
       </w:numPr>
-      <w:spacing w:after="0"/>
+      <w:spacing w:before="240" w:after="0"/>
       <w:ind w:left="578" w:hanging="578"/>
       <w:outlineLvl w:val="1"/>
     </w:pPr>
@@ -13082,7 +13108,11 @@
     <w:link w:val="a5"/>
     <w:autoRedefine/>
     <w:qFormat/>
-    <w:rsid w:val="00C17E2B"/>
+    <w:rsid w:val="007C082A"/>
+    <w:pPr>
+      <w:spacing w:after="60"/>
+      <w:contextualSpacing w:val="0"/>
+    </w:pPr>
     <w:rPr>
       <w:sz w:val="18"/>
     </w:rPr>
@@ -13247,7 +13277,6 @@
     <w:qFormat/>
     <w:rsid w:val="00C063CE"/>
     <w:pPr>
-      <w:spacing w:afterLines="50" w:after="120"/>
       <w:ind w:leftChars="300" w:left="600"/>
     </w:pPr>
     <w:rPr>
@@ -13904,7 +13933,7 @@
     <w:basedOn w:val="a2"/>
     <w:link w:val="20"/>
     <w:uiPriority w:val="9"/>
-    <w:rsid w:val="005B012C"/>
+    <w:rsid w:val="00162048"/>
     <w:rPr>
       <w:rFonts w:ascii="Source Han Sans Regular" w:eastAsia="Source Han Sans Regular" w:hAnsi="Source Han Sans Regular" w:cs="Source Han Sans Regular"/>
       <w:color w:val="000000" w:themeColor="text1"/>
@@ -14211,7 +14240,7 @@
     <w:name w:val="本文 (文字)"/>
     <w:basedOn w:val="a2"/>
     <w:link w:val="a1"/>
-    <w:rsid w:val="00C17E2B"/>
+    <w:rsid w:val="007C082A"/>
     <w:rPr>
       <w:rFonts w:ascii="Source Han Sans Regular" w:eastAsia="Source Han Sans Regular" w:hAnsi="Source Han Sans Regular" w:cs="Source Han Sans Regular"/>
       <w:sz w:val="18"/>
@@ -14458,7 +14487,6 @@
         <w:right w:val="single" w:sz="4" w:space="4" w:color="auto"/>
       </w:pBdr>
       <w:shd w:val="clear" w:color="auto" w:fill="F2F2F2" w:themeFill="background1" w:themeFillShade="F2"/>
-      <w:spacing w:after="120"/>
     </w:pPr>
     <w:rPr>
       <w:rFonts w:ascii="Source Code Pro" w:eastAsia="Ricty Diminished" w:hAnsi="Source Code Pro"/>
@@ -14926,7 +14954,7 @@
     <w:qFormat/>
     <w:rsid w:val="005B012C"/>
     <w:pPr>
-      <w:spacing w:beforeLines="50" w:before="120" w:after="120"/>
+      <w:spacing w:beforeLines="50" w:before="120"/>
       <w:jc w:val="center"/>
     </w:pPr>
     <w:rPr>
@@ -15135,7 +15163,7 @@
     <w:qFormat/>
     <w:rsid w:val="00A36AA6"/>
     <w:pPr>
-      <w:spacing w:afterLines="50" w:after="120"/>
+      <w:spacing w:after="120"/>
     </w:pPr>
   </w:style>
   <w:style w:type="paragraph" w:customStyle="1" w:styleId="TableBodyRight">

</xml_diff>

<commit_message>
update local_reference.docx - add display switch
</commit_message>
<xml_diff>
--- a/micropython/doc/local_reference.docx
+++ b/micropython/doc/local_reference.docx
@@ -4,34 +4,49 @@
   <w:body>
     <w:p>
       <w:pPr>
-        <w:pStyle w:val="a6"/>
-      </w:pPr>
+        <w:pStyle w:val="Title"/>
+      </w:pPr>
+      <w:r>
+        <w:fldChar w:fldCharType="begin"/>
+      </w:r>
+      <w:r>
+        <w:instrText xml:space="preserve">if </w:instrText>
+      </w:r>
+      <w:fldSimple w:instr=" section ">
+        <w:r>
+          <w:instrText>1</w:instrText>
+        </w:r>
+      </w:fldSimple>
+      <w:r>
+        <w:instrText>="1" "</w:instrText>
+      </w:r>
       <w:fldSimple w:instr="DOCPROPERTY  TITLE-META \* MERGEFORMAT">
         <w:r>
-          <w:rPr>
-            <w:rFonts w:hint="eastAsia"/>
-          </w:rPr>
-          <w:t>本のタイトル</w:t>
+          <w:instrText>本のタイトル</w:instrText>
         </w:r>
       </w:fldSimple>
+      <w:r>
+        <w:instrText>"  ""</w:instrText>
+      </w:r>
+      <w:r>
+        <w:fldChar w:fldCharType="separate"/>
+      </w:r>
+      <w:r>
+        <w:rPr>
+          <w:noProof/>
+        </w:rPr>
+        <w:t>本のタイトル</w:t>
+      </w:r>
+      <w:r>
+        <w:fldChar w:fldCharType="end"/>
+      </w:r>
+      <w:r>
+        <w:br w:type="page"/>
+      </w:r>
     </w:p>
     <w:p>
       <w:pPr>
-        <w:pStyle w:val="a1"/>
-        <w:rPr>
-          <w:lang w:eastAsia="ja-JP"/>
-        </w:rPr>
-      </w:pPr>
-      <w:r>
-        <w:rPr>
-          <w:lang w:eastAsia="ja-JP"/>
-        </w:rPr>
-        <w:br w:type="page"/>
-      </w:r>
-    </w:p>
-    <w:p>
-      <w:pPr>
-        <w:pStyle w:val="af2"/>
+        <w:pStyle w:val="TOCHeading"/>
         <w:spacing w:after="240"/>
       </w:pPr>
       <w:r>
@@ -66,7 +81,7 @@
       <w:sdtContent>
         <w:p>
           <w:pPr>
-            <w:pStyle w:val="12"/>
+            <w:pStyle w:val="TOC1"/>
             <w:rPr>
               <w:rFonts w:asciiTheme="minorHAnsi" w:eastAsiaTheme="minorEastAsia" w:hAnsiTheme="minorHAnsi" w:cstheme="minorBidi"/>
               <w:noProof/>
@@ -103,7 +118,7 @@
           <w:hyperlink w:anchor="_Toc142079133" w:history="1">
             <w:r>
               <w:rPr>
-                <w:rStyle w:val="af1"/>
+                <w:rStyle w:val="Hyperlink"/>
                 <w:noProof/>
                 <w:lang w:eastAsia="ja-JP"/>
               </w:rPr>
@@ -161,7 +176,7 @@
         </w:p>
         <w:p>
           <w:pPr>
-            <w:pStyle w:val="26"/>
+            <w:pStyle w:val="TOC2"/>
             <w:tabs>
               <w:tab w:val="right" w:leader="dot" w:pos="6941"/>
             </w:tabs>
@@ -179,7 +194,7 @@
           <w:hyperlink w:anchor="_Toc142079134" w:history="1">
             <w:r>
               <w:rPr>
-                <w:rStyle w:val="af1"/>
+                <w:rStyle w:val="Hyperlink"/>
                 <w:noProof/>
               </w:rPr>
               <w:t>&lt;Heading Unnumbered 2&gt;</w:t>
@@ -236,7 +251,7 @@
         </w:p>
         <w:p>
           <w:pPr>
-            <w:pStyle w:val="32"/>
+            <w:pStyle w:val="TOC3"/>
             <w:tabs>
               <w:tab w:val="right" w:leader="dot" w:pos="6941"/>
             </w:tabs>
@@ -253,7 +268,7 @@
           <w:hyperlink w:anchor="_Toc142079135" w:history="1">
             <w:r>
               <w:rPr>
-                <w:rStyle w:val="af1"/>
+                <w:rStyle w:val="Hyperlink"/>
                 <w:noProof/>
               </w:rPr>
               <w:t>&lt;Heading Unnumbered 3&gt;</w:t>
@@ -310,7 +325,7 @@
         </w:p>
         <w:p>
           <w:pPr>
-            <w:pStyle w:val="12"/>
+            <w:pStyle w:val="TOC1"/>
             <w:rPr>
               <w:rFonts w:asciiTheme="minorHAnsi" w:eastAsiaTheme="minorEastAsia" w:hAnsiTheme="minorHAnsi" w:cstheme="minorBidi"/>
               <w:noProof/>
@@ -324,7 +339,7 @@
           <w:hyperlink w:anchor="_Toc142079136" w:history="1">
             <w:r>
               <w:rPr>
-                <w:rStyle w:val="af1"/>
+                <w:rStyle w:val="Hyperlink"/>
                 <w:noProof/>
               </w:rPr>
               <w:t>1</w:t>
@@ -343,14 +358,14 @@
             </w:r>
             <w:r>
               <w:rPr>
-                <w:rStyle w:val="af1"/>
+                <w:rStyle w:val="Hyperlink"/>
                 <w:noProof/>
               </w:rPr>
               <w:t xml:space="preserve">&lt;Heading </w:t>
             </w:r>
             <w:r>
               <w:rPr>
-                <w:rStyle w:val="af1"/>
+                <w:rStyle w:val="Hyperlink"/>
                 <w:noProof/>
                 <w:lang w:eastAsia="ja-JP"/>
               </w:rPr>
@@ -358,7 +373,7 @@
             </w:r>
             <w:r>
               <w:rPr>
-                <w:rStyle w:val="af1"/>
+                <w:rStyle w:val="Hyperlink"/>
                 <w:noProof/>
               </w:rPr>
               <w:t>1&gt;</w:t>
@@ -415,7 +430,7 @@
         </w:p>
         <w:p>
           <w:pPr>
-            <w:pStyle w:val="26"/>
+            <w:pStyle w:val="TOC2"/>
             <w:tabs>
               <w:tab w:val="left" w:pos="800"/>
               <w:tab w:val="right" w:leader="dot" w:pos="6941"/>
@@ -434,7 +449,7 @@
           <w:hyperlink w:anchor="_Toc142079137" w:history="1">
             <w:r>
               <w:rPr>
-                <w:rStyle w:val="af1"/>
+                <w:rStyle w:val="Hyperlink"/>
                 <w:noProof/>
               </w:rPr>
               <w:t>1.1</w:t>
@@ -454,14 +469,14 @@
             </w:r>
             <w:r>
               <w:rPr>
-                <w:rStyle w:val="af1"/>
+                <w:rStyle w:val="Hyperlink"/>
                 <w:noProof/>
               </w:rPr>
               <w:t xml:space="preserve">&lt;Heading </w:t>
             </w:r>
             <w:r>
               <w:rPr>
-                <w:rStyle w:val="af1"/>
+                <w:rStyle w:val="Hyperlink"/>
                 <w:noProof/>
                 <w:lang w:eastAsia="ja-JP"/>
               </w:rPr>
@@ -469,7 +484,7 @@
             </w:r>
             <w:r>
               <w:rPr>
-                <w:rStyle w:val="af1"/>
+                <w:rStyle w:val="Hyperlink"/>
                 <w:noProof/>
               </w:rPr>
               <w:t>2&gt;</w:t>
@@ -526,7 +541,7 @@
         </w:p>
         <w:p>
           <w:pPr>
-            <w:pStyle w:val="32"/>
+            <w:pStyle w:val="TOC3"/>
             <w:tabs>
               <w:tab w:val="left" w:pos="1200"/>
               <w:tab w:val="right" w:leader="dot" w:pos="6941"/>
@@ -544,7 +559,7 @@
           <w:hyperlink w:anchor="_Toc142079138" w:history="1">
             <w:r>
               <w:rPr>
-                <w:rStyle w:val="af1"/>
+                <w:rStyle w:val="Hyperlink"/>
                 <w:noProof/>
               </w:rPr>
               <w:t>1.1.1</w:t>
@@ -563,14 +578,14 @@
             </w:r>
             <w:r>
               <w:rPr>
-                <w:rStyle w:val="af1"/>
+                <w:rStyle w:val="Hyperlink"/>
                 <w:noProof/>
               </w:rPr>
               <w:t xml:space="preserve">&lt;Heading </w:t>
             </w:r>
             <w:r>
               <w:rPr>
-                <w:rStyle w:val="af1"/>
+                <w:rStyle w:val="Hyperlink"/>
                 <w:noProof/>
                 <w:lang w:eastAsia="ja-JP"/>
               </w:rPr>
@@ -578,7 +593,7 @@
             </w:r>
             <w:r>
               <w:rPr>
-                <w:rStyle w:val="af1"/>
+                <w:rStyle w:val="Hyperlink"/>
                 <w:noProof/>
               </w:rPr>
               <w:t>3&gt;</w:t>
@@ -635,7 +650,7 @@
         </w:p>
         <w:p>
           <w:pPr>
-            <w:pStyle w:val="12"/>
+            <w:pStyle w:val="TOC1"/>
             <w:tabs>
               <w:tab w:val="left" w:pos="1600"/>
             </w:tabs>
@@ -652,7 +667,7 @@
           <w:hyperlink w:anchor="_Toc142079139" w:history="1">
             <w:r>
               <w:rPr>
-                <w:rStyle w:val="af1"/>
+                <w:rStyle w:val="Hyperlink"/>
                 <w:noProof/>
               </w:rPr>
               <w:t>Appendix A.</w:t>
@@ -671,14 +686,14 @@
             </w:r>
             <w:r>
               <w:rPr>
-                <w:rStyle w:val="af1"/>
+                <w:rStyle w:val="Hyperlink"/>
                 <w:noProof/>
               </w:rPr>
               <w:t xml:space="preserve">&lt;Appendix </w:t>
             </w:r>
             <w:r>
               <w:rPr>
-                <w:rStyle w:val="af1"/>
+                <w:rStyle w:val="Hyperlink"/>
                 <w:noProof/>
                 <w:lang w:eastAsia="ja-JP"/>
               </w:rPr>
@@ -686,7 +701,7 @@
             </w:r>
             <w:r>
               <w:rPr>
-                <w:rStyle w:val="af1"/>
+                <w:rStyle w:val="Hyperlink"/>
                 <w:noProof/>
               </w:rPr>
               <w:t>Title&gt;</w:t>
@@ -743,7 +758,7 @@
         </w:p>
         <w:p>
           <w:pPr>
-            <w:pStyle w:val="26"/>
+            <w:pStyle w:val="TOC2"/>
             <w:tabs>
               <w:tab w:val="left" w:pos="800"/>
               <w:tab w:val="right" w:leader="dot" w:pos="6941"/>
@@ -762,7 +777,7 @@
           <w:hyperlink w:anchor="_Toc142079140" w:history="1">
             <w:r>
               <w:rPr>
-                <w:rStyle w:val="af1"/>
+                <w:rStyle w:val="Hyperlink"/>
                 <w:noProof/>
               </w:rPr>
               <w:t>A.1.</w:t>
@@ -782,14 +797,14 @@
             </w:r>
             <w:r>
               <w:rPr>
-                <w:rStyle w:val="af1"/>
+                <w:rStyle w:val="Hyperlink"/>
                 <w:noProof/>
               </w:rPr>
               <w:t xml:space="preserve">&lt;Appendix </w:t>
             </w:r>
             <w:r>
               <w:rPr>
-                <w:rStyle w:val="af1"/>
+                <w:rStyle w:val="Hyperlink"/>
                 <w:noProof/>
                 <w:lang w:eastAsia="ja-JP"/>
               </w:rPr>
@@ -797,7 +812,7 @@
             </w:r>
             <w:r>
               <w:rPr>
-                <w:rStyle w:val="af1"/>
+                <w:rStyle w:val="Hyperlink"/>
                 <w:noProof/>
               </w:rPr>
               <w:t>Subsection&gt;</w:t>
@@ -854,7 +869,7 @@
         </w:p>
         <w:p>
           <w:pPr>
-            <w:pStyle w:val="32"/>
+            <w:pStyle w:val="TOC3"/>
             <w:tabs>
               <w:tab w:val="left" w:pos="1200"/>
               <w:tab w:val="right" w:leader="dot" w:pos="6941"/>
@@ -872,7 +887,7 @@
           <w:hyperlink w:anchor="_Toc142079141" w:history="1">
             <w:r>
               <w:rPr>
-                <w:rStyle w:val="af1"/>
+                <w:rStyle w:val="Hyperlink"/>
                 <w:noProof/>
               </w:rPr>
               <w:t>A.1.1</w:t>
@@ -891,14 +906,14 @@
             </w:r>
             <w:r>
               <w:rPr>
-                <w:rStyle w:val="af1"/>
+                <w:rStyle w:val="Hyperlink"/>
                 <w:noProof/>
               </w:rPr>
               <w:t xml:space="preserve">&lt;Appendix </w:t>
             </w:r>
             <w:r>
               <w:rPr>
-                <w:rStyle w:val="af1"/>
+                <w:rStyle w:val="Hyperlink"/>
                 <w:noProof/>
                 <w:lang w:eastAsia="ja-JP"/>
               </w:rPr>
@@ -906,7 +921,7 @@
             </w:r>
             <w:r>
               <w:rPr>
-                <w:rStyle w:val="af1"/>
+                <w:rStyle w:val="Hyperlink"/>
                 <w:noProof/>
               </w:rPr>
               <w:t>Heading 3&gt;</w:t>
@@ -970,7 +985,7 @@
     </w:sdt>
     <w:p>
       <w:pPr>
-        <w:pStyle w:val="a1"/>
+        <w:pStyle w:val="BodyText"/>
       </w:pPr>
       <w:r>
         <w:br w:type="page"/>
@@ -1711,7 +1726,7 @@
     </w:tbl>
     <w:p>
       <w:pPr>
-        <w:pStyle w:val="a1"/>
+        <w:pStyle w:val="BodyText"/>
         <w:rPr>
           <w:lang w:eastAsia="ja-JP"/>
         </w:rPr>
@@ -1769,7 +1784,7 @@
     <w:bookmarkEnd w:id="6"/>
     <w:p>
       <w:pPr>
-        <w:pStyle w:val="a1"/>
+        <w:pStyle w:val="BodyText"/>
       </w:pPr>
       <w:r>
         <w:br w:type="page"/>
@@ -1777,7 +1792,7 @@
     </w:p>
     <w:p>
       <w:pPr>
-        <w:pStyle w:val="1"/>
+        <w:pStyle w:val="Heading1"/>
         <w:spacing w:after="240"/>
       </w:pPr>
       <w:bookmarkStart w:id="7" w:name="heading-1"/>
@@ -1804,7 +1819,7 @@
     </w:p>
     <w:p>
       <w:pPr>
-        <w:pStyle w:val="20"/>
+        <w:pStyle w:val="Heading2"/>
       </w:pPr>
       <w:bookmarkStart w:id="9" w:name="heading-2"/>
       <w:bookmarkStart w:id="10" w:name="_Toc142079137"/>
@@ -1826,7 +1841,7 @@
     </w:p>
     <w:p>
       <w:pPr>
-        <w:pStyle w:val="30"/>
+        <w:pStyle w:val="Heading3"/>
       </w:pPr>
       <w:bookmarkStart w:id="11" w:name="heading-3"/>
       <w:bookmarkStart w:id="12" w:name="_Toc142079138"/>
@@ -1848,7 +1863,7 @@
     </w:p>
     <w:p>
       <w:pPr>
-        <w:pStyle w:val="4"/>
+        <w:pStyle w:val="Heading4"/>
       </w:pPr>
       <w:bookmarkStart w:id="13" w:name="heading-4"/>
       <w:r>
@@ -1868,7 +1883,7 @@
     </w:p>
     <w:p>
       <w:pPr>
-        <w:pStyle w:val="5"/>
+        <w:pStyle w:val="Heading5"/>
       </w:pPr>
       <w:bookmarkStart w:id="14" w:name="heading-5"/>
       <w:r>
@@ -1888,7 +1903,7 @@
     </w:p>
     <w:p>
       <w:pPr>
-        <w:pStyle w:val="a1"/>
+        <w:pStyle w:val="BodyText"/>
       </w:pPr>
       <w:r>
         <w:t>&lt;Body</w:t>
@@ -1944,13 +1959,13 @@
         <w:tblLook w:val="0620" w:firstRow="1" w:lastRow="0" w:firstColumn="0" w:lastColumn="0" w:noHBand="1" w:noVBand="1"/>
       </w:tblPr>
       <w:tblGrid>
-        <w:gridCol w:w="1706"/>
-        <w:gridCol w:w="1876"/>
-        <w:gridCol w:w="660"/>
-        <w:gridCol w:w="660"/>
-        <w:gridCol w:w="660"/>
-        <w:gridCol w:w="660"/>
-        <w:gridCol w:w="660"/>
+        <w:gridCol w:w="1721"/>
+        <w:gridCol w:w="1881"/>
+        <w:gridCol w:w="656"/>
+        <w:gridCol w:w="656"/>
+        <w:gridCol w:w="656"/>
+        <w:gridCol w:w="656"/>
+        <w:gridCol w:w="656"/>
       </w:tblGrid>
       <w:tr>
         <w:trPr>
@@ -2277,7 +2292,7 @@
     </w:p>
     <w:p>
       <w:pPr>
-        <w:pStyle w:val="a1"/>
+        <w:pStyle w:val="BodyText"/>
       </w:pPr>
       <w:r>
         <w:t>Numbered equation:</w:t>
@@ -2368,7 +2383,7 @@
     </w:tbl>
     <w:p>
       <w:pPr>
-        <w:pStyle w:val="a1"/>
+        <w:pStyle w:val="BodyText"/>
       </w:pPr>
       <w:r>
         <w:br/>
@@ -2430,7 +2445,7 @@
     </w:p>
     <w:p>
       <w:pPr>
-        <w:pStyle w:val="a1"/>
+        <w:pStyle w:val="BodyText"/>
       </w:pPr>
     </w:p>
     <w:p>
@@ -2439,7 +2454,6 @@
         <w:spacing w:before="120"/>
       </w:pPr>
       <w:r>
-        <w:lastRenderedPageBreak/>
         <w:t>Definition</w:t>
       </w:r>
       <w:r>
@@ -2469,6 +2483,7 @@
         <w:rPr>
           <w:rFonts w:hint="eastAsia"/>
         </w:rPr>
+        <w:lastRenderedPageBreak/>
         <w:t>A</w:t>
       </w:r>
       <w:r>
@@ -2491,7 +2506,7 @@
     </w:p>
     <w:p>
       <w:pPr>
-        <w:pStyle w:val="a1"/>
+        <w:pStyle w:val="BodyText"/>
       </w:pPr>
     </w:p>
     <w:p>
@@ -2517,7 +2532,7 @@
     </w:p>
     <w:p>
       <w:pPr>
-        <w:pStyle w:val="a1"/>
+        <w:pStyle w:val="BodyText"/>
       </w:pPr>
       <w:r>
         <w:t xml:space="preserve">Lorem ipsum dolor sit amet, consectetur adipiscing elit. Nulla tempor fringilla feugiat. Pellentesque turpis lacus, lobortis gravida mauris non, placerat feugiat lacus. Nam suscipit viverra dui ut iaculis. Nulla ultricies facilisis commodo. Integer et egestas nibh, vel hendrerit massa. </w:t>
@@ -2525,7 +2540,7 @@
     </w:p>
     <w:p>
       <w:pPr>
-        <w:pStyle w:val="a1"/>
+        <w:pStyle w:val="BodyText"/>
       </w:pPr>
       <w:r>
         <w:t>Orci varius natoque penatibus et magnis dis parturient montes, nascetur ridiculus mus. Morbi elit massa, imperdiet ut lorem vel, hendrerit aliquet felis. Morbi a metus neque. Vestibulum faucibus consectetur felis, ut volutpat mi volutpat vel. Pellentesque pellentesque pharetra lectus. Aliquam blandit, velit vitae pulvinar placerat, felis metus convallis diam, vitae egestas nunc felis id neque.</w:t>
@@ -2533,12 +2548,12 @@
     </w:p>
     <w:p>
       <w:pPr>
-        <w:pStyle w:val="a1"/>
+        <w:pStyle w:val="BodyText"/>
       </w:pPr>
     </w:p>
     <w:p>
       <w:pPr>
-        <w:pStyle w:val="a1"/>
+        <w:pStyle w:val="BodyText"/>
       </w:pPr>
     </w:p>
     <w:p>
@@ -2580,7 +2595,7 @@
     </w:p>
     <w:p>
       <w:pPr>
-        <w:pStyle w:val="a1"/>
+        <w:pStyle w:val="BodyText"/>
       </w:pPr>
       <w:r>
         <w:br/>
@@ -2596,7 +2611,7 @@
     </w:p>
     <w:p>
       <w:pPr>
-        <w:pStyle w:val="a1"/>
+        <w:pStyle w:val="BodyText"/>
       </w:pPr>
       <w:r>
         <w:br/>
@@ -2604,7 +2619,7 @@
     </w:p>
     <w:p>
       <w:pPr>
-        <w:pStyle w:val="a1"/>
+        <w:pStyle w:val="BodyText"/>
       </w:pPr>
       <w:r>
         <w:br w:type="page"/>
@@ -2790,7 +2805,7 @@
     </w:p>
     <w:p>
       <w:pPr>
-        <w:pStyle w:val="a1"/>
+        <w:pStyle w:val="BodyText"/>
       </w:pPr>
       <w:r>
         <w:br/>
@@ -2947,7 +2962,7 @@
     </w:p>
     <w:p>
       <w:pPr>
-        <w:pStyle w:val="a1"/>
+        <w:pStyle w:val="BodyText"/>
       </w:pPr>
       <w:r>
         <w:br/>
@@ -3051,43 +3066,43 @@
         <w:rPr>
           <w:rStyle w:val="ControlFlowTok"/>
         </w:rPr>
+        <w:t>ControlFlowTok</w:t>
+      </w:r>
+      <w:r>
+        <w:br/>
+      </w:r>
+      <w:r>
+        <w:rPr>
+          <w:rStyle w:val="DataTypeTok"/>
+        </w:rPr>
+        <w:t>DataTypeTok</w:t>
+      </w:r>
+      <w:r>
+        <w:br/>
+      </w:r>
+      <w:r>
+        <w:rPr>
+          <w:rStyle w:val="DecValTok"/>
+        </w:rPr>
+        <w:t>DecValTok</w:t>
+      </w:r>
+      <w:r>
+        <w:br/>
+      </w:r>
+      <w:r>
+        <w:rPr>
+          <w:rStyle w:val="DocumentationTok"/>
+        </w:rPr>
+        <w:t>DocumentationTok</w:t>
+      </w:r>
+      <w:r>
+        <w:br/>
+      </w:r>
+      <w:r>
+        <w:rPr>
+          <w:rStyle w:val="ErrorTok"/>
+        </w:rPr>
         <w:lastRenderedPageBreak/>
-        <w:t>ControlFlowTok</w:t>
-      </w:r>
-      <w:r>
-        <w:br/>
-      </w:r>
-      <w:r>
-        <w:rPr>
-          <w:rStyle w:val="DataTypeTok"/>
-        </w:rPr>
-        <w:t>DataTypeTok</w:t>
-      </w:r>
-      <w:r>
-        <w:br/>
-      </w:r>
-      <w:r>
-        <w:rPr>
-          <w:rStyle w:val="DecValTok"/>
-        </w:rPr>
-        <w:t>DecValTok</w:t>
-      </w:r>
-      <w:r>
-        <w:br/>
-      </w:r>
-      <w:r>
-        <w:rPr>
-          <w:rStyle w:val="DocumentationTok"/>
-        </w:rPr>
-        <w:t>DocumentationTok</w:t>
-      </w:r>
-      <w:r>
-        <w:br/>
-      </w:r>
-      <w:r>
-        <w:rPr>
-          <w:rStyle w:val="ErrorTok"/>
-        </w:rPr>
         <w:t>ErrorTok</w:t>
       </w:r>
       <w:r>
@@ -3257,7 +3272,7 @@
     </w:p>
     <w:p>
       <w:pPr>
-        <w:pStyle w:val="a1"/>
+        <w:pStyle w:val="BodyText"/>
       </w:pPr>
       <w:r>
         <w:br/>
@@ -3276,7 +3291,7 @@
     </w:p>
     <w:p>
       <w:pPr>
-        <w:pStyle w:val="a1"/>
+        <w:pStyle w:val="BodyText"/>
       </w:pPr>
       <w:r>
         <w:br w:type="page"/>
@@ -3284,7 +3299,7 @@
     </w:p>
     <w:p>
       <w:pPr>
-        <w:pStyle w:val="ae"/>
+        <w:pStyle w:val="Caption"/>
       </w:pPr>
       <w:bookmarkStart w:id="20" w:name="lst:docs-makefile"/>
       <w:r>
@@ -4208,7 +4223,7 @@
     </w:p>
     <w:p>
       <w:pPr>
-        <w:pStyle w:val="ae"/>
+        <w:pStyle w:val="Caption"/>
       </w:pPr>
       <w:bookmarkStart w:id="21" w:name="lst:makefile"/>
       <w:bookmarkEnd w:id="20"/>
@@ -4451,7 +4466,7 @@
     </w:p>
     <w:p>
       <w:pPr>
-        <w:pStyle w:val="ae"/>
+        <w:pStyle w:val="Caption"/>
       </w:pPr>
       <w:bookmarkStart w:id="22" w:name="lst:setup_py"/>
       <w:bookmarkEnd w:id="21"/>
@@ -4899,14 +4914,20 @@
         <w:rPr>
           <w:rStyle w:val="NormalTok"/>
         </w:rPr>
+        <w:t xml:space="preserve">    </w:t>
+      </w:r>
+      <w:r>
+        <w:rPr>
+          <w:rStyle w:val="CommentTok"/>
+        </w:rPr>
+        <w:t xml:space="preserve"># And where it will live on PyPI: </w:t>
+      </w:r>
+      <w:r>
+        <w:rPr>
+          <w:rStyle w:val="CommentTok"/>
+        </w:rPr>
         <w:lastRenderedPageBreak/>
-        <w:t xml:space="preserve">    </w:t>
-      </w:r>
-      <w:r>
-        <w:rPr>
-          <w:rStyle w:val="CommentTok"/>
-        </w:rPr>
-        <w:t># And where it will live on PyPI: https://pypi.org/project/sampleproject/</w:t>
+        <w:t>https://pypi.org/project/sampleproject/</w:t>
       </w:r>
       <w:r>
         <w:br/>
@@ -5173,7 +5194,7 @@
     <w:bookmarkEnd w:id="22"/>
     <w:p>
       <w:pPr>
-        <w:pStyle w:val="a1"/>
+        <w:pStyle w:val="BodyText"/>
       </w:pPr>
       <w:r>
         <w:br w:type="page"/>
@@ -5181,12 +5202,12 @@
     </w:p>
     <w:p>
       <w:pPr>
-        <w:pStyle w:val="a1"/>
+        <w:pStyle w:val="BodyText"/>
       </w:pPr>
       <w:hyperlink r:id="rId8">
         <w:r>
           <w:rPr>
-            <w:rStyle w:val="af1"/>
+            <w:rStyle w:val="Hyperlink"/>
           </w:rPr>
           <w:t>Link</w:t>
         </w:r>
@@ -5194,7 +5215,7 @@
     </w:p>
     <w:p>
       <w:pPr>
-        <w:pStyle w:val="ac"/>
+        <w:pStyle w:val="BlockText"/>
       </w:pPr>
       <w:r>
         <w:t xml:space="preserve">Block </w:t>
@@ -5233,9 +5254,9 @@
         <w:tblLook w:val="07E0" w:firstRow="1" w:lastRow="1" w:firstColumn="1" w:lastColumn="1" w:noHBand="1" w:noVBand="1"/>
       </w:tblPr>
       <w:tblGrid>
-        <w:gridCol w:w="5416"/>
-        <w:gridCol w:w="778"/>
-        <w:gridCol w:w="688"/>
+        <w:gridCol w:w="5427"/>
+        <w:gridCol w:w="773"/>
+        <w:gridCol w:w="682"/>
       </w:tblGrid>
       <w:tr>
         <w:trPr>
@@ -5337,7 +5358,7 @@
           </w:p>
           <w:p>
             <w:pPr>
-              <w:pStyle w:val="ae"/>
+              <w:pStyle w:val="Caption"/>
             </w:pPr>
             <w:r>
               <w:t>Left Left Left Left</w:t>
@@ -5773,11 +5794,40 @@
           <w:pPr>
             <w:pStyle w:val="Abstract"/>
           </w:pPr>
+          <w:r>
+            <w:fldChar w:fldCharType="begin"/>
+          </w:r>
+          <w:r>
+            <w:instrText xml:space="preserve">if </w:instrText>
+          </w:r>
+          <w:fldSimple w:instr=" section ">
+            <w:r>
+              <w:instrText>1</w:instrText>
+            </w:r>
+          </w:fldSimple>
+          <w:r>
+            <w:instrText xml:space="preserve">="1" </w:instrText>
+          </w:r>
           <w:fldSimple w:instr=" DOCPROPERTY &quot;subtitle-meta&quot; \* MERGEFORMAT ">
             <w:r>
-              <w:t>本の概要</w:t>
+              <w:instrText>本の概要</w:instrText>
             </w:r>
           </w:fldSimple>
+          <w:r>
+            <w:instrText xml:space="preserve"> ""</w:instrText>
+          </w:r>
+          <w:r>
+            <w:fldChar w:fldCharType="separate"/>
+          </w:r>
+          <w:r>
+            <w:rPr>
+              <w:noProof/>
+            </w:rPr>
+            <w:t>本の概要</w:t>
+          </w:r>
+          <w:r>
+            <w:fldChar w:fldCharType="end"/>
+          </w:r>
         </w:p>
       </w:tc>
     </w:tr>
@@ -5793,19 +5843,48 @@
           <w:pPr>
             <w:pStyle w:val="Abstract"/>
           </w:pPr>
-          <w:fldSimple w:instr=" DOCPROPERTY &quot;author-meta&quot; \* MERGEFORMAT ">
-            <w:r>
-              <w:t>本の作者</w:t>
+          <w:r>
+            <w:fldChar w:fldCharType="begin"/>
+          </w:r>
+          <w:r>
+            <w:instrText xml:space="preserve"> if </w:instrText>
+          </w:r>
+          <w:fldSimple w:instr=" section ">
+            <w:r>
+              <w:instrText>1</w:instrText>
             </w:r>
           </w:fldSimple>
           <w:r>
-            <w:t xml:space="preserve"> / </w:t>
+            <w:instrText>="1" "</w:instrText>
+          </w:r>
+          <w:fldSimple w:instr=" DOCPROPERTY &quot;author-meta&quot; \* MERGEFORMAT ">
+            <w:r>
+              <w:instrText>本の作者</w:instrText>
+            </w:r>
+          </w:fldSimple>
+          <w:r>
+            <w:instrText xml:space="preserve"> / </w:instrText>
           </w:r>
           <w:fldSimple w:instr=" DOCPROPERTY &quot;circle&quot; \* MERGEFORMAT ">
             <w:r>
-              <w:t>サークル名</w:t>
+              <w:instrText>サークル名</w:instrText>
             </w:r>
           </w:fldSimple>
+          <w:r>
+            <w:instrText xml:space="preserve">" "" </w:instrText>
+          </w:r>
+          <w:r>
+            <w:fldChar w:fldCharType="separate"/>
+          </w:r>
+          <w:r>
+            <w:rPr>
+              <w:noProof/>
+            </w:rPr>
+            <w:t>本の作者 / サークル名</w:t>
+          </w:r>
+          <w:r>
+            <w:fldChar w:fldCharType="end"/>
+          </w:r>
         </w:p>
       </w:tc>
     </w:tr>
@@ -5819,7 +5898,7 @@
         </w:tcPr>
         <w:p>
           <w:pPr>
-            <w:pStyle w:val="a6"/>
+            <w:pStyle w:val="Title"/>
           </w:pPr>
         </w:p>
       </w:tc>
@@ -5836,18 +5915,47 @@
           <w:pPr>
             <w:pStyle w:val="Abstract"/>
           </w:pPr>
+          <w:r>
+            <w:fldChar w:fldCharType="begin"/>
+          </w:r>
+          <w:r>
+            <w:instrText xml:space="preserve"> if </w:instrText>
+          </w:r>
+          <w:fldSimple w:instr=" section ">
+            <w:r>
+              <w:instrText>1</w:instrText>
+            </w:r>
+          </w:fldSimple>
+          <w:r>
+            <w:instrText xml:space="preserve">="1" </w:instrText>
+          </w:r>
           <w:fldSimple w:instr=" DOCPROPERTY &quot;year&quot; \* MERGEFORMAT ">
             <w:r>
-              <w:t>出版年</w:t>
+              <w:instrText>出版年</w:instrText>
             </w:r>
           </w:fldSimple>
+          <w:r>
+            <w:instrText xml:space="preserve"> "" </w:instrText>
+          </w:r>
+          <w:r>
+            <w:fldChar w:fldCharType="separate"/>
+          </w:r>
+          <w:r>
+            <w:rPr>
+              <w:noProof/>
+            </w:rPr>
+            <w:t>出版年</w:t>
+          </w:r>
+          <w:r>
+            <w:fldChar w:fldCharType="end"/>
+          </w:r>
         </w:p>
       </w:tc>
     </w:tr>
   </w:tbl>
   <w:p>
     <w:pPr>
-      <w:pStyle w:val="af5"/>
+      <w:pStyle w:val="Footer"/>
       <w:jc w:val="left"/>
       <w:rPr>
         <w:lang w:eastAsia="ja-JP"/>
@@ -5861,7 +5969,7 @@
 <w:ftr xmlns:wpc="http://schemas.microsoft.com/office/word/2010/wordprocessingCanvas" xmlns:cx="http://schemas.microsoft.com/office/drawing/2014/chartex" xmlns:cx1="http://schemas.microsoft.com/office/drawing/2015/9/8/chartex" xmlns:cx2="http://schemas.microsoft.com/office/drawing/2015/10/21/chartex" xmlns:cx3="http://schemas.microsoft.com/office/drawing/2016/5/9/chartex" xmlns:cx4="http://schemas.microsoft.com/office/drawing/2016/5/10/chartex" xmlns:cx5="http://schemas.microsoft.com/office/drawing/2016/5/11/chartex" xmlns:cx6="http://schemas.microsoft.com/office/drawing/2016/5/12/chartex" xmlns:cx7="http://schemas.microsoft.com/office/drawing/2016/5/13/chartex" xmlns:cx8="http://schemas.microsoft.com/office/drawing/2016/5/14/chartex" xmlns:mc="http://schemas.openxmlformats.org/markup-compatibility/2006" xmlns:aink="http://schemas.microsoft.com/office/drawing/2016/ink" xmlns:am3d="http://schemas.microsoft.com/office/drawing/2017/model3d" xmlns:o="urn:schemas-microsoft-com:office:office" xmlns:oel="http://schemas.microsoft.com/office/2019/extlst" xmlns:r="http://schemas.openxmlformats.org/officeDocument/2006/relationships" xmlns:m="http://schemas.openxmlformats.org/officeDocument/2006/math" xmlns:v="urn:schemas-microsoft-com:vml" xmlns:wp14="http://schemas.microsoft.com/office/word/2010/wordprocessingDrawing" xmlns:wp="http://schemas.openxmlformats.org/drawingml/2006/wordprocessingDrawing" xmlns:w10="urn:schemas-microsoft-com:office:word" xmlns:w="http://schemas.openxmlformats.org/wordprocessingml/2006/main" xmlns:w14="http://schemas.microsoft.com/office/word/2010/wordml" xmlns:w15="http://schemas.microsoft.com/office/word/2012/wordml" xmlns:w16cex="http://schemas.microsoft.com/office/word/2018/wordml/cex" xmlns:w16cid="http://schemas.microsoft.com/office/word/2016/wordml/cid" xmlns:w16="http://schemas.microsoft.com/office/word/2018/wordml" xmlns:w16sdtdh="http://schemas.microsoft.com/office/word/2020/wordml/sdtdatahash" xmlns:w16se="http://schemas.microsoft.com/office/word/2015/wordml/symex" xmlns:wpg="http://schemas.microsoft.com/office/word/2010/wordprocessingGroup" xmlns:wpi="http://schemas.microsoft.com/office/word/2010/wordprocessingInk" xmlns:wne="http://schemas.microsoft.com/office/word/2006/wordml" xmlns:wps="http://schemas.microsoft.com/office/word/2010/wordprocessingShape" mc:Ignorable="w14 w15 w16se w16cid w16 w16cex w16sdtdh wp14">
   <w:p>
     <w:pPr>
-      <w:pStyle w:val="af5"/>
+      <w:pStyle w:val="Footer"/>
       <w:jc w:val="left"/>
       <w:rPr>
         <w:lang w:eastAsia="ja-JP"/>
@@ -5894,7 +6002,7 @@
 <w:hdr xmlns:wpc="http://schemas.microsoft.com/office/word/2010/wordprocessingCanvas" xmlns:cx="http://schemas.microsoft.com/office/drawing/2014/chartex" xmlns:cx1="http://schemas.microsoft.com/office/drawing/2015/9/8/chartex" xmlns:cx2="http://schemas.microsoft.com/office/drawing/2015/10/21/chartex" xmlns:cx3="http://schemas.microsoft.com/office/drawing/2016/5/9/chartex" xmlns:cx4="http://schemas.microsoft.com/office/drawing/2016/5/10/chartex" xmlns:cx5="http://schemas.microsoft.com/office/drawing/2016/5/11/chartex" xmlns:cx6="http://schemas.microsoft.com/office/drawing/2016/5/12/chartex" xmlns:cx7="http://schemas.microsoft.com/office/drawing/2016/5/13/chartex" xmlns:cx8="http://schemas.microsoft.com/office/drawing/2016/5/14/chartex" xmlns:mc="http://schemas.openxmlformats.org/markup-compatibility/2006" xmlns:aink="http://schemas.microsoft.com/office/drawing/2016/ink" xmlns:am3d="http://schemas.microsoft.com/office/drawing/2017/model3d" xmlns:o="urn:schemas-microsoft-com:office:office" xmlns:oel="http://schemas.microsoft.com/office/2019/extlst" xmlns:r="http://schemas.openxmlformats.org/officeDocument/2006/relationships" xmlns:m="http://schemas.openxmlformats.org/officeDocument/2006/math" xmlns:v="urn:schemas-microsoft-com:vml" xmlns:wp14="http://schemas.microsoft.com/office/word/2010/wordprocessingDrawing" xmlns:wp="http://schemas.openxmlformats.org/drawingml/2006/wordprocessingDrawing" xmlns:w10="urn:schemas-microsoft-com:office:word" xmlns:w="http://schemas.openxmlformats.org/wordprocessingml/2006/main" xmlns:w14="http://schemas.microsoft.com/office/word/2010/wordml" xmlns:w15="http://schemas.microsoft.com/office/word/2012/wordml" xmlns:w16cex="http://schemas.microsoft.com/office/word/2018/wordml/cex" xmlns:w16cid="http://schemas.microsoft.com/office/word/2016/wordml/cid" xmlns:w16="http://schemas.microsoft.com/office/word/2018/wordml" xmlns:w16sdtdh="http://schemas.microsoft.com/office/word/2020/wordml/sdtdatahash" xmlns:w16se="http://schemas.microsoft.com/office/word/2015/wordml/symex" xmlns:wpg="http://schemas.microsoft.com/office/word/2010/wordprocessingGroup" xmlns:wpi="http://schemas.microsoft.com/office/word/2010/wordprocessingInk" xmlns:wne="http://schemas.microsoft.com/office/word/2006/wordml" xmlns:wps="http://schemas.microsoft.com/office/word/2010/wordprocessingShape" mc:Ignorable="w14 w15 w16se w16cid w16 w16cex w16sdtdh wp14">
   <w:p>
     <w:pPr>
-      <w:pStyle w:val="af3"/>
+      <w:pStyle w:val="Header"/>
     </w:pPr>
     <w:r>
       <w:rPr>
@@ -5949,7 +6057,7 @@
 <w:hdr xmlns:wpc="http://schemas.microsoft.com/office/word/2010/wordprocessingCanvas" xmlns:cx="http://schemas.microsoft.com/office/drawing/2014/chartex" xmlns:cx1="http://schemas.microsoft.com/office/drawing/2015/9/8/chartex" xmlns:cx2="http://schemas.microsoft.com/office/drawing/2015/10/21/chartex" xmlns:cx3="http://schemas.microsoft.com/office/drawing/2016/5/9/chartex" xmlns:cx4="http://schemas.microsoft.com/office/drawing/2016/5/10/chartex" xmlns:cx5="http://schemas.microsoft.com/office/drawing/2016/5/11/chartex" xmlns:cx6="http://schemas.microsoft.com/office/drawing/2016/5/12/chartex" xmlns:cx7="http://schemas.microsoft.com/office/drawing/2016/5/13/chartex" xmlns:cx8="http://schemas.microsoft.com/office/drawing/2016/5/14/chartex" xmlns:mc="http://schemas.openxmlformats.org/markup-compatibility/2006" xmlns:aink="http://schemas.microsoft.com/office/drawing/2016/ink" xmlns:am3d="http://schemas.microsoft.com/office/drawing/2017/model3d" xmlns:o="urn:schemas-microsoft-com:office:office" xmlns:oel="http://schemas.microsoft.com/office/2019/extlst" xmlns:r="http://schemas.openxmlformats.org/officeDocument/2006/relationships" xmlns:m="http://schemas.openxmlformats.org/officeDocument/2006/math" xmlns:v="urn:schemas-microsoft-com:vml" xmlns:wp14="http://schemas.microsoft.com/office/word/2010/wordprocessingDrawing" xmlns:wp="http://schemas.openxmlformats.org/drawingml/2006/wordprocessingDrawing" xmlns:w10="urn:schemas-microsoft-com:office:word" xmlns:w="http://schemas.openxmlformats.org/wordprocessingml/2006/main" xmlns:w14="http://schemas.microsoft.com/office/word/2010/wordml" xmlns:w15="http://schemas.microsoft.com/office/word/2012/wordml" xmlns:w16cex="http://schemas.microsoft.com/office/word/2018/wordml/cex" xmlns:w16cid="http://schemas.microsoft.com/office/word/2016/wordml/cid" xmlns:w16="http://schemas.microsoft.com/office/word/2018/wordml" xmlns:w16sdtdh="http://schemas.microsoft.com/office/word/2020/wordml/sdtdatahash" xmlns:w16se="http://schemas.microsoft.com/office/word/2015/wordml/symex" xmlns:wpg="http://schemas.microsoft.com/office/word/2010/wordprocessingGroup" xmlns:wpi="http://schemas.microsoft.com/office/word/2010/wordprocessingInk" xmlns:wne="http://schemas.microsoft.com/office/word/2006/wordml" xmlns:wps="http://schemas.microsoft.com/office/word/2010/wordprocessingShape" mc:Ignorable="w14 w15 w16se w16cid w16 w16cex w16sdtdh wp14">
   <w:p>
     <w:pPr>
-      <w:pStyle w:val="af3"/>
+      <w:pStyle w:val="Header"/>
       <w:jc w:val="right"/>
     </w:pPr>
     <w:r>
@@ -6128,7 +6236,7 @@
     <w:lvl w:ilvl="0">
       <w:start w:val="1"/>
       <w:numFmt w:val="bullet"/>
-      <w:pStyle w:val="3"/>
+      <w:pStyle w:val="ListBullet3"/>
       <w:lvlText w:val=""/>
       <w:lvlJc w:val="left"/>
       <w:pPr>
@@ -6149,7 +6257,7 @@
     <w:lvl w:ilvl="0">
       <w:start w:val="1"/>
       <w:numFmt w:val="bullet"/>
-      <w:pStyle w:val="2"/>
+      <w:pStyle w:val="ListBullet2"/>
       <w:lvlText w:val=""/>
       <w:lvlJc w:val="left"/>
       <w:pPr>
@@ -6187,7 +6295,7 @@
     <w:lvl w:ilvl="0">
       <w:start w:val="1"/>
       <w:numFmt w:val="bullet"/>
-      <w:pStyle w:val="a"/>
+      <w:pStyle w:val="ListBullet"/>
       <w:lvlText w:val=""/>
       <w:lvlJc w:val="left"/>
       <w:pPr>
@@ -6436,7 +6544,7 @@
     <w:lvl w:ilvl="0">
       <w:start w:val="1"/>
       <w:numFmt w:val="decimal"/>
-      <w:pStyle w:val="1"/>
+      <w:pStyle w:val="Heading1"/>
       <w:lvlText w:val="%1"/>
       <w:lvlJc w:val="left"/>
       <w:pPr>
@@ -6446,7 +6554,7 @@
     <w:lvl w:ilvl="1">
       <w:start w:val="1"/>
       <w:numFmt w:val="decimal"/>
-      <w:pStyle w:val="20"/>
+      <w:pStyle w:val="Heading2"/>
       <w:lvlText w:val="%1.%2"/>
       <w:lvlJc w:val="left"/>
       <w:pPr>
@@ -6456,7 +6564,7 @@
     <w:lvl w:ilvl="2">
       <w:start w:val="1"/>
       <w:numFmt w:val="decimal"/>
-      <w:pStyle w:val="30"/>
+      <w:pStyle w:val="Heading3"/>
       <w:lvlText w:val="%1.%2.%3"/>
       <w:lvlJc w:val="left"/>
       <w:pPr>
@@ -6484,7 +6592,7 @@
     <w:lvl w:ilvl="5">
       <w:start w:val="1"/>
       <w:numFmt w:val="decimal"/>
-      <w:pStyle w:val="6"/>
+      <w:pStyle w:val="Heading6"/>
       <w:lvlText w:val="%1.%2.%3.%4.%5.%6"/>
       <w:lvlJc w:val="left"/>
       <w:pPr>
@@ -6494,7 +6602,7 @@
     <w:lvl w:ilvl="6">
       <w:start w:val="1"/>
       <w:numFmt w:val="decimal"/>
-      <w:pStyle w:val="7"/>
+      <w:pStyle w:val="Heading7"/>
       <w:lvlText w:val="%1.%2.%3.%4.%5.%6.%7"/>
       <w:lvlJc w:val="left"/>
       <w:pPr>
@@ -6504,7 +6612,7 @@
     <w:lvl w:ilvl="7">
       <w:start w:val="1"/>
       <w:numFmt w:val="decimal"/>
-      <w:pStyle w:val="8"/>
+      <w:pStyle w:val="Heading8"/>
       <w:lvlText w:val="%1.%2.%3.%4.%5.%6.%7.%8"/>
       <w:lvlJc w:val="left"/>
       <w:pPr>
@@ -6514,7 +6622,7 @@
     <w:lvl w:ilvl="8">
       <w:start w:val="1"/>
       <w:numFmt w:val="decimal"/>
-      <w:pStyle w:val="9"/>
+      <w:pStyle w:val="Heading9"/>
       <w:lvlText w:val="%1.%2.%3.%4.%5.%6.%7.%8.%9"/>
       <w:lvlJc w:val="left"/>
       <w:pPr>
@@ -6526,7 +6634,7 @@
     <w:nsid w:val="169059F6"/>
     <w:multiLevelType w:val="multilevel"/>
     <w:tmpl w:val="8E524998"/>
-    <w:styleLink w:val="10"/>
+    <w:styleLink w:val="1"/>
     <w:lvl w:ilvl="0">
       <w:start w:val="1"/>
       <w:numFmt w:val="bullet"/>
@@ -6757,7 +6865,7 @@
     <w:lvl w:ilvl="0" w:tplc="E1B6839C">
       <w:start w:val="1"/>
       <w:numFmt w:val="bullet"/>
-      <w:pStyle w:val="5"/>
+      <w:pStyle w:val="Heading5"/>
       <w:lvlText w:val=""/>
       <w:lvlJc w:val="left"/>
       <w:pPr>
@@ -12837,7 +12945,7 @@
     <w:lsdException w:name="Unresolved Mention" w:semiHidden="1" w:uiPriority="99" w:unhideWhenUsed="1"/>
     <w:lsdException w:name="Smart Link" w:semiHidden="1" w:uiPriority="99" w:unhideWhenUsed="1"/>
   </w:latentStyles>
-  <w:style w:type="paragraph" w:default="1" w:styleId="a0">
+  <w:style w:type="paragraph" w:default="1" w:styleId="Normal">
     <w:name w:val="Normal"/>
     <w:qFormat/>
     <w:rsid w:val="005B012C"/>
@@ -12851,11 +12959,11 @@
       <w:szCs w:val="20"/>
     </w:rPr>
   </w:style>
-  <w:style w:type="paragraph" w:styleId="1">
+  <w:style w:type="paragraph" w:styleId="Heading1">
     <w:name w:val="heading 1"/>
-    <w:basedOn w:val="a1"/>
-    <w:next w:val="a0"/>
-    <w:link w:val="11"/>
+    <w:basedOn w:val="BodyText"/>
+    <w:next w:val="Normal"/>
+    <w:link w:val="Heading1Char"/>
     <w:autoRedefine/>
     <w:uiPriority w:val="9"/>
     <w:qFormat/>
@@ -12880,10 +12988,10 @@
       <w:szCs w:val="36"/>
     </w:rPr>
   </w:style>
-  <w:style w:type="paragraph" w:styleId="20">
+  <w:style w:type="paragraph" w:styleId="Heading2">
     <w:name w:val="heading 2"/>
-    <w:next w:val="a0"/>
-    <w:link w:val="21"/>
+    <w:next w:val="Normal"/>
+    <w:link w:val="Heading2Char"/>
     <w:autoRedefine/>
     <w:uiPriority w:val="9"/>
     <w:unhideWhenUsed/>
@@ -12907,11 +13015,11 @@
       <w:szCs w:val="28"/>
     </w:rPr>
   </w:style>
-  <w:style w:type="paragraph" w:styleId="30">
+  <w:style w:type="paragraph" w:styleId="Heading3">
     <w:name w:val="heading 3"/>
-    <w:basedOn w:val="a0"/>
-    <w:next w:val="a0"/>
-    <w:link w:val="31"/>
+    <w:basedOn w:val="Normal"/>
+    <w:next w:val="Normal"/>
+    <w:link w:val="Heading3Char"/>
     <w:autoRedefine/>
     <w:uiPriority w:val="9"/>
     <w:unhideWhenUsed/>
@@ -12933,11 +13041,11 @@
       <w:szCs w:val="24"/>
     </w:rPr>
   </w:style>
-  <w:style w:type="paragraph" w:styleId="4">
+  <w:style w:type="paragraph" w:styleId="Heading4">
     <w:name w:val="heading 4"/>
-    <w:basedOn w:val="a0"/>
-    <w:next w:val="a0"/>
-    <w:link w:val="40"/>
+    <w:basedOn w:val="Normal"/>
+    <w:next w:val="Normal"/>
+    <w:link w:val="Heading4Char"/>
     <w:autoRedefine/>
     <w:uiPriority w:val="9"/>
     <w:unhideWhenUsed/>
@@ -12953,11 +13061,11 @@
       <w:color w:val="000000" w:themeColor="text1"/>
     </w:rPr>
   </w:style>
-  <w:style w:type="paragraph" w:styleId="5">
+  <w:style w:type="paragraph" w:styleId="Heading5">
     <w:name w:val="heading 5"/>
-    <w:basedOn w:val="4"/>
-    <w:next w:val="a0"/>
-    <w:link w:val="50"/>
+    <w:basedOn w:val="Heading4"/>
+    <w:next w:val="Normal"/>
+    <w:link w:val="Heading5Char"/>
     <w:autoRedefine/>
     <w:uiPriority w:val="9"/>
     <w:unhideWhenUsed/>
@@ -12973,11 +13081,11 @@
       <w:sz w:val="18"/>
     </w:rPr>
   </w:style>
-  <w:style w:type="paragraph" w:styleId="6">
+  <w:style w:type="paragraph" w:styleId="Heading6">
     <w:name w:val="heading 6"/>
-    <w:basedOn w:val="a0"/>
-    <w:next w:val="a0"/>
-    <w:link w:val="60"/>
+    <w:basedOn w:val="Normal"/>
+    <w:next w:val="Normal"/>
+    <w:link w:val="Heading6Char"/>
     <w:uiPriority w:val="9"/>
     <w:unhideWhenUsed/>
     <w:qFormat/>
@@ -12999,11 +13107,11 @@
       <w:color w:val="17365D" w:themeColor="text2" w:themeShade="BF"/>
     </w:rPr>
   </w:style>
-  <w:style w:type="paragraph" w:styleId="7">
+  <w:style w:type="paragraph" w:styleId="Heading7">
     <w:name w:val="heading 7"/>
-    <w:basedOn w:val="a0"/>
-    <w:next w:val="a0"/>
-    <w:link w:val="70"/>
+    <w:basedOn w:val="Normal"/>
+    <w:next w:val="Normal"/>
+    <w:link w:val="Heading7Char"/>
     <w:uiPriority w:val="9"/>
     <w:unhideWhenUsed/>
     <w:qFormat/>
@@ -13025,11 +13133,11 @@
       <w:color w:val="404040" w:themeColor="text1" w:themeTint="BF"/>
     </w:rPr>
   </w:style>
-  <w:style w:type="paragraph" w:styleId="8">
+  <w:style w:type="paragraph" w:styleId="Heading8">
     <w:name w:val="heading 8"/>
-    <w:basedOn w:val="a0"/>
-    <w:next w:val="a0"/>
-    <w:link w:val="80"/>
+    <w:basedOn w:val="Normal"/>
+    <w:next w:val="Normal"/>
+    <w:link w:val="Heading8Char"/>
     <w:uiPriority w:val="9"/>
     <w:unhideWhenUsed/>
     <w:qFormat/>
@@ -13049,11 +13157,11 @@
       <w:color w:val="404040" w:themeColor="text1" w:themeTint="BF"/>
     </w:rPr>
   </w:style>
-  <w:style w:type="paragraph" w:styleId="9">
+  <w:style w:type="paragraph" w:styleId="Heading9">
     <w:name w:val="heading 9"/>
-    <w:basedOn w:val="a0"/>
-    <w:next w:val="a0"/>
-    <w:link w:val="90"/>
+    <w:basedOn w:val="Normal"/>
+    <w:next w:val="Normal"/>
+    <w:link w:val="Heading9Char"/>
     <w:uiPriority w:val="9"/>
     <w:unhideWhenUsed/>
     <w:qFormat/>
@@ -13075,13 +13183,13 @@
       <w:color w:val="404040" w:themeColor="text1" w:themeTint="BF"/>
     </w:rPr>
   </w:style>
-  <w:style w:type="character" w:default="1" w:styleId="a2">
+  <w:style w:type="character" w:default="1" w:styleId="DefaultParagraphFont">
     <w:name w:val="Default Paragraph Font"/>
     <w:uiPriority w:val="1"/>
     <w:semiHidden/>
     <w:unhideWhenUsed/>
   </w:style>
-  <w:style w:type="table" w:default="1" w:styleId="a3">
+  <w:style w:type="table" w:default="1" w:styleId="TableNormal">
     <w:name w:val="Normal Table"/>
     <w:uiPriority w:val="99"/>
     <w:semiHidden/>
@@ -13096,16 +13204,16 @@
       </w:tblCellMar>
     </w:tblPr>
   </w:style>
-  <w:style w:type="numbering" w:default="1" w:styleId="a4">
+  <w:style w:type="numbering" w:default="1" w:styleId="NoList">
     <w:name w:val="No List"/>
     <w:uiPriority w:val="99"/>
     <w:semiHidden/>
     <w:unhideWhenUsed/>
   </w:style>
-  <w:style w:type="paragraph" w:styleId="a1">
+  <w:style w:type="paragraph" w:styleId="BodyText">
     <w:name w:val="Body Text"/>
-    <w:basedOn w:val="a0"/>
-    <w:link w:val="a5"/>
+    <w:basedOn w:val="Normal"/>
+    <w:link w:val="BodyTextChar"/>
     <w:autoRedefine/>
     <w:qFormat/>
     <w:rsid w:val="007C082A"/>
@@ -13119,12 +13227,12 @@
   </w:style>
   <w:style w:type="paragraph" w:customStyle="1" w:styleId="FirstParagraph">
     <w:name w:val="First Paragraph"/>
-    <w:basedOn w:val="a1"/>
-    <w:next w:val="a1"/>
+    <w:basedOn w:val="BodyText"/>
+    <w:next w:val="BodyText"/>
   </w:style>
   <w:style w:type="paragraph" w:customStyle="1" w:styleId="Compact">
     <w:name w:val="Compact"/>
-    <w:basedOn w:val="a1"/>
+    <w:basedOn w:val="BodyText"/>
     <w:autoRedefine/>
     <w:qFormat/>
     <w:rsid w:val="003216A5"/>
@@ -13135,11 +13243,11 @@
       <w:lang w:eastAsia="ja-JP"/>
     </w:rPr>
   </w:style>
-  <w:style w:type="paragraph" w:styleId="a6">
+  <w:style w:type="paragraph" w:styleId="Title">
     <w:name w:val="Title"/>
-    <w:basedOn w:val="a0"/>
-    <w:next w:val="a0"/>
-    <w:link w:val="a7"/>
+    <w:basedOn w:val="Normal"/>
+    <w:next w:val="Normal"/>
+    <w:link w:val="TitleChar"/>
     <w:autoRedefine/>
     <w:uiPriority w:val="10"/>
     <w:qFormat/>
@@ -13156,11 +13264,11 @@
       <w:lang w:eastAsia="ja-JP"/>
     </w:rPr>
   </w:style>
-  <w:style w:type="paragraph" w:styleId="a8">
+  <w:style w:type="paragraph" w:styleId="Subtitle">
     <w:name w:val="Subtitle"/>
-    <w:basedOn w:val="a0"/>
-    <w:next w:val="a0"/>
-    <w:link w:val="a9"/>
+    <w:basedOn w:val="Normal"/>
+    <w:next w:val="Normal"/>
+    <w:link w:val="SubtitleChar"/>
     <w:autoRedefine/>
     <w:uiPriority w:val="11"/>
     <w:qFormat/>
@@ -13177,8 +13285,8 @@
   </w:style>
   <w:style w:type="paragraph" w:customStyle="1" w:styleId="Author">
     <w:name w:val="Author"/>
-    <w:basedOn w:val="a1"/>
-    <w:next w:val="a1"/>
+    <w:basedOn w:val="BodyText"/>
+    <w:next w:val="BodyText"/>
     <w:autoRedefine/>
     <w:qFormat/>
     <w:rsid w:val="003876B0"/>
@@ -13191,10 +13299,10 @@
       <w:sz w:val="40"/>
     </w:rPr>
   </w:style>
-  <w:style w:type="paragraph" w:styleId="aa">
+  <w:style w:type="paragraph" w:styleId="Date">
     <w:name w:val="Date"/>
-    <w:basedOn w:val="a1"/>
-    <w:next w:val="a1"/>
+    <w:basedOn w:val="BodyText"/>
+    <w:next w:val="BodyText"/>
     <w:autoRedefine/>
     <w:qFormat/>
     <w:rsid w:val="00CC5A35"/>
@@ -13211,7 +13319,7 @@
   <w:style w:type="paragraph" w:customStyle="1" w:styleId="Abstract">
     <w:name w:val="Abstract"/>
     <w:basedOn w:val="Author"/>
-    <w:next w:val="a1"/>
+    <w:next w:val="BodyText"/>
     <w:autoRedefine/>
     <w:qFormat/>
     <w:rsid w:val="008F6EE4"/>
@@ -13220,14 +13328,14 @@
       <w:lang w:eastAsia="ja-JP"/>
     </w:rPr>
   </w:style>
-  <w:style w:type="paragraph" w:styleId="ab">
+  <w:style w:type="paragraph" w:styleId="Bibliography">
     <w:name w:val="Bibliography"/>
-    <w:basedOn w:val="a0"/>
-  </w:style>
-  <w:style w:type="paragraph" w:styleId="ac">
+    <w:basedOn w:val="Normal"/>
+  </w:style>
+  <w:style w:type="paragraph" w:styleId="BlockText">
     <w:name w:val="Block Text"/>
-    <w:basedOn w:val="a1"/>
-    <w:next w:val="a1"/>
+    <w:basedOn w:val="BodyText"/>
+    <w:next w:val="BodyText"/>
     <w:autoRedefine/>
     <w:uiPriority w:val="9"/>
     <w:unhideWhenUsed/>
@@ -13244,9 +13352,9 @@
       <w:szCs w:val="18"/>
     </w:rPr>
   </w:style>
-  <w:style w:type="paragraph" w:styleId="ad">
+  <w:style w:type="paragraph" w:styleId="FootnoteText">
     <w:name w:val="footnote text"/>
-    <w:basedOn w:val="a0"/>
+    <w:basedOn w:val="Normal"/>
     <w:autoRedefine/>
     <w:uiPriority w:val="9"/>
     <w:unhideWhenUsed/>
@@ -13259,7 +13367,7 @@
   </w:style>
   <w:style w:type="paragraph" w:customStyle="1" w:styleId="DefinitionTerm">
     <w:name w:val="Definition Term"/>
-    <w:basedOn w:val="a0"/>
+    <w:basedOn w:val="Normal"/>
     <w:next w:val="Definition"/>
     <w:autoRedefine/>
     <w:qFormat/>
@@ -13272,7 +13380,7 @@
   </w:style>
   <w:style w:type="paragraph" w:customStyle="1" w:styleId="Definition">
     <w:name w:val="Definition"/>
-    <w:basedOn w:val="a1"/>
+    <w:basedOn w:val="BodyText"/>
     <w:autoRedefine/>
     <w:qFormat/>
     <w:rsid w:val="00C063CE"/>
@@ -13283,11 +13391,11 @@
       <w:szCs w:val="18"/>
     </w:rPr>
   </w:style>
-  <w:style w:type="paragraph" w:styleId="ae">
+  <w:style w:type="paragraph" w:styleId="Caption">
     <w:name w:val="caption"/>
-    <w:basedOn w:val="a0"/>
-    <w:next w:val="a0"/>
-    <w:link w:val="af"/>
+    <w:basedOn w:val="Normal"/>
+    <w:next w:val="Normal"/>
+    <w:link w:val="CaptionChar"/>
     <w:autoRedefine/>
     <w:uiPriority w:val="35"/>
     <w:unhideWhenUsed/>
@@ -13302,7 +13410,7 @@
   </w:style>
   <w:style w:type="paragraph" w:customStyle="1" w:styleId="TableCaption">
     <w:name w:val="Table Caption"/>
-    <w:basedOn w:val="ae"/>
+    <w:basedOn w:val="Caption"/>
     <w:autoRedefine/>
     <w:qFormat/>
     <w:rsid w:val="00F22616"/>
@@ -13323,7 +13431,7 @@
   </w:style>
   <w:style w:type="paragraph" w:customStyle="1" w:styleId="Figure">
     <w:name w:val="Figure"/>
-    <w:basedOn w:val="a0"/>
+    <w:basedOn w:val="Normal"/>
   </w:style>
   <w:style w:type="paragraph" w:customStyle="1" w:styleId="FigurewithCaption">
     <w:name w:val="Figure with Caption"/>
@@ -13332,10 +13440,10 @@
       <w:keepNext/>
     </w:pPr>
   </w:style>
-  <w:style w:type="character" w:customStyle="1" w:styleId="af">
-    <w:name w:val="図表番号 (文字)"/>
-    <w:basedOn w:val="a2"/>
-    <w:link w:val="ae"/>
+  <w:style w:type="character" w:customStyle="1" w:styleId="CaptionChar">
+    <w:name w:val="Caption Char"/>
+    <w:basedOn w:val="DefaultParagraphFont"/>
+    <w:link w:val="Caption"/>
     <w:uiPriority w:val="35"/>
     <w:rsid w:val="007908FF"/>
     <w:rPr>
@@ -13347,7 +13455,7 @@
   </w:style>
   <w:style w:type="character" w:customStyle="1" w:styleId="VerbatimChar">
     <w:name w:val="Verbatim Char"/>
-    <w:basedOn w:val="a2"/>
+    <w:basedOn w:val="DefaultParagraphFont"/>
     <w:uiPriority w:val="1"/>
     <w:qFormat/>
     <w:rsid w:val="00951FD3"/>
@@ -13357,18 +13465,18 @@
       <w:shd w:val="clear" w:color="A6A6A6" w:themeColor="background1" w:themeShade="A6" w:fill="F2F2F2" w:themeFill="background1" w:themeFillShade="F2"/>
     </w:rPr>
   </w:style>
-  <w:style w:type="character" w:styleId="af0">
+  <w:style w:type="character" w:styleId="FootnoteReference">
     <w:name w:val="footnote reference"/>
-    <w:basedOn w:val="a2"/>
+    <w:basedOn w:val="DefaultParagraphFont"/>
     <w:unhideWhenUsed/>
     <w:rsid w:val="00E57EAE"/>
     <w:rPr>
       <w:vertAlign w:val="superscript"/>
     </w:rPr>
   </w:style>
-  <w:style w:type="character" w:styleId="af1">
+  <w:style w:type="character" w:styleId="Hyperlink">
     <w:name w:val="Hyperlink"/>
-    <w:basedOn w:val="a2"/>
+    <w:basedOn w:val="DefaultParagraphFont"/>
     <w:uiPriority w:val="99"/>
     <w:qFormat/>
     <w:rsid w:val="00720A34"/>
@@ -13377,10 +13485,10 @@
       <w:u w:val="single"/>
     </w:rPr>
   </w:style>
-  <w:style w:type="paragraph" w:styleId="af2">
+  <w:style w:type="paragraph" w:styleId="TOCHeading">
     <w:name w:val="TOC Heading"/>
-    <w:basedOn w:val="1"/>
-    <w:next w:val="a0"/>
+    <w:basedOn w:val="Heading1"/>
+    <w:next w:val="Normal"/>
     <w:autoRedefine/>
     <w:uiPriority w:val="39"/>
     <w:unhideWhenUsed/>
@@ -13403,10 +13511,10 @@
       <w:szCs w:val="24"/>
     </w:rPr>
   </w:style>
-  <w:style w:type="paragraph" w:styleId="af3">
+  <w:style w:type="paragraph" w:styleId="Header">
     <w:name w:val="header"/>
-    <w:basedOn w:val="a0"/>
-    <w:link w:val="af4"/>
+    <w:basedOn w:val="Normal"/>
+    <w:link w:val="HeaderChar"/>
     <w:uiPriority w:val="99"/>
     <w:unhideWhenUsed/>
     <w:rsid w:val="00C17E2B"/>
@@ -13418,10 +13526,10 @@
       <w:snapToGrid w:val="0"/>
     </w:pPr>
   </w:style>
-  <w:style w:type="character" w:customStyle="1" w:styleId="af4">
-    <w:name w:val="ヘッダー (文字)"/>
-    <w:basedOn w:val="a2"/>
-    <w:link w:val="af3"/>
+  <w:style w:type="character" w:customStyle="1" w:styleId="HeaderChar">
+    <w:name w:val="Header Char"/>
+    <w:basedOn w:val="DefaultParagraphFont"/>
+    <w:link w:val="Header"/>
     <w:uiPriority w:val="99"/>
     <w:rsid w:val="00C17E2B"/>
     <w:rPr>
@@ -13430,10 +13538,10 @@
       <w:szCs w:val="20"/>
     </w:rPr>
   </w:style>
-  <w:style w:type="paragraph" w:styleId="af5">
+  <w:style w:type="paragraph" w:styleId="Footer">
     <w:name w:val="footer"/>
-    <w:basedOn w:val="a0"/>
-    <w:link w:val="af6"/>
+    <w:basedOn w:val="Normal"/>
+    <w:link w:val="FooterChar"/>
     <w:autoRedefine/>
     <w:uiPriority w:val="99"/>
     <w:unhideWhenUsed/>
@@ -13448,10 +13556,10 @@
       <w:jc w:val="center"/>
     </w:pPr>
   </w:style>
-  <w:style w:type="character" w:customStyle="1" w:styleId="af6">
-    <w:name w:val="フッター (文字)"/>
-    <w:basedOn w:val="a2"/>
-    <w:link w:val="af5"/>
+  <w:style w:type="character" w:customStyle="1" w:styleId="FooterChar">
+    <w:name w:val="Footer Char"/>
+    <w:basedOn w:val="DefaultParagraphFont"/>
+    <w:link w:val="Footer"/>
     <w:uiPriority w:val="99"/>
     <w:rsid w:val="00364886"/>
     <w:rPr>
@@ -13460,9 +13568,9 @@
       <w:szCs w:val="20"/>
     </w:rPr>
   </w:style>
-  <w:style w:type="paragraph" w:styleId="af7">
+  <w:style w:type="paragraph" w:styleId="ListParagraph">
     <w:name w:val="List Paragraph"/>
-    <w:basedOn w:val="a0"/>
+    <w:basedOn w:val="Normal"/>
     <w:uiPriority w:val="34"/>
     <w:qFormat/>
     <w:rsid w:val="00AB053E"/>
@@ -13470,10 +13578,10 @@
       <w:ind w:left="720"/>
     </w:pPr>
   </w:style>
-  <w:style w:type="character" w:customStyle="1" w:styleId="60">
-    <w:name w:val="見出し 6 (文字)"/>
-    <w:basedOn w:val="a2"/>
-    <w:link w:val="6"/>
+  <w:style w:type="character" w:customStyle="1" w:styleId="Heading6Char">
+    <w:name w:val="Heading 6 Char"/>
+    <w:basedOn w:val="DefaultParagraphFont"/>
+    <w:link w:val="Heading6"/>
     <w:uiPriority w:val="9"/>
     <w:rsid w:val="00313492"/>
     <w:rPr>
@@ -13484,18 +13592,18 @@
       <w:sz w:val="20"/>
     </w:rPr>
   </w:style>
-  <w:style w:type="character" w:styleId="af8">
+  <w:style w:type="character" w:styleId="PlaceholderText">
     <w:name w:val="Placeholder Text"/>
-    <w:basedOn w:val="a2"/>
+    <w:basedOn w:val="DefaultParagraphFont"/>
     <w:semiHidden/>
     <w:rsid w:val="007C0B1F"/>
     <w:rPr>
       <w:color w:val="808080"/>
     </w:rPr>
   </w:style>
-  <w:style w:type="paragraph" w:styleId="af9">
+  <w:style w:type="paragraph" w:styleId="NoSpacing">
     <w:name w:val="No Spacing"/>
-    <w:link w:val="afa"/>
+    <w:link w:val="NoSpacingChar"/>
     <w:uiPriority w:val="1"/>
     <w:qFormat/>
     <w:rsid w:val="00313492"/>
@@ -13503,17 +13611,17 @@
       <w:spacing w:after="0" w:line="240" w:lineRule="auto"/>
     </w:pPr>
   </w:style>
-  <w:style w:type="character" w:customStyle="1" w:styleId="afa">
-    <w:name w:val="行間詰め (文字)"/>
-    <w:basedOn w:val="a2"/>
-    <w:link w:val="af9"/>
+  <w:style w:type="character" w:customStyle="1" w:styleId="NoSpacingChar">
+    <w:name w:val="No Spacing Char"/>
+    <w:basedOn w:val="DefaultParagraphFont"/>
+    <w:link w:val="NoSpacing"/>
     <w:uiPriority w:val="1"/>
     <w:rsid w:val="00EF0C6F"/>
   </w:style>
-  <w:style w:type="paragraph" w:styleId="12">
+  <w:style w:type="paragraph" w:styleId="TOC1">
     <w:name w:val="toc 1"/>
-    <w:basedOn w:val="a0"/>
-    <w:next w:val="a0"/>
+    <w:basedOn w:val="Normal"/>
+    <w:next w:val="Normal"/>
     <w:autoRedefine/>
     <w:uiPriority w:val="39"/>
     <w:unhideWhenUsed/>
@@ -13534,7 +13642,7 @@
   </w:style>
   <w:style w:type="table" w:customStyle="1" w:styleId="Centered">
     <w:name w:val="Centered"/>
-    <w:basedOn w:val="a3"/>
+    <w:basedOn w:val="TableNormal"/>
     <w:uiPriority w:val="99"/>
     <w:rsid w:val="005F7CB6"/>
     <w:pPr>
@@ -13595,9 +13703,9 @@
       </w:tcPr>
     </w:tblStylePr>
   </w:style>
-  <w:style w:type="table" w:customStyle="1" w:styleId="110">
+  <w:style w:type="table" w:customStyle="1" w:styleId="11">
     <w:name w:val="標準の表 11"/>
-    <w:basedOn w:val="a3"/>
+    <w:basedOn w:val="TableNormal"/>
     <w:rsid w:val="001B53B3"/>
     <w:pPr>
       <w:spacing w:after="0"/>
@@ -13657,9 +13765,9 @@
       </w:tcPr>
     </w:tblStylePr>
   </w:style>
-  <w:style w:type="table" w:styleId="afb">
+  <w:style w:type="table" w:styleId="TableGrid">
     <w:name w:val="Table Grid"/>
-    <w:basedOn w:val="a3"/>
+    <w:basedOn w:val="TableNormal"/>
     <w:rsid w:val="004D5B15"/>
     <w:pPr>
       <w:spacing w:after="0"/>
@@ -13675,9 +13783,9 @@
       </w:tblBorders>
     </w:tblPr>
   </w:style>
-  <w:style w:type="table" w:styleId="13">
+  <w:style w:type="table" w:styleId="TableClassic1">
     <w:name w:val="Table Classic 1"/>
-    <w:basedOn w:val="a3"/>
+    <w:basedOn w:val="TableNormal"/>
     <w:semiHidden/>
     <w:unhideWhenUsed/>
     <w:rsid w:val="001B7892"/>
@@ -13756,9 +13864,9 @@
       </w:tcPr>
     </w:tblStylePr>
   </w:style>
-  <w:style w:type="table" w:customStyle="1" w:styleId="210">
+  <w:style w:type="table" w:customStyle="1" w:styleId="21">
     <w:name w:val="標準の表 21"/>
-    <w:basedOn w:val="a3"/>
+    <w:basedOn w:val="TableNormal"/>
     <w:rsid w:val="00A113D2"/>
     <w:pPr>
       <w:spacing w:after="0"/>
@@ -13835,9 +13943,9 @@
       </w:tcPr>
     </w:tblStylePr>
   </w:style>
-  <w:style w:type="table" w:styleId="14">
+  <w:style w:type="table" w:styleId="TableGrid1">
     <w:name w:val="Table Grid 1"/>
-    <w:basedOn w:val="a3"/>
+    <w:basedOn w:val="TableNormal"/>
     <w:semiHidden/>
     <w:unhideWhenUsed/>
     <w:rsid w:val="00A113D2"/>
@@ -13890,10 +13998,10 @@
       </w:tcPr>
     </w:tblStylePr>
   </w:style>
-  <w:style w:type="paragraph" w:styleId="afc">
+  <w:style w:type="paragraph" w:styleId="BalloonText">
     <w:name w:val="Balloon Text"/>
-    <w:basedOn w:val="a0"/>
-    <w:link w:val="afd"/>
+    <w:basedOn w:val="Normal"/>
+    <w:link w:val="BalloonTextChar"/>
     <w:semiHidden/>
     <w:unhideWhenUsed/>
     <w:rsid w:val="009E1693"/>
@@ -13903,10 +14011,10 @@
       <w:szCs w:val="18"/>
     </w:rPr>
   </w:style>
-  <w:style w:type="character" w:customStyle="1" w:styleId="afd">
-    <w:name w:val="吹き出し (文字)"/>
-    <w:basedOn w:val="a2"/>
-    <w:link w:val="afc"/>
+  <w:style w:type="character" w:customStyle="1" w:styleId="BalloonTextChar">
+    <w:name w:val="Balloon Text Char"/>
+    <w:basedOn w:val="DefaultParagraphFont"/>
+    <w:link w:val="BalloonText"/>
     <w:semiHidden/>
     <w:rsid w:val="009E1693"/>
     <w:rPr>
@@ -13915,10 +14023,10 @@
       <w:szCs w:val="18"/>
     </w:rPr>
   </w:style>
-  <w:style w:type="character" w:customStyle="1" w:styleId="11">
-    <w:name w:val="見出し 1 (文字)"/>
-    <w:basedOn w:val="a2"/>
-    <w:link w:val="1"/>
+  <w:style w:type="character" w:customStyle="1" w:styleId="Heading1Char">
+    <w:name w:val="Heading 1 Char"/>
+    <w:basedOn w:val="DefaultParagraphFont"/>
+    <w:link w:val="Heading1"/>
     <w:uiPriority w:val="9"/>
     <w:rsid w:val="006F5B7D"/>
     <w:rPr>
@@ -13928,10 +14036,10 @@
       <w:szCs w:val="36"/>
     </w:rPr>
   </w:style>
-  <w:style w:type="character" w:customStyle="1" w:styleId="21">
-    <w:name w:val="見出し 2 (文字)"/>
-    <w:basedOn w:val="a2"/>
-    <w:link w:val="20"/>
+  <w:style w:type="character" w:customStyle="1" w:styleId="Heading2Char">
+    <w:name w:val="Heading 2 Char"/>
+    <w:basedOn w:val="DefaultParagraphFont"/>
+    <w:link w:val="Heading2"/>
     <w:uiPriority w:val="9"/>
     <w:rsid w:val="00162048"/>
     <w:rPr>
@@ -13941,10 +14049,10 @@
       <w:szCs w:val="28"/>
     </w:rPr>
   </w:style>
-  <w:style w:type="character" w:customStyle="1" w:styleId="31">
-    <w:name w:val="見出し 3 (文字)"/>
-    <w:basedOn w:val="a2"/>
-    <w:link w:val="30"/>
+  <w:style w:type="character" w:customStyle="1" w:styleId="Heading3Char">
+    <w:name w:val="Heading 3 Char"/>
+    <w:basedOn w:val="DefaultParagraphFont"/>
+    <w:link w:val="Heading3"/>
     <w:uiPriority w:val="9"/>
     <w:rsid w:val="005B012C"/>
     <w:rPr>
@@ -13954,10 +14062,10 @@
       <w:szCs w:val="24"/>
     </w:rPr>
   </w:style>
-  <w:style w:type="character" w:customStyle="1" w:styleId="40">
-    <w:name w:val="見出し 4 (文字)"/>
-    <w:basedOn w:val="a2"/>
-    <w:link w:val="4"/>
+  <w:style w:type="character" w:customStyle="1" w:styleId="Heading4Char">
+    <w:name w:val="Heading 4 Char"/>
+    <w:basedOn w:val="DefaultParagraphFont"/>
+    <w:link w:val="Heading4"/>
     <w:uiPriority w:val="9"/>
     <w:rsid w:val="005B012C"/>
     <w:rPr>
@@ -13968,10 +14076,10 @@
       <w:szCs w:val="20"/>
     </w:rPr>
   </w:style>
-  <w:style w:type="character" w:customStyle="1" w:styleId="50">
-    <w:name w:val="見出し 5 (文字)"/>
-    <w:basedOn w:val="a2"/>
-    <w:link w:val="5"/>
+  <w:style w:type="character" w:customStyle="1" w:styleId="Heading5Char">
+    <w:name w:val="Heading 5 Char"/>
+    <w:basedOn w:val="DefaultParagraphFont"/>
+    <w:link w:val="Heading5"/>
     <w:uiPriority w:val="9"/>
     <w:rsid w:val="00A9252F"/>
     <w:rPr>
@@ -13983,10 +14091,10 @@
       <w:sz w:val="18"/>
     </w:rPr>
   </w:style>
-  <w:style w:type="character" w:customStyle="1" w:styleId="70">
-    <w:name w:val="見出し 7 (文字)"/>
-    <w:basedOn w:val="a2"/>
-    <w:link w:val="7"/>
+  <w:style w:type="character" w:customStyle="1" w:styleId="Heading7Char">
+    <w:name w:val="Heading 7 Char"/>
+    <w:basedOn w:val="DefaultParagraphFont"/>
+    <w:link w:val="Heading7"/>
     <w:uiPriority w:val="9"/>
     <w:rsid w:val="00313492"/>
     <w:rPr>
@@ -13997,10 +14105,10 @@
       <w:sz w:val="20"/>
     </w:rPr>
   </w:style>
-  <w:style w:type="character" w:customStyle="1" w:styleId="80">
-    <w:name w:val="見出し 8 (文字)"/>
-    <w:basedOn w:val="a2"/>
-    <w:link w:val="8"/>
+  <w:style w:type="character" w:customStyle="1" w:styleId="Heading8Char">
+    <w:name w:val="Heading 8 Char"/>
+    <w:basedOn w:val="DefaultParagraphFont"/>
+    <w:link w:val="Heading8"/>
     <w:uiPriority w:val="9"/>
     <w:rsid w:val="00313492"/>
     <w:rPr>
@@ -14010,10 +14118,10 @@
       <w:szCs w:val="20"/>
     </w:rPr>
   </w:style>
-  <w:style w:type="character" w:customStyle="1" w:styleId="90">
-    <w:name w:val="見出し 9 (文字)"/>
-    <w:basedOn w:val="a2"/>
-    <w:link w:val="9"/>
+  <w:style w:type="character" w:customStyle="1" w:styleId="Heading9Char">
+    <w:name w:val="Heading 9 Char"/>
+    <w:basedOn w:val="DefaultParagraphFont"/>
+    <w:link w:val="Heading9"/>
     <w:uiPriority w:val="9"/>
     <w:rsid w:val="00313492"/>
     <w:rPr>
@@ -14025,10 +14133,10 @@
       <w:szCs w:val="20"/>
     </w:rPr>
   </w:style>
-  <w:style w:type="character" w:customStyle="1" w:styleId="a7">
-    <w:name w:val="表題 (文字)"/>
-    <w:basedOn w:val="a2"/>
-    <w:link w:val="a6"/>
+  <w:style w:type="character" w:customStyle="1" w:styleId="TitleChar">
+    <w:name w:val="Title Char"/>
+    <w:basedOn w:val="DefaultParagraphFont"/>
+    <w:link w:val="Title"/>
     <w:uiPriority w:val="10"/>
     <w:rsid w:val="003A3460"/>
     <w:rPr>
@@ -14040,10 +14148,10 @@
       <w:lang w:eastAsia="ja-JP"/>
     </w:rPr>
   </w:style>
-  <w:style w:type="character" w:customStyle="1" w:styleId="a9">
-    <w:name w:val="副題 (文字)"/>
-    <w:basedOn w:val="a2"/>
-    <w:link w:val="a8"/>
+  <w:style w:type="character" w:customStyle="1" w:styleId="SubtitleChar">
+    <w:name w:val="Subtitle Char"/>
+    <w:basedOn w:val="DefaultParagraphFont"/>
+    <w:link w:val="Subtitle"/>
     <w:uiPriority w:val="11"/>
     <w:rsid w:val="00905AF0"/>
     <w:rPr>
@@ -14054,9 +14162,9 @@
       <w:szCs w:val="20"/>
     </w:rPr>
   </w:style>
-  <w:style w:type="character" w:styleId="afe">
+  <w:style w:type="character" w:styleId="Strong">
     <w:name w:val="Strong"/>
-    <w:basedOn w:val="a2"/>
+    <w:basedOn w:val="DefaultParagraphFont"/>
     <w:uiPriority w:val="22"/>
     <w:qFormat/>
     <w:rsid w:val="00313492"/>
@@ -14066,9 +14174,9 @@
       <w:color w:val="000000" w:themeColor="text1"/>
     </w:rPr>
   </w:style>
-  <w:style w:type="character" w:styleId="aff">
+  <w:style w:type="character" w:styleId="Emphasis">
     <w:name w:val="Emphasis"/>
-    <w:basedOn w:val="a2"/>
+    <w:basedOn w:val="DefaultParagraphFont"/>
     <w:uiPriority w:val="20"/>
     <w:qFormat/>
     <w:rsid w:val="00313492"/>
@@ -14078,11 +14186,11 @@
       <w:color w:val="auto"/>
     </w:rPr>
   </w:style>
-  <w:style w:type="paragraph" w:styleId="aff0">
+  <w:style w:type="paragraph" w:styleId="Quote">
     <w:name w:val="Quote"/>
-    <w:basedOn w:val="a0"/>
-    <w:next w:val="a0"/>
-    <w:link w:val="aff1"/>
+    <w:basedOn w:val="Normal"/>
+    <w:next w:val="Normal"/>
+    <w:link w:val="QuoteChar"/>
     <w:uiPriority w:val="29"/>
     <w:qFormat/>
     <w:rsid w:val="00313492"/>
@@ -14096,10 +14204,10 @@
       <w:color w:val="000000" w:themeColor="text1"/>
     </w:rPr>
   </w:style>
-  <w:style w:type="character" w:customStyle="1" w:styleId="aff1">
-    <w:name w:val="引用文 (文字)"/>
-    <w:basedOn w:val="a2"/>
-    <w:link w:val="aff0"/>
+  <w:style w:type="character" w:customStyle="1" w:styleId="QuoteChar">
+    <w:name w:val="Quote Char"/>
+    <w:basedOn w:val="DefaultParagraphFont"/>
+    <w:link w:val="Quote"/>
     <w:uiPriority w:val="29"/>
     <w:rsid w:val="00313492"/>
     <w:rPr>
@@ -14108,11 +14216,11 @@
       <w:color w:val="000000" w:themeColor="text1"/>
     </w:rPr>
   </w:style>
-  <w:style w:type="paragraph" w:styleId="22">
+  <w:style w:type="paragraph" w:styleId="IntenseQuote">
     <w:name w:val="Intense Quote"/>
-    <w:basedOn w:val="a0"/>
-    <w:next w:val="a0"/>
-    <w:link w:val="23"/>
+    <w:basedOn w:val="Normal"/>
+    <w:next w:val="Normal"/>
+    <w:link w:val="IntenseQuoteChar"/>
     <w:uiPriority w:val="30"/>
     <w:qFormat/>
     <w:rsid w:val="00313492"/>
@@ -14130,10 +14238,10 @@
       <w:color w:val="000000" w:themeColor="text1"/>
     </w:rPr>
   </w:style>
-  <w:style w:type="character" w:customStyle="1" w:styleId="23">
-    <w:name w:val="引用文 2 (文字)"/>
-    <w:basedOn w:val="a2"/>
-    <w:link w:val="22"/>
+  <w:style w:type="character" w:customStyle="1" w:styleId="IntenseQuoteChar">
+    <w:name w:val="Intense Quote Char"/>
+    <w:basedOn w:val="DefaultParagraphFont"/>
+    <w:link w:val="IntenseQuote"/>
     <w:uiPriority w:val="30"/>
     <w:rsid w:val="00313492"/>
     <w:rPr>
@@ -14141,9 +14249,9 @@
       <w:shd w:val="clear" w:color="auto" w:fill="F2F2F2" w:themeFill="background1" w:themeFillShade="F2"/>
     </w:rPr>
   </w:style>
-  <w:style w:type="character" w:styleId="aff2">
+  <w:style w:type="character" w:styleId="SubtleEmphasis">
     <w:name w:val="Subtle Emphasis"/>
-    <w:basedOn w:val="a2"/>
+    <w:basedOn w:val="DefaultParagraphFont"/>
     <w:uiPriority w:val="19"/>
     <w:qFormat/>
     <w:rsid w:val="00313492"/>
@@ -14153,9 +14261,9 @@
       <w:color w:val="404040" w:themeColor="text1" w:themeTint="BF"/>
     </w:rPr>
   </w:style>
-  <w:style w:type="character" w:styleId="24">
+  <w:style w:type="character" w:styleId="IntenseEmphasis">
     <w:name w:val="Intense Emphasis"/>
-    <w:basedOn w:val="a2"/>
+    <w:basedOn w:val="DefaultParagraphFont"/>
     <w:uiPriority w:val="21"/>
     <w:qFormat/>
     <w:rsid w:val="00313492"/>
@@ -14167,9 +14275,9 @@
       <w:caps/>
     </w:rPr>
   </w:style>
-  <w:style w:type="character" w:styleId="aff3">
+  <w:style w:type="character" w:styleId="SubtleReference">
     <w:name w:val="Subtle Reference"/>
-    <w:basedOn w:val="a2"/>
+    <w:basedOn w:val="DefaultParagraphFont"/>
     <w:uiPriority w:val="31"/>
     <w:qFormat/>
     <w:rsid w:val="00313492"/>
@@ -14179,9 +14287,9 @@
       <w:u w:val="single" w:color="7F7F7F" w:themeColor="text1" w:themeTint="80"/>
     </w:rPr>
   </w:style>
-  <w:style w:type="character" w:styleId="25">
+  <w:style w:type="character" w:styleId="IntenseReference">
     <w:name w:val="Intense Reference"/>
-    <w:basedOn w:val="a2"/>
+    <w:basedOn w:val="DefaultParagraphFont"/>
     <w:uiPriority w:val="32"/>
     <w:qFormat/>
     <w:rsid w:val="00313492"/>
@@ -14192,9 +14300,9 @@
       <w:u w:val="single"/>
     </w:rPr>
   </w:style>
-  <w:style w:type="character" w:styleId="aff4">
+  <w:style w:type="character" w:styleId="BookTitle">
     <w:name w:val="Book Title"/>
-    <w:basedOn w:val="a2"/>
+    <w:basedOn w:val="DefaultParagraphFont"/>
     <w:uiPriority w:val="33"/>
     <w:qFormat/>
     <w:rsid w:val="00313492"/>
@@ -14205,10 +14313,10 @@
       <w:spacing w:val="5"/>
     </w:rPr>
   </w:style>
-  <w:style w:type="paragraph" w:styleId="26">
+  <w:style w:type="paragraph" w:styleId="TOC2">
     <w:name w:val="toc 2"/>
-    <w:basedOn w:val="a0"/>
-    <w:next w:val="a0"/>
+    <w:basedOn w:val="Normal"/>
+    <w:next w:val="Normal"/>
     <w:autoRedefine/>
     <w:uiPriority w:val="39"/>
     <w:unhideWhenUsed/>
@@ -14223,10 +14331,10 @@
       <w:sz w:val="22"/>
     </w:rPr>
   </w:style>
-  <w:style w:type="paragraph" w:styleId="32">
+  <w:style w:type="paragraph" w:styleId="TOC3">
     <w:name w:val="toc 3"/>
-    <w:basedOn w:val="a0"/>
-    <w:next w:val="a0"/>
+    <w:basedOn w:val="Normal"/>
+    <w:next w:val="Normal"/>
     <w:autoRedefine/>
     <w:uiPriority w:val="39"/>
     <w:unhideWhenUsed/>
@@ -14236,10 +14344,10 @@
       <w:ind w:left="400"/>
     </w:pPr>
   </w:style>
-  <w:style w:type="character" w:customStyle="1" w:styleId="a5">
-    <w:name w:val="本文 (文字)"/>
-    <w:basedOn w:val="a2"/>
-    <w:link w:val="a1"/>
+  <w:style w:type="character" w:customStyle="1" w:styleId="BodyTextChar">
+    <w:name w:val="Body Text Char"/>
+    <w:basedOn w:val="DefaultParagraphFont"/>
+    <w:link w:val="BodyText"/>
     <w:rsid w:val="007C082A"/>
     <w:rPr>
       <w:rFonts w:ascii="Source Han Sans Regular" w:eastAsia="Source Han Sans Regular" w:hAnsi="Source Han Sans Regular" w:cs="Source Han Sans Regular"/>
@@ -14247,10 +14355,10 @@
       <w:szCs w:val="20"/>
     </w:rPr>
   </w:style>
-  <w:style w:type="paragraph" w:styleId="aff5">
+  <w:style w:type="paragraph" w:styleId="DocumentMap">
     <w:name w:val="Document Map"/>
-    <w:basedOn w:val="a0"/>
-    <w:link w:val="aff6"/>
+    <w:basedOn w:val="Normal"/>
+    <w:link w:val="DocumentMapChar"/>
     <w:semiHidden/>
     <w:unhideWhenUsed/>
     <w:rsid w:val="00522479"/>
@@ -14260,10 +14368,10 @@
       <w:szCs w:val="24"/>
     </w:rPr>
   </w:style>
-  <w:style w:type="character" w:customStyle="1" w:styleId="aff6">
-    <w:name w:val="見出しマップ (文字)"/>
-    <w:basedOn w:val="a2"/>
-    <w:link w:val="aff5"/>
+  <w:style w:type="character" w:customStyle="1" w:styleId="DocumentMapChar">
+    <w:name w:val="Document Map Char"/>
+    <w:basedOn w:val="DefaultParagraphFont"/>
+    <w:link w:val="DocumentMap"/>
     <w:semiHidden/>
     <w:rsid w:val="00522479"/>
     <w:rPr>
@@ -14274,7 +14382,7 @@
   </w:style>
   <w:style w:type="paragraph" w:customStyle="1" w:styleId="HeadingUnnumbered1">
     <w:name w:val="Heading Unnumbered 1"/>
-    <w:basedOn w:val="1"/>
+    <w:basedOn w:val="Heading1"/>
     <w:autoRedefine/>
     <w:qFormat/>
     <w:rsid w:val="006F5B7D"/>
@@ -14287,7 +14395,7 @@
   </w:style>
   <w:style w:type="paragraph" w:customStyle="1" w:styleId="HeadingUnnumbered2">
     <w:name w:val="Heading Unnumbered 2"/>
-    <w:basedOn w:val="20"/>
+    <w:basedOn w:val="Heading2"/>
     <w:autoRedefine/>
     <w:qFormat/>
     <w:rsid w:val="00B257D1"/>
@@ -14301,7 +14409,7 @@
   </w:style>
   <w:style w:type="paragraph" w:customStyle="1" w:styleId="HeadingUnnumbered3">
     <w:name w:val="Heading Unnumbered 3"/>
-    <w:basedOn w:val="30"/>
+    <w:basedOn w:val="Heading3"/>
     <w:autoRedefine/>
     <w:qFormat/>
     <w:rsid w:val="007F64DA"/>
@@ -14318,7 +14426,7 @@
   </w:style>
   <w:style w:type="paragraph" w:customStyle="1" w:styleId="HeadingUnnumbered4">
     <w:name w:val="Heading Unnumbered 4"/>
-    <w:basedOn w:val="4"/>
+    <w:basedOn w:val="Heading4"/>
     <w:autoRedefine/>
     <w:qFormat/>
     <w:rsid w:val="00800DB9"/>
@@ -14329,9 +14437,9 @@
       <w:b/>
     </w:rPr>
   </w:style>
-  <w:style w:type="paragraph" w:styleId="a">
+  <w:style w:type="paragraph" w:styleId="ListBullet">
     <w:name w:val="List Bullet"/>
-    <w:basedOn w:val="a0"/>
+    <w:basedOn w:val="Normal"/>
     <w:unhideWhenUsed/>
     <w:rsid w:val="00277BAF"/>
     <w:pPr>
@@ -14340,9 +14448,9 @@
       </w:numPr>
     </w:pPr>
   </w:style>
-  <w:style w:type="paragraph" w:styleId="2">
+  <w:style w:type="paragraph" w:styleId="ListBullet2">
     <w:name w:val="List Bullet 2"/>
-    <w:basedOn w:val="a0"/>
+    <w:basedOn w:val="Normal"/>
     <w:unhideWhenUsed/>
     <w:rsid w:val="00277BAF"/>
     <w:pPr>
@@ -14351,9 +14459,9 @@
       </w:numPr>
     </w:pPr>
   </w:style>
-  <w:style w:type="paragraph" w:styleId="3">
+  <w:style w:type="paragraph" w:styleId="ListBullet3">
     <w:name w:val="List Bullet 3"/>
-    <w:basedOn w:val="a0"/>
+    <w:basedOn w:val="Normal"/>
     <w:unhideWhenUsed/>
     <w:rsid w:val="00277BAF"/>
     <w:pPr>
@@ -14364,7 +14472,7 @@
   </w:style>
   <w:style w:type="paragraph" w:customStyle="1" w:styleId="BulletList1">
     <w:name w:val="Bullet List 1"/>
-    <w:basedOn w:val="a"/>
+    <w:basedOn w:val="ListBullet"/>
     <w:autoRedefine/>
     <w:qFormat/>
     <w:rsid w:val="005B012C"/>
@@ -14376,22 +14484,22 @@
   </w:style>
   <w:style w:type="paragraph" w:customStyle="1" w:styleId="BulletList2">
     <w:name w:val="Bullet List 2"/>
-    <w:basedOn w:val="2"/>
+    <w:basedOn w:val="ListBullet2"/>
     <w:autoRedefine/>
     <w:qFormat/>
     <w:rsid w:val="00C86595"/>
   </w:style>
   <w:style w:type="paragraph" w:customStyle="1" w:styleId="BulletList3">
     <w:name w:val="Bullet List 3"/>
-    <w:basedOn w:val="3"/>
+    <w:basedOn w:val="ListBullet3"/>
     <w:autoRedefine/>
     <w:qFormat/>
     <w:rsid w:val="00277BAF"/>
   </w:style>
-  <w:style w:type="paragraph" w:styleId="41">
+  <w:style w:type="paragraph" w:styleId="TOC4">
     <w:name w:val="toc 4"/>
-    <w:basedOn w:val="a0"/>
-    <w:next w:val="a0"/>
+    <w:basedOn w:val="Normal"/>
+    <w:next w:val="Normal"/>
     <w:autoRedefine/>
     <w:unhideWhenUsed/>
     <w:rsid w:val="00CA0677"/>
@@ -14402,10 +14510,10 @@
       <w:rFonts w:asciiTheme="minorHAnsi" w:eastAsiaTheme="minorHAnsi"/>
     </w:rPr>
   </w:style>
-  <w:style w:type="paragraph" w:styleId="51">
+  <w:style w:type="paragraph" w:styleId="TOC5">
     <w:name w:val="toc 5"/>
-    <w:basedOn w:val="a0"/>
-    <w:next w:val="a0"/>
+    <w:basedOn w:val="Normal"/>
+    <w:next w:val="Normal"/>
     <w:autoRedefine/>
     <w:unhideWhenUsed/>
     <w:rsid w:val="00CA0677"/>
@@ -14416,10 +14524,10 @@
       <w:rFonts w:asciiTheme="minorHAnsi" w:eastAsiaTheme="minorHAnsi"/>
     </w:rPr>
   </w:style>
-  <w:style w:type="paragraph" w:styleId="61">
+  <w:style w:type="paragraph" w:styleId="TOC6">
     <w:name w:val="toc 6"/>
-    <w:basedOn w:val="a0"/>
-    <w:next w:val="a0"/>
+    <w:basedOn w:val="Normal"/>
+    <w:next w:val="Normal"/>
     <w:autoRedefine/>
     <w:unhideWhenUsed/>
     <w:rsid w:val="00CA0677"/>
@@ -14430,10 +14538,10 @@
       <w:rFonts w:asciiTheme="minorHAnsi" w:eastAsiaTheme="minorHAnsi"/>
     </w:rPr>
   </w:style>
-  <w:style w:type="paragraph" w:styleId="71">
+  <w:style w:type="paragraph" w:styleId="TOC7">
     <w:name w:val="toc 7"/>
-    <w:basedOn w:val="a0"/>
-    <w:next w:val="a0"/>
+    <w:basedOn w:val="Normal"/>
+    <w:next w:val="Normal"/>
     <w:autoRedefine/>
     <w:unhideWhenUsed/>
     <w:rsid w:val="00CA0677"/>
@@ -14444,10 +14552,10 @@
       <w:rFonts w:asciiTheme="minorHAnsi" w:eastAsiaTheme="minorHAnsi"/>
     </w:rPr>
   </w:style>
-  <w:style w:type="paragraph" w:styleId="81">
+  <w:style w:type="paragraph" w:styleId="TOC8">
     <w:name w:val="toc 8"/>
-    <w:basedOn w:val="a0"/>
-    <w:next w:val="a0"/>
+    <w:basedOn w:val="Normal"/>
+    <w:next w:val="Normal"/>
     <w:autoRedefine/>
     <w:unhideWhenUsed/>
     <w:rsid w:val="00CA0677"/>
@@ -14458,10 +14566,10 @@
       <w:rFonts w:asciiTheme="minorHAnsi" w:eastAsiaTheme="minorHAnsi"/>
     </w:rPr>
   </w:style>
-  <w:style w:type="paragraph" w:styleId="91">
+  <w:style w:type="paragraph" w:styleId="TOC9">
     <w:name w:val="toc 9"/>
-    <w:basedOn w:val="a0"/>
-    <w:next w:val="a0"/>
+    <w:basedOn w:val="Normal"/>
+    <w:next w:val="Normal"/>
     <w:autoRedefine/>
     <w:unhideWhenUsed/>
     <w:rsid w:val="00CA0677"/>
@@ -14474,8 +14582,8 @@
   </w:style>
   <w:style w:type="paragraph" w:customStyle="1" w:styleId="SourceCode">
     <w:name w:val="Source Code"/>
-    <w:basedOn w:val="a1"/>
-    <w:next w:val="a1"/>
+    <w:basedOn w:val="BodyText"/>
+    <w:next w:val="BodyText"/>
     <w:autoRedefine/>
     <w:qFormat/>
     <w:rsid w:val="00161393"/>
@@ -14518,9 +14626,9 @@
       </w:pBdr>
     </w:pPr>
   </w:style>
-  <w:style w:type="table" w:customStyle="1" w:styleId="15">
+  <w:style w:type="table" w:customStyle="1" w:styleId="10">
     <w:name w:val="表 (格子)1"/>
-    <w:basedOn w:val="afb"/>
+    <w:basedOn w:val="TableGrid"/>
     <w:uiPriority w:val="99"/>
     <w:rsid w:val="00C21404"/>
     <w:pPr>
@@ -14559,10 +14667,10 @@
       </w:rPr>
     </w:tblStylePr>
   </w:style>
-  <w:style w:type="paragraph" w:styleId="aff7">
+  <w:style w:type="paragraph" w:styleId="EndnoteText">
     <w:name w:val="endnote text"/>
-    <w:basedOn w:val="a0"/>
-    <w:link w:val="aff8"/>
+    <w:basedOn w:val="Normal"/>
+    <w:link w:val="EndnoteTextChar"/>
     <w:autoRedefine/>
     <w:semiHidden/>
     <w:unhideWhenUsed/>
@@ -14574,10 +14682,10 @@
       <w:sz w:val="16"/>
     </w:rPr>
   </w:style>
-  <w:style w:type="character" w:customStyle="1" w:styleId="aff8">
-    <w:name w:val="文末脚注文字列 (文字)"/>
-    <w:basedOn w:val="a2"/>
-    <w:link w:val="aff7"/>
+  <w:style w:type="character" w:customStyle="1" w:styleId="EndnoteTextChar">
+    <w:name w:val="Endnote Text Char"/>
+    <w:basedOn w:val="DefaultParagraphFont"/>
+    <w:link w:val="EndnoteText"/>
     <w:semiHidden/>
     <w:rsid w:val="00E57EAE"/>
     <w:rPr>
@@ -14585,9 +14693,9 @@
       <w:sz w:val="16"/>
     </w:rPr>
   </w:style>
-  <w:style w:type="character" w:styleId="aff9">
+  <w:style w:type="character" w:styleId="EndnoteReference">
     <w:name w:val="endnote reference"/>
-    <w:basedOn w:val="a2"/>
+    <w:basedOn w:val="DefaultParagraphFont"/>
     <w:semiHidden/>
     <w:unhideWhenUsed/>
     <w:rsid w:val="00E57EAE"/>
@@ -14949,7 +15057,7 @@
   </w:style>
   <w:style w:type="paragraph" w:customStyle="1" w:styleId="GraphicAnchor">
     <w:name w:val="Graphic Anchor"/>
-    <w:basedOn w:val="a1"/>
+    <w:basedOn w:val="BodyText"/>
     <w:autoRedefine/>
     <w:qFormat/>
     <w:rsid w:val="005B012C"/>
@@ -15013,7 +15121,7 @@
   </w:style>
   <w:style w:type="paragraph" w:customStyle="1" w:styleId="AppendixHeading1">
     <w:name w:val="Appendix Heading 1"/>
-    <w:basedOn w:val="1"/>
+    <w:basedOn w:val="Heading1"/>
     <w:autoRedefine/>
     <w:qFormat/>
     <w:rsid w:val="00507E56"/>
@@ -15025,7 +15133,7 @@
   </w:style>
   <w:style w:type="paragraph" w:customStyle="1" w:styleId="AppendixHeading2">
     <w:name w:val="Appendix Heading 2"/>
-    <w:basedOn w:val="20"/>
+    <w:basedOn w:val="Heading2"/>
     <w:autoRedefine/>
     <w:qFormat/>
     <w:rsid w:val="00507E56"/>
@@ -15037,7 +15145,7 @@
   </w:style>
   <w:style w:type="paragraph" w:customStyle="1" w:styleId="AppendixHeading3">
     <w:name w:val="Appendix Heading 3"/>
-    <w:basedOn w:val="30"/>
+    <w:basedOn w:val="Heading3"/>
     <w:autoRedefine/>
     <w:qFormat/>
     <w:rsid w:val="005640ED"/>
@@ -15049,8 +15157,8 @@
   </w:style>
   <w:style w:type="paragraph" w:customStyle="1" w:styleId="AppendixHeading4">
     <w:name w:val="Appendix Heading 4"/>
-    <w:basedOn w:val="4"/>
-    <w:next w:val="4"/>
+    <w:basedOn w:val="Heading4"/>
+    <w:next w:val="Heading4"/>
     <w:autoRedefine/>
     <w:qFormat/>
     <w:rsid w:val="00800DB9"/>
@@ -15063,7 +15171,7 @@
   </w:style>
   <w:style w:type="paragraph" w:customStyle="1" w:styleId="AppendixHeading5">
     <w:name w:val="Appendix Heading 5"/>
-    <w:basedOn w:val="5"/>
+    <w:basedOn w:val="Heading5"/>
     <w:autoRedefine/>
     <w:qFormat/>
     <w:rsid w:val="00464F1E"/>
@@ -15102,7 +15210,7 @@
   </w:style>
   <w:style w:type="paragraph" w:customStyle="1" w:styleId="Note">
     <w:name w:val="Note"/>
-    <w:basedOn w:val="a1"/>
+    <w:basedOn w:val="BodyText"/>
     <w:autoRedefine/>
     <w:qFormat/>
     <w:rsid w:val="00A9252F"/>
@@ -15188,7 +15296,7 @@
   </w:style>
   <w:style w:type="paragraph" w:customStyle="1" w:styleId="TableHeadLeft">
     <w:name w:val="Table Head Left"/>
-    <w:basedOn w:val="a1"/>
+    <w:basedOn w:val="BodyText"/>
     <w:autoRedefine/>
     <w:qFormat/>
     <w:rsid w:val="00D128C6"/>
@@ -15212,7 +15320,7 @@
   </w:style>
   <w:style w:type="paragraph" w:customStyle="1" w:styleId="HeadingUnnumbered5">
     <w:name w:val="Heading Unnumbered 5"/>
-    <w:basedOn w:val="5"/>
+    <w:basedOn w:val="Heading5"/>
     <w:autoRedefine/>
     <w:qFormat/>
     <w:rsid w:val="007F64DA"/>
@@ -15226,7 +15334,7 @@
       <w:szCs w:val="18"/>
     </w:rPr>
   </w:style>
-  <w:style w:type="numbering" w:customStyle="1" w:styleId="10">
+  <w:style w:type="numbering" w:customStyle="1" w:styleId="1">
     <w:name w:val="現在のリスト1"/>
     <w:uiPriority w:val="99"/>
     <w:rsid w:val="005B012C"/>
@@ -15236,18 +15344,18 @@
       </w:numPr>
     </w:pPr>
   </w:style>
-  <w:style w:type="character" w:styleId="affa">
+  <w:style w:type="character" w:styleId="FollowedHyperlink">
     <w:name w:val="FollowedHyperlink"/>
-    <w:basedOn w:val="a2"/>
+    <w:basedOn w:val="DefaultParagraphFont"/>
     <w:rsid w:val="00C17E2B"/>
     <w:rPr>
       <w:color w:val="800080" w:themeColor="followedHyperlink"/>
       <w:u w:val="single"/>
     </w:rPr>
   </w:style>
-  <w:style w:type="table" w:styleId="33">
+  <w:style w:type="table" w:styleId="GridTable3">
     <w:name w:val="Grid Table 3"/>
-    <w:basedOn w:val="a3"/>
+    <w:basedOn w:val="TableNormal"/>
     <w:rsid w:val="00A00BE3"/>
     <w:pPr>
       <w:spacing w:after="0" w:line="240" w:lineRule="auto"/>
@@ -15380,9 +15488,9 @@
       </w:tcPr>
     </w:tblStylePr>
   </w:style>
-  <w:style w:type="table" w:styleId="52">
+  <w:style w:type="table" w:styleId="GridTable5Dark">
     <w:name w:val="Grid Table 5 Dark"/>
-    <w:basedOn w:val="a3"/>
+    <w:basedOn w:val="TableNormal"/>
     <w:uiPriority w:val="50"/>
     <w:rsid w:val="00A00BE3"/>
     <w:pPr>
@@ -15486,9 +15594,9 @@
       </w:tcPr>
     </w:tblStylePr>
   </w:style>
-  <w:style w:type="table" w:styleId="42">
+  <w:style w:type="table" w:styleId="GridTable4">
     <w:name w:val="Grid Table 4"/>
-    <w:basedOn w:val="a3"/>
+    <w:basedOn w:val="TableNormal"/>
     <w:uiPriority w:val="49"/>
     <w:rsid w:val="00A00BE3"/>
     <w:pPr>
@@ -15562,9 +15670,9 @@
       </w:tcPr>
     </w:tblStylePr>
   </w:style>
-  <w:style w:type="table" w:styleId="72">
+  <w:style w:type="table" w:styleId="GridTable7Colorful">
     <w:name w:val="Grid Table 7 Colorful"/>
-    <w:basedOn w:val="a3"/>
+    <w:basedOn w:val="TableNormal"/>
     <w:uiPriority w:val="52"/>
     <w:rsid w:val="00A00BE3"/>
     <w:pPr>
@@ -15701,9 +15809,9 @@
       </w:tcPr>
     </w:tblStylePr>
   </w:style>
-  <w:style w:type="table" w:styleId="34">
+  <w:style w:type="table" w:styleId="ListTable3">
     <w:name w:val="List Table 3"/>
-    <w:basedOn w:val="a3"/>
+    <w:basedOn w:val="TableNormal"/>
     <w:uiPriority w:val="48"/>
     <w:rsid w:val="00A00BE3"/>
     <w:pPr>
@@ -15825,9 +15933,9 @@
       </w:tcPr>
     </w:tblStylePr>
   </w:style>
-  <w:style w:type="table" w:styleId="53">
+  <w:style w:type="table" w:styleId="ListTable5Dark">
     <w:name w:val="List Table 5 Dark"/>
-    <w:basedOn w:val="a3"/>
+    <w:basedOn w:val="TableNormal"/>
     <w:uiPriority w:val="50"/>
     <w:rsid w:val="00A00BE3"/>
     <w:pPr>
@@ -15959,9 +16067,9 @@
       </w:tcPr>
     </w:tblStylePr>
   </w:style>
-  <w:style w:type="table" w:styleId="5-1">
+  <w:style w:type="table" w:styleId="ListTable5Dark-Accent1">
     <w:name w:val="List Table 5 Dark Accent 1"/>
-    <w:basedOn w:val="a3"/>
+    <w:basedOn w:val="TableNormal"/>
     <w:uiPriority w:val="50"/>
     <w:rsid w:val="00A00BE3"/>
     <w:pPr>
@@ -16093,9 +16201,9 @@
       </w:tcPr>
     </w:tblStylePr>
   </w:style>
-  <w:style w:type="table" w:styleId="4-6">
+  <w:style w:type="table" w:styleId="ListTable4-Accent6">
     <w:name w:val="List Table 4 Accent 6"/>
-    <w:basedOn w:val="a3"/>
+    <w:basedOn w:val="TableNormal"/>
     <w:uiPriority w:val="49"/>
     <w:rsid w:val="00A00BE3"/>
     <w:pPr>
@@ -16167,9 +16275,9 @@
       </w:tcPr>
     </w:tblStylePr>
   </w:style>
-  <w:style w:type="table" w:styleId="35">
+  <w:style w:type="table" w:styleId="PlainTable3">
     <w:name w:val="Plain Table 3"/>
-    <w:basedOn w:val="a3"/>
+    <w:basedOn w:val="TableNormal"/>
     <w:rsid w:val="00823538"/>
     <w:pPr>
       <w:spacing w:after="0" w:line="240" w:lineRule="auto"/>
@@ -16259,9 +16367,9 @@
       </w:tcPr>
     </w:tblStylePr>
   </w:style>
-  <w:style w:type="table" w:styleId="affb">
+  <w:style w:type="table" w:styleId="TableGridLight">
     <w:name w:val="Grid Table Light"/>
-    <w:basedOn w:val="a3"/>
+    <w:basedOn w:val="TableNormal"/>
     <w:rsid w:val="004E1ED0"/>
     <w:pPr>
       <w:spacing w:after="0" w:line="240" w:lineRule="auto"/>
@@ -16277,9 +16385,9 @@
       </w:tblBorders>
     </w:tblPr>
   </w:style>
-  <w:style w:type="table" w:styleId="16">
+  <w:style w:type="table" w:styleId="PlainTable1">
     <w:name w:val="Plain Table 1"/>
-    <w:basedOn w:val="a3"/>
+    <w:basedOn w:val="TableNormal"/>
     <w:rsid w:val="00CC371B"/>
     <w:pPr>
       <w:spacing w:after="0" w:line="240" w:lineRule="auto"/>
@@ -16339,14 +16447,14 @@
       </w:tcPr>
     </w:tblStylePr>
   </w:style>
-  <w:style w:type="paragraph" w:customStyle="1" w:styleId="17">
+  <w:style w:type="paragraph" w:customStyle="1" w:styleId="12">
     <w:name w:val="スタイル1"/>
-    <w:basedOn w:val="a6"/>
+    <w:basedOn w:val="Title"/>
     <w:autoRedefine/>
     <w:qFormat/>
     <w:rsid w:val="002C095C"/>
   </w:style>
-  <w:style w:type="paragraph" w:styleId="affc">
+  <w:style w:type="paragraph" w:styleId="Revision">
     <w:name w:val="Revision"/>
     <w:hidden/>
     <w:semiHidden/>
@@ -16362,7 +16470,7 @@
   </w:style>
   <w:style w:type="character" w:customStyle="1" w:styleId="PinType">
     <w:name w:val="PinType"/>
-    <w:basedOn w:val="a2"/>
+    <w:basedOn w:val="DefaultParagraphFont"/>
     <w:uiPriority w:val="1"/>
     <w:qFormat/>
     <w:rsid w:val="00A36AA6"/>
@@ -16444,7 +16552,7 @@
   </w:style>
   <w:style w:type="character" w:customStyle="1" w:styleId="SPIPinStyle">
     <w:name w:val="SPIPinStyle"/>
-    <w:basedOn w:val="a2"/>
+    <w:basedOn w:val="DefaultParagraphFont"/>
     <w:uiPriority w:val="1"/>
     <w:qFormat/>
     <w:rsid w:val="00AC7FEB"/>

</xml_diff>

<commit_message>
update local_reference.docx - tweak displaying page numbers
</commit_message>
<xml_diff>
--- a/micropython/doc/local_reference.docx
+++ b/micropython/doc/local_reference.docx
@@ -5,6 +5,19 @@
     <w:p>
       <w:pPr>
         <w:pStyle w:val="Title"/>
+        <w:sectPr>
+          <w:headerReference w:type="even" r:id="rId8"/>
+          <w:headerReference w:type="default" r:id="rId9"/>
+          <w:footerReference w:type="even" r:id="rId10"/>
+          <w:footerReference w:type="default" r:id="rId11"/>
+          <w:headerReference w:type="first" r:id="rId12"/>
+          <w:footerReference w:type="first" r:id="rId13"/>
+          <w:pgSz w:w="8419" w:h="11906" w:orient="landscape"/>
+          <w:pgMar w:top="720" w:right="817" w:bottom="720" w:left="720" w:header="851" w:footer="992" w:gutter="0"/>
+          <w:cols w:space="425"/>
+          <w:titlePg/>
+          <w:docGrid w:linePitch="300" w:charSpace="-4333"/>
+        </w:sectPr>
       </w:pPr>
       <w:r>
         <w:fldChar w:fldCharType="begin"/>
@@ -18,7 +31,11 @@
         </w:r>
       </w:fldSimple>
       <w:r>
-        <w:instrText>="1" "</w:instrText>
+        <w:instrText xml:space="preserve">="1" </w:instrText>
+      </w:r>
+      <w:r>
+        <w:lastRenderedPageBreak/>
+        <w:instrText>"</w:instrText>
       </w:r>
       <w:fldSimple w:instr="DOCPROPERTY  TITLE-META \* MERGEFORMAT">
         <w:r>
@@ -40,7 +57,13 @@
       <w:r>
         <w:fldChar w:fldCharType="end"/>
       </w:r>
-      <w:r>
+    </w:p>
+    <w:p>
+      <w:pPr>
+        <w:pStyle w:val="Title"/>
+      </w:pPr>
+      <w:r>
+        <w:lastRenderedPageBreak/>
         <w:br w:type="page"/>
       </w:r>
     </w:p>
@@ -3093,6 +3116,7 @@
         <w:rPr>
           <w:rStyle w:val="DocumentationTok"/>
         </w:rPr>
+        <w:lastRenderedPageBreak/>
         <w:t>DocumentationTok</w:t>
       </w:r>
       <w:r>
@@ -3102,7 +3126,6 @@
         <w:rPr>
           <w:rStyle w:val="ErrorTok"/>
         </w:rPr>
-        <w:lastRenderedPageBreak/>
         <w:t>ErrorTok</w:t>
       </w:r>
       <w:r>
@@ -5204,7 +5227,7 @@
       <w:pPr>
         <w:pStyle w:val="BodyText"/>
       </w:pPr>
-      <w:hyperlink r:id="rId8">
+      <w:hyperlink r:id="rId14">
         <w:r>
           <w:rPr>
             <w:rStyle w:val="Hyperlink"/>
@@ -5400,12 +5423,6 @@
       <w:pPr>
         <w:pStyle w:val="GraphicAnchor"/>
         <w:sectPr>
-          <w:headerReference w:type="even" r:id="rId9"/>
-          <w:headerReference w:type="default" r:id="rId10"/>
-          <w:footerReference w:type="even" r:id="rId11"/>
-          <w:footerReference w:type="default" r:id="rId12"/>
-          <w:headerReference w:type="first" r:id="rId13"/>
-          <w:footerReference w:type="first" r:id="rId14"/>
           <w:pgSz w:w="8419" w:h="11906" w:orient="landscape"/>
           <w:pgMar w:top="720" w:right="817" w:bottom="720" w:left="720" w:header="851" w:footer="992" w:gutter="0"/>
           <w:cols w:space="425"/>
@@ -5537,7 +5554,19 @@
       <w:rPr>
         <w:color w:val="17365D" w:themeColor="text2" w:themeShade="BF"/>
       </w:rPr>
-      <w:instrText>PAGE   \* MERGEFORMAT</w:instrText>
+      <w:instrText xml:space="preserve">if </w:instrText>
+    </w:r>
+    <w:r>
+      <w:rPr>
+        <w:color w:val="17365D" w:themeColor="text2" w:themeShade="BF"/>
+      </w:rPr>
+      <w:fldChar w:fldCharType="begin"/>
+    </w:r>
+    <w:r>
+      <w:rPr>
+        <w:color w:val="17365D" w:themeColor="text2" w:themeShade="BF"/>
+      </w:rPr>
+      <w:instrText xml:space="preserve"> section </w:instrText>
     </w:r>
     <w:r>
       <w:rPr>
@@ -5547,92 +5576,210 @@
     </w:r>
     <w:r>
       <w:rPr>
+        <w:color w:val="17365D" w:themeColor="text2" w:themeShade="BF"/>
+      </w:rPr>
+      <w:instrText>2</w:instrText>
+    </w:r>
+    <w:r>
+      <w:rPr>
+        <w:color w:val="17365D" w:themeColor="text2" w:themeShade="BF"/>
+      </w:rPr>
+      <w:fldChar w:fldCharType="end"/>
+    </w:r>
+    <w:r>
+      <w:rPr>
+        <w:color w:val="17365D" w:themeColor="text2" w:themeShade="BF"/>
+      </w:rPr>
+      <w:instrText>&gt;"1" "</w:instrText>
+    </w:r>
+    <w:r>
+      <w:rPr>
+        <w:color w:val="17365D" w:themeColor="text2" w:themeShade="BF"/>
+      </w:rPr>
+      <w:fldChar w:fldCharType="begin"/>
+    </w:r>
+    <w:r>
+      <w:rPr>
+        <w:color w:val="17365D" w:themeColor="text2" w:themeShade="BF"/>
+      </w:rPr>
+      <w:instrText xml:space="preserve">= </w:instrText>
+    </w:r>
+    <w:r>
+      <w:rPr>
+        <w:color w:val="17365D" w:themeColor="text2" w:themeShade="BF"/>
+      </w:rPr>
+      <w:fldChar w:fldCharType="begin"/>
+    </w:r>
+    <w:r>
+      <w:rPr>
+        <w:color w:val="17365D" w:themeColor="text2" w:themeShade="BF"/>
+      </w:rPr>
+      <w:instrText xml:space="preserve"> PAGE </w:instrText>
+    </w:r>
+    <w:r>
+      <w:rPr>
+        <w:color w:val="17365D" w:themeColor="text2" w:themeShade="BF"/>
+      </w:rPr>
+      <w:fldChar w:fldCharType="separate"/>
+    </w:r>
+    <w:r>
+      <w:rPr>
+        <w:noProof/>
+        <w:color w:val="17365D" w:themeColor="text2" w:themeShade="BF"/>
+      </w:rPr>
+      <w:instrText>14</w:instrText>
+    </w:r>
+    <w:r>
+      <w:rPr>
+        <w:color w:val="17365D" w:themeColor="text2" w:themeShade="BF"/>
+      </w:rPr>
+      <w:fldChar w:fldCharType="end"/>
+    </w:r>
+    <w:r>
+      <w:rPr>
+        <w:color w:val="17365D" w:themeColor="text2" w:themeShade="BF"/>
+      </w:rPr>
+      <w:instrText xml:space="preserve"> -2</w:instrText>
+    </w:r>
+    <w:r>
+      <w:rPr>
+        <w:color w:val="17365D" w:themeColor="text2" w:themeShade="BF"/>
+      </w:rPr>
+      <w:fldChar w:fldCharType="separate"/>
+    </w:r>
+    <w:r>
+      <w:rPr>
+        <w:noProof/>
+        <w:color w:val="17365D" w:themeColor="text2" w:themeShade="BF"/>
+      </w:rPr>
+      <w:instrText>12</w:instrText>
+    </w:r>
+    <w:r>
+      <w:rPr>
+        <w:color w:val="17365D" w:themeColor="text2" w:themeShade="BF"/>
+      </w:rPr>
+      <w:fldChar w:fldCharType="end"/>
+    </w:r>
+    <w:r>
+      <w:rPr>
+        <w:color w:val="17365D" w:themeColor="text2" w:themeShade="BF"/>
+      </w:rPr>
+      <w:instrText xml:space="preserve"> </w:instrText>
+    </w:r>
+    <w:r>
+      <w:rPr>
+        <w:color w:val="17365D" w:themeColor="text2" w:themeShade="BF"/>
+        <w:lang w:val="ja-JP" w:eastAsia="ja-JP"/>
+      </w:rPr>
+      <w:instrText xml:space="preserve">| </w:instrText>
+    </w:r>
+    <w:r>
+      <w:rPr>
+        <w:color w:val="17365D" w:themeColor="text2" w:themeShade="BF"/>
+      </w:rPr>
+      <w:fldChar w:fldCharType="begin"/>
+    </w:r>
+    <w:r>
+      <w:rPr>
+        <w:color w:val="17365D" w:themeColor="text2" w:themeShade="BF"/>
+      </w:rPr>
+      <w:instrText xml:space="preserve">= </w:instrText>
+    </w:r>
+    <w:r>
+      <w:rPr>
+        <w:color w:val="17365D" w:themeColor="text2" w:themeShade="BF"/>
+      </w:rPr>
+      <w:fldChar w:fldCharType="begin"/>
+    </w:r>
+    <w:r>
+      <w:rPr>
+        <w:color w:val="17365D" w:themeColor="text2" w:themeShade="BF"/>
+      </w:rPr>
+      <w:instrText>sectionpages</w:instrText>
+    </w:r>
+    <w:r>
+      <w:rPr>
+        <w:color w:val="17365D" w:themeColor="text2" w:themeShade="BF"/>
+      </w:rPr>
+      <w:fldChar w:fldCharType="separate"/>
+    </w:r>
+    <w:r>
+      <w:rPr>
+        <w:noProof/>
+        <w:color w:val="17365D" w:themeColor="text2" w:themeShade="BF"/>
+      </w:rPr>
+      <w:instrText>13</w:instrText>
+    </w:r>
+    <w:r>
+      <w:rPr>
+        <w:color w:val="17365D" w:themeColor="text2" w:themeShade="BF"/>
+      </w:rPr>
+      <w:fldChar w:fldCharType="end"/>
+    </w:r>
+    <w:r>
+      <w:rPr>
+        <w:color w:val="17365D" w:themeColor="text2" w:themeShade="BF"/>
+      </w:rPr>
+      <w:instrText>-1</w:instrText>
+    </w:r>
+    <w:r>
+      <w:rPr>
+        <w:color w:val="17365D" w:themeColor="text2" w:themeShade="BF"/>
+      </w:rPr>
+      <w:instrText xml:space="preserve"> </w:instrText>
+    </w:r>
+    <w:r>
+      <w:rPr>
+        <w:color w:val="17365D" w:themeColor="text2" w:themeShade="BF"/>
+      </w:rPr>
+      <w:fldChar w:fldCharType="separate"/>
+    </w:r>
+    <w:r>
+      <w:rPr>
+        <w:noProof/>
+        <w:color w:val="17365D" w:themeColor="text2" w:themeShade="BF"/>
+      </w:rPr>
+      <w:instrText>12</w:instrText>
+    </w:r>
+    <w:r>
+      <w:rPr>
+        <w:color w:val="17365D" w:themeColor="text2" w:themeShade="BF"/>
+      </w:rPr>
+      <w:fldChar w:fldCharType="end"/>
+    </w:r>
+    <w:r>
+      <w:rPr>
+        <w:color w:val="17365D" w:themeColor="text2" w:themeShade="BF"/>
+      </w:rPr>
+      <w:instrText xml:space="preserve">" "" </w:instrText>
+    </w:r>
+    <w:r>
+      <w:rPr>
+        <w:color w:val="17365D" w:themeColor="text2" w:themeShade="BF"/>
+      </w:rPr>
+      <w:fldChar w:fldCharType="separate"/>
+    </w:r>
+    <w:r>
+      <w:rPr>
+        <w:noProof/>
+        <w:color w:val="17365D" w:themeColor="text2" w:themeShade="BF"/>
+      </w:rPr>
+      <w:t xml:space="preserve">12 </w:t>
+    </w:r>
+    <w:r>
+      <w:rPr>
         <w:noProof/>
         <w:color w:val="17365D" w:themeColor="text2" w:themeShade="BF"/>
         <w:lang w:val="ja-JP" w:eastAsia="ja-JP"/>
       </w:rPr>
-      <w:t>6</w:t>
+      <w:t xml:space="preserve">| </w:t>
     </w:r>
     <w:r>
       <w:rPr>
-        <w:color w:val="17365D" w:themeColor="text2" w:themeShade="BF"/>
-      </w:rPr>
-      <w:fldChar w:fldCharType="end"/>
-    </w:r>
-    <w:r>
-      <w:rPr>
-        <w:color w:val="17365D" w:themeColor="text2" w:themeShade="BF"/>
-        <w:lang w:val="ja-JP" w:eastAsia="ja-JP"/>
-      </w:rPr>
-      <w:t xml:space="preserve"> | </w:t>
-    </w:r>
-    <w:r>
-      <w:rPr>
-        <w:color w:val="17365D" w:themeColor="text2" w:themeShade="BF"/>
-      </w:rPr>
-      <w:fldChar w:fldCharType="begin"/>
-    </w:r>
-    <w:r>
-      <w:rPr>
-        <w:color w:val="17365D" w:themeColor="text2" w:themeShade="BF"/>
-      </w:rPr>
-      <w:instrText xml:space="preserve">= </w:instrText>
-    </w:r>
-    <w:r>
-      <w:rPr>
-        <w:color w:val="17365D" w:themeColor="text2" w:themeShade="BF"/>
-      </w:rPr>
-      <w:fldChar w:fldCharType="begin"/>
-    </w:r>
-    <w:r>
-      <w:rPr>
-        <w:color w:val="17365D" w:themeColor="text2" w:themeShade="BF"/>
-      </w:rPr>
-      <w:instrText>NUMPAGES</w:instrText>
-    </w:r>
-    <w:r>
-      <w:rPr>
-        <w:color w:val="17365D" w:themeColor="text2" w:themeShade="BF"/>
-      </w:rPr>
-      <w:fldChar w:fldCharType="separate"/>
-    </w:r>
-    <w:r>
-      <w:rPr>
         <w:noProof/>
         <w:color w:val="17365D" w:themeColor="text2" w:themeShade="BF"/>
       </w:rPr>
-      <w:instrText>14</w:instrText>
-    </w:r>
-    <w:r>
-      <w:rPr>
-        <w:color w:val="17365D" w:themeColor="text2" w:themeShade="BF"/>
-      </w:rPr>
-      <w:fldChar w:fldCharType="end"/>
-    </w:r>
-    <w:r>
-      <w:rPr>
-        <w:color w:val="17365D" w:themeColor="text2" w:themeShade="BF"/>
-      </w:rPr>
-      <w:instrText xml:space="preserve"> </w:instrText>
-    </w:r>
-    <w:r>
-      <w:rPr>
-        <w:color w:val="17365D" w:themeColor="text2" w:themeShade="BF"/>
-      </w:rPr>
-      <w:instrText xml:space="preserve"> </w:instrText>
-    </w:r>
-    <w:r>
-      <w:rPr>
-        <w:color w:val="17365D" w:themeColor="text2" w:themeShade="BF"/>
-      </w:rPr>
-      <w:fldChar w:fldCharType="separate"/>
-    </w:r>
-    <w:r>
-      <w:rPr>
-        <w:noProof/>
-        <w:color w:val="17365D" w:themeColor="text2" w:themeShade="BF"/>
-      </w:rPr>
-      <w:t>14</w:t>
+      <w:t>12</w:t>
     </w:r>
     <w:r>
       <w:rPr>
@@ -5668,7 +5815,19 @@
       <w:rPr>
         <w:color w:val="17365D" w:themeColor="text2" w:themeShade="BF"/>
       </w:rPr>
-      <w:instrText>PAGE   \* MERGEFORMAT</w:instrText>
+      <w:instrText xml:space="preserve">if </w:instrText>
+    </w:r>
+    <w:r>
+      <w:rPr>
+        <w:color w:val="17365D" w:themeColor="text2" w:themeShade="BF"/>
+      </w:rPr>
+      <w:fldChar w:fldCharType="begin"/>
+    </w:r>
+    <w:r>
+      <w:rPr>
+        <w:color w:val="17365D" w:themeColor="text2" w:themeShade="BF"/>
+      </w:rPr>
+      <w:instrText xml:space="preserve"> section </w:instrText>
     </w:r>
     <w:r>
       <w:rPr>
@@ -5680,7 +5839,7 @@
       <w:rPr>
         <w:color w:val="17365D" w:themeColor="text2" w:themeShade="BF"/>
       </w:rPr>
-      <w:t>10</w:t>
+      <w:instrText>2</w:instrText>
     </w:r>
     <w:r>
       <w:rPr>
@@ -5691,9 +5850,8 @@
     <w:r>
       <w:rPr>
         <w:color w:val="17365D" w:themeColor="text2" w:themeShade="BF"/>
-        <w:lang w:val="ja-JP" w:eastAsia="ja-JP"/>
-      </w:rPr>
-      <w:t xml:space="preserve"> | </w:t>
+      </w:rPr>
+      <w:instrText>&gt;"1" "</w:instrText>
     </w:r>
     <w:r>
       <w:rPr>
@@ -5717,7 +5875,7 @@
       <w:rPr>
         <w:color w:val="17365D" w:themeColor="text2" w:themeShade="BF"/>
       </w:rPr>
-      <w:instrText>NUMPAGES</w:instrText>
+      <w:instrText xml:space="preserve"> PAGE </w:instrText>
     </w:r>
     <w:r>
       <w:rPr>
@@ -5730,7 +5888,7 @@
         <w:noProof/>
         <w:color w:val="17365D" w:themeColor="text2" w:themeShade="BF"/>
       </w:rPr>
-      <w:instrText>14</w:instrText>
+      <w:instrText>5</w:instrText>
     </w:r>
     <w:r>
       <w:rPr>
@@ -5742,11 +5900,67 @@
       <w:rPr>
         <w:color w:val="17365D" w:themeColor="text2" w:themeShade="BF"/>
       </w:rPr>
+      <w:instrText xml:space="preserve"> -2</w:instrText>
+    </w:r>
+    <w:r>
+      <w:rPr>
+        <w:color w:val="17365D" w:themeColor="text2" w:themeShade="BF"/>
+      </w:rPr>
+      <w:fldChar w:fldCharType="separate"/>
+    </w:r>
+    <w:r>
+      <w:rPr>
+        <w:noProof/>
+        <w:color w:val="17365D" w:themeColor="text2" w:themeShade="BF"/>
+      </w:rPr>
+      <w:instrText>3</w:instrText>
+    </w:r>
+    <w:r>
+      <w:rPr>
+        <w:color w:val="17365D" w:themeColor="text2" w:themeShade="BF"/>
+      </w:rPr>
+      <w:fldChar w:fldCharType="end"/>
+    </w:r>
+    <w:r>
+      <w:rPr>
+        <w:color w:val="17365D" w:themeColor="text2" w:themeShade="BF"/>
+      </w:rPr>
       <w:instrText xml:space="preserve"> </w:instrText>
     </w:r>
     <w:r>
       <w:rPr>
         <w:color w:val="17365D" w:themeColor="text2" w:themeShade="BF"/>
+        <w:lang w:val="ja-JP" w:eastAsia="ja-JP"/>
+      </w:rPr>
+      <w:instrText xml:space="preserve">| </w:instrText>
+    </w:r>
+    <w:r>
+      <w:rPr>
+        <w:color w:val="17365D" w:themeColor="text2" w:themeShade="BF"/>
+      </w:rPr>
+      <w:fldChar w:fldCharType="begin"/>
+    </w:r>
+    <w:r>
+      <w:rPr>
+        <w:color w:val="17365D" w:themeColor="text2" w:themeShade="BF"/>
+      </w:rPr>
+      <w:instrText xml:space="preserve">= </w:instrText>
+    </w:r>
+    <w:r>
+      <w:rPr>
+        <w:color w:val="17365D" w:themeColor="text2" w:themeShade="BF"/>
+      </w:rPr>
+      <w:fldChar w:fldCharType="begin"/>
+    </w:r>
+    <w:r>
+      <w:rPr>
+        <w:color w:val="17365D" w:themeColor="text2" w:themeShade="BF"/>
+      </w:rPr>
+      <w:instrText>sectionpages</w:instrText>
+    </w:r>
+    <w:r>
+      <w:rPr>
+        <w:color w:val="17365D" w:themeColor="text2" w:themeShade="BF"/>
       </w:rPr>
       <w:fldChar w:fldCharType="separate"/>
     </w:r>
@@ -5755,7 +5969,78 @@
         <w:noProof/>
         <w:color w:val="17365D" w:themeColor="text2" w:themeShade="BF"/>
       </w:rPr>
-      <w:t>14</w:t>
+      <w:instrText>13</w:instrText>
+    </w:r>
+    <w:r>
+      <w:rPr>
+        <w:color w:val="17365D" w:themeColor="text2" w:themeShade="BF"/>
+      </w:rPr>
+      <w:fldChar w:fldCharType="end"/>
+    </w:r>
+    <w:r>
+      <w:rPr>
+        <w:color w:val="17365D" w:themeColor="text2" w:themeShade="BF"/>
+      </w:rPr>
+      <w:instrText>-1</w:instrText>
+    </w:r>
+    <w:r>
+      <w:rPr>
+        <w:color w:val="17365D" w:themeColor="text2" w:themeShade="BF"/>
+      </w:rPr>
+      <w:instrText xml:space="preserve"> </w:instrText>
+    </w:r>
+    <w:r>
+      <w:rPr>
+        <w:color w:val="17365D" w:themeColor="text2" w:themeShade="BF"/>
+      </w:rPr>
+      <w:fldChar w:fldCharType="separate"/>
+    </w:r>
+    <w:r>
+      <w:rPr>
+        <w:noProof/>
+        <w:color w:val="17365D" w:themeColor="text2" w:themeShade="BF"/>
+      </w:rPr>
+      <w:instrText>12</w:instrText>
+    </w:r>
+    <w:r>
+      <w:rPr>
+        <w:color w:val="17365D" w:themeColor="text2" w:themeShade="BF"/>
+      </w:rPr>
+      <w:fldChar w:fldCharType="end"/>
+    </w:r>
+    <w:r>
+      <w:rPr>
+        <w:color w:val="17365D" w:themeColor="text2" w:themeShade="BF"/>
+      </w:rPr>
+      <w:instrText xml:space="preserve">" "" </w:instrText>
+    </w:r>
+    <w:r>
+      <w:rPr>
+        <w:color w:val="17365D" w:themeColor="text2" w:themeShade="BF"/>
+      </w:rPr>
+      <w:fldChar w:fldCharType="separate"/>
+    </w:r>
+    <w:r>
+      <w:rPr>
+        <w:noProof/>
+        <w:color w:val="17365D" w:themeColor="text2" w:themeShade="BF"/>
+      </w:rPr>
+      <w:t xml:space="preserve">3 </w:t>
+    </w:r>
+    <w:r>
+      <w:rPr>
+        <w:noProof/>
+        <w:color w:val="17365D" w:themeColor="text2" w:themeShade="BF"/>
+        <w:lang w:val="ja-JP" w:eastAsia="ja-JP"/>
+      </w:rPr>
+      <w:t xml:space="preserve">| </w:t>
+    </w:r>
+    <w:r>
+      <w:rPr>
+        <w:noProof/>
+        <w:color w:val="17365D" w:themeColor="text2" w:themeShade="BF"/>
+      </w:rPr>
+      <w:t>12</w:t>
     </w:r>
     <w:r>
       <w:rPr>
@@ -5802,7 +6087,7 @@
           </w:r>
           <w:fldSimple w:instr=" section ">
             <w:r>
-              <w:instrText>1</w:instrText>
+              <w:instrText>2</w:instrText>
             </w:r>
           </w:fldSimple>
           <w:r>
@@ -5815,15 +6100,6 @@
           </w:fldSimple>
           <w:r>
             <w:instrText xml:space="preserve"> ""</w:instrText>
-          </w:r>
-          <w:r>
-            <w:fldChar w:fldCharType="separate"/>
-          </w:r>
-          <w:r>
-            <w:rPr>
-              <w:noProof/>
-            </w:rPr>
-            <w:t>本の概要</w:t>
           </w:r>
           <w:r>
             <w:fldChar w:fldCharType="end"/>
@@ -5851,7 +6127,7 @@
           </w:r>
           <w:fldSimple w:instr=" section ">
             <w:r>
-              <w:instrText>1</w:instrText>
+              <w:instrText>2</w:instrText>
             </w:r>
           </w:fldSimple>
           <w:r>
@@ -5872,15 +6148,6 @@
           </w:fldSimple>
           <w:r>
             <w:instrText xml:space="preserve">" "" </w:instrText>
-          </w:r>
-          <w:r>
-            <w:fldChar w:fldCharType="separate"/>
-          </w:r>
-          <w:r>
-            <w:rPr>
-              <w:noProof/>
-            </w:rPr>
-            <w:t>本の作者 / サークル名</w:t>
           </w:r>
           <w:r>
             <w:fldChar w:fldCharType="end"/>
@@ -5923,7 +6190,7 @@
           </w:r>
           <w:fldSimple w:instr=" section ">
             <w:r>
-              <w:instrText>1</w:instrText>
+              <w:instrText>2</w:instrText>
             </w:r>
           </w:fldSimple>
           <w:r>
@@ -5936,15 +6203,6 @@
           </w:fldSimple>
           <w:r>
             <w:instrText xml:space="preserve"> "" </w:instrText>
-          </w:r>
-          <w:r>
-            <w:fldChar w:fldCharType="separate"/>
-          </w:r>
-          <w:r>
-            <w:rPr>
-              <w:noProof/>
-            </w:rPr>
-            <w:t>出版年</w:t>
           </w:r>
           <w:r>
             <w:fldChar w:fldCharType="end"/>

</xml_diff>

<commit_message>
update local_reference.docx - allow page numbering start from 3; removed total page in footer
</commit_message>
<xml_diff>
--- a/micropython/doc/local_reference.docx
+++ b/micropython/doc/local_reference.docx
@@ -10,10 +10,9 @@
           <w:headerReference w:type="default" r:id="rId9"/>
           <w:footerReference w:type="even" r:id="rId10"/>
           <w:footerReference w:type="default" r:id="rId11"/>
-          <w:headerReference w:type="first" r:id="rId12"/>
-          <w:footerReference w:type="first" r:id="rId13"/>
+          <w:footerReference w:type="first" r:id="rId12"/>
           <w:pgSz w:w="8419" w:h="11906" w:orient="landscape"/>
-          <w:pgMar w:top="720" w:right="817" w:bottom="720" w:left="720" w:header="851" w:footer="992" w:gutter="0"/>
+          <w:pgMar w:top="720" w:right="817" w:bottom="720" w:left="720" w:header="567" w:footer="567" w:gutter="0"/>
           <w:cols w:space="425"/>
           <w:titlePg/>
           <w:docGrid w:linePitch="300" w:charSpace="-4333"/>
@@ -110,7 +109,8 @@
               <w:noProof/>
               <w:color w:val="auto"/>
               <w:kern w:val="2"/>
-              <w:sz w:val="21"/>
+              <w:sz w:val="22"/>
+              <w:szCs w:val="22"/>
               <w:lang w:eastAsia="ja-JP"/>
               <w14:ligatures w14:val="standardContextual"/>
             </w:rPr>
@@ -138,10 +138,11 @@
             </w:rPr>
             <w:fldChar w:fldCharType="separate"/>
           </w:r>
-          <w:hyperlink w:anchor="_Toc142079133" w:history="1">
+          <w:hyperlink w:anchor="_Toc151946623" w:history="1">
             <w:r>
               <w:rPr>
                 <w:rStyle w:val="Hyperlink"/>
+                <w:rFonts w:hint="eastAsia"/>
                 <w:noProof/>
                 <w:lang w:eastAsia="ja-JP"/>
               </w:rPr>
@@ -166,7 +167,7 @@
                 <w:noProof/>
                 <w:webHidden/>
               </w:rPr>
-              <w:instrText xml:space="preserve"> PAGEREF _Toc142079133 \h </w:instrText>
+              <w:instrText xml:space="preserve"> PAGEREF _Toc151946623 \h </w:instrText>
             </w:r>
             <w:r>
               <w:rPr>
@@ -186,7 +187,7 @@
                 <w:noProof/>
                 <w:webHidden/>
               </w:rPr>
-              <w:t>2</w:t>
+              <w:t>4</w:t>
             </w:r>
             <w:r>
               <w:rPr>
@@ -201,20 +202,19 @@
           <w:pPr>
             <w:pStyle w:val="TOC2"/>
             <w:tabs>
-              <w:tab w:val="right" w:leader="dot" w:pos="6941"/>
+              <w:tab w:val="right" w:leader="dot" w:pos="6872"/>
             </w:tabs>
             <w:rPr>
               <w:rFonts w:asciiTheme="minorHAnsi" w:eastAsiaTheme="minorEastAsia" w:hAnsiTheme="minorHAnsi" w:cstheme="minorBidi"/>
               <w:bCs w:val="0"/>
               <w:noProof/>
               <w:kern w:val="2"/>
-              <w:sz w:val="21"/>
-              <w:szCs w:val="24"/>
+              <w:szCs w:val="22"/>
               <w:lang w:eastAsia="ja-JP"/>
               <w14:ligatures w14:val="standardContextual"/>
             </w:rPr>
           </w:pPr>
-          <w:hyperlink w:anchor="_Toc142079134" w:history="1">
+          <w:hyperlink w:anchor="_Toc151946624" w:history="1">
             <w:r>
               <w:rPr>
                 <w:rStyle w:val="Hyperlink"/>
@@ -241,7 +241,7 @@
                 <w:noProof/>
                 <w:webHidden/>
               </w:rPr>
-              <w:instrText xml:space="preserve"> PAGEREF _Toc142079134 \h </w:instrText>
+              <w:instrText xml:space="preserve"> PAGEREF _Toc151946624 \h </w:instrText>
             </w:r>
             <w:r>
               <w:rPr>
@@ -261,7 +261,7 @@
                 <w:noProof/>
                 <w:webHidden/>
               </w:rPr>
-              <w:t>3</w:t>
+              <w:t>5</w:t>
             </w:r>
             <w:r>
               <w:rPr>
@@ -276,19 +276,19 @@
           <w:pPr>
             <w:pStyle w:val="TOC3"/>
             <w:tabs>
-              <w:tab w:val="right" w:leader="dot" w:pos="6941"/>
+              <w:tab w:val="right" w:leader="dot" w:pos="6872"/>
             </w:tabs>
             <w:rPr>
               <w:rFonts w:asciiTheme="minorHAnsi" w:eastAsiaTheme="minorEastAsia" w:hAnsiTheme="minorHAnsi" w:cstheme="minorBidi"/>
               <w:noProof/>
               <w:kern w:val="2"/>
-              <w:sz w:val="21"/>
-              <w:szCs w:val="24"/>
+              <w:sz w:val="22"/>
+              <w:szCs w:val="22"/>
               <w:lang w:eastAsia="ja-JP"/>
               <w14:ligatures w14:val="standardContextual"/>
             </w:rPr>
           </w:pPr>
-          <w:hyperlink w:anchor="_Toc142079135" w:history="1">
+          <w:hyperlink w:anchor="_Toc151946625" w:history="1">
             <w:r>
               <w:rPr>
                 <w:rStyle w:val="Hyperlink"/>
@@ -315,7 +315,7 @@
                 <w:noProof/>
                 <w:webHidden/>
               </w:rPr>
-              <w:instrText xml:space="preserve"> PAGEREF _Toc142079135 \h </w:instrText>
+              <w:instrText xml:space="preserve"> PAGEREF _Toc151946625 \h </w:instrText>
             </w:r>
             <w:r>
               <w:rPr>
@@ -335,7 +335,7 @@
                 <w:noProof/>
                 <w:webHidden/>
               </w:rPr>
-              <w:t>3</w:t>
+              <w:t>5</w:t>
             </w:r>
             <w:r>
               <w:rPr>
@@ -354,12 +354,13 @@
               <w:noProof/>
               <w:color w:val="auto"/>
               <w:kern w:val="2"/>
-              <w:sz w:val="21"/>
+              <w:sz w:val="22"/>
+              <w:szCs w:val="22"/>
               <w:lang w:eastAsia="ja-JP"/>
               <w14:ligatures w14:val="standardContextual"/>
             </w:rPr>
           </w:pPr>
-          <w:hyperlink w:anchor="_Toc142079136" w:history="1">
+          <w:hyperlink w:anchor="_Toc151946626" w:history="1">
             <w:r>
               <w:rPr>
                 <w:rStyle w:val="Hyperlink"/>
@@ -373,7 +374,8 @@
                 <w:noProof/>
                 <w:color w:val="auto"/>
                 <w:kern w:val="2"/>
-                <w:sz w:val="21"/>
+                <w:sz w:val="22"/>
+                <w:szCs w:val="22"/>
                 <w:lang w:eastAsia="ja-JP"/>
                 <w14:ligatures w14:val="standardContextual"/>
               </w:rPr>
@@ -389,6 +391,7 @@
             <w:r>
               <w:rPr>
                 <w:rStyle w:val="Hyperlink"/>
+                <w:rFonts w:hint="eastAsia"/>
                 <w:noProof/>
                 <w:lang w:eastAsia="ja-JP"/>
               </w:rPr>
@@ -420,7 +423,7 @@
                 <w:noProof/>
                 <w:webHidden/>
               </w:rPr>
-              <w:instrText xml:space="preserve"> PAGEREF _Toc142079136 \h </w:instrText>
+              <w:instrText xml:space="preserve"> PAGEREF _Toc151946626 \h </w:instrText>
             </w:r>
             <w:r>
               <w:rPr>
@@ -440,7 +443,7 @@
                 <w:noProof/>
                 <w:webHidden/>
               </w:rPr>
-              <w:t>4</w:t>
+              <w:t>6</w:t>
             </w:r>
             <w:r>
               <w:rPr>
@@ -456,20 +459,19 @@
             <w:pStyle w:val="TOC2"/>
             <w:tabs>
               <w:tab w:val="left" w:pos="800"/>
-              <w:tab w:val="right" w:leader="dot" w:pos="6941"/>
+              <w:tab w:val="right" w:leader="dot" w:pos="6872"/>
             </w:tabs>
             <w:rPr>
               <w:rFonts w:asciiTheme="minorHAnsi" w:eastAsiaTheme="minorEastAsia" w:hAnsiTheme="minorHAnsi" w:cstheme="minorBidi"/>
               <w:bCs w:val="0"/>
               <w:noProof/>
               <w:kern w:val="2"/>
-              <w:sz w:val="21"/>
-              <w:szCs w:val="24"/>
+              <w:szCs w:val="22"/>
               <w:lang w:eastAsia="ja-JP"/>
               <w14:ligatures w14:val="standardContextual"/>
             </w:rPr>
           </w:pPr>
-          <w:hyperlink w:anchor="_Toc142079137" w:history="1">
+          <w:hyperlink w:anchor="_Toc151946627" w:history="1">
             <w:r>
               <w:rPr>
                 <w:rStyle w:val="Hyperlink"/>
@@ -483,8 +485,7 @@
                 <w:bCs w:val="0"/>
                 <w:noProof/>
                 <w:kern w:val="2"/>
-                <w:sz w:val="21"/>
-                <w:szCs w:val="24"/>
+                <w:szCs w:val="22"/>
                 <w:lang w:eastAsia="ja-JP"/>
                 <w14:ligatures w14:val="standardContextual"/>
               </w:rPr>
@@ -500,6 +501,7 @@
             <w:r>
               <w:rPr>
                 <w:rStyle w:val="Hyperlink"/>
+                <w:rFonts w:hint="eastAsia"/>
                 <w:noProof/>
                 <w:lang w:eastAsia="ja-JP"/>
               </w:rPr>
@@ -531,7 +533,7 @@
                 <w:noProof/>
                 <w:webHidden/>
               </w:rPr>
-              <w:instrText xml:space="preserve"> PAGEREF _Toc142079137 \h </w:instrText>
+              <w:instrText xml:space="preserve"> PAGEREF _Toc151946627 \h </w:instrText>
             </w:r>
             <w:r>
               <w:rPr>
@@ -551,7 +553,7 @@
                 <w:noProof/>
                 <w:webHidden/>
               </w:rPr>
-              <w:t>4</w:t>
+              <w:t>6</w:t>
             </w:r>
             <w:r>
               <w:rPr>
@@ -567,19 +569,19 @@
             <w:pStyle w:val="TOC3"/>
             <w:tabs>
               <w:tab w:val="left" w:pos="1200"/>
-              <w:tab w:val="right" w:leader="dot" w:pos="6941"/>
+              <w:tab w:val="right" w:leader="dot" w:pos="6872"/>
             </w:tabs>
             <w:rPr>
               <w:rFonts w:asciiTheme="minorHAnsi" w:eastAsiaTheme="minorEastAsia" w:hAnsiTheme="minorHAnsi" w:cstheme="minorBidi"/>
               <w:noProof/>
               <w:kern w:val="2"/>
-              <w:sz w:val="21"/>
-              <w:szCs w:val="24"/>
+              <w:sz w:val="22"/>
+              <w:szCs w:val="22"/>
               <w:lang w:eastAsia="ja-JP"/>
               <w14:ligatures w14:val="standardContextual"/>
             </w:rPr>
           </w:pPr>
-          <w:hyperlink w:anchor="_Toc142079138" w:history="1">
+          <w:hyperlink w:anchor="_Toc151946628" w:history="1">
             <w:r>
               <w:rPr>
                 <w:rStyle w:val="Hyperlink"/>
@@ -592,8 +594,8 @@
                 <w:rFonts w:asciiTheme="minorHAnsi" w:eastAsiaTheme="minorEastAsia" w:hAnsiTheme="minorHAnsi" w:cstheme="minorBidi"/>
                 <w:noProof/>
                 <w:kern w:val="2"/>
-                <w:sz w:val="21"/>
-                <w:szCs w:val="24"/>
+                <w:sz w:val="22"/>
+                <w:szCs w:val="22"/>
                 <w:lang w:eastAsia="ja-JP"/>
                 <w14:ligatures w14:val="standardContextual"/>
               </w:rPr>
@@ -609,6 +611,7 @@
             <w:r>
               <w:rPr>
                 <w:rStyle w:val="Hyperlink"/>
+                <w:rFonts w:hint="eastAsia"/>
                 <w:noProof/>
                 <w:lang w:eastAsia="ja-JP"/>
               </w:rPr>
@@ -640,7 +643,7 @@
                 <w:noProof/>
                 <w:webHidden/>
               </w:rPr>
-              <w:instrText xml:space="preserve"> PAGEREF _Toc142079138 \h </w:instrText>
+              <w:instrText xml:space="preserve"> PAGEREF _Toc151946628 \h </w:instrText>
             </w:r>
             <w:r>
               <w:rPr>
@@ -660,7 +663,7 @@
                 <w:noProof/>
                 <w:webHidden/>
               </w:rPr>
-              <w:t>4</w:t>
+              <w:t>6</w:t>
             </w:r>
             <w:r>
               <w:rPr>
@@ -682,12 +685,13 @@
               <w:noProof/>
               <w:color w:val="auto"/>
               <w:kern w:val="2"/>
-              <w:sz w:val="21"/>
+              <w:sz w:val="22"/>
+              <w:szCs w:val="22"/>
               <w:lang w:eastAsia="ja-JP"/>
               <w14:ligatures w14:val="standardContextual"/>
             </w:rPr>
           </w:pPr>
-          <w:hyperlink w:anchor="_Toc142079139" w:history="1">
+          <w:hyperlink w:anchor="_Toc151946629" w:history="1">
             <w:r>
               <w:rPr>
                 <w:rStyle w:val="Hyperlink"/>
@@ -701,7 +705,8 @@
                 <w:noProof/>
                 <w:color w:val="auto"/>
                 <w:kern w:val="2"/>
-                <w:sz w:val="21"/>
+                <w:sz w:val="22"/>
+                <w:szCs w:val="22"/>
                 <w:lang w:eastAsia="ja-JP"/>
                 <w14:ligatures w14:val="standardContextual"/>
               </w:rPr>
@@ -717,6 +722,7 @@
             <w:r>
               <w:rPr>
                 <w:rStyle w:val="Hyperlink"/>
+                <w:rFonts w:hint="eastAsia"/>
                 <w:noProof/>
                 <w:lang w:eastAsia="ja-JP"/>
               </w:rPr>
@@ -748,7 +754,7 @@
                 <w:noProof/>
                 <w:webHidden/>
               </w:rPr>
-              <w:instrText xml:space="preserve"> PAGEREF _Toc142079139 \h </w:instrText>
+              <w:instrText xml:space="preserve"> PAGEREF _Toc151946629 \h </w:instrText>
             </w:r>
             <w:r>
               <w:rPr>
@@ -768,7 +774,7 @@
                 <w:noProof/>
                 <w:webHidden/>
               </w:rPr>
-              <w:t>7</w:t>
+              <w:t>9</w:t>
             </w:r>
             <w:r>
               <w:rPr>
@@ -784,20 +790,19 @@
             <w:pStyle w:val="TOC2"/>
             <w:tabs>
               <w:tab w:val="left" w:pos="800"/>
-              <w:tab w:val="right" w:leader="dot" w:pos="6941"/>
+              <w:tab w:val="right" w:leader="dot" w:pos="6872"/>
             </w:tabs>
             <w:rPr>
               <w:rFonts w:asciiTheme="minorHAnsi" w:eastAsiaTheme="minorEastAsia" w:hAnsiTheme="minorHAnsi" w:cstheme="minorBidi"/>
               <w:bCs w:val="0"/>
               <w:noProof/>
               <w:kern w:val="2"/>
-              <w:sz w:val="21"/>
-              <w:szCs w:val="24"/>
+              <w:szCs w:val="22"/>
               <w:lang w:eastAsia="ja-JP"/>
               <w14:ligatures w14:val="standardContextual"/>
             </w:rPr>
           </w:pPr>
-          <w:hyperlink w:anchor="_Toc142079140" w:history="1">
+          <w:hyperlink w:anchor="_Toc151946630" w:history="1">
             <w:r>
               <w:rPr>
                 <w:rStyle w:val="Hyperlink"/>
@@ -811,8 +816,7 @@
                 <w:bCs w:val="0"/>
                 <w:noProof/>
                 <w:kern w:val="2"/>
-                <w:sz w:val="21"/>
-                <w:szCs w:val="24"/>
+                <w:szCs w:val="22"/>
                 <w:lang w:eastAsia="ja-JP"/>
                 <w14:ligatures w14:val="standardContextual"/>
               </w:rPr>
@@ -828,6 +832,7 @@
             <w:r>
               <w:rPr>
                 <w:rStyle w:val="Hyperlink"/>
+                <w:rFonts w:hint="eastAsia"/>
                 <w:noProof/>
                 <w:lang w:eastAsia="ja-JP"/>
               </w:rPr>
@@ -859,7 +864,7 @@
                 <w:noProof/>
                 <w:webHidden/>
               </w:rPr>
-              <w:instrText xml:space="preserve"> PAGEREF _Toc142079140 \h </w:instrText>
+              <w:instrText xml:space="preserve"> PAGEREF _Toc151946630 \h </w:instrText>
             </w:r>
             <w:r>
               <w:rPr>
@@ -879,7 +884,7 @@
                 <w:noProof/>
                 <w:webHidden/>
               </w:rPr>
-              <w:t>7</w:t>
+              <w:t>9</w:t>
             </w:r>
             <w:r>
               <w:rPr>
@@ -895,19 +900,19 @@
             <w:pStyle w:val="TOC3"/>
             <w:tabs>
               <w:tab w:val="left" w:pos="1200"/>
-              <w:tab w:val="right" w:leader="dot" w:pos="6941"/>
+              <w:tab w:val="right" w:leader="dot" w:pos="6872"/>
             </w:tabs>
             <w:rPr>
               <w:rFonts w:asciiTheme="minorHAnsi" w:eastAsiaTheme="minorEastAsia" w:hAnsiTheme="minorHAnsi" w:cstheme="minorBidi"/>
               <w:noProof/>
               <w:kern w:val="2"/>
-              <w:sz w:val="21"/>
-              <w:szCs w:val="24"/>
+              <w:sz w:val="22"/>
+              <w:szCs w:val="22"/>
               <w:lang w:eastAsia="ja-JP"/>
               <w14:ligatures w14:val="standardContextual"/>
             </w:rPr>
           </w:pPr>
-          <w:hyperlink w:anchor="_Toc142079141" w:history="1">
+          <w:hyperlink w:anchor="_Toc151946631" w:history="1">
             <w:r>
               <w:rPr>
                 <w:rStyle w:val="Hyperlink"/>
@@ -920,8 +925,8 @@
                 <w:rFonts w:asciiTheme="minorHAnsi" w:eastAsiaTheme="minorEastAsia" w:hAnsiTheme="minorHAnsi" w:cstheme="minorBidi"/>
                 <w:noProof/>
                 <w:kern w:val="2"/>
-                <w:sz w:val="21"/>
-                <w:szCs w:val="24"/>
+                <w:sz w:val="22"/>
+                <w:szCs w:val="22"/>
                 <w:lang w:eastAsia="ja-JP"/>
                 <w14:ligatures w14:val="standardContextual"/>
               </w:rPr>
@@ -937,6 +942,7 @@
             <w:r>
               <w:rPr>
                 <w:rStyle w:val="Hyperlink"/>
+                <w:rFonts w:hint="eastAsia"/>
                 <w:noProof/>
                 <w:lang w:eastAsia="ja-JP"/>
               </w:rPr>
@@ -968,7 +974,7 @@
                 <w:noProof/>
                 <w:webHidden/>
               </w:rPr>
-              <w:instrText xml:space="preserve"> PAGEREF _Toc142079141 \h </w:instrText>
+              <w:instrText xml:space="preserve"> PAGEREF _Toc151946631 \h </w:instrText>
             </w:r>
             <w:r>
               <w:rPr>
@@ -988,7 +994,7 @@
                 <w:noProof/>
                 <w:webHidden/>
               </w:rPr>
-              <w:t>7</w:t>
+              <w:t>9</w:t>
             </w:r>
             <w:r>
               <w:rPr>
@@ -1021,8 +1027,8 @@
           <w:lang w:eastAsia="ja-JP"/>
         </w:rPr>
       </w:pPr>
-      <w:bookmarkStart w:id="0" w:name="_Toc142079133"/>
-      <w:bookmarkStart w:id="1" w:name="heading-unnumbered"/>
+      <w:bookmarkStart w:id="0" w:name="heading-unnumbered"/>
+      <w:bookmarkStart w:id="1" w:name="_Toc151946623"/>
       <w:r>
         <w:rPr>
           <w:rFonts w:hint="eastAsia"/>
@@ -1031,7 +1037,7 @@
         <w:lastRenderedPageBreak/>
         <w:t>まえがき</w:t>
       </w:r>
-      <w:bookmarkEnd w:id="0"/>
+      <w:bookmarkEnd w:id="1"/>
     </w:p>
     <w:tbl>
       <w:tblPr>
@@ -1759,33 +1765,33 @@
       <w:pPr>
         <w:pStyle w:val="HeadingUnnumbered2"/>
       </w:pPr>
-      <w:bookmarkStart w:id="2" w:name="_Toc142079134"/>
-      <w:bookmarkStart w:id="3" w:name="heading-unnumbered-2"/>
-      <w:bookmarkEnd w:id="1"/>
+      <w:bookmarkStart w:id="2" w:name="heading-unnumbered-2"/>
+      <w:bookmarkStart w:id="3" w:name="_Toc151946624"/>
+      <w:bookmarkEnd w:id="0"/>
       <w:r>
         <w:lastRenderedPageBreak/>
         <w:t>&lt;Heading Unnumbered 2&gt;</w:t>
       </w:r>
-      <w:bookmarkEnd w:id="2"/>
+      <w:bookmarkEnd w:id="3"/>
     </w:p>
     <w:p>
       <w:pPr>
         <w:pStyle w:val="HeadingUnnumbered3"/>
       </w:pPr>
-      <w:bookmarkStart w:id="4" w:name="_Toc142079135"/>
-      <w:bookmarkStart w:id="5" w:name="heading-unnumbered-3"/>
-      <w:bookmarkEnd w:id="3"/>
+      <w:bookmarkStart w:id="4" w:name="heading-unnumbered-3"/>
+      <w:bookmarkStart w:id="5" w:name="_Toc151946625"/>
+      <w:bookmarkEnd w:id="2"/>
       <w:r>
         <w:t>&lt;Heading Unnumbered 3&gt;</w:t>
       </w:r>
-      <w:bookmarkEnd w:id="4"/>
+      <w:bookmarkEnd w:id="5"/>
     </w:p>
     <w:p>
       <w:pPr>
         <w:pStyle w:val="HeadingUnnumbered4"/>
       </w:pPr>
       <w:bookmarkStart w:id="6" w:name="heading-unnumbered-4"/>
-      <w:bookmarkEnd w:id="5"/>
+      <w:bookmarkEnd w:id="4"/>
       <w:r>
         <w:t>&lt;Heading Unnumbered 4&gt;</w:t>
       </w:r>
@@ -1819,7 +1825,7 @@
         <w:spacing w:after="240"/>
       </w:pPr>
       <w:bookmarkStart w:id="7" w:name="heading-1"/>
-      <w:bookmarkStart w:id="8" w:name="_Toc142079136"/>
+      <w:bookmarkStart w:id="8" w:name="_Toc151946626"/>
       <w:r>
         <w:lastRenderedPageBreak/>
         <w:t>&lt;</w:t>
@@ -1845,7 +1851,7 @@
         <w:pStyle w:val="Heading2"/>
       </w:pPr>
       <w:bookmarkStart w:id="9" w:name="heading-2"/>
-      <w:bookmarkStart w:id="10" w:name="_Toc142079137"/>
+      <w:bookmarkStart w:id="10" w:name="_Toc151946627"/>
       <w:r>
         <w:t xml:space="preserve">&lt;Heading </w:t>
       </w:r>
@@ -1867,7 +1873,7 @@
         <w:pStyle w:val="Heading3"/>
       </w:pPr>
       <w:bookmarkStart w:id="11" w:name="heading-3"/>
-      <w:bookmarkStart w:id="12" w:name="_Toc142079138"/>
+      <w:bookmarkStart w:id="12" w:name="_Toc151946628"/>
       <w:r>
         <w:t xml:space="preserve">&lt;Heading </w:t>
       </w:r>
@@ -2506,7 +2512,6 @@
         <w:rPr>
           <w:rFonts w:hint="eastAsia"/>
         </w:rPr>
-        <w:lastRenderedPageBreak/>
         <w:t>A</w:t>
       </w:r>
       <w:r>
@@ -2537,6 +2542,7 @@
         <w:pStyle w:val="FeatureList1"/>
       </w:pPr>
       <w:r>
+        <w:lastRenderedPageBreak/>
         <w:t>&lt;Feature List 1&gt;</w:t>
       </w:r>
     </w:p>
@@ -2657,7 +2663,7 @@
         <w:lastRenderedPageBreak/>
         <w:br/>
       </w:r>
-      <w:bookmarkStart w:id="17" w:name="_Toc142079139"/>
+      <w:bookmarkStart w:id="17" w:name="_Toc151946629"/>
       <w:r>
         <w:t xml:space="preserve">&lt;Appendix </w:t>
       </w:r>
@@ -2677,7 +2683,7 @@
       <w:pPr>
         <w:pStyle w:val="AppendixHeading2"/>
       </w:pPr>
-      <w:bookmarkStart w:id="18" w:name="_Toc142079140"/>
+      <w:bookmarkStart w:id="18" w:name="_Toc151946630"/>
       <w:r>
         <w:t xml:space="preserve">&lt;Appendix </w:t>
       </w:r>
@@ -2697,7 +2703,7 @@
       <w:pPr>
         <w:pStyle w:val="AppendixHeading3"/>
       </w:pPr>
-      <w:bookmarkStart w:id="19" w:name="_Toc142079141"/>
+      <w:bookmarkStart w:id="19" w:name="_Toc151946631"/>
       <w:r>
         <w:t xml:space="preserve">&lt;Appendix </w:t>
       </w:r>
@@ -3116,43 +3122,43 @@
         <w:rPr>
           <w:rStyle w:val="DocumentationTok"/>
         </w:rPr>
+        <w:t>DocumentationTok</w:t>
+      </w:r>
+      <w:r>
+        <w:br/>
+      </w:r>
+      <w:r>
+        <w:rPr>
+          <w:rStyle w:val="ErrorTok"/>
+        </w:rPr>
+        <w:t>ErrorTok</w:t>
+      </w:r>
+      <w:r>
+        <w:br/>
+      </w:r>
+      <w:r>
+        <w:rPr>
+          <w:rStyle w:val="ExtensionTok"/>
+        </w:rPr>
+        <w:t>ExtensionTok</w:t>
+      </w:r>
+      <w:r>
+        <w:br/>
+      </w:r>
+      <w:r>
+        <w:rPr>
+          <w:rStyle w:val="FloatTok"/>
+        </w:rPr>
+        <w:t>FloatTok</w:t>
+      </w:r>
+      <w:r>
+        <w:br/>
+      </w:r>
+      <w:r>
+        <w:rPr>
+          <w:rStyle w:val="FunctionTok"/>
+        </w:rPr>
         <w:lastRenderedPageBreak/>
-        <w:t>DocumentationTok</w:t>
-      </w:r>
-      <w:r>
-        <w:br/>
-      </w:r>
-      <w:r>
-        <w:rPr>
-          <w:rStyle w:val="ErrorTok"/>
-        </w:rPr>
-        <w:t>ErrorTok</w:t>
-      </w:r>
-      <w:r>
-        <w:br/>
-      </w:r>
-      <w:r>
-        <w:rPr>
-          <w:rStyle w:val="ExtensionTok"/>
-        </w:rPr>
-        <w:t>ExtensionTok</w:t>
-      </w:r>
-      <w:r>
-        <w:br/>
-      </w:r>
-      <w:r>
-        <w:rPr>
-          <w:rStyle w:val="FloatTok"/>
-        </w:rPr>
-        <w:t>FloatTok</w:t>
-      </w:r>
-      <w:r>
-        <w:br/>
-      </w:r>
-      <w:r>
-        <w:rPr>
-          <w:rStyle w:val="FunctionTok"/>
-        </w:rPr>
         <w:t>FunctionTok</w:t>
       </w:r>
       <w:r>
@@ -4368,21 +4374,59 @@
         <w:rPr>
           <w:rStyle w:val="NormalTok"/>
         </w:rPr>
+        <w:tab/>
+        <w:t>make tex</w:t>
+      </w:r>
+      <w:r>
+        <w:br/>
+      </w:r>
+      <w:r>
+        <w:br/>
+      </w:r>
+      <w:r>
+        <w:rPr>
+          <w:rStyle w:val="DecValTok"/>
+        </w:rPr>
+        <w:t>docx:</w:t>
+      </w:r>
+      <w:r>
+        <w:br/>
+      </w:r>
+      <w:r>
+        <w:rPr>
+          <w:rStyle w:val="NormalTok"/>
+        </w:rPr>
         <w:lastRenderedPageBreak/>
         <w:tab/>
-        <w:t>make tex</w:t>
+        <w:t xml:space="preserve">cd docs; </w:t>
+      </w:r>
+      <w:r>
+        <w:rPr>
+          <w:rStyle w:val="CharTok"/>
+        </w:rPr>
+        <w:t>\</w:t>
       </w:r>
       <w:r>
         <w:br/>
       </w:r>
       <w:r>
+        <w:rPr>
+          <w:rStyle w:val="NormalTok"/>
+        </w:rPr>
+        <w:tab/>
+        <w:t>make docx</w:t>
+      </w:r>
+      <w:r>
         <w:br/>
       </w:r>
       <w:r>
+        <w:br/>
+      </w:r>
+      <w:r>
         <w:rPr>
           <w:rStyle w:val="DecValTok"/>
         </w:rPr>
-        <w:t>docx:</w:t>
+        <w:t>reverse-docx:</w:t>
       </w:r>
       <w:r>
         <w:br/>
@@ -4408,7 +4452,7 @@
           <w:rStyle w:val="NormalTok"/>
         </w:rPr>
         <w:tab/>
-        <w:t>make docx</w:t>
+        <w:t>make reverse-docx</w:t>
       </w:r>
       <w:r>
         <w:br/>
@@ -4420,7 +4464,7 @@
         <w:rPr>
           <w:rStyle w:val="DecValTok"/>
         </w:rPr>
-        <w:t>reverse-docx:</w:t>
+        <w:t>pdf:</w:t>
       </w:r>
       <w:r>
         <w:br/>
@@ -4446,44 +4490,6 @@
           <w:rStyle w:val="NormalTok"/>
         </w:rPr>
         <w:tab/>
-        <w:t>make reverse-docx</w:t>
-      </w:r>
-      <w:r>
-        <w:br/>
-      </w:r>
-      <w:r>
-        <w:br/>
-      </w:r>
-      <w:r>
-        <w:rPr>
-          <w:rStyle w:val="DecValTok"/>
-        </w:rPr>
-        <w:t>pdf:</w:t>
-      </w:r>
-      <w:r>
-        <w:br/>
-      </w:r>
-      <w:r>
-        <w:rPr>
-          <w:rStyle w:val="NormalTok"/>
-        </w:rPr>
-        <w:tab/>
-        <w:t xml:space="preserve">cd docs; </w:t>
-      </w:r>
-      <w:r>
-        <w:rPr>
-          <w:rStyle w:val="CharTok"/>
-        </w:rPr>
-        <w:t>\</w:t>
-      </w:r>
-      <w:r>
-        <w:br/>
-      </w:r>
-      <w:r>
-        <w:rPr>
-          <w:rStyle w:val="NormalTok"/>
-        </w:rPr>
-        <w:tab/>
         <w:t>make pdf</w:t>
       </w:r>
     </w:p>
@@ -4943,112 +4949,106 @@
         <w:rPr>
           <w:rStyle w:val="CommentTok"/>
         </w:rPr>
-        <w:t xml:space="preserve"># And where it will live on PyPI: </w:t>
+        <w:t># And where it will live on PyPI: https://pypi.org/project/sampleproject/</w:t>
+      </w:r>
+      <w:r>
+        <w:br/>
+      </w:r>
+      <w:r>
+        <w:rPr>
+          <w:rStyle w:val="NormalTok"/>
+        </w:rPr>
+        <w:t xml:space="preserve">    </w:t>
       </w:r>
       <w:r>
         <w:rPr>
           <w:rStyle w:val="CommentTok"/>
         </w:rPr>
+        <w:t>#</w:t>
+      </w:r>
+      <w:r>
+        <w:br/>
+      </w:r>
+      <w:r>
+        <w:rPr>
+          <w:rStyle w:val="NormalTok"/>
+        </w:rPr>
+        <w:t xml:space="preserve">    </w:t>
+      </w:r>
+      <w:r>
+        <w:rPr>
+          <w:rStyle w:val="CommentTok"/>
+        </w:rPr>
+        <w:t># There are some restrictions on what makes a valid project name</w:t>
+      </w:r>
+      <w:r>
+        <w:br/>
+      </w:r>
+      <w:r>
+        <w:rPr>
+          <w:rStyle w:val="NormalTok"/>
+        </w:rPr>
+        <w:t xml:space="preserve">    </w:t>
+      </w:r>
+      <w:r>
+        <w:rPr>
+          <w:rStyle w:val="CommentTok"/>
+        </w:rPr>
+        <w:t># specification here:</w:t>
+      </w:r>
+      <w:r>
+        <w:br/>
+      </w:r>
+      <w:r>
+        <w:rPr>
+          <w:rStyle w:val="NormalTok"/>
+        </w:rPr>
+        <w:t xml:space="preserve">    </w:t>
+      </w:r>
+      <w:r>
+        <w:rPr>
+          <w:rStyle w:val="CommentTok"/>
+        </w:rPr>
+        <w:t># https://packaging.python.org/specifications/core-metadata/#name</w:t>
+      </w:r>
+      <w:r>
+        <w:br/>
+      </w:r>
+      <w:r>
+        <w:rPr>
+          <w:rStyle w:val="NormalTok"/>
+        </w:rPr>
+        <w:t xml:space="preserve">    name</w:t>
+      </w:r>
+      <w:r>
+        <w:rPr>
+          <w:rStyle w:val="OperatorTok"/>
+        </w:rPr>
+        <w:t>=</w:t>
+      </w:r>
+      <w:r>
+        <w:rPr>
+          <w:rStyle w:val="StringTok"/>
+        </w:rPr>
+        <w:t>"pandoc_misc"</w:t>
+      </w:r>
+      <w:r>
+        <w:rPr>
+          <w:rStyle w:val="NormalTok"/>
+        </w:rPr>
+        <w:t xml:space="preserve">,  </w:t>
+      </w:r>
+      <w:r>
+        <w:rPr>
+          <w:rStyle w:val="CommentTok"/>
+        </w:rPr>
+        <w:t># Required</w:t>
+      </w:r>
+      <w:r>
+        <w:br/>
+      </w:r>
+      <w:r>
         <w:lastRenderedPageBreak/>
-        <w:t>https://pypi.org/project/sampleproject/</w:t>
-      </w:r>
-      <w:r>
-        <w:br/>
-      </w:r>
-      <w:r>
-        <w:rPr>
-          <w:rStyle w:val="NormalTok"/>
-        </w:rPr>
-        <w:t xml:space="preserve">    </w:t>
-      </w:r>
-      <w:r>
-        <w:rPr>
-          <w:rStyle w:val="CommentTok"/>
-        </w:rPr>
-        <w:t>#</w:t>
-      </w:r>
-      <w:r>
-        <w:br/>
-      </w:r>
-      <w:r>
-        <w:rPr>
-          <w:rStyle w:val="NormalTok"/>
-        </w:rPr>
-        <w:t xml:space="preserve">    </w:t>
-      </w:r>
-      <w:r>
-        <w:rPr>
-          <w:rStyle w:val="CommentTok"/>
-        </w:rPr>
-        <w:t># There are some restrictions on what makes a valid project name</w:t>
-      </w:r>
-      <w:r>
-        <w:br/>
-      </w:r>
-      <w:r>
-        <w:rPr>
-          <w:rStyle w:val="NormalTok"/>
-        </w:rPr>
-        <w:t xml:space="preserve">    </w:t>
-      </w:r>
-      <w:r>
-        <w:rPr>
-          <w:rStyle w:val="CommentTok"/>
-        </w:rPr>
-        <w:t># specification here:</w:t>
-      </w:r>
-      <w:r>
-        <w:br/>
-      </w:r>
-      <w:r>
-        <w:rPr>
-          <w:rStyle w:val="NormalTok"/>
-        </w:rPr>
-        <w:t xml:space="preserve">    </w:t>
-      </w:r>
-      <w:r>
-        <w:rPr>
-          <w:rStyle w:val="CommentTok"/>
-        </w:rPr>
-        <w:t># https://packaging.python.org/specifications/core-metadata/#name</w:t>
-      </w:r>
-      <w:r>
-        <w:br/>
-      </w:r>
-      <w:r>
-        <w:rPr>
-          <w:rStyle w:val="NormalTok"/>
-        </w:rPr>
-        <w:t xml:space="preserve">    name</w:t>
-      </w:r>
-      <w:r>
-        <w:rPr>
-          <w:rStyle w:val="OperatorTok"/>
-        </w:rPr>
-        <w:t>=</w:t>
-      </w:r>
-      <w:r>
-        <w:rPr>
-          <w:rStyle w:val="StringTok"/>
-        </w:rPr>
-        <w:t>"pandoc_misc"</w:t>
-      </w:r>
-      <w:r>
-        <w:rPr>
-          <w:rStyle w:val="NormalTok"/>
-        </w:rPr>
-        <w:t xml:space="preserve">,  </w:t>
-      </w:r>
-      <w:r>
-        <w:rPr>
-          <w:rStyle w:val="CommentTok"/>
-        </w:rPr>
-        <w:t># Required</w:t>
-      </w:r>
-      <w:r>
-        <w:br/>
-      </w:r>
-      <w:r>
         <w:br/>
       </w:r>
       <w:r>
@@ -5227,7 +5227,7 @@
       <w:pPr>
         <w:pStyle w:val="BodyText"/>
       </w:pPr>
-      <w:hyperlink r:id="rId14">
+      <w:hyperlink r:id="rId13">
         <w:r>
           <w:rPr>
             <w:rStyle w:val="Hyperlink"/>
@@ -5424,7 +5424,7 @@
         <w:pStyle w:val="GraphicAnchor"/>
         <w:sectPr>
           <w:pgSz w:w="8419" w:h="11906" w:orient="landscape"/>
-          <w:pgMar w:top="720" w:right="817" w:bottom="720" w:left="720" w:header="851" w:footer="992" w:gutter="0"/>
+          <w:pgMar w:top="720" w:right="817" w:bottom="720" w:left="720" w:header="567" w:footer="567" w:gutter="0"/>
           <w:cols w:space="425"/>
           <w:titlePg/>
           <w:docGrid w:linePitch="300" w:charSpace="-4333"/>
@@ -5457,7 +5457,7 @@
                     </pic:cNvPicPr>
                   </pic:nvPicPr>
                   <pic:blipFill>
-                    <a:blip r:embed="rId15"/>
+                    <a:blip r:embed="rId14"/>
                     <a:stretch>
                       <a:fillRect/>
                     </a:stretch>
@@ -5500,7 +5500,7 @@
       </w:r>
     </w:p>
     <w:sectPr>
-      <w:footerReference w:type="first" r:id="rId16"/>
+      <w:footerReference w:type="first" r:id="rId15"/>
       <w:pgSz w:w="8419" w:h="11906" w:orient="landscape"/>
       <w:pgMar w:top="720" w:right="817" w:bottom="720" w:left="720" w:header="851" w:footer="992" w:gutter="0"/>
       <w:cols w:space="425"/>
@@ -5590,7 +5590,25 @@
       <w:rPr>
         <w:color w:val="17365D" w:themeColor="text2" w:themeShade="BF"/>
       </w:rPr>
-      <w:instrText>&gt;"1" "</w:instrText>
+      <w:instrText>=</w:instrText>
+    </w:r>
+    <w:r>
+      <w:rPr>
+        <w:color w:val="17365D" w:themeColor="text2" w:themeShade="BF"/>
+      </w:rPr>
+      <w:instrText>"</w:instrText>
+    </w:r>
+    <w:r>
+      <w:rPr>
+        <w:color w:val="17365D" w:themeColor="text2" w:themeShade="BF"/>
+      </w:rPr>
+      <w:instrText>2</w:instrText>
+    </w:r>
+    <w:r>
+      <w:rPr>
+        <w:color w:val="17365D" w:themeColor="text2" w:themeShade="BF"/>
+      </w:rPr>
+      <w:instrText>" "</w:instrText>
     </w:r>
     <w:r>
       <w:rPr>
@@ -5627,7 +5645,7 @@
         <w:noProof/>
         <w:color w:val="17365D" w:themeColor="text2" w:themeShade="BF"/>
       </w:rPr>
-      <w:instrText>14</w:instrText>
+      <w:instrText>6</w:instrText>
     </w:r>
     <w:r>
       <w:rPr>
@@ -5639,12 +5657,6 @@
       <w:rPr>
         <w:color w:val="17365D" w:themeColor="text2" w:themeShade="BF"/>
       </w:rPr>
-      <w:instrText xml:space="preserve"> -2</w:instrText>
-    </w:r>
-    <w:r>
-      <w:rPr>
-        <w:color w:val="17365D" w:themeColor="text2" w:themeShade="BF"/>
-      </w:rPr>
       <w:fldChar w:fldCharType="separate"/>
     </w:r>
     <w:r>
@@ -5652,7 +5664,7 @@
         <w:noProof/>
         <w:color w:val="17365D" w:themeColor="text2" w:themeShade="BF"/>
       </w:rPr>
-      <w:instrText>12</w:instrText>
+      <w:instrText>6</w:instrText>
     </w:r>
     <w:r>
       <w:rPr>
@@ -5664,38 +5676,7 @@
       <w:rPr>
         <w:color w:val="17365D" w:themeColor="text2" w:themeShade="BF"/>
       </w:rPr>
-      <w:instrText xml:space="preserve"> </w:instrText>
-    </w:r>
-    <w:r>
-      <w:rPr>
-        <w:color w:val="17365D" w:themeColor="text2" w:themeShade="BF"/>
-        <w:lang w:val="ja-JP" w:eastAsia="ja-JP"/>
-      </w:rPr>
-      <w:instrText xml:space="preserve">| </w:instrText>
-    </w:r>
-    <w:r>
-      <w:rPr>
-        <w:color w:val="17365D" w:themeColor="text2" w:themeShade="BF"/>
-      </w:rPr>
-      <w:fldChar w:fldCharType="begin"/>
-    </w:r>
-    <w:r>
-      <w:rPr>
-        <w:color w:val="17365D" w:themeColor="text2" w:themeShade="BF"/>
-      </w:rPr>
-      <w:instrText xml:space="preserve">= </w:instrText>
-    </w:r>
-    <w:r>
-      <w:rPr>
-        <w:color w:val="17365D" w:themeColor="text2" w:themeShade="BF"/>
-      </w:rPr>
-      <w:fldChar w:fldCharType="begin"/>
-    </w:r>
-    <w:r>
-      <w:rPr>
-        <w:color w:val="17365D" w:themeColor="text2" w:themeShade="BF"/>
-      </w:rPr>
-      <w:instrText>sectionpages</w:instrText>
+      <w:instrText xml:space="preserve">" "" </w:instrText>
     </w:r>
     <w:r>
       <w:rPr>
@@ -5708,78 +5689,7 @@
         <w:noProof/>
         <w:color w:val="17365D" w:themeColor="text2" w:themeShade="BF"/>
       </w:rPr>
-      <w:instrText>13</w:instrText>
-    </w:r>
-    <w:r>
-      <w:rPr>
-        <w:color w:val="17365D" w:themeColor="text2" w:themeShade="BF"/>
-      </w:rPr>
-      <w:fldChar w:fldCharType="end"/>
-    </w:r>
-    <w:r>
-      <w:rPr>
-        <w:color w:val="17365D" w:themeColor="text2" w:themeShade="BF"/>
-      </w:rPr>
-      <w:instrText>-1</w:instrText>
-    </w:r>
-    <w:r>
-      <w:rPr>
-        <w:color w:val="17365D" w:themeColor="text2" w:themeShade="BF"/>
-      </w:rPr>
-      <w:instrText xml:space="preserve"> </w:instrText>
-    </w:r>
-    <w:r>
-      <w:rPr>
-        <w:color w:val="17365D" w:themeColor="text2" w:themeShade="BF"/>
-      </w:rPr>
-      <w:fldChar w:fldCharType="separate"/>
-    </w:r>
-    <w:r>
-      <w:rPr>
-        <w:noProof/>
-        <w:color w:val="17365D" w:themeColor="text2" w:themeShade="BF"/>
-      </w:rPr>
-      <w:instrText>12</w:instrText>
-    </w:r>
-    <w:r>
-      <w:rPr>
-        <w:color w:val="17365D" w:themeColor="text2" w:themeShade="BF"/>
-      </w:rPr>
-      <w:fldChar w:fldCharType="end"/>
-    </w:r>
-    <w:r>
-      <w:rPr>
-        <w:color w:val="17365D" w:themeColor="text2" w:themeShade="BF"/>
-      </w:rPr>
-      <w:instrText xml:space="preserve">" "" </w:instrText>
-    </w:r>
-    <w:r>
-      <w:rPr>
-        <w:color w:val="17365D" w:themeColor="text2" w:themeShade="BF"/>
-      </w:rPr>
-      <w:fldChar w:fldCharType="separate"/>
-    </w:r>
-    <w:r>
-      <w:rPr>
-        <w:noProof/>
-        <w:color w:val="17365D" w:themeColor="text2" w:themeShade="BF"/>
-      </w:rPr>
-      <w:t xml:space="preserve">12 </w:t>
-    </w:r>
-    <w:r>
-      <w:rPr>
-        <w:noProof/>
-        <w:color w:val="17365D" w:themeColor="text2" w:themeShade="BF"/>
-        <w:lang w:val="ja-JP" w:eastAsia="ja-JP"/>
-      </w:rPr>
-      <w:t xml:space="preserve">| </w:t>
-    </w:r>
-    <w:r>
-      <w:rPr>
-        <w:noProof/>
-        <w:color w:val="17365D" w:themeColor="text2" w:themeShade="BF"/>
-      </w:rPr>
-      <w:t>12</w:t>
+      <w:t>6</w:t>
     </w:r>
     <w:r>
       <w:rPr>
@@ -5851,7 +5761,25 @@
       <w:rPr>
         <w:color w:val="17365D" w:themeColor="text2" w:themeShade="BF"/>
       </w:rPr>
-      <w:instrText>&gt;"1" "</w:instrText>
+      <w:instrText>=</w:instrText>
+    </w:r>
+    <w:r>
+      <w:rPr>
+        <w:color w:val="17365D" w:themeColor="text2" w:themeShade="BF"/>
+      </w:rPr>
+      <w:instrText>"</w:instrText>
+    </w:r>
+    <w:r>
+      <w:rPr>
+        <w:color w:val="17365D" w:themeColor="text2" w:themeShade="BF"/>
+      </w:rPr>
+      <w:instrText>2</w:instrText>
+    </w:r>
+    <w:r>
+      <w:rPr>
+        <w:color w:val="17365D" w:themeColor="text2" w:themeShade="BF"/>
+      </w:rPr>
+      <w:instrText>" "</w:instrText>
     </w:r>
     <w:r>
       <w:rPr>
@@ -5900,12 +5828,6 @@
       <w:rPr>
         <w:color w:val="17365D" w:themeColor="text2" w:themeShade="BF"/>
       </w:rPr>
-      <w:instrText xml:space="preserve"> -2</w:instrText>
-    </w:r>
-    <w:r>
-      <w:rPr>
-        <w:color w:val="17365D" w:themeColor="text2" w:themeShade="BF"/>
-      </w:rPr>
       <w:fldChar w:fldCharType="separate"/>
     </w:r>
     <w:r>
@@ -5913,7 +5835,7 @@
         <w:noProof/>
         <w:color w:val="17365D" w:themeColor="text2" w:themeShade="BF"/>
       </w:rPr>
-      <w:instrText>3</w:instrText>
+      <w:instrText>5</w:instrText>
     </w:r>
     <w:r>
       <w:rPr>
@@ -5925,38 +5847,7 @@
       <w:rPr>
         <w:color w:val="17365D" w:themeColor="text2" w:themeShade="BF"/>
       </w:rPr>
-      <w:instrText xml:space="preserve"> </w:instrText>
-    </w:r>
-    <w:r>
-      <w:rPr>
-        <w:color w:val="17365D" w:themeColor="text2" w:themeShade="BF"/>
-        <w:lang w:val="ja-JP" w:eastAsia="ja-JP"/>
-      </w:rPr>
-      <w:instrText xml:space="preserve">| </w:instrText>
-    </w:r>
-    <w:r>
-      <w:rPr>
-        <w:color w:val="17365D" w:themeColor="text2" w:themeShade="BF"/>
-      </w:rPr>
-      <w:fldChar w:fldCharType="begin"/>
-    </w:r>
-    <w:r>
-      <w:rPr>
-        <w:color w:val="17365D" w:themeColor="text2" w:themeShade="BF"/>
-      </w:rPr>
-      <w:instrText xml:space="preserve">= </w:instrText>
-    </w:r>
-    <w:r>
-      <w:rPr>
-        <w:color w:val="17365D" w:themeColor="text2" w:themeShade="BF"/>
-      </w:rPr>
-      <w:fldChar w:fldCharType="begin"/>
-    </w:r>
-    <w:r>
-      <w:rPr>
-        <w:color w:val="17365D" w:themeColor="text2" w:themeShade="BF"/>
-      </w:rPr>
-      <w:instrText>sectionpages</w:instrText>
+      <w:instrText xml:space="preserve">" "" </w:instrText>
     </w:r>
     <w:r>
       <w:rPr>
@@ -5969,78 +5860,7 @@
         <w:noProof/>
         <w:color w:val="17365D" w:themeColor="text2" w:themeShade="BF"/>
       </w:rPr>
-      <w:instrText>13</w:instrText>
-    </w:r>
-    <w:r>
-      <w:rPr>
-        <w:color w:val="17365D" w:themeColor="text2" w:themeShade="BF"/>
-      </w:rPr>
-      <w:fldChar w:fldCharType="end"/>
-    </w:r>
-    <w:r>
-      <w:rPr>
-        <w:color w:val="17365D" w:themeColor="text2" w:themeShade="BF"/>
-      </w:rPr>
-      <w:instrText>-1</w:instrText>
-    </w:r>
-    <w:r>
-      <w:rPr>
-        <w:color w:val="17365D" w:themeColor="text2" w:themeShade="BF"/>
-      </w:rPr>
-      <w:instrText xml:space="preserve"> </w:instrText>
-    </w:r>
-    <w:r>
-      <w:rPr>
-        <w:color w:val="17365D" w:themeColor="text2" w:themeShade="BF"/>
-      </w:rPr>
-      <w:fldChar w:fldCharType="separate"/>
-    </w:r>
-    <w:r>
-      <w:rPr>
-        <w:noProof/>
-        <w:color w:val="17365D" w:themeColor="text2" w:themeShade="BF"/>
-      </w:rPr>
-      <w:instrText>12</w:instrText>
-    </w:r>
-    <w:r>
-      <w:rPr>
-        <w:color w:val="17365D" w:themeColor="text2" w:themeShade="BF"/>
-      </w:rPr>
-      <w:fldChar w:fldCharType="end"/>
-    </w:r>
-    <w:r>
-      <w:rPr>
-        <w:color w:val="17365D" w:themeColor="text2" w:themeShade="BF"/>
-      </w:rPr>
-      <w:instrText xml:space="preserve">" "" </w:instrText>
-    </w:r>
-    <w:r>
-      <w:rPr>
-        <w:color w:val="17365D" w:themeColor="text2" w:themeShade="BF"/>
-      </w:rPr>
-      <w:fldChar w:fldCharType="separate"/>
-    </w:r>
-    <w:r>
-      <w:rPr>
-        <w:noProof/>
-        <w:color w:val="17365D" w:themeColor="text2" w:themeShade="BF"/>
-      </w:rPr>
-      <w:t xml:space="preserve">3 </w:t>
-    </w:r>
-    <w:r>
-      <w:rPr>
-        <w:noProof/>
-        <w:color w:val="17365D" w:themeColor="text2" w:themeShade="BF"/>
-        <w:lang w:val="ja-JP" w:eastAsia="ja-JP"/>
-      </w:rPr>
-      <w:t xml:space="preserve">| </w:t>
-    </w:r>
-    <w:r>
-      <w:rPr>
-        <w:noProof/>
-        <w:color w:val="17365D" w:themeColor="text2" w:themeShade="BF"/>
-      </w:rPr>
-      <w:t>12</w:t>
+      <w:t>5</w:t>
     </w:r>
     <w:r>
       <w:rPr>
@@ -6367,16 +6187,6 @@
 </w:hdr>
 </file>
 
-<file path=word/header3.xml><?xml version="1.0" encoding="utf-8"?>
-<w:hdr xmlns:wpc="http://schemas.microsoft.com/office/word/2010/wordprocessingCanvas" xmlns:cx="http://schemas.microsoft.com/office/drawing/2014/chartex" xmlns:cx1="http://schemas.microsoft.com/office/drawing/2015/9/8/chartex" xmlns:cx2="http://schemas.microsoft.com/office/drawing/2015/10/21/chartex" xmlns:cx3="http://schemas.microsoft.com/office/drawing/2016/5/9/chartex" xmlns:cx4="http://schemas.microsoft.com/office/drawing/2016/5/10/chartex" xmlns:cx5="http://schemas.microsoft.com/office/drawing/2016/5/11/chartex" xmlns:cx6="http://schemas.microsoft.com/office/drawing/2016/5/12/chartex" xmlns:cx7="http://schemas.microsoft.com/office/drawing/2016/5/13/chartex" xmlns:cx8="http://schemas.microsoft.com/office/drawing/2016/5/14/chartex" xmlns:mc="http://schemas.openxmlformats.org/markup-compatibility/2006" xmlns:aink="http://schemas.microsoft.com/office/drawing/2016/ink" xmlns:am3d="http://schemas.microsoft.com/office/drawing/2017/model3d" xmlns:o="urn:schemas-microsoft-com:office:office" xmlns:oel="http://schemas.microsoft.com/office/2019/extlst" xmlns:r="http://schemas.openxmlformats.org/officeDocument/2006/relationships" xmlns:m="http://schemas.openxmlformats.org/officeDocument/2006/math" xmlns:v="urn:schemas-microsoft-com:vml" xmlns:wp14="http://schemas.microsoft.com/office/word/2010/wordprocessingDrawing" xmlns:wp="http://schemas.openxmlformats.org/drawingml/2006/wordprocessingDrawing" xmlns:w10="urn:schemas-microsoft-com:office:word" xmlns:w="http://schemas.openxmlformats.org/wordprocessingml/2006/main" xmlns:w14="http://schemas.microsoft.com/office/word/2010/wordml" xmlns:w15="http://schemas.microsoft.com/office/word/2012/wordml" xmlns:w16cex="http://schemas.microsoft.com/office/word/2018/wordml/cex" xmlns:w16cid="http://schemas.microsoft.com/office/word/2016/wordml/cid" xmlns:w16="http://schemas.microsoft.com/office/word/2018/wordml" xmlns:w16sdtdh="http://schemas.microsoft.com/office/word/2020/wordml/sdtdatahash" xmlns:w16se="http://schemas.microsoft.com/office/word/2015/wordml/symex" xmlns:wpg="http://schemas.microsoft.com/office/word/2010/wordprocessingGroup" xmlns:wpi="http://schemas.microsoft.com/office/word/2010/wordprocessingInk" xmlns:wne="http://schemas.microsoft.com/office/word/2006/wordml" xmlns:wps="http://schemas.microsoft.com/office/word/2010/wordprocessingShape" mc:Ignorable="w14 w15 w16se w16cid w16 w16cex w16sdtdh wp14">
-  <w:p>
-    <w:pPr>
-      <w:spacing w:line="264" w:lineRule="auto"/>
-    </w:pPr>
-  </w:p>
-</w:hdr>
-</file>
-
 <file path=word/numbering.xml><?xml version="1.0" encoding="utf-8"?>
 <w:numbering xmlns:wpc="http://schemas.microsoft.com/office/word/2010/wordprocessingCanvas" xmlns:cx="http://schemas.microsoft.com/office/drawing/2014/chartex" xmlns:cx1="http://schemas.microsoft.com/office/drawing/2015/9/8/chartex" xmlns:cx2="http://schemas.microsoft.com/office/drawing/2015/10/21/chartex" xmlns:cx3="http://schemas.microsoft.com/office/drawing/2016/5/9/chartex" xmlns:cx4="http://schemas.microsoft.com/office/drawing/2016/5/10/chartex" xmlns:cx5="http://schemas.microsoft.com/office/drawing/2016/5/11/chartex" xmlns:cx6="http://schemas.microsoft.com/office/drawing/2016/5/12/chartex" xmlns:cx7="http://schemas.microsoft.com/office/drawing/2016/5/13/chartex" xmlns:cx8="http://schemas.microsoft.com/office/drawing/2016/5/14/chartex" xmlns:mc="http://schemas.openxmlformats.org/markup-compatibility/2006" xmlns:aink="http://schemas.microsoft.com/office/drawing/2016/ink" xmlns:am3d="http://schemas.microsoft.com/office/drawing/2017/model3d" xmlns:o="urn:schemas-microsoft-com:office:office" xmlns:oel="http://schemas.microsoft.com/office/2019/extlst" xmlns:r="http://schemas.openxmlformats.org/officeDocument/2006/relationships" xmlns:m="http://schemas.openxmlformats.org/officeDocument/2006/math" xmlns:v="urn:schemas-microsoft-com:vml" xmlns:wp14="http://schemas.microsoft.com/office/word/2010/wordprocessingDrawing" xmlns:wp="http://schemas.openxmlformats.org/drawingml/2006/wordprocessingDrawing" xmlns:w10="urn:schemas-microsoft-com:office:word" xmlns:w="http://schemas.openxmlformats.org/wordprocessingml/2006/main" xmlns:w14="http://schemas.microsoft.com/office/word/2010/wordml" xmlns:w15="http://schemas.microsoft.com/office/word/2012/wordml" xmlns:w16cex="http://schemas.microsoft.com/office/word/2018/wordml/cex" xmlns:w16cid="http://schemas.microsoft.com/office/word/2016/wordml/cid" xmlns:w16="http://schemas.microsoft.com/office/word/2018/wordml" xmlns:w16sdtdh="http://schemas.microsoft.com/office/word/2020/wordml/sdtdatahash" xmlns:w16se="http://schemas.microsoft.com/office/word/2015/wordml/symex" xmlns:wpg="http://schemas.microsoft.com/office/word/2010/wordprocessingGroup" xmlns:wpi="http://schemas.microsoft.com/office/word/2010/wordprocessingInk" xmlns:wne="http://schemas.microsoft.com/office/word/2006/wordml" xmlns:wps="http://schemas.microsoft.com/office/word/2010/wordprocessingShape" mc:Ignorable="w14 w15 w16se w16cid w16 w16cex w16sdtdh wp14">
   <w:abstractNum w:abstractNumId="0" w15:restartNumberingAfterBreak="0">
@@ -12871,7 +12681,7 @@
     <w:lsdException w:name="Normal Indent" w:semiHidden="1" w:unhideWhenUsed="1"/>
     <w:lsdException w:name="footnote text" w:semiHidden="1" w:unhideWhenUsed="1" w:qFormat="1"/>
     <w:lsdException w:name="annotation text" w:semiHidden="1" w:unhideWhenUsed="1"/>
-    <w:lsdException w:name="header" w:semiHidden="1" w:uiPriority="99" w:unhideWhenUsed="1"/>
+    <w:lsdException w:name="header" w:semiHidden="1" w:uiPriority="99" w:unhideWhenUsed="1" w:qFormat="1"/>
     <w:lsdException w:name="footer" w:semiHidden="1" w:uiPriority="99" w:unhideWhenUsed="1" w:qFormat="1"/>
     <w:lsdException w:name="index heading" w:semiHidden="1" w:unhideWhenUsed="1"/>
     <w:lsdException w:name="caption" w:semiHidden="1" w:uiPriority="35" w:unhideWhenUsed="1" w:qFormat="1"/>
@@ -13509,7 +13319,7 @@
     <w:autoRedefine/>
     <w:uiPriority w:val="10"/>
     <w:qFormat/>
-    <w:rsid w:val="003A3460"/>
+    <w:rsid w:val="00485F35"/>
     <w:pPr>
       <w:spacing w:beforeLines="200" w:before="480" w:afterLines="200" w:after="480" w:line="180" w:lineRule="auto"/>
     </w:pPr>
@@ -13773,15 +13583,18 @@
     <w:name w:val="header"/>
     <w:basedOn w:val="Normal"/>
     <w:link w:val="HeaderChar"/>
+    <w:autoRedefine/>
     <w:uiPriority w:val="99"/>
     <w:unhideWhenUsed/>
-    <w:rsid w:val="00C17E2B"/>
+    <w:qFormat/>
+    <w:rsid w:val="00485F35"/>
     <w:pPr>
       <w:tabs>
         <w:tab w:val="center" w:pos="4252"/>
         <w:tab w:val="right" w:pos="8504"/>
       </w:tabs>
       <w:snapToGrid w:val="0"/>
+      <w:spacing w:after="120"/>
     </w:pPr>
   </w:style>
   <w:style w:type="character" w:customStyle="1" w:styleId="HeaderChar">
@@ -13789,7 +13602,7 @@
     <w:basedOn w:val="DefaultParagraphFont"/>
     <w:link w:val="Header"/>
     <w:uiPriority w:val="99"/>
-    <w:rsid w:val="00C17E2B"/>
+    <w:rsid w:val="00485F35"/>
     <w:rPr>
       <w:rFonts w:ascii="Source Han Sans Regular" w:eastAsia="Source Han Sans Regular" w:hAnsi="Source Han Sans Regular" w:cs="Source Han Sans Regular"/>
       <w:sz w:val="20"/>
@@ -14396,7 +14209,7 @@
     <w:basedOn w:val="DefaultParagraphFont"/>
     <w:link w:val="Title"/>
     <w:uiPriority w:val="10"/>
-    <w:rsid w:val="003A3460"/>
+    <w:rsid w:val="00485F35"/>
     <w:rPr>
       <w:rFonts w:ascii="Source Han Sans Normal" w:eastAsia="Source Han Sans Normal" w:hAnsi="Source Han Sans Normal" w:cs="Source Han Sans Normal"/>
       <w:color w:val="C00000"/>

</xml_diff>

<commit_message>
update local_reference.docx - footer page number position
</commit_message>
<xml_diff>
--- a/micropython/doc/local_reference.docx
+++ b/micropython/doc/local_reference.docx
@@ -5,6 +5,54 @@
     <w:p>
       <w:pPr>
         <w:pStyle w:val="Title"/>
+      </w:pPr>
+      <w:r>
+        <w:fldChar w:fldCharType="begin"/>
+      </w:r>
+      <w:r>
+        <w:instrText xml:space="preserve">if </w:instrText>
+      </w:r>
+      <w:fldSimple w:instr=" section ">
+        <w:r>
+          <w:instrText>1</w:instrText>
+        </w:r>
+      </w:fldSimple>
+      <w:r>
+        <w:instrText>="1" "</w:instrText>
+      </w:r>
+      <w:fldSimple w:instr="DOCPROPERTY  TITLE-META \* MERGEFORMAT">
+        <w:r>
+          <w:instrText>本のタイトル</w:instrText>
+        </w:r>
+      </w:fldSimple>
+      <w:r>
+        <w:instrText>"  ""</w:instrText>
+      </w:r>
+      <w:r>
+        <w:fldChar w:fldCharType="separate"/>
+      </w:r>
+      <w:r>
+        <w:rPr>
+          <w:noProof/>
+        </w:rPr>
+        <w:t>本のタイトル</w:t>
+      </w:r>
+      <w:r>
+        <w:fldChar w:fldCharType="end"/>
+      </w:r>
+    </w:p>
+    <w:p>
+      <w:pPr>
+        <w:spacing w:after="160" w:line="259" w:lineRule="auto"/>
+        <w:contextualSpacing w:val="0"/>
+        <w:rPr>
+          <w:rFonts w:ascii="Source Han Sans Normal" w:eastAsia="Source Han Sans Normal" w:hAnsi="Source Han Sans Normal" w:cs="Source Han Sans Normal"/>
+          <w:color w:val="C00000"/>
+          <w:spacing w:val="-100"/>
+          <w:sz w:val="96"/>
+          <w:szCs w:val="96"/>
+          <w:lang w:eastAsia="ja-JP"/>
+        </w:rPr>
         <w:sectPr>
           <w:headerReference w:type="even" r:id="rId8"/>
           <w:headerReference w:type="default" r:id="rId9"/>
@@ -19,52 +67,13 @@
         </w:sectPr>
       </w:pPr>
       <w:r>
-        <w:fldChar w:fldCharType="begin"/>
-      </w:r>
-      <w:r>
-        <w:instrText xml:space="preserve">if </w:instrText>
-      </w:r>
-      <w:fldSimple w:instr=" section ">
-        <w:r>
-          <w:instrText>1</w:instrText>
-        </w:r>
-      </w:fldSimple>
-      <w:r>
-        <w:instrText xml:space="preserve">="1" </w:instrText>
-      </w:r>
-      <w:r>
-        <w:lastRenderedPageBreak/>
-        <w:instrText>"</w:instrText>
-      </w:r>
-      <w:fldSimple w:instr="DOCPROPERTY  TITLE-META \* MERGEFORMAT">
-        <w:r>
-          <w:instrText>本のタイトル</w:instrText>
-        </w:r>
-      </w:fldSimple>
-      <w:r>
-        <w:instrText>"  ""</w:instrText>
-      </w:r>
-      <w:r>
-        <w:fldChar w:fldCharType="separate"/>
-      </w:r>
-      <w:r>
-        <w:rPr>
-          <w:noProof/>
-        </w:rPr>
-        <w:t>本のタイトル</w:t>
-      </w:r>
-      <w:r>
-        <w:fldChar w:fldCharType="end"/>
+        <w:br w:type="page"/>
       </w:r>
     </w:p>
     <w:p>
       <w:pPr>
         <w:pStyle w:val="Title"/>
       </w:pPr>
-      <w:r>
-        <w:lastRenderedPageBreak/>
-        <w:br w:type="page"/>
-      </w:r>
     </w:p>
     <w:p>
       <w:pPr>
@@ -1027,8 +1036,8 @@
           <w:lang w:eastAsia="ja-JP"/>
         </w:rPr>
       </w:pPr>
-      <w:bookmarkStart w:id="0" w:name="heading-unnumbered"/>
-      <w:bookmarkStart w:id="1" w:name="_Toc151946623"/>
+      <w:bookmarkStart w:id="0" w:name="_Toc151946623"/>
+      <w:bookmarkStart w:id="1" w:name="heading-unnumbered"/>
       <w:r>
         <w:rPr>
           <w:rFonts w:hint="eastAsia"/>
@@ -1037,7 +1046,7 @@
         <w:lastRenderedPageBreak/>
         <w:t>まえがき</w:t>
       </w:r>
-      <w:bookmarkEnd w:id="1"/>
+      <w:bookmarkEnd w:id="0"/>
     </w:p>
     <w:tbl>
       <w:tblPr>
@@ -1765,33 +1774,33 @@
       <w:pPr>
         <w:pStyle w:val="HeadingUnnumbered2"/>
       </w:pPr>
-      <w:bookmarkStart w:id="2" w:name="heading-unnumbered-2"/>
-      <w:bookmarkStart w:id="3" w:name="_Toc151946624"/>
-      <w:bookmarkEnd w:id="0"/>
+      <w:bookmarkStart w:id="2" w:name="_Toc151946624"/>
+      <w:bookmarkStart w:id="3" w:name="heading-unnumbered-2"/>
+      <w:bookmarkEnd w:id="1"/>
       <w:r>
         <w:lastRenderedPageBreak/>
         <w:t>&lt;Heading Unnumbered 2&gt;</w:t>
       </w:r>
-      <w:bookmarkEnd w:id="3"/>
+      <w:bookmarkEnd w:id="2"/>
     </w:p>
     <w:p>
       <w:pPr>
         <w:pStyle w:val="HeadingUnnumbered3"/>
       </w:pPr>
-      <w:bookmarkStart w:id="4" w:name="heading-unnumbered-3"/>
-      <w:bookmarkStart w:id="5" w:name="_Toc151946625"/>
-      <w:bookmarkEnd w:id="2"/>
+      <w:bookmarkStart w:id="4" w:name="_Toc151946625"/>
+      <w:bookmarkStart w:id="5" w:name="heading-unnumbered-3"/>
+      <w:bookmarkEnd w:id="3"/>
       <w:r>
         <w:t>&lt;Heading Unnumbered 3&gt;</w:t>
       </w:r>
-      <w:bookmarkEnd w:id="5"/>
+      <w:bookmarkEnd w:id="4"/>
     </w:p>
     <w:p>
       <w:pPr>
         <w:pStyle w:val="HeadingUnnumbered4"/>
       </w:pPr>
       <w:bookmarkStart w:id="6" w:name="heading-unnumbered-4"/>
-      <w:bookmarkEnd w:id="4"/>
+      <w:bookmarkEnd w:id="5"/>
       <w:r>
         <w:t>&lt;Heading Unnumbered 4&gt;</w:t>
       </w:r>
@@ -4396,24 +4405,24 @@
         <w:rPr>
           <w:rStyle w:val="NormalTok"/>
         </w:rPr>
+        <w:tab/>
+        <w:t xml:space="preserve">cd docs; </w:t>
+      </w:r>
+      <w:r>
+        <w:rPr>
+          <w:rStyle w:val="CharTok"/>
+        </w:rPr>
+        <w:t>\</w:t>
+      </w:r>
+      <w:r>
+        <w:br/>
+      </w:r>
+      <w:r>
+        <w:rPr>
+          <w:rStyle w:val="NormalTok"/>
+        </w:rPr>
         <w:lastRenderedPageBreak/>
         <w:tab/>
-        <w:t xml:space="preserve">cd docs; </w:t>
-      </w:r>
-      <w:r>
-        <w:rPr>
-          <w:rStyle w:val="CharTok"/>
-        </w:rPr>
-        <w:t>\</w:t>
-      </w:r>
-      <w:r>
-        <w:br/>
-      </w:r>
-      <w:r>
-        <w:rPr>
-          <w:rStyle w:val="NormalTok"/>
-        </w:rPr>
-        <w:tab/>
         <w:t>make docx</w:t>
       </w:r>
       <w:r>
@@ -5048,13 +5057,13 @@
         <w:br/>
       </w:r>
       <w:r>
+        <w:br/>
+      </w:r>
+      <w:r>
+        <w:rPr>
+          <w:rStyle w:val="NormalTok"/>
+        </w:rPr>
         <w:lastRenderedPageBreak/>
-        <w:br/>
-      </w:r>
-      <w:r>
-        <w:rPr>
-          <w:rStyle w:val="NormalTok"/>
-        </w:rPr>
         <w:t xml:space="preserve">    </w:t>
       </w:r>
       <w:r>
@@ -5645,7 +5654,7 @@
         <w:noProof/>
         <w:color w:val="17365D" w:themeColor="text2" w:themeShade="BF"/>
       </w:rPr>
-      <w:instrText>6</w:instrText>
+      <w:instrText>10</w:instrText>
     </w:r>
     <w:r>
       <w:rPr>
@@ -5664,7 +5673,7 @@
         <w:noProof/>
         <w:color w:val="17365D" w:themeColor="text2" w:themeShade="BF"/>
       </w:rPr>
-      <w:instrText>6</w:instrText>
+      <w:instrText>10</w:instrText>
     </w:r>
     <w:r>
       <w:rPr>
@@ -5689,7 +5698,7 @@
         <w:noProof/>
         <w:color w:val="17365D" w:themeColor="text2" w:themeShade="BF"/>
       </w:rPr>
-      <w:t>6</w:t>
+      <w:t>10</w:t>
     </w:r>
     <w:r>
       <w:rPr>
@@ -5705,15 +5714,7 @@
 <w:ftr xmlns:wpc="http://schemas.microsoft.com/office/word/2010/wordprocessingCanvas" xmlns:cx="http://schemas.microsoft.com/office/drawing/2014/chartex" xmlns:cx1="http://schemas.microsoft.com/office/drawing/2015/9/8/chartex" xmlns:cx2="http://schemas.microsoft.com/office/drawing/2015/10/21/chartex" xmlns:cx3="http://schemas.microsoft.com/office/drawing/2016/5/9/chartex" xmlns:cx4="http://schemas.microsoft.com/office/drawing/2016/5/10/chartex" xmlns:cx5="http://schemas.microsoft.com/office/drawing/2016/5/11/chartex" xmlns:cx6="http://schemas.microsoft.com/office/drawing/2016/5/12/chartex" xmlns:cx7="http://schemas.microsoft.com/office/drawing/2016/5/13/chartex" xmlns:cx8="http://schemas.microsoft.com/office/drawing/2016/5/14/chartex" xmlns:mc="http://schemas.openxmlformats.org/markup-compatibility/2006" xmlns:aink="http://schemas.microsoft.com/office/drawing/2016/ink" xmlns:am3d="http://schemas.microsoft.com/office/drawing/2017/model3d" xmlns:o="urn:schemas-microsoft-com:office:office" xmlns:oel="http://schemas.microsoft.com/office/2019/extlst" xmlns:r="http://schemas.openxmlformats.org/officeDocument/2006/relationships" xmlns:m="http://schemas.openxmlformats.org/officeDocument/2006/math" xmlns:v="urn:schemas-microsoft-com:vml" xmlns:wp14="http://schemas.microsoft.com/office/word/2010/wordprocessingDrawing" xmlns:wp="http://schemas.openxmlformats.org/drawingml/2006/wordprocessingDrawing" xmlns:w10="urn:schemas-microsoft-com:office:word" xmlns:w="http://schemas.openxmlformats.org/wordprocessingml/2006/main" xmlns:w14="http://schemas.microsoft.com/office/word/2010/wordml" xmlns:w15="http://schemas.microsoft.com/office/word/2012/wordml" xmlns:w16cex="http://schemas.microsoft.com/office/word/2018/wordml/cex" xmlns:w16cid="http://schemas.microsoft.com/office/word/2016/wordml/cid" xmlns:w16="http://schemas.microsoft.com/office/word/2018/wordml" xmlns:w16sdtdh="http://schemas.microsoft.com/office/word/2020/wordml/sdtdatahash" xmlns:w16se="http://schemas.microsoft.com/office/word/2015/wordml/symex" xmlns:wpg="http://schemas.microsoft.com/office/word/2010/wordprocessingGroup" xmlns:wpi="http://schemas.microsoft.com/office/word/2010/wordprocessingInk" xmlns:wne="http://schemas.microsoft.com/office/word/2006/wordml" xmlns:wps="http://schemas.microsoft.com/office/word/2010/wordprocessingShape" mc:Ignorable="w14 w15 w16se w16cid w16 w16cex w16sdtdh wp14">
   <w:p>
     <w:pPr>
-      <w:tabs>
-        <w:tab w:val="center" w:pos="4550"/>
-        <w:tab w:val="left" w:pos="5818"/>
-      </w:tabs>
-      <w:ind w:right="260"/>
-      <w:jc w:val="right"/>
-      <w:rPr>
-        <w:color w:val="0F243E" w:themeColor="text2" w:themeShade="80"/>
-      </w:rPr>
+      <w:pStyle w:val="Footer"/>
     </w:pPr>
     <w:r>
       <w:rPr>
@@ -5761,25 +5762,7 @@
       <w:rPr>
         <w:color w:val="17365D" w:themeColor="text2" w:themeShade="BF"/>
       </w:rPr>
-      <w:instrText>=</w:instrText>
-    </w:r>
-    <w:r>
-      <w:rPr>
-        <w:color w:val="17365D" w:themeColor="text2" w:themeShade="BF"/>
-      </w:rPr>
-      <w:instrText>"</w:instrText>
-    </w:r>
-    <w:r>
-      <w:rPr>
-        <w:color w:val="17365D" w:themeColor="text2" w:themeShade="BF"/>
-      </w:rPr>
-      <w:instrText>2</w:instrText>
-    </w:r>
-    <w:r>
-      <w:rPr>
-        <w:color w:val="17365D" w:themeColor="text2" w:themeShade="BF"/>
-      </w:rPr>
-      <w:instrText>" "</w:instrText>
+      <w:instrText>="2" "</w:instrText>
     </w:r>
     <w:r>
       <w:rPr>
@@ -5816,7 +5799,7 @@
         <w:noProof/>
         <w:color w:val="17365D" w:themeColor="text2" w:themeShade="BF"/>
       </w:rPr>
-      <w:instrText>5</w:instrText>
+      <w:instrText>9</w:instrText>
     </w:r>
     <w:r>
       <w:rPr>
@@ -5835,7 +5818,7 @@
         <w:noProof/>
         <w:color w:val="17365D" w:themeColor="text2" w:themeShade="BF"/>
       </w:rPr>
-      <w:instrText>5</w:instrText>
+      <w:instrText>9</w:instrText>
     </w:r>
     <w:r>
       <w:rPr>
@@ -5860,7 +5843,7 @@
         <w:noProof/>
         <w:color w:val="17365D" w:themeColor="text2" w:themeShade="BF"/>
       </w:rPr>
-      <w:t>5</w:t>
+      <w:t>9</w:t>
     </w:r>
     <w:r>
       <w:rPr>
@@ -6034,7 +6017,6 @@
   <w:p>
     <w:pPr>
       <w:pStyle w:val="Footer"/>
-      <w:jc w:val="left"/>
       <w:rPr>
         <w:lang w:eastAsia="ja-JP"/>
       </w:rPr>
@@ -6048,7 +6030,6 @@
   <w:p>
     <w:pPr>
       <w:pStyle w:val="Footer"/>
-      <w:jc w:val="left"/>
       <w:rPr>
         <w:lang w:eastAsia="ja-JP"/>
       </w:rPr>
@@ -13617,14 +13598,14 @@
     <w:uiPriority w:val="99"/>
     <w:unhideWhenUsed/>
     <w:qFormat/>
-    <w:rsid w:val="00364886"/>
+    <w:rsid w:val="003248E3"/>
     <w:pPr>
       <w:tabs>
         <w:tab w:val="center" w:pos="4252"/>
         <w:tab w:val="right" w:pos="8504"/>
       </w:tabs>
       <w:snapToGrid w:val="0"/>
-      <w:jc w:val="center"/>
+      <w:jc w:val="right"/>
     </w:pPr>
   </w:style>
   <w:style w:type="character" w:customStyle="1" w:styleId="FooterChar">
@@ -13632,7 +13613,7 @@
     <w:basedOn w:val="DefaultParagraphFont"/>
     <w:link w:val="Footer"/>
     <w:uiPriority w:val="99"/>
-    <w:rsid w:val="00364886"/>
+    <w:rsid w:val="003248E3"/>
     <w:rPr>
       <w:rFonts w:ascii="Source Han Sans Regular" w:eastAsia="Source Han Sans Regular" w:hAnsi="Source Han Sans Regular" w:cs="Source Han Sans Regular"/>
       <w:sz w:val="20"/>

</xml_diff>